<commit_message>
add updated class summary 16/12/07
</commit_message>
<xml_diff>
--- a/Subjects/JSP/수업내용/JSP_161206.docx
+++ b/Subjects/JSP/수업내용/JSP_161206.docx
@@ -40,9 +40,6 @@
     <w:p>
       <w:pPr>
         <w:spacing w:after="0"/>
-        <w:rPr>
-          <w:rFonts w:hint="eastAsia"/>
-        </w:rPr>
       </w:pPr>
       <w:proofErr w:type="spellStart"/>
       <w:r>
@@ -62,9 +59,6 @@
     <w:p>
       <w:pPr>
         <w:spacing w:after="0"/>
-        <w:rPr>
-          <w:rFonts w:hint="eastAsia"/>
-        </w:rPr>
       </w:pPr>
       <w:proofErr w:type="spellStart"/>
       <w:r>
@@ -96,9 +90,6 @@
     <w:p>
       <w:pPr>
         <w:spacing w:after="0"/>
-        <w:rPr>
-          <w:rFonts w:hint="eastAsia"/>
-        </w:rPr>
       </w:pPr>
       <w:proofErr w:type="spellStart"/>
       <w:r>
@@ -146,17 +137,11 @@
     <w:p>
       <w:pPr>
         <w:spacing w:after="0"/>
-        <w:rPr>
-          <w:rFonts w:hint="eastAsia"/>
-        </w:rPr>
-      </w:pPr>
-    </w:p>
-    <w:p>
-      <w:pPr>
-        <w:spacing w:after="0"/>
-        <w:rPr>
-          <w:rFonts w:hint="eastAsia"/>
-        </w:rPr>
+      </w:pPr>
+    </w:p>
+    <w:p>
+      <w:pPr>
+        <w:spacing w:after="0"/>
       </w:pPr>
       <w:r>
         <w:rPr>
@@ -168,9 +153,6 @@
     <w:p>
       <w:pPr>
         <w:spacing w:after="0"/>
-        <w:rPr>
-          <w:rFonts w:hint="eastAsia"/>
-        </w:rPr>
       </w:pPr>
       <w:r>
         <w:rPr>
@@ -182,9 +164,6 @@
     <w:p>
       <w:pPr>
         <w:spacing w:after="0"/>
-        <w:rPr>
-          <w:rFonts w:hint="eastAsia"/>
-        </w:rPr>
       </w:pPr>
       <w:r>
         <w:rPr>
@@ -196,17 +175,11 @@
     <w:p>
       <w:pPr>
         <w:spacing w:after="0"/>
-        <w:rPr>
-          <w:rFonts w:hint="eastAsia"/>
-        </w:rPr>
-      </w:pPr>
-    </w:p>
-    <w:p>
-      <w:pPr>
-        <w:spacing w:after="0"/>
-        <w:rPr>
-          <w:rFonts w:hint="eastAsia"/>
-        </w:rPr>
+      </w:pPr>
+    </w:p>
+    <w:p>
+      <w:pPr>
+        <w:spacing w:after="0"/>
       </w:pPr>
       <w:r>
         <w:t>C:\Program Files\Apache Software Foundation\Tomcat 7.0\lib</w:t>
@@ -230,9 +203,6 @@
     <w:p>
       <w:pPr>
         <w:spacing w:after="0"/>
-        <w:rPr>
-          <w:rFonts w:hint="eastAsia"/>
-        </w:rPr>
       </w:pPr>
       <w:r>
         <w:rPr>
@@ -244,9 +214,6 @@
     <w:p>
       <w:pPr>
         <w:spacing w:after="0"/>
-        <w:rPr>
-          <w:rFonts w:hint="eastAsia"/>
-        </w:rPr>
       </w:pPr>
       <w:r>
         <w:t>C:\Program Files\Java\jdk1.8.0_25\</w:t>
@@ -268,9 +235,6 @@
     <w:p>
       <w:pPr>
         <w:spacing w:after="0"/>
-        <w:rPr>
-          <w:rFonts w:hint="eastAsia"/>
-        </w:rPr>
       </w:pPr>
       <w:r>
         <w:t>프로젝트</w:t>
@@ -285,9 +249,6 @@
     <w:p>
       <w:pPr>
         <w:spacing w:after="0"/>
-        <w:rPr>
-          <w:rFonts w:hint="eastAsia"/>
-        </w:rPr>
       </w:pPr>
       <w:r>
         <w:rPr>
@@ -299,9 +260,6 @@
     <w:p>
       <w:pPr>
         <w:spacing w:after="0"/>
-        <w:rPr>
-          <w:rFonts w:hint="eastAsia"/>
-        </w:rPr>
       </w:pPr>
       <w:r>
         <w:rPr>
@@ -313,9 +271,6 @@
     <w:p>
       <w:pPr>
         <w:spacing w:after="0" w:line="240" w:lineRule="auto"/>
-        <w:rPr>
-          <w:rFonts w:hint="eastAsia"/>
-        </w:rPr>
       </w:pPr>
       <w:r>
         <w:rPr>
@@ -345,209 +300,170 @@
         <w:rPr>
           <w:rFonts w:hint="eastAsia"/>
         </w:rPr>
+        <w:t xml:space="preserve"> 모든 .java 파일</w:t>
+      </w:r>
+    </w:p>
+    <w:p>
+      <w:pPr>
+        <w:spacing w:after="0" w:line="240" w:lineRule="auto"/>
+      </w:pPr>
+      <w:proofErr w:type="gramStart"/>
+      <w:r>
+        <w:rPr>
+          <w:rFonts w:hint="eastAsia"/>
+          <w:b/>
+        </w:rPr>
+        <w:t>web</w:t>
+      </w:r>
+      <w:proofErr w:type="gramEnd"/>
+      <w:r>
+        <w:rPr>
+          <w:rFonts w:hint="eastAsia"/>
+          <w:b/>
+        </w:rPr>
+        <w:t xml:space="preserve"> Content</w:t>
+      </w:r>
+      <w:r>
+        <w:rPr>
+          <w:rFonts w:hint="eastAsia"/>
+        </w:rPr>
+        <w:t xml:space="preserve"> : (.</w:t>
+      </w:r>
+      <w:proofErr w:type="spellStart"/>
+      <w:r>
+        <w:rPr>
+          <w:rFonts w:hint="eastAsia"/>
+        </w:rPr>
+        <w:t>jsp</w:t>
+      </w:r>
+      <w:proofErr w:type="spellEnd"/>
+      <w:r>
+        <w:rPr>
+          <w:rFonts w:hint="eastAsia"/>
+        </w:rPr>
+        <w:t>, .html, .</w:t>
+      </w:r>
+      <w:proofErr w:type="spellStart"/>
+      <w:r>
+        <w:rPr>
+          <w:rFonts w:hint="eastAsia"/>
+        </w:rPr>
+        <w:t>css</w:t>
+      </w:r>
+      <w:proofErr w:type="spellEnd"/>
+      <w:r>
+        <w:rPr>
+          <w:rFonts w:hint="eastAsia"/>
+        </w:rPr>
+        <w:t>)</w:t>
+      </w:r>
+    </w:p>
+    <w:p>
+      <w:pPr>
+        <w:spacing w:after="0" w:line="240" w:lineRule="auto"/>
+      </w:pPr>
+      <w:r>
+        <w:rPr>
+          <w:rFonts w:hint="eastAsia"/>
+          <w:b/>
+        </w:rPr>
+        <w:t>web-</w:t>
+      </w:r>
+      <w:proofErr w:type="spellStart"/>
+      <w:proofErr w:type="gramStart"/>
+      <w:r>
+        <w:rPr>
+          <w:rFonts w:hint="eastAsia"/>
+          <w:b/>
+        </w:rPr>
+        <w:t>inf</w:t>
+      </w:r>
+      <w:proofErr w:type="spellEnd"/>
+      <w:r>
+        <w:rPr>
+          <w:rFonts w:hint="eastAsia"/>
+        </w:rPr>
+        <w:t xml:space="preserve"> :</w:t>
+      </w:r>
+      <w:proofErr w:type="gramEnd"/>
+      <w:r>
+        <w:rPr>
+          <w:rFonts w:hint="eastAsia"/>
+        </w:rPr>
+        <w:t xml:space="preserve"> web.xml</w:t>
+      </w:r>
+    </w:p>
+    <w:p>
+      <w:pPr>
+        <w:spacing w:after="0" w:line="240" w:lineRule="auto"/>
+      </w:pPr>
+      <w:proofErr w:type="gramStart"/>
+      <w:r>
+        <w:rPr>
+          <w:rFonts w:hint="eastAsia"/>
+          <w:b/>
+        </w:rPr>
+        <w:t>lib</w:t>
+      </w:r>
+      <w:proofErr w:type="gramEnd"/>
+      <w:r>
+        <w:rPr>
+          <w:rFonts w:hint="eastAsia"/>
+        </w:rPr>
+        <w:t>:  (.jar)</w:t>
+      </w:r>
+    </w:p>
+    <w:p>
+      <w:pPr>
+        <w:spacing w:after="0"/>
+      </w:pPr>
+    </w:p>
+    <w:p>
+      <w:pPr>
+        <w:spacing w:after="0"/>
+      </w:pPr>
+      <w:r>
+        <w:rPr>
+          <w:rFonts w:hint="eastAsia"/>
+        </w:rPr>
+        <w:t xml:space="preserve">프로젝트를 생성할 때 next를 누르고 항목을 클릭하여 web.xml 파일을 생성한다. </w:t>
+      </w:r>
+    </w:p>
+    <w:p>
+      <w:pPr>
+        <w:spacing w:after="0"/>
+      </w:pPr>
+      <w:r>
+        <w:t>J</w:t>
+      </w:r>
+      <w:r>
+        <w:rPr>
+          <w:rFonts w:hint="eastAsia"/>
+        </w:rPr>
+        <w:t xml:space="preserve">ava </w:t>
+      </w:r>
+      <w:r>
+        <w:rPr>
+          <w:rFonts w:hint="eastAsia"/>
+        </w:rPr>
+        <w:t>코드 입력할 때 import가 안</w:t>
+      </w:r>
+      <w:r>
+        <w:rPr>
+          <w:rFonts w:hint="eastAsia"/>
+        </w:rPr>
         <w:t xml:space="preserve"> </w:t>
       </w:r>
       <w:r>
         <w:rPr>
           <w:rFonts w:hint="eastAsia"/>
         </w:rPr>
-        <w:t>모든 .java 파일</w:t>
-      </w:r>
-    </w:p>
-    <w:p>
-      <w:pPr>
-        <w:spacing w:after="0" w:line="240" w:lineRule="auto"/>
-        <w:rPr>
-          <w:rFonts w:hint="eastAsia"/>
-        </w:rPr>
-      </w:pPr>
-      <w:proofErr w:type="gramStart"/>
-      <w:r>
-        <w:rPr>
-          <w:rFonts w:hint="eastAsia"/>
-          <w:b/>
-        </w:rPr>
-        <w:t>web</w:t>
-      </w:r>
-      <w:proofErr w:type="gramEnd"/>
-      <w:r>
-        <w:rPr>
-          <w:rFonts w:hint="eastAsia"/>
-          <w:b/>
-        </w:rPr>
-        <w:t xml:space="preserve"> Content</w:t>
-      </w:r>
-      <w:r>
-        <w:rPr>
-          <w:rFonts w:hint="eastAsia"/>
-        </w:rPr>
-        <w:t xml:space="preserve"> : (.</w:t>
-      </w:r>
-      <w:proofErr w:type="spellStart"/>
-      <w:r>
-        <w:rPr>
-          <w:rFonts w:hint="eastAsia"/>
-        </w:rPr>
-        <w:t>jsp</w:t>
-      </w:r>
-      <w:proofErr w:type="spellEnd"/>
-      <w:r>
-        <w:rPr>
-          <w:rFonts w:hint="eastAsia"/>
-        </w:rPr>
-        <w:t>, .html, .</w:t>
-      </w:r>
-      <w:proofErr w:type="spellStart"/>
-      <w:r>
-        <w:rPr>
-          <w:rFonts w:hint="eastAsia"/>
-        </w:rPr>
-        <w:t>css</w:t>
-      </w:r>
-      <w:proofErr w:type="spellEnd"/>
-      <w:r>
-        <w:rPr>
-          <w:rFonts w:hint="eastAsia"/>
-        </w:rPr>
-        <w:t>)</w:t>
-      </w:r>
-    </w:p>
-    <w:p>
-      <w:pPr>
-        <w:spacing w:after="0" w:line="240" w:lineRule="auto"/>
-        <w:rPr>
-          <w:rFonts w:hint="eastAsia"/>
-        </w:rPr>
-      </w:pPr>
-      <w:r>
-        <w:rPr>
-          <w:rFonts w:hint="eastAsia"/>
-          <w:b/>
-        </w:rPr>
-        <w:t>web-</w:t>
-      </w:r>
-      <w:proofErr w:type="spellStart"/>
-      <w:proofErr w:type="gramStart"/>
-      <w:r>
-        <w:rPr>
-          <w:rFonts w:hint="eastAsia"/>
-          <w:b/>
-        </w:rPr>
-        <w:t>inf</w:t>
-      </w:r>
-      <w:proofErr w:type="spellEnd"/>
-      <w:r>
-        <w:rPr>
-          <w:rFonts w:hint="eastAsia"/>
-        </w:rPr>
-        <w:t xml:space="preserve"> :</w:t>
-      </w:r>
-      <w:proofErr w:type="gramEnd"/>
-      <w:r>
-        <w:rPr>
-          <w:rFonts w:hint="eastAsia"/>
-        </w:rPr>
-        <w:t xml:space="preserve"> web.xml</w:t>
-      </w:r>
-    </w:p>
-    <w:p>
-      <w:pPr>
-        <w:spacing w:after="0" w:line="240" w:lineRule="auto"/>
-        <w:rPr>
-          <w:rFonts w:hint="eastAsia"/>
-        </w:rPr>
-      </w:pPr>
-      <w:proofErr w:type="gramStart"/>
-      <w:r>
-        <w:rPr>
-          <w:rFonts w:hint="eastAsia"/>
-          <w:b/>
-        </w:rPr>
-        <w:t>lib</w:t>
-      </w:r>
-      <w:proofErr w:type="gramEnd"/>
-      <w:r>
-        <w:rPr>
-          <w:rFonts w:hint="eastAsia"/>
-        </w:rPr>
-        <w:t>:  (.jar)</w:t>
-      </w:r>
-    </w:p>
-    <w:p>
-      <w:pPr>
-        <w:spacing w:after="0"/>
-        <w:rPr>
-          <w:rFonts w:hint="eastAsia"/>
-        </w:rPr>
-      </w:pPr>
-    </w:p>
-    <w:p>
-      <w:pPr>
-        <w:spacing w:after="0"/>
-        <w:rPr>
-          <w:rFonts w:hint="eastAsia"/>
-        </w:rPr>
-      </w:pPr>
-      <w:r>
-        <w:rPr>
-          <w:rFonts w:hint="eastAsia"/>
-        </w:rPr>
-        <w:t xml:space="preserve">프로젝트를 생성할 때 next를 누르고 항목을 클릭하여 </w:t>
-      </w:r>
-      <w:r>
-        <w:rPr>
-          <w:rFonts w:hint="eastAsia"/>
-        </w:rPr>
-        <w:t>web.xml</w:t>
-      </w:r>
-      <w:r>
-        <w:rPr>
-          <w:rFonts w:hint="eastAsia"/>
-        </w:rPr>
-        <w:t xml:space="preserve"> 파일을 생성한다. </w:t>
-      </w:r>
-    </w:p>
-    <w:p>
-      <w:pPr>
-        <w:spacing w:after="0"/>
-        <w:rPr>
-          <w:rFonts w:hint="eastAsia"/>
-        </w:rPr>
-      </w:pPr>
-      <w:r>
-        <w:t>J</w:t>
-      </w:r>
-      <w:r>
-        <w:rPr>
-          <w:rFonts w:hint="eastAsia"/>
-        </w:rPr>
-        <w:t xml:space="preserve">ava </w:t>
-      </w:r>
-      <w:r>
-        <w:rPr>
-          <w:rFonts w:hint="eastAsia"/>
-        </w:rPr>
-        <w:t>코드 입력할 때 import가 안</w:t>
-      </w:r>
-      <w:r>
-        <w:rPr>
-          <w:rFonts w:hint="eastAsia"/>
-        </w:rPr>
-        <w:t xml:space="preserve"> </w:t>
-      </w:r>
-      <w:r>
-        <w:rPr>
-          <w:rFonts w:hint="eastAsia"/>
-        </w:rPr>
         <w:t xml:space="preserve">되는 경우, </w:t>
       </w:r>
     </w:p>
     <w:p>
       <w:pPr>
         <w:spacing w:after="0"/>
-        <w:rPr>
-          <w:rFonts w:hint="eastAsia"/>
-        </w:rPr>
       </w:pPr>
       <w:r>
         <w:t>L</w:t>
@@ -580,17 +496,11 @@
     <w:p>
       <w:pPr>
         <w:spacing w:after="0"/>
-        <w:rPr>
-          <w:rFonts w:hint="eastAsia"/>
-        </w:rPr>
-      </w:pPr>
-    </w:p>
-    <w:p>
-      <w:pPr>
-        <w:spacing w:after="0"/>
-        <w:rPr>
-          <w:rFonts w:hint="eastAsia"/>
-        </w:rPr>
+      </w:pPr>
+    </w:p>
+    <w:p>
+      <w:pPr>
+        <w:spacing w:after="0"/>
       </w:pPr>
       <w:r>
         <w:t>M</w:t>
@@ -625,9 +535,6 @@
     <w:p>
       <w:pPr>
         <w:spacing w:after="0"/>
-        <w:rPr>
-          <w:rFonts w:hint="eastAsia"/>
-        </w:rPr>
       </w:pPr>
       <w:r>
         <w:t>W</w:t>
@@ -668,9 +575,6 @@
     <w:p>
       <w:pPr>
         <w:spacing w:after="0"/>
-        <w:rPr>
-          <w:rFonts w:hint="eastAsia"/>
-        </w:rPr>
       </w:pPr>
       <w:r>
         <w:t>&lt;/web-app&gt;</w:t>
@@ -679,9 +583,6 @@
     <w:p>
       <w:pPr>
         <w:spacing w:after="0"/>
-        <w:rPr>
-          <w:rFonts w:hint="eastAsia"/>
-        </w:rPr>
       </w:pPr>
       <w:r>
         <w:rPr>
@@ -693,11 +594,8 @@
     <w:p>
       <w:pPr>
         <w:spacing w:after="0"/>
-        <w:rPr>
-          <w:rFonts w:hint="eastAsia"/>
-        </w:rPr>
-      </w:pPr>
-      <w:hyperlink r:id="rId6" w:history="1">
+      </w:pPr>
+      <w:hyperlink r:id="rId7" w:history="1">
         <w:r>
           <w:rPr>
             <w:rStyle w:val="a3"/>
@@ -716,9 +614,6 @@
     <w:p>
       <w:pPr>
         <w:spacing w:after="0"/>
-        <w:rPr>
-          <w:rFonts w:hint="eastAsia"/>
-        </w:rPr>
       </w:pPr>
       <w:r>
         <w:rPr>
@@ -742,13 +637,7 @@
         <w:rPr>
           <w:rFonts w:hint="eastAsia"/>
         </w:rPr>
-        <w:t xml:space="preserve"> </w:t>
-      </w:r>
-      <w:r>
-        <w:rPr>
-          <w:rFonts w:hint="eastAsia"/>
-        </w:rPr>
-        <w:t xml:space="preserve">서버를 등록한 후에 사용이 가능하다. </w:t>
+        <w:t xml:space="preserve"> 서버를 등록한 후에 사용이 가능하다. </w:t>
       </w:r>
     </w:p>
     <w:p>
@@ -760,9 +649,6 @@
         </w:numPr>
         <w:spacing w:after="0"/>
         <w:ind w:leftChars="0"/>
-        <w:rPr>
-          <w:rFonts w:hint="eastAsia"/>
-        </w:rPr>
       </w:pPr>
       <w:r>
         <w:rPr>
@@ -780,29 +666,12 @@
         </w:numPr>
         <w:spacing w:after="0"/>
         <w:ind w:leftChars="0"/>
-        <w:rPr>
-          <w:rFonts w:hint="eastAsia"/>
-        </w:rPr>
-      </w:pPr>
-      <w:r>
-        <w:rPr>
-          <w:rFonts w:hint="eastAsia"/>
-        </w:rPr>
-        <w:t xml:space="preserve">Servers를 탭을 클릭하여 아무 곳이나 빈 곳에 우측 클릭하여 new -&gt; Server </w:t>
-      </w:r>
-      <w:proofErr w:type="spellStart"/>
-      <w:r>
-        <w:rPr>
-          <w:rFonts w:hint="eastAsia"/>
-        </w:rPr>
-        <w:t>를</w:t>
-      </w:r>
-      <w:proofErr w:type="spellEnd"/>
-      <w:r>
-        <w:rPr>
-          <w:rFonts w:hint="eastAsia"/>
-        </w:rPr>
-        <w:t xml:space="preserve"> 선택</w:t>
+      </w:pPr>
+      <w:r>
+        <w:rPr>
+          <w:rFonts w:hint="eastAsia"/>
+        </w:rPr>
+        <w:t>Servers를 탭을 클릭하여 아무 곳이나 빈 곳에 우측 클릭하여 new -&gt; Server 를 선택</w:t>
       </w:r>
     </w:p>
     <w:p>
@@ -814,9 +683,6 @@
         </w:numPr>
         <w:spacing w:after="0"/>
         <w:ind w:leftChars="0"/>
-        <w:rPr>
-          <w:rFonts w:hint="eastAsia"/>
-        </w:rPr>
       </w:pPr>
       <w:r>
         <w:rPr>
@@ -834,9 +700,6 @@
         </w:numPr>
         <w:spacing w:after="0"/>
         <w:ind w:leftChars="0"/>
-        <w:rPr>
-          <w:rFonts w:hint="eastAsia"/>
-        </w:rPr>
       </w:pPr>
       <w:r>
         <w:t>N</w:t>
@@ -857,9 +720,6 @@
         </w:numPr>
         <w:spacing w:after="0"/>
         <w:ind w:leftChars="0"/>
-        <w:rPr>
-          <w:rFonts w:hint="eastAsia"/>
-        </w:rPr>
       </w:pPr>
       <w:r>
         <w:rPr>
@@ -877,9 +737,6 @@
         </w:numPr>
         <w:spacing w:after="0"/>
         <w:ind w:leftChars="0"/>
-        <w:rPr>
-          <w:rFonts w:hint="eastAsia"/>
-        </w:rPr>
       </w:pPr>
       <w:r>
         <w:rPr>
@@ -898,9 +755,6 @@
         </w:numPr>
         <w:spacing w:after="0"/>
         <w:ind w:leftChars="0"/>
-        <w:rPr>
-          <w:rFonts w:hint="eastAsia"/>
-        </w:rPr>
       </w:pPr>
       <w:r>
         <w:rPr>
@@ -912,17 +766,11 @@
     <w:p>
       <w:pPr>
         <w:spacing w:after="0"/>
-        <w:rPr>
-          <w:rFonts w:hint="eastAsia"/>
-        </w:rPr>
-      </w:pPr>
-    </w:p>
-    <w:p>
-      <w:pPr>
-        <w:spacing w:after="0"/>
-        <w:rPr>
-          <w:rFonts w:hint="eastAsia"/>
-        </w:rPr>
+      </w:pPr>
+    </w:p>
+    <w:p>
+      <w:pPr>
+        <w:spacing w:after="0"/>
       </w:pPr>
       <w:proofErr w:type="spellStart"/>
       <w:r>
@@ -956,9 +804,6 @@
     <w:p>
       <w:pPr>
         <w:spacing w:after="0"/>
-        <w:rPr>
-          <w:rFonts w:hint="eastAsia"/>
-        </w:rPr>
       </w:pPr>
       <w:r>
         <w:t>%</w:t>
@@ -997,17 +842,11 @@
     <w:p>
       <w:pPr>
         <w:spacing w:after="0"/>
-        <w:rPr>
-          <w:rFonts w:hint="eastAsia"/>
-        </w:rPr>
-      </w:pPr>
-    </w:p>
-    <w:p>
-      <w:pPr>
-        <w:spacing w:after="0"/>
-        <w:rPr>
-          <w:rFonts w:hint="eastAsia"/>
-        </w:rPr>
+      </w:pPr>
+    </w:p>
+    <w:p>
+      <w:pPr>
+        <w:spacing w:after="0"/>
       </w:pPr>
       <w:r>
         <w:rPr>
@@ -1074,9 +913,6 @@
     <w:p>
       <w:pPr>
         <w:spacing w:after="0"/>
-        <w:rPr>
-          <w:rFonts w:hint="eastAsia"/>
-        </w:rPr>
       </w:pPr>
       <w:r>
         <w:rPr>
@@ -1084,6 +920,183 @@
         </w:rPr>
         <w:t xml:space="preserve">post방식: 입력한 값들이 URL에 표시되지 않는다. </w:t>
       </w:r>
+    </w:p>
+    <w:p>
+      <w:pPr>
+        <w:spacing w:after="0"/>
+        <w:rPr>
+          <w:rFonts w:hint="eastAsia"/>
+        </w:rPr>
+      </w:pPr>
+    </w:p>
+    <w:p>
+      <w:pPr>
+        <w:spacing w:after="0"/>
+        <w:rPr>
+          <w:rFonts w:hint="eastAsia"/>
+        </w:rPr>
+      </w:pPr>
+      <w:r>
+        <w:t>S</w:t>
+      </w:r>
+      <w:r>
+        <w:rPr>
+          <w:rFonts w:hint="eastAsia"/>
+        </w:rPr>
+        <w:t>ervlet 파일을 생성할 때는 액션</w:t>
+      </w:r>
+      <w:r>
+        <w:rPr>
+          <w:rFonts w:hint="eastAsia"/>
+        </w:rPr>
+        <w:t xml:space="preserve"> </w:t>
+      </w:r>
+      <w:proofErr w:type="spellStart"/>
+      <w:r>
+        <w:rPr>
+          <w:rFonts w:hint="eastAsia"/>
+        </w:rPr>
+        <w:t>파라미터에</w:t>
+      </w:r>
+      <w:proofErr w:type="spellEnd"/>
+      <w:r>
+        <w:rPr>
+          <w:rFonts w:hint="eastAsia"/>
+        </w:rPr>
+        <w:t xml:space="preserve"> 설정한</w:t>
+      </w:r>
+      <w:r>
+        <w:rPr>
+          <w:rFonts w:hint="eastAsia"/>
+        </w:rPr>
+        <w:t xml:space="preserve"> 값과 </w:t>
+      </w:r>
+      <w:proofErr w:type="spellStart"/>
+      <w:r>
+        <w:rPr>
+          <w:rFonts w:hint="eastAsia"/>
+        </w:rPr>
+        <w:t>URLPattern</w:t>
+      </w:r>
+      <w:proofErr w:type="spellEnd"/>
+      <w:r>
+        <w:rPr>
+          <w:rFonts w:hint="eastAsia"/>
+        </w:rPr>
+        <w:t xml:space="preserve"> 값이 같아야 한다. </w:t>
+      </w:r>
+    </w:p>
+    <w:p>
+      <w:pPr>
+        <w:spacing w:after="0"/>
+        <w:rPr>
+          <w:rFonts w:hint="eastAsia"/>
+        </w:rPr>
+      </w:pPr>
+      <w:r>
+        <w:rPr>
+          <w:rFonts w:hint="eastAsia"/>
+        </w:rPr>
+        <w:t>예)</w:t>
+      </w:r>
+    </w:p>
+    <w:p>
+      <w:pPr>
+        <w:spacing w:after="0"/>
+        <w:rPr>
+          <w:rFonts w:hint="eastAsia"/>
+        </w:rPr>
+      </w:pPr>
+      <w:r>
+        <w:t>H</w:t>
+      </w:r>
+      <w:r>
+        <w:rPr>
+          <w:rFonts w:hint="eastAsia"/>
+        </w:rPr>
+        <w:t xml:space="preserve">tml 파일: </w:t>
+      </w:r>
+      <w:r>
+        <w:t>&lt;form action="</w:t>
+      </w:r>
+      <w:proofErr w:type="spellStart"/>
+      <w:r>
+        <w:t>choiceDog</w:t>
+      </w:r>
+      <w:proofErr w:type="spellEnd"/>
+      <w:r>
+        <w:t>" method="post"&gt;</w:t>
+      </w:r>
+    </w:p>
+    <w:p>
+      <w:pPr>
+        <w:spacing w:after="0"/>
+      </w:pPr>
+      <w:r>
+        <w:rPr>
+          <w:rFonts w:hint="eastAsia"/>
+        </w:rPr>
+        <w:t xml:space="preserve">servlet파일: </w:t>
+      </w:r>
+      <w:r>
+        <w:t>@</w:t>
+      </w:r>
+      <w:proofErr w:type="spellStart"/>
+      <w:r>
+        <w:t>WebServlet</w:t>
+      </w:r>
+      <w:proofErr w:type="spellEnd"/>
+      <w:r>
+        <w:t>("/</w:t>
+      </w:r>
+      <w:proofErr w:type="spellStart"/>
+      <w:r>
+        <w:t>choiceDog</w:t>
+      </w:r>
+      <w:proofErr w:type="spellEnd"/>
+      <w:r>
+        <w:t>")</w:t>
+      </w:r>
+    </w:p>
+    <w:p>
+      <w:pPr>
+        <w:spacing w:after="0"/>
+      </w:pPr>
+      <w:r>
+        <w:t>-------------------------------------------</w:t>
+      </w:r>
+      <w:r>
+        <w:rPr>
+          <w:rFonts w:hint="eastAsia"/>
+        </w:rPr>
+        <w:t>---------</w:t>
+      </w:r>
+      <w:r>
+        <w:t>---------</w:t>
+      </w:r>
+      <w:r>
+        <w:rPr>
+          <w:rFonts w:hint="eastAsia"/>
+        </w:rPr>
+        <w:t>161207</w:t>
+      </w:r>
+      <w:r>
+        <w:t>--------------------------</w:t>
+      </w:r>
+      <w:r>
+        <w:rPr>
+          <w:rFonts w:hint="eastAsia"/>
+        </w:rPr>
+        <w:t>---------</w:t>
+      </w:r>
+      <w:r>
+        <w:t>-----------------------</w:t>
+      </w:r>
+    </w:p>
+    <w:p>
+      <w:pPr>
+        <w:spacing w:after="0"/>
+      </w:pPr>
       <w:bookmarkStart w:id="0" w:name="_GoBack"/>
       <w:bookmarkEnd w:id="0"/>
     </w:p>
@@ -1094,61 +1107,407 @@
           <w:rFonts w:hint="eastAsia"/>
         </w:rPr>
       </w:pPr>
-    </w:p>
-    <w:p>
-      <w:pPr>
-        <w:spacing w:after="0"/>
-        <w:rPr>
-          <w:rFonts w:hint="eastAsia"/>
-        </w:rPr>
-      </w:pPr>
-    </w:p>
-    <w:p>
-      <w:pPr>
-        <w:spacing w:after="0"/>
-        <w:rPr>
-          <w:rFonts w:hint="eastAsia"/>
-        </w:rPr>
-      </w:pPr>
-    </w:p>
-    <w:p>
-      <w:pPr>
-        <w:spacing w:after="0"/>
-        <w:rPr>
-          <w:rFonts w:hint="eastAsia"/>
-        </w:rPr>
-      </w:pPr>
-    </w:p>
-    <w:p>
-      <w:pPr>
-        <w:spacing w:after="0"/>
-        <w:rPr>
-          <w:rFonts w:hint="eastAsia"/>
-        </w:rPr>
-      </w:pPr>
-    </w:p>
-    <w:p>
-      <w:pPr>
-        <w:spacing w:after="0"/>
-        <w:rPr>
-          <w:rFonts w:hint="eastAsia"/>
-        </w:rPr>
-      </w:pPr>
-    </w:p>
-    <w:p>
-      <w:pPr>
-        <w:spacing w:after="0"/>
-        <w:rPr>
-          <w:rFonts w:hint="eastAsia"/>
-        </w:rPr>
-      </w:pPr>
-    </w:p>
-    <w:p>
-      <w:pPr>
-        <w:spacing w:after="0"/>
-        <w:rPr>
-          <w:rFonts w:hint="eastAsia"/>
-        </w:rPr>
+      <w:proofErr w:type="spellStart"/>
+      <w:r>
+        <w:rPr>
+          <w:rFonts w:hint="eastAsia"/>
+        </w:rPr>
+        <w:t>한글처리하는</w:t>
+      </w:r>
+      <w:proofErr w:type="spellEnd"/>
+      <w:r>
+        <w:rPr>
+          <w:rFonts w:hint="eastAsia"/>
+        </w:rPr>
+        <w:t xml:space="preserve"> 법</w:t>
+      </w:r>
+      <w:r>
+        <w:rPr>
+          <w:rFonts w:hint="eastAsia"/>
+        </w:rPr>
+        <w:t xml:space="preserve"> </w:t>
+      </w:r>
+    </w:p>
+    <w:p>
+      <w:pPr>
+        <w:pStyle w:val="a4"/>
+        <w:numPr>
+          <w:ilvl w:val="0"/>
+          <w:numId w:val="3"/>
+        </w:numPr>
+        <w:spacing w:after="0"/>
+        <w:ind w:leftChars="0"/>
+        <w:rPr>
+          <w:rFonts w:hint="eastAsia"/>
+        </w:rPr>
+      </w:pPr>
+      <w:r>
+        <w:rPr>
+          <w:rFonts w:hint="eastAsia"/>
+        </w:rPr>
+        <w:t xml:space="preserve">Project에서 Servers 하위에 서버폴더 내 server.xml 파일을 수정한다. </w:t>
+      </w:r>
+    </w:p>
+    <w:p>
+      <w:pPr>
+        <w:spacing w:after="0"/>
+        <w:ind w:left="400" w:firstLineChars="100" w:firstLine="200"/>
+        <w:rPr>
+          <w:rFonts w:hint="eastAsia"/>
+        </w:rPr>
+      </w:pPr>
+      <w:r>
+        <w:rPr>
+          <w:rFonts w:hint="eastAsia"/>
+        </w:rPr>
+        <w:t>&lt;connector 이하에 태그를 추가한다. &gt;</w:t>
+      </w:r>
+    </w:p>
+    <w:p>
+      <w:pPr>
+        <w:spacing w:after="0"/>
+        <w:ind w:firstLineChars="350" w:firstLine="700"/>
+        <w:rPr>
+          <w:rFonts w:hint="eastAsia"/>
+        </w:rPr>
+      </w:pPr>
+      <w:proofErr w:type="spellStart"/>
+      <w:proofErr w:type="gramStart"/>
+      <w:r>
+        <w:t>useBodyEncodingForURI</w:t>
+      </w:r>
+      <w:proofErr w:type="spellEnd"/>
+      <w:proofErr w:type="gramEnd"/>
+      <w:r>
+        <w:t>="true"</w:t>
+      </w:r>
+    </w:p>
+    <w:p>
+      <w:pPr>
+        <w:pStyle w:val="a4"/>
+        <w:numPr>
+          <w:ilvl w:val="0"/>
+          <w:numId w:val="3"/>
+        </w:numPr>
+        <w:spacing w:after="0"/>
+        <w:ind w:leftChars="0"/>
+        <w:rPr>
+          <w:rFonts w:hint="eastAsia"/>
+        </w:rPr>
+      </w:pPr>
+      <w:r>
+        <w:rPr>
+          <w:rFonts w:hint="eastAsia"/>
+        </w:rPr>
+        <w:t xml:space="preserve">SERVLET 파일 내에 아래 내용을 추가한다. </w:t>
+      </w:r>
+    </w:p>
+    <w:p>
+      <w:pPr>
+        <w:pStyle w:val="a4"/>
+        <w:spacing w:after="0"/>
+        <w:ind w:leftChars="0" w:left="760"/>
+        <w:rPr>
+          <w:rFonts w:hint="eastAsia"/>
+        </w:rPr>
+      </w:pPr>
+      <w:proofErr w:type="spellStart"/>
+      <w:proofErr w:type="gramStart"/>
+      <w:r>
+        <w:t>request.setCharacterEncoding</w:t>
+      </w:r>
+      <w:proofErr w:type="spellEnd"/>
+      <w:r>
+        <w:t>(</w:t>
+      </w:r>
+      <w:proofErr w:type="gramEnd"/>
+      <w:r>
+        <w:t>"</w:t>
+      </w:r>
+      <w:proofErr w:type="spellStart"/>
+      <w:r>
+        <w:t>euc-kr</w:t>
+      </w:r>
+      <w:proofErr w:type="spellEnd"/>
+      <w:r>
+        <w:t>");</w:t>
+      </w:r>
+    </w:p>
+    <w:p>
+      <w:pPr>
+        <w:spacing w:after="0"/>
+        <w:rPr>
+          <w:rFonts w:hint="eastAsia"/>
+        </w:rPr>
+      </w:pPr>
+      <w:r>
+        <w:rPr>
+          <w:rFonts w:hint="eastAsia"/>
+        </w:rPr>
+        <w:t xml:space="preserve">*GET 방식에서만 1번을 수정해야 하면 POST방식에서는 1번을 수정할 필요는 없다. </w:t>
+      </w:r>
+    </w:p>
+    <w:p>
+      <w:pPr>
+        <w:spacing w:after="0"/>
+        <w:rPr>
+          <w:rFonts w:hint="eastAsia"/>
+        </w:rPr>
+      </w:pPr>
+    </w:p>
+    <w:p>
+      <w:pPr>
+        <w:spacing w:after="0"/>
+        <w:rPr>
+          <w:rFonts w:hint="eastAsia"/>
+        </w:rPr>
+      </w:pPr>
+      <w:proofErr w:type="spellStart"/>
+      <w:r>
+        <w:rPr>
+          <w:rFonts w:hint="eastAsia"/>
+        </w:rPr>
+        <w:t>한글처리하는</w:t>
+      </w:r>
+      <w:proofErr w:type="spellEnd"/>
+      <w:r>
+        <w:rPr>
+          <w:rFonts w:hint="eastAsia"/>
+        </w:rPr>
+        <w:t xml:space="preserve"> 것은 Filter를 이용하여 </w:t>
+      </w:r>
+      <w:proofErr w:type="spellStart"/>
+      <w:r>
+        <w:rPr>
+          <w:rFonts w:hint="eastAsia"/>
+        </w:rPr>
+        <w:t>앞단에서</w:t>
+      </w:r>
+      <w:proofErr w:type="spellEnd"/>
+      <w:r>
+        <w:rPr>
+          <w:rFonts w:hint="eastAsia"/>
+        </w:rPr>
+        <w:t xml:space="preserve"> 모든 파일에 적용할 수 있다. </w:t>
+      </w:r>
+    </w:p>
+    <w:p>
+      <w:pPr>
+        <w:pStyle w:val="a4"/>
+        <w:numPr>
+          <w:ilvl w:val="0"/>
+          <w:numId w:val="4"/>
+        </w:numPr>
+        <w:spacing w:after="0"/>
+        <w:ind w:leftChars="0"/>
+        <w:rPr>
+          <w:rFonts w:hint="eastAsia"/>
+        </w:rPr>
+      </w:pPr>
+      <w:r>
+        <w:t>J</w:t>
+      </w:r>
+      <w:r>
+        <w:rPr>
+          <w:rFonts w:hint="eastAsia"/>
+        </w:rPr>
+        <w:t xml:space="preserve">ava resource &gt; </w:t>
+      </w:r>
+      <w:proofErr w:type="spellStart"/>
+      <w:r>
+        <w:rPr>
+          <w:rFonts w:hint="eastAsia"/>
+        </w:rPr>
+        <w:t>src</w:t>
+      </w:r>
+      <w:proofErr w:type="spellEnd"/>
+      <w:r>
+        <w:rPr>
+          <w:rFonts w:hint="eastAsia"/>
+        </w:rPr>
+        <w:t xml:space="preserve"> 하위에 filter를 생성한다. </w:t>
+      </w:r>
+    </w:p>
+    <w:p>
+      <w:pPr>
+        <w:pStyle w:val="a4"/>
+        <w:numPr>
+          <w:ilvl w:val="0"/>
+          <w:numId w:val="4"/>
+        </w:numPr>
+        <w:spacing w:after="0"/>
+        <w:ind w:leftChars="0"/>
+        <w:rPr>
+          <w:rFonts w:hint="eastAsia"/>
+        </w:rPr>
+      </w:pPr>
+      <w:proofErr w:type="spellStart"/>
+      <w:r>
+        <w:rPr>
+          <w:rFonts w:hint="eastAsia"/>
+        </w:rPr>
+        <w:t>urlPattern</w:t>
+      </w:r>
+      <w:proofErr w:type="spellEnd"/>
+      <w:r>
+        <w:rPr>
+          <w:rFonts w:hint="eastAsia"/>
+        </w:rPr>
+        <w:t>을 /*</w:t>
+      </w:r>
+      <w:proofErr w:type="spellStart"/>
+      <w:r>
+        <w:rPr>
+          <w:rFonts w:hint="eastAsia"/>
+        </w:rPr>
+        <w:t>으로</w:t>
+      </w:r>
+      <w:proofErr w:type="spellEnd"/>
+      <w:r>
+        <w:rPr>
+          <w:rFonts w:hint="eastAsia"/>
+        </w:rPr>
+        <w:t xml:space="preserve"> 수정해 준다. </w:t>
+      </w:r>
+    </w:p>
+    <w:p>
+      <w:pPr>
+        <w:pStyle w:val="a4"/>
+        <w:numPr>
+          <w:ilvl w:val="0"/>
+          <w:numId w:val="4"/>
+        </w:numPr>
+        <w:spacing w:after="0"/>
+        <w:ind w:leftChars="0"/>
+        <w:rPr>
+          <w:rFonts w:hint="eastAsia"/>
+        </w:rPr>
+      </w:pPr>
+      <w:proofErr w:type="spellStart"/>
+      <w:r>
+        <w:rPr>
+          <w:rFonts w:hint="eastAsia"/>
+        </w:rPr>
+        <w:t>doFilter</w:t>
+      </w:r>
+      <w:proofErr w:type="spellEnd"/>
+      <w:r>
+        <w:rPr>
+          <w:rFonts w:hint="eastAsia"/>
+        </w:rPr>
+        <w:t xml:space="preserve"> </w:t>
+      </w:r>
+      <w:proofErr w:type="spellStart"/>
+      <w:r>
+        <w:t>메서드에</w:t>
+      </w:r>
+      <w:proofErr w:type="spellEnd"/>
+      <w:r>
+        <w:rPr>
+          <w:rFonts w:hint="eastAsia"/>
+        </w:rPr>
+        <w:t xml:space="preserve"> </w:t>
+      </w:r>
+      <w:proofErr w:type="spellStart"/>
+      <w:r>
+        <w:t>request.setCharacterEncoding</w:t>
+      </w:r>
+      <w:proofErr w:type="spellEnd"/>
+      <w:r>
+        <w:t>("</w:t>
+      </w:r>
+      <w:proofErr w:type="spellStart"/>
+      <w:r>
+        <w:t>euc-kr</w:t>
+      </w:r>
+      <w:proofErr w:type="spellEnd"/>
+      <w:r>
+        <w:t>")</w:t>
+      </w:r>
+      <w:proofErr w:type="gramStart"/>
+      <w:r>
+        <w:t>;</w:t>
+      </w:r>
+      <w:proofErr w:type="spellStart"/>
+      <w:r>
+        <w:rPr>
+          <w:rFonts w:hint="eastAsia"/>
+        </w:rPr>
+        <w:t>를</w:t>
+      </w:r>
+      <w:proofErr w:type="spellEnd"/>
+      <w:proofErr w:type="gramEnd"/>
+      <w:r>
+        <w:rPr>
+          <w:rFonts w:hint="eastAsia"/>
+        </w:rPr>
+        <w:t xml:space="preserve"> 추가한다. </w:t>
+      </w:r>
+    </w:p>
+    <w:p>
+      <w:pPr>
+        <w:spacing w:after="0"/>
+        <w:rPr>
+          <w:rFonts w:hint="eastAsia"/>
+        </w:rPr>
+      </w:pPr>
+    </w:p>
+    <w:p>
+      <w:pPr>
+        <w:spacing w:after="0"/>
+        <w:rPr>
+          <w:rFonts w:hint="eastAsia"/>
+        </w:rPr>
+      </w:pPr>
+      <w:r>
+        <w:rPr>
+          <w:rFonts w:hint="eastAsia"/>
+        </w:rPr>
+        <w:t xml:space="preserve">이미지파일은 </w:t>
+      </w:r>
+      <w:proofErr w:type="spellStart"/>
+      <w:r>
+        <w:rPr>
+          <w:rFonts w:hint="eastAsia"/>
+        </w:rPr>
+        <w:t>webcontent</w:t>
+      </w:r>
+      <w:proofErr w:type="spellEnd"/>
+      <w:r>
+        <w:rPr>
+          <w:rFonts w:hint="eastAsia"/>
+        </w:rPr>
+        <w:t>에 복사한다.</w:t>
+      </w:r>
+    </w:p>
+    <w:p>
+      <w:pPr>
+        <w:spacing w:after="0"/>
+      </w:pPr>
+    </w:p>
+    <w:p>
+      <w:pPr>
+        <w:spacing w:after="0"/>
+      </w:pPr>
+    </w:p>
+    <w:p>
+      <w:pPr>
+        <w:spacing w:after="0"/>
+      </w:pPr>
+    </w:p>
+    <w:p>
+      <w:pPr>
+        <w:spacing w:after="0"/>
+      </w:pPr>
+    </w:p>
+    <w:p>
+      <w:pPr>
+        <w:spacing w:after="0"/>
+      </w:pPr>
+    </w:p>
+    <w:p>
+      <w:pPr>
+        <w:spacing w:after="0"/>
       </w:pPr>
     </w:p>
     <w:p>
@@ -1174,6 +1533,273 @@
 <file path=word/numbering.xml><?xml version="1.0" encoding="utf-8"?>
 <w:numbering xmlns:wpc="http://schemas.microsoft.com/office/word/2010/wordprocessingCanvas" xmlns:mc="http://schemas.openxmlformats.org/markup-compatibility/2006" xmlns:o="urn:schemas-microsoft-com:office:office" xmlns:r="http://schemas.openxmlformats.org/officeDocument/2006/relationships" xmlns:m="http://schemas.openxmlformats.org/officeDocument/2006/math" xmlns:v="urn:schemas-microsoft-com:vml" xmlns:wp14="http://schemas.microsoft.com/office/word/2010/wordprocessingDrawing" xmlns:wp="http://schemas.openxmlformats.org/drawingml/2006/wordprocessingDrawing" xmlns:w10="urn:schemas-microsoft-com:office:word" xmlns:w="http://schemas.openxmlformats.org/wordprocessingml/2006/main" xmlns:w14="http://schemas.microsoft.com/office/word/2010/wordml" xmlns:wpg="http://schemas.microsoft.com/office/word/2010/wordprocessingGroup" xmlns:wpi="http://schemas.microsoft.com/office/word/2010/wordprocessingInk" xmlns:wne="http://schemas.microsoft.com/office/word/2006/wordml" xmlns:wps="http://schemas.microsoft.com/office/word/2010/wordprocessingShape" mc:Ignorable="w14 wp14">
   <w:abstractNum w:abstractNumId="0">
+    <w:nsid w:val="07796C5A"/>
+    <w:multiLevelType w:val="hybridMultilevel"/>
+    <w:tmpl w:val="079414DE"/>
+    <w:lvl w:ilvl="0" w:tplc="BDA4F022">
+      <w:start w:val="1"/>
+      <w:numFmt w:val="decimal"/>
+      <w:lvlText w:val="%1."/>
+      <w:lvlJc w:val="left"/>
+      <w:pPr>
+        <w:ind w:left="760" w:hanging="360"/>
+      </w:pPr>
+      <w:rPr>
+        <w:rFonts w:hint="default"/>
+      </w:rPr>
+    </w:lvl>
+    <w:lvl w:ilvl="1" w:tplc="04090019" w:tentative="1">
+      <w:start w:val="1"/>
+      <w:numFmt w:val="upperLetter"/>
+      <w:lvlText w:val="%2."/>
+      <w:lvlJc w:val="left"/>
+      <w:pPr>
+        <w:ind w:left="1200" w:hanging="400"/>
+      </w:pPr>
+    </w:lvl>
+    <w:lvl w:ilvl="2" w:tplc="0409001B" w:tentative="1">
+      <w:start w:val="1"/>
+      <w:numFmt w:val="lowerRoman"/>
+      <w:lvlText w:val="%3."/>
+      <w:lvlJc w:val="right"/>
+      <w:pPr>
+        <w:ind w:left="1600" w:hanging="400"/>
+      </w:pPr>
+    </w:lvl>
+    <w:lvl w:ilvl="3" w:tplc="0409000F" w:tentative="1">
+      <w:start w:val="1"/>
+      <w:numFmt w:val="decimal"/>
+      <w:lvlText w:val="%4."/>
+      <w:lvlJc w:val="left"/>
+      <w:pPr>
+        <w:ind w:left="2000" w:hanging="400"/>
+      </w:pPr>
+    </w:lvl>
+    <w:lvl w:ilvl="4" w:tplc="04090019" w:tentative="1">
+      <w:start w:val="1"/>
+      <w:numFmt w:val="upperLetter"/>
+      <w:lvlText w:val="%5."/>
+      <w:lvlJc w:val="left"/>
+      <w:pPr>
+        <w:ind w:left="2400" w:hanging="400"/>
+      </w:pPr>
+    </w:lvl>
+    <w:lvl w:ilvl="5" w:tplc="0409001B" w:tentative="1">
+      <w:start w:val="1"/>
+      <w:numFmt w:val="lowerRoman"/>
+      <w:lvlText w:val="%6."/>
+      <w:lvlJc w:val="right"/>
+      <w:pPr>
+        <w:ind w:left="2800" w:hanging="400"/>
+      </w:pPr>
+    </w:lvl>
+    <w:lvl w:ilvl="6" w:tplc="0409000F" w:tentative="1">
+      <w:start w:val="1"/>
+      <w:numFmt w:val="decimal"/>
+      <w:lvlText w:val="%7."/>
+      <w:lvlJc w:val="left"/>
+      <w:pPr>
+        <w:ind w:left="3200" w:hanging="400"/>
+      </w:pPr>
+    </w:lvl>
+    <w:lvl w:ilvl="7" w:tplc="04090019" w:tentative="1">
+      <w:start w:val="1"/>
+      <w:numFmt w:val="upperLetter"/>
+      <w:lvlText w:val="%8."/>
+      <w:lvlJc w:val="left"/>
+      <w:pPr>
+        <w:ind w:left="3600" w:hanging="400"/>
+      </w:pPr>
+    </w:lvl>
+    <w:lvl w:ilvl="8" w:tplc="0409001B" w:tentative="1">
+      <w:start w:val="1"/>
+      <w:numFmt w:val="lowerRoman"/>
+      <w:lvlText w:val="%9."/>
+      <w:lvlJc w:val="right"/>
+      <w:pPr>
+        <w:ind w:left="4000" w:hanging="400"/>
+      </w:pPr>
+    </w:lvl>
+  </w:abstractNum>
+  <w:abstractNum w:abstractNumId="1">
+    <w:nsid w:val="26223307"/>
+    <w:multiLevelType w:val="hybridMultilevel"/>
+    <w:tmpl w:val="8EDE7042"/>
+    <w:lvl w:ilvl="0" w:tplc="BA5E3E9E">
+      <w:start w:val="1"/>
+      <w:numFmt w:val="decimal"/>
+      <w:lvlText w:val="%1."/>
+      <w:lvlJc w:val="left"/>
+      <w:pPr>
+        <w:ind w:left="760" w:hanging="360"/>
+      </w:pPr>
+      <w:rPr>
+        <w:rFonts w:hint="default"/>
+      </w:rPr>
+    </w:lvl>
+    <w:lvl w:ilvl="1" w:tplc="04090019" w:tentative="1">
+      <w:start w:val="1"/>
+      <w:numFmt w:val="upperLetter"/>
+      <w:lvlText w:val="%2."/>
+      <w:lvlJc w:val="left"/>
+      <w:pPr>
+        <w:ind w:left="1200" w:hanging="400"/>
+      </w:pPr>
+    </w:lvl>
+    <w:lvl w:ilvl="2" w:tplc="0409001B" w:tentative="1">
+      <w:start w:val="1"/>
+      <w:numFmt w:val="lowerRoman"/>
+      <w:lvlText w:val="%3."/>
+      <w:lvlJc w:val="right"/>
+      <w:pPr>
+        <w:ind w:left="1600" w:hanging="400"/>
+      </w:pPr>
+    </w:lvl>
+    <w:lvl w:ilvl="3" w:tplc="0409000F" w:tentative="1">
+      <w:start w:val="1"/>
+      <w:numFmt w:val="decimal"/>
+      <w:lvlText w:val="%4."/>
+      <w:lvlJc w:val="left"/>
+      <w:pPr>
+        <w:ind w:left="2000" w:hanging="400"/>
+      </w:pPr>
+    </w:lvl>
+    <w:lvl w:ilvl="4" w:tplc="04090019" w:tentative="1">
+      <w:start w:val="1"/>
+      <w:numFmt w:val="upperLetter"/>
+      <w:lvlText w:val="%5."/>
+      <w:lvlJc w:val="left"/>
+      <w:pPr>
+        <w:ind w:left="2400" w:hanging="400"/>
+      </w:pPr>
+    </w:lvl>
+    <w:lvl w:ilvl="5" w:tplc="0409001B" w:tentative="1">
+      <w:start w:val="1"/>
+      <w:numFmt w:val="lowerRoman"/>
+      <w:lvlText w:val="%6."/>
+      <w:lvlJc w:val="right"/>
+      <w:pPr>
+        <w:ind w:left="2800" w:hanging="400"/>
+      </w:pPr>
+    </w:lvl>
+    <w:lvl w:ilvl="6" w:tplc="0409000F" w:tentative="1">
+      <w:start w:val="1"/>
+      <w:numFmt w:val="decimal"/>
+      <w:lvlText w:val="%7."/>
+      <w:lvlJc w:val="left"/>
+      <w:pPr>
+        <w:ind w:left="3200" w:hanging="400"/>
+      </w:pPr>
+    </w:lvl>
+    <w:lvl w:ilvl="7" w:tplc="04090019" w:tentative="1">
+      <w:start w:val="1"/>
+      <w:numFmt w:val="upperLetter"/>
+      <w:lvlText w:val="%8."/>
+      <w:lvlJc w:val="left"/>
+      <w:pPr>
+        <w:ind w:left="3600" w:hanging="400"/>
+      </w:pPr>
+    </w:lvl>
+    <w:lvl w:ilvl="8" w:tplc="0409001B" w:tentative="1">
+      <w:start w:val="1"/>
+      <w:numFmt w:val="lowerRoman"/>
+      <w:lvlText w:val="%9."/>
+      <w:lvlJc w:val="right"/>
+      <w:pPr>
+        <w:ind w:left="4000" w:hanging="400"/>
+      </w:pPr>
+    </w:lvl>
+  </w:abstractNum>
+  <w:abstractNum w:abstractNumId="2">
+    <w:nsid w:val="31C04297"/>
+    <w:multiLevelType w:val="hybridMultilevel"/>
+    <w:tmpl w:val="408A4946"/>
+    <w:lvl w:ilvl="0" w:tplc="42D07B50">
+      <w:start w:val="1"/>
+      <w:numFmt w:val="decimal"/>
+      <w:lvlText w:val="%1."/>
+      <w:lvlJc w:val="left"/>
+      <w:pPr>
+        <w:ind w:left="760" w:hanging="360"/>
+      </w:pPr>
+      <w:rPr>
+        <w:rFonts w:hint="default"/>
+      </w:rPr>
+    </w:lvl>
+    <w:lvl w:ilvl="1" w:tplc="04090019" w:tentative="1">
+      <w:start w:val="1"/>
+      <w:numFmt w:val="upperLetter"/>
+      <w:lvlText w:val="%2."/>
+      <w:lvlJc w:val="left"/>
+      <w:pPr>
+        <w:ind w:left="1200" w:hanging="400"/>
+      </w:pPr>
+    </w:lvl>
+    <w:lvl w:ilvl="2" w:tplc="0409001B" w:tentative="1">
+      <w:start w:val="1"/>
+      <w:numFmt w:val="lowerRoman"/>
+      <w:lvlText w:val="%3."/>
+      <w:lvlJc w:val="right"/>
+      <w:pPr>
+        <w:ind w:left="1600" w:hanging="400"/>
+      </w:pPr>
+    </w:lvl>
+    <w:lvl w:ilvl="3" w:tplc="0409000F" w:tentative="1">
+      <w:start w:val="1"/>
+      <w:numFmt w:val="decimal"/>
+      <w:lvlText w:val="%4."/>
+      <w:lvlJc w:val="left"/>
+      <w:pPr>
+        <w:ind w:left="2000" w:hanging="400"/>
+      </w:pPr>
+    </w:lvl>
+    <w:lvl w:ilvl="4" w:tplc="04090019" w:tentative="1">
+      <w:start w:val="1"/>
+      <w:numFmt w:val="upperLetter"/>
+      <w:lvlText w:val="%5."/>
+      <w:lvlJc w:val="left"/>
+      <w:pPr>
+        <w:ind w:left="2400" w:hanging="400"/>
+      </w:pPr>
+    </w:lvl>
+    <w:lvl w:ilvl="5" w:tplc="0409001B" w:tentative="1">
+      <w:start w:val="1"/>
+      <w:numFmt w:val="lowerRoman"/>
+      <w:lvlText w:val="%6."/>
+      <w:lvlJc w:val="right"/>
+      <w:pPr>
+        <w:ind w:left="2800" w:hanging="400"/>
+      </w:pPr>
+    </w:lvl>
+    <w:lvl w:ilvl="6" w:tplc="0409000F" w:tentative="1">
+      <w:start w:val="1"/>
+      <w:numFmt w:val="decimal"/>
+      <w:lvlText w:val="%7."/>
+      <w:lvlJc w:val="left"/>
+      <w:pPr>
+        <w:ind w:left="3200" w:hanging="400"/>
+      </w:pPr>
+    </w:lvl>
+    <w:lvl w:ilvl="7" w:tplc="04090019" w:tentative="1">
+      <w:start w:val="1"/>
+      <w:numFmt w:val="upperLetter"/>
+      <w:lvlText w:val="%8."/>
+      <w:lvlJc w:val="left"/>
+      <w:pPr>
+        <w:ind w:left="3600" w:hanging="400"/>
+      </w:pPr>
+    </w:lvl>
+    <w:lvl w:ilvl="8" w:tplc="0409001B" w:tentative="1">
+      <w:start w:val="1"/>
+      <w:numFmt w:val="lowerRoman"/>
+      <w:lvlText w:val="%9."/>
+      <w:lvlJc w:val="right"/>
+      <w:pPr>
+        <w:ind w:left="4000" w:hanging="400"/>
+      </w:pPr>
+    </w:lvl>
+  </w:abstractNum>
+  <w:abstractNum w:abstractNumId="3">
     <w:nsid w:val="33410B3F"/>
     <w:multiLevelType w:val="hybridMultilevel"/>
     <w:tmpl w:val="22BE1E3A"/>
@@ -1263,7 +1889,16 @@
     </w:lvl>
   </w:abstractNum>
   <w:num w:numId="1">
+    <w:abstractNumId w:val="3"/>
+  </w:num>
+  <w:num w:numId="2">
     <w:abstractNumId w:val="0"/>
+  </w:num>
+  <w:num w:numId="3">
+    <w:abstractNumId w:val="1"/>
+  </w:num>
+  <w:num w:numId="4">
+    <w:abstractNumId w:val="2"/>
   </w:num>
 </w:numbering>
 </file>
@@ -1989,4 +2624,16 @@
   <a:objectDefaults/>
   <a:extraClrSchemeLst/>
 </a:theme>
+</file>
+
+<file path=customXml/item1.xml><?xml version="1.0" encoding="utf-8"?>
+<b:Sources xmlns:b="http://schemas.openxmlformats.org/officeDocument/2006/bibliography" xmlns="http://schemas.openxmlformats.org/officeDocument/2006/bibliography" SelectedStyle="\APA.XSL" StyleName="APA"/>
+</file>
+
+<file path=customXml/itemProps1.xml><?xml version="1.0" encoding="utf-8"?>
+<ds:datastoreItem xmlns:ds="http://schemas.openxmlformats.org/officeDocument/2006/customXml" ds:itemID="{CB13CD13-5862-4A9E-AAE3-BF674AE47307}">
+  <ds:schemaRefs>
+    <ds:schemaRef ds:uri="http://schemas.openxmlformats.org/officeDocument/2006/bibliography"/>
+  </ds:schemaRefs>
+</ds:datastoreItem>
 </file>
</xml_diff>

<commit_message>
add updated class summary 16/12/08
</commit_message>
<xml_diff>
--- a/Subjects/JSP/수업내용/JSP_161206.docx
+++ b/Subjects/JSP/수업내용/JSP_161206.docx
@@ -924,17 +924,11 @@
     <w:p>
       <w:pPr>
         <w:spacing w:after="0"/>
-        <w:rPr>
-          <w:rFonts w:hint="eastAsia"/>
-        </w:rPr>
-      </w:pPr>
-    </w:p>
-    <w:p>
-      <w:pPr>
-        <w:spacing w:after="0"/>
-        <w:rPr>
-          <w:rFonts w:hint="eastAsia"/>
-        </w:rPr>
+      </w:pPr>
+    </w:p>
+    <w:p>
+      <w:pPr>
+        <w:spacing w:after="0"/>
       </w:pPr>
       <w:r>
         <w:t>S</w:t>
@@ -989,9 +983,6 @@
     <w:p>
       <w:pPr>
         <w:spacing w:after="0"/>
-        <w:rPr>
-          <w:rFonts w:hint="eastAsia"/>
-        </w:rPr>
       </w:pPr>
       <w:r>
         <w:rPr>
@@ -1003,9 +994,6 @@
     <w:p>
       <w:pPr>
         <w:spacing w:after="0"/>
-        <w:rPr>
-          <w:rFonts w:hint="eastAsia"/>
-        </w:rPr>
       </w:pPr>
       <w:r>
         <w:t>H</w:t>
@@ -1097,15 +1085,10 @@
       <w:pPr>
         <w:spacing w:after="0"/>
       </w:pPr>
-      <w:bookmarkStart w:id="0" w:name="_GoBack"/>
-      <w:bookmarkEnd w:id="0"/>
-    </w:p>
-    <w:p>
-      <w:pPr>
-        <w:spacing w:after="0"/>
-        <w:rPr>
-          <w:rFonts w:hint="eastAsia"/>
-        </w:rPr>
+    </w:p>
+    <w:p>
+      <w:pPr>
+        <w:spacing w:after="0"/>
       </w:pPr>
       <w:proofErr w:type="spellStart"/>
       <w:r>
@@ -1137,9 +1120,6 @@
         </w:numPr>
         <w:spacing w:after="0"/>
         <w:ind w:leftChars="0"/>
-        <w:rPr>
-          <w:rFonts w:hint="eastAsia"/>
-        </w:rPr>
       </w:pPr>
       <w:r>
         <w:rPr>
@@ -1152,9 +1132,6 @@
       <w:pPr>
         <w:spacing w:after="0"/>
         <w:ind w:left="400" w:firstLineChars="100" w:firstLine="200"/>
-        <w:rPr>
-          <w:rFonts w:hint="eastAsia"/>
-        </w:rPr>
       </w:pPr>
       <w:r>
         <w:rPr>
@@ -1167,9 +1144,6 @@
       <w:pPr>
         <w:spacing w:after="0"/>
         <w:ind w:firstLineChars="350" w:firstLine="700"/>
-        <w:rPr>
-          <w:rFonts w:hint="eastAsia"/>
-        </w:rPr>
       </w:pPr>
       <w:proofErr w:type="spellStart"/>
       <w:proofErr w:type="gramStart"/>
@@ -1191,9 +1165,6 @@
         </w:numPr>
         <w:spacing w:after="0"/>
         <w:ind w:leftChars="0"/>
-        <w:rPr>
-          <w:rFonts w:hint="eastAsia"/>
-        </w:rPr>
       </w:pPr>
       <w:r>
         <w:rPr>
@@ -1207,9 +1178,6 @@
         <w:pStyle w:val="a4"/>
         <w:spacing w:after="0"/>
         <w:ind w:leftChars="0" w:left="760"/>
-        <w:rPr>
-          <w:rFonts w:hint="eastAsia"/>
-        </w:rPr>
       </w:pPr>
       <w:proofErr w:type="spellStart"/>
       <w:proofErr w:type="gramStart"/>
@@ -1236,9 +1204,6 @@
     <w:p>
       <w:pPr>
         <w:spacing w:after="0"/>
-        <w:rPr>
-          <w:rFonts w:hint="eastAsia"/>
-        </w:rPr>
       </w:pPr>
       <w:r>
         <w:rPr>
@@ -1250,17 +1215,11 @@
     <w:p>
       <w:pPr>
         <w:spacing w:after="0"/>
-        <w:rPr>
-          <w:rFonts w:hint="eastAsia"/>
-        </w:rPr>
-      </w:pPr>
-    </w:p>
-    <w:p>
-      <w:pPr>
-        <w:spacing w:after="0"/>
-        <w:rPr>
-          <w:rFonts w:hint="eastAsia"/>
-        </w:rPr>
+      </w:pPr>
+    </w:p>
+    <w:p>
+      <w:pPr>
+        <w:spacing w:after="0"/>
       </w:pPr>
       <w:proofErr w:type="spellStart"/>
       <w:r>
@@ -1300,9 +1259,6 @@
         </w:numPr>
         <w:spacing w:after="0"/>
         <w:ind w:leftChars="0"/>
-        <w:rPr>
-          <w:rFonts w:hint="eastAsia"/>
-        </w:rPr>
       </w:pPr>
       <w:r>
         <w:t>J</w:t>
@@ -1337,9 +1293,6 @@
         </w:numPr>
         <w:spacing w:after="0"/>
         <w:ind w:leftChars="0"/>
-        <w:rPr>
-          <w:rFonts w:hint="eastAsia"/>
-        </w:rPr>
       </w:pPr>
       <w:proofErr w:type="spellStart"/>
       <w:r>
@@ -1353,21 +1306,7 @@
         <w:rPr>
           <w:rFonts w:hint="eastAsia"/>
         </w:rPr>
-        <w:t>을 /*</w:t>
-      </w:r>
-      <w:proofErr w:type="spellStart"/>
-      <w:r>
-        <w:rPr>
-          <w:rFonts w:hint="eastAsia"/>
-        </w:rPr>
-        <w:t>으로</w:t>
-      </w:r>
-      <w:proofErr w:type="spellEnd"/>
-      <w:r>
-        <w:rPr>
-          <w:rFonts w:hint="eastAsia"/>
-        </w:rPr>
-        <w:t xml:space="preserve"> 수정해 준다. </w:t>
+        <w:t xml:space="preserve">을 /*으로 수정해 준다. </w:t>
       </w:r>
     </w:p>
     <w:p>
@@ -1379,9 +1318,6 @@
         </w:numPr>
         <w:spacing w:after="0"/>
         <w:ind w:leftChars="0"/>
-        <w:rPr>
-          <w:rFonts w:hint="eastAsia"/>
-        </w:rPr>
       </w:pPr>
       <w:proofErr w:type="spellStart"/>
       <w:r>
@@ -1447,17 +1383,11 @@
     <w:p>
       <w:pPr>
         <w:spacing w:after="0"/>
-        <w:rPr>
-          <w:rFonts w:hint="eastAsia"/>
-        </w:rPr>
-      </w:pPr>
-    </w:p>
-    <w:p>
-      <w:pPr>
-        <w:spacing w:after="0"/>
-        <w:rPr>
-          <w:rFonts w:hint="eastAsia"/>
-        </w:rPr>
+      </w:pPr>
+    </w:p>
+    <w:p>
+      <w:pPr>
+        <w:spacing w:after="0"/>
       </w:pPr>
       <w:r>
         <w:rPr>
@@ -1488,6 +1418,439 @@
     <w:p>
       <w:pPr>
         <w:spacing w:after="0"/>
+      </w:pPr>
+      <w:r>
+        <w:t>-------------------------------------------</w:t>
+      </w:r>
+      <w:r>
+        <w:rPr>
+          <w:rFonts w:hint="eastAsia"/>
+        </w:rPr>
+        <w:t>---------</w:t>
+      </w:r>
+      <w:r>
+        <w:t>---------</w:t>
+      </w:r>
+      <w:r>
+        <w:rPr>
+          <w:rFonts w:hint="eastAsia"/>
+        </w:rPr>
+        <w:t>1612</w:t>
+      </w:r>
+      <w:r>
+        <w:rPr>
+          <w:rFonts w:hint="eastAsia"/>
+        </w:rPr>
+        <w:t>08</w:t>
+      </w:r>
+      <w:r>
+        <w:t>--------------------------</w:t>
+      </w:r>
+      <w:r>
+        <w:rPr>
+          <w:rFonts w:hint="eastAsia"/>
+        </w:rPr>
+        <w:t>---------</w:t>
+      </w:r>
+      <w:r>
+        <w:t>-----------------------</w:t>
+      </w:r>
+    </w:p>
+    <w:p>
+      <w:pPr>
+        <w:spacing w:after="0"/>
+      </w:pPr>
+    </w:p>
+    <w:p>
+      <w:pPr>
+        <w:spacing w:after="0"/>
+        <w:rPr>
+          <w:rFonts w:hint="eastAsia"/>
+        </w:rPr>
+      </w:pPr>
+      <w:proofErr w:type="spellStart"/>
+      <w:r>
+        <w:rPr>
+          <w:rFonts w:hint="eastAsia"/>
+        </w:rPr>
+        <w:t>jsp</w:t>
+      </w:r>
+      <w:proofErr w:type="spellEnd"/>
+      <w:r>
+        <w:rPr>
+          <w:rFonts w:hint="eastAsia"/>
+        </w:rPr>
+        <w:t xml:space="preserve"> 문법으로 java 사용하기</w:t>
+      </w:r>
+    </w:p>
+    <w:p>
+      <w:pPr>
+        <w:spacing w:after="0"/>
+        <w:ind w:firstLineChars="100" w:firstLine="200"/>
+        <w:rPr>
+          <w:rFonts w:hint="eastAsia"/>
+        </w:rPr>
+      </w:pPr>
+      <w:r>
+        <w:rPr>
+          <w:rFonts w:hint="eastAsia"/>
+        </w:rPr>
+        <w:t xml:space="preserve">1번째 방법: 주로 변수나 </w:t>
+      </w:r>
+      <w:proofErr w:type="spellStart"/>
+      <w:r>
+        <w:rPr>
+          <w:rFonts w:hint="eastAsia"/>
+        </w:rPr>
+        <w:t>메서드에</w:t>
+      </w:r>
+      <w:proofErr w:type="spellEnd"/>
+      <w:r>
+        <w:rPr>
+          <w:rFonts w:hint="eastAsia"/>
+        </w:rPr>
+        <w:t xml:space="preserve"> 사용</w:t>
+      </w:r>
+    </w:p>
+    <w:p>
+      <w:pPr>
+        <w:spacing w:after="0"/>
+        <w:ind w:firstLineChars="100" w:firstLine="200"/>
+        <w:rPr>
+          <w:rFonts w:hint="eastAsia"/>
+        </w:rPr>
+      </w:pPr>
+      <w:r>
+        <w:rPr>
+          <w:rFonts w:hint="eastAsia"/>
+        </w:rPr>
+        <w:t>&lt;%!   %&gt;</w:t>
+      </w:r>
+      <w:r>
+        <w:rPr>
+          <w:rFonts w:hint="eastAsia"/>
+        </w:rPr>
+        <w:t xml:space="preserve">  </w:t>
+      </w:r>
+      <w:r>
+        <w:sym w:font="Wingdings" w:char="F0E8"/>
+      </w:r>
+      <w:r>
+        <w:rPr>
+          <w:rFonts w:hint="eastAsia"/>
+        </w:rPr>
+        <w:t xml:space="preserve"> 멤버변수</w:t>
+      </w:r>
+    </w:p>
+    <w:p>
+      <w:pPr>
+        <w:spacing w:after="0"/>
+        <w:ind w:firstLineChars="100" w:firstLine="200"/>
+        <w:rPr>
+          <w:rFonts w:hint="eastAsia"/>
+        </w:rPr>
+      </w:pPr>
+      <w:r>
+        <w:rPr>
+          <w:rFonts w:hint="eastAsia"/>
+        </w:rPr>
+        <w:t>2</w:t>
+      </w:r>
+      <w:r>
+        <w:rPr>
+          <w:rFonts w:hint="eastAsia"/>
+        </w:rPr>
+        <w:t xml:space="preserve">번째 방법: </w:t>
+      </w:r>
+      <w:r>
+        <w:rPr>
+          <w:rFonts w:hint="eastAsia"/>
+        </w:rPr>
+        <w:t xml:space="preserve">주로 </w:t>
+      </w:r>
+      <w:proofErr w:type="spellStart"/>
+      <w:r>
+        <w:rPr>
+          <w:rFonts w:hint="eastAsia"/>
+        </w:rPr>
+        <w:t>실행문에</w:t>
+      </w:r>
+      <w:proofErr w:type="spellEnd"/>
+      <w:r>
+        <w:rPr>
+          <w:rFonts w:hint="eastAsia"/>
+        </w:rPr>
+        <w:t xml:space="preserve"> 사용하나 변수와 </w:t>
+      </w:r>
+      <w:proofErr w:type="spellStart"/>
+      <w:r>
+        <w:rPr>
+          <w:rFonts w:hint="eastAsia"/>
+        </w:rPr>
+        <w:t>메서드에도</w:t>
+      </w:r>
+      <w:proofErr w:type="spellEnd"/>
+      <w:r>
+        <w:rPr>
+          <w:rFonts w:hint="eastAsia"/>
+        </w:rPr>
+        <w:t xml:space="preserve"> 사용</w:t>
+      </w:r>
+    </w:p>
+    <w:p>
+      <w:pPr>
+        <w:spacing w:after="0"/>
+        <w:ind w:firstLineChars="100" w:firstLine="200"/>
+        <w:rPr>
+          <w:rFonts w:hint="eastAsia"/>
+        </w:rPr>
+      </w:pPr>
+      <w:r>
+        <w:rPr>
+          <w:rFonts w:hint="eastAsia"/>
+        </w:rPr>
+        <w:t>&lt;%!   %&gt;</w:t>
+      </w:r>
+      <w:r>
+        <w:rPr>
+          <w:rFonts w:hint="eastAsia"/>
+        </w:rPr>
+        <w:t xml:space="preserve">  </w:t>
+      </w:r>
+      <w:r>
+        <w:sym w:font="Wingdings" w:char="F0E8"/>
+      </w:r>
+      <w:r>
+        <w:rPr>
+          <w:rFonts w:hint="eastAsia"/>
+        </w:rPr>
+        <w:t xml:space="preserve"> 지역변수</w:t>
+      </w:r>
+    </w:p>
+    <w:p>
+      <w:pPr>
+        <w:spacing w:after="0"/>
+        <w:ind w:firstLineChars="100" w:firstLine="200"/>
+      </w:pPr>
+    </w:p>
+    <w:p>
+      <w:pPr>
+        <w:spacing w:after="0"/>
+        <w:ind w:firstLineChars="100" w:firstLine="200"/>
+      </w:pPr>
+      <w:r>
+        <w:rPr>
+          <w:rFonts w:hint="eastAsia"/>
+        </w:rPr>
+        <w:lastRenderedPageBreak/>
+        <w:t>3</w:t>
+      </w:r>
+      <w:r>
+        <w:rPr>
+          <w:rFonts w:hint="eastAsia"/>
+        </w:rPr>
+        <w:t xml:space="preserve">번째 방법: </w:t>
+      </w:r>
+      <w:r>
+        <w:rPr>
+          <w:rFonts w:hint="eastAsia"/>
+        </w:rPr>
+        <w:t>출력함수에 주로 사용</w:t>
+      </w:r>
+    </w:p>
+    <w:p>
+      <w:pPr>
+        <w:spacing w:after="0"/>
+        <w:ind w:firstLineChars="100" w:firstLine="200"/>
+        <w:rPr>
+          <w:rFonts w:hint="eastAsia"/>
+        </w:rPr>
+      </w:pPr>
+      <w:r>
+        <w:rPr>
+          <w:rFonts w:hint="eastAsia"/>
+        </w:rPr>
+        <w:t>&lt;%</w:t>
+      </w:r>
+      <w:r>
+        <w:rPr>
+          <w:rFonts w:hint="eastAsia"/>
+        </w:rPr>
+        <w:t>=</w:t>
+      </w:r>
+      <w:r>
+        <w:rPr>
+          <w:rFonts w:hint="eastAsia"/>
+        </w:rPr>
+        <w:t xml:space="preserve">   %&gt;</w:t>
+      </w:r>
+    </w:p>
+    <w:p>
+      <w:pPr>
+        <w:spacing w:after="0"/>
+        <w:rPr>
+          <w:rFonts w:hint="eastAsia"/>
+        </w:rPr>
+      </w:pPr>
+      <w:r>
+        <w:rPr>
+          <w:rFonts w:hint="eastAsia"/>
+        </w:rPr>
+        <w:t>*</w:t>
+      </w:r>
+      <w:proofErr w:type="spellStart"/>
+      <w:r>
+        <w:rPr>
+          <w:rFonts w:hint="eastAsia"/>
+        </w:rPr>
+        <w:t>메서드와</w:t>
+      </w:r>
+      <w:proofErr w:type="spellEnd"/>
+      <w:r>
+        <w:rPr>
+          <w:rFonts w:hint="eastAsia"/>
+        </w:rPr>
+        <w:t xml:space="preserve"> 변수의 </w:t>
+      </w:r>
+      <w:r>
+        <w:rPr>
+          <w:rFonts w:hint="eastAsia"/>
+        </w:rPr>
+        <w:t xml:space="preserve">위치나 </w:t>
+      </w:r>
+      <w:r>
+        <w:rPr>
+          <w:rFonts w:hint="eastAsia"/>
+        </w:rPr>
+        <w:t>순서는 상관이 없</w:t>
+      </w:r>
+      <w:r>
+        <w:rPr>
+          <w:rFonts w:hint="eastAsia"/>
+        </w:rPr>
+        <w:t>이 모두 사용을 할 수 있다</w:t>
+      </w:r>
+      <w:r>
+        <w:rPr>
+          <w:rFonts w:hint="eastAsia"/>
+        </w:rPr>
+        <w:t xml:space="preserve">. </w:t>
+      </w:r>
+    </w:p>
+    <w:p>
+      <w:pPr>
+        <w:spacing w:after="0"/>
+        <w:rPr>
+          <w:rFonts w:hint="eastAsia"/>
+        </w:rPr>
+      </w:pPr>
+    </w:p>
+    <w:p>
+      <w:pPr>
+        <w:spacing w:after="0"/>
+        <w:rPr>
+          <w:rFonts w:hint="eastAsia"/>
+        </w:rPr>
+      </w:pPr>
+      <w:r>
+        <w:t>C</w:t>
+      </w:r>
+      <w:r>
+        <w:rPr>
+          <w:rFonts w:hint="eastAsia"/>
+        </w:rPr>
+        <w:t xml:space="preserve">ontext </w:t>
+      </w:r>
+      <w:r>
+        <w:sym w:font="Wingdings" w:char="F0E8"/>
+      </w:r>
+      <w:r>
+        <w:rPr>
+          <w:rFonts w:hint="eastAsia"/>
+        </w:rPr>
+        <w:t xml:space="preserve"> 모든 자원을 대표하는 값.</w:t>
+      </w:r>
+    </w:p>
+    <w:p>
+      <w:pPr>
+        <w:spacing w:after="0"/>
+        <w:rPr>
+          <w:rFonts w:hint="eastAsia"/>
+        </w:rPr>
+      </w:pPr>
+      <w:proofErr w:type="spellStart"/>
+      <w:r>
+        <w:rPr>
+          <w:rFonts w:hint="eastAsia"/>
+        </w:rPr>
+        <w:t>sendRedirect</w:t>
+      </w:r>
+      <w:proofErr w:type="spellEnd"/>
+      <w:r>
+        <w:rPr>
+          <w:rFonts w:hint="eastAsia"/>
+        </w:rPr>
+        <w:t xml:space="preserve"> </w:t>
+      </w:r>
+      <w:r>
+        <w:sym w:font="Wingdings" w:char="F0E8"/>
+      </w:r>
+      <w:r>
+        <w:rPr>
+          <w:rFonts w:hint="eastAsia"/>
+        </w:rPr>
+        <w:t xml:space="preserve"> </w:t>
+      </w:r>
+      <w:r>
+        <w:rPr>
+          <w:rFonts w:hint="eastAsia"/>
+        </w:rPr>
+        <w:t xml:space="preserve">지정한 URL로 </w:t>
+      </w:r>
+      <w:r>
+        <w:rPr>
+          <w:rFonts w:hint="eastAsia"/>
+        </w:rPr>
+        <w:t>페이지 전환</w:t>
+      </w:r>
+      <w:r>
+        <w:rPr>
+          <w:rFonts w:hint="eastAsia"/>
+        </w:rPr>
+        <w:t>하고 주소도 변환된다.</w:t>
+      </w:r>
+      <w:bookmarkStart w:id="0" w:name="_GoBack"/>
+      <w:bookmarkEnd w:id="0"/>
+    </w:p>
+    <w:p>
+      <w:pPr>
+        <w:spacing w:after="0"/>
+        <w:rPr>
+          <w:rFonts w:hint="eastAsia"/>
+        </w:rPr>
+      </w:pPr>
+      <w:r>
+        <w:rPr>
+          <w:rFonts w:hint="eastAsia"/>
+        </w:rPr>
+        <w:t xml:space="preserve">forward </w:t>
+      </w:r>
+      <w:r>
+        <w:sym w:font="Wingdings" w:char="F0E8"/>
+      </w:r>
+      <w:r>
+        <w:rPr>
+          <w:rFonts w:hint="eastAsia"/>
+        </w:rPr>
+        <w:t xml:space="preserve"> 지정한 URL로 페이지를 전환하지만 주소가 변환되지 않는다. </w:t>
+      </w:r>
+    </w:p>
+    <w:p>
+      <w:pPr>
+        <w:spacing w:after="0"/>
+        <w:rPr>
+          <w:rFonts w:hint="eastAsia"/>
+        </w:rPr>
       </w:pPr>
     </w:p>
     <w:p>
@@ -2631,7 +2994,7 @@
 </file>
 
 <file path=customXml/itemProps1.xml><?xml version="1.0" encoding="utf-8"?>
-<ds:datastoreItem xmlns:ds="http://schemas.openxmlformats.org/officeDocument/2006/customXml" ds:itemID="{CB13CD13-5862-4A9E-AAE3-BF674AE47307}">
+<ds:datastoreItem xmlns:ds="http://schemas.openxmlformats.org/officeDocument/2006/customXml" ds:itemID="{92F759AA-4B64-4779-BB63-C00CB9D5D99C}">
   <ds:schemaRefs>
     <ds:schemaRef ds:uri="http://schemas.openxmlformats.org/officeDocument/2006/bibliography"/>
   </ds:schemaRefs>

</xml_diff>

<commit_message>
add updated class summary 16/12/09
</commit_message>
<xml_diff>
--- a/Subjects/JSP/수업내용/JSP_161206.docx
+++ b/Subjects/JSP/수업내용/JSP_161206.docx
@@ -1435,13 +1435,7 @@
         <w:rPr>
           <w:rFonts w:hint="eastAsia"/>
         </w:rPr>
-        <w:t>1612</w:t>
-      </w:r>
-      <w:r>
-        <w:rPr>
-          <w:rFonts w:hint="eastAsia"/>
-        </w:rPr>
-        <w:t>08</w:t>
+        <w:t>161208</w:t>
       </w:r>
       <w:r>
         <w:t>--------------------------</w:t>
@@ -1464,9 +1458,6 @@
     <w:p>
       <w:pPr>
         <w:spacing w:after="0"/>
-        <w:rPr>
-          <w:rFonts w:hint="eastAsia"/>
-        </w:rPr>
       </w:pPr>
       <w:proofErr w:type="spellStart"/>
       <w:r>
@@ -1487,9 +1478,6 @@
       <w:pPr>
         <w:spacing w:after="0"/>
         <w:ind w:firstLineChars="100" w:firstLine="200"/>
-        <w:rPr>
-          <w:rFonts w:hint="eastAsia"/>
-        </w:rPr>
       </w:pPr>
       <w:r>
         <w:rPr>
@@ -1516,9 +1504,6 @@
       <w:pPr>
         <w:spacing w:after="0"/>
         <w:ind w:firstLineChars="100" w:firstLine="200"/>
-        <w:rPr>
-          <w:rFonts w:hint="eastAsia"/>
-        </w:rPr>
       </w:pPr>
       <w:r>
         <w:rPr>
@@ -1546,27 +1531,12 @@
       <w:pPr>
         <w:spacing w:after="0"/>
         <w:ind w:firstLineChars="100" w:firstLine="200"/>
-        <w:rPr>
-          <w:rFonts w:hint="eastAsia"/>
-        </w:rPr>
-      </w:pPr>
-      <w:r>
-        <w:rPr>
-          <w:rFonts w:hint="eastAsia"/>
-        </w:rPr>
-        <w:t>2</w:t>
-      </w:r>
-      <w:r>
-        <w:rPr>
-          <w:rFonts w:hint="eastAsia"/>
-        </w:rPr>
-        <w:t xml:space="preserve">번째 방법: </w:t>
-      </w:r>
-      <w:r>
-        <w:rPr>
-          <w:rFonts w:hint="eastAsia"/>
-        </w:rPr>
-        <w:t xml:space="preserve">주로 </w:t>
+      </w:pPr>
+      <w:r>
+        <w:rPr>
+          <w:rFonts w:hint="eastAsia"/>
+        </w:rPr>
+        <w:t xml:space="preserve">2번째 방법: 주로 </w:t>
       </w:r>
       <w:proofErr w:type="spellStart"/>
       <w:r>
@@ -1601,9 +1571,6 @@
       <w:pPr>
         <w:spacing w:after="0"/>
         <w:ind w:firstLineChars="100" w:firstLine="200"/>
-        <w:rPr>
-          <w:rFonts w:hint="eastAsia"/>
-        </w:rPr>
       </w:pPr>
       <w:r>
         <w:rPr>
@@ -1643,54 +1610,24 @@
           <w:rFonts w:hint="eastAsia"/>
         </w:rPr>
         <w:lastRenderedPageBreak/>
-        <w:t>3</w:t>
-      </w:r>
-      <w:r>
-        <w:rPr>
-          <w:rFonts w:hint="eastAsia"/>
-        </w:rPr>
-        <w:t xml:space="preserve">번째 방법: </w:t>
-      </w:r>
-      <w:r>
-        <w:rPr>
-          <w:rFonts w:hint="eastAsia"/>
-        </w:rPr>
-        <w:t>출력함수에 주로 사용</w:t>
+        <w:t>3번째 방법: 출력함수에 주로 사용</w:t>
       </w:r>
     </w:p>
     <w:p>
       <w:pPr>
         <w:spacing w:after="0"/>
         <w:ind w:firstLineChars="100" w:firstLine="200"/>
-        <w:rPr>
-          <w:rFonts w:hint="eastAsia"/>
-        </w:rPr>
-      </w:pPr>
-      <w:r>
-        <w:rPr>
-          <w:rFonts w:hint="eastAsia"/>
-        </w:rPr>
-        <w:t>&lt;%</w:t>
-      </w:r>
-      <w:r>
-        <w:rPr>
-          <w:rFonts w:hint="eastAsia"/>
-        </w:rPr>
-        <w:t>=</w:t>
-      </w:r>
-      <w:r>
-        <w:rPr>
-          <w:rFonts w:hint="eastAsia"/>
-        </w:rPr>
-        <w:t xml:space="preserve">   %&gt;</w:t>
-      </w:r>
-    </w:p>
-    <w:p>
-      <w:pPr>
-        <w:spacing w:after="0"/>
-        <w:rPr>
-          <w:rFonts w:hint="eastAsia"/>
-        </w:rPr>
+      </w:pPr>
+      <w:r>
+        <w:rPr>
+          <w:rFonts w:hint="eastAsia"/>
+        </w:rPr>
+        <w:t>&lt;%=   %&gt;</w:t>
+      </w:r>
+    </w:p>
+    <w:p>
+      <w:pPr>
+        <w:spacing w:after="0"/>
       </w:pPr>
       <w:r>
         <w:rPr>
@@ -1740,17 +1677,11 @@
     <w:p>
       <w:pPr>
         <w:spacing w:after="0"/>
-        <w:rPr>
-          <w:rFonts w:hint="eastAsia"/>
-        </w:rPr>
-      </w:pPr>
-    </w:p>
-    <w:p>
-      <w:pPr>
-        <w:spacing w:after="0"/>
-        <w:rPr>
-          <w:rFonts w:hint="eastAsia"/>
-        </w:rPr>
+      </w:pPr>
+    </w:p>
+    <w:p>
+      <w:pPr>
+        <w:spacing w:after="0"/>
       </w:pPr>
       <w:r>
         <w:t>C</w:t>
@@ -1774,9 +1705,6 @@
     <w:p>
       <w:pPr>
         <w:spacing w:after="0"/>
-        <w:rPr>
-          <w:rFonts w:hint="eastAsia"/>
-        </w:rPr>
       </w:pPr>
       <w:proofErr w:type="spellStart"/>
       <w:r>
@@ -1819,6 +1747,679 @@
         </w:rPr>
         <w:t>하고 주소도 변환된다.</w:t>
       </w:r>
+    </w:p>
+    <w:p>
+      <w:pPr>
+        <w:spacing w:after="0"/>
+      </w:pPr>
+      <w:r>
+        <w:rPr>
+          <w:rFonts w:hint="eastAsia"/>
+        </w:rPr>
+        <w:t xml:space="preserve">forward </w:t>
+      </w:r>
+      <w:r>
+        <w:sym w:font="Wingdings" w:char="F0E8"/>
+      </w:r>
+      <w:r>
+        <w:rPr>
+          <w:rFonts w:hint="eastAsia"/>
+        </w:rPr>
+        <w:t xml:space="preserve"> 지정한 URL로 페이지를 전환하지만 주소가 변환되지 않는다. </w:t>
+      </w:r>
+    </w:p>
+    <w:p>
+      <w:pPr>
+        <w:spacing w:after="0"/>
+      </w:pPr>
+    </w:p>
+    <w:p>
+      <w:pPr>
+        <w:spacing w:after="0"/>
+      </w:pPr>
+      <w:r>
+        <w:t>-------------------------------------------</w:t>
+      </w:r>
+      <w:r>
+        <w:rPr>
+          <w:rFonts w:hint="eastAsia"/>
+        </w:rPr>
+        <w:t>---------</w:t>
+      </w:r>
+      <w:r>
+        <w:t>---------</w:t>
+      </w:r>
+      <w:r>
+        <w:rPr>
+          <w:rFonts w:hint="eastAsia"/>
+        </w:rPr>
+        <w:t>16120</w:t>
+      </w:r>
+      <w:r>
+        <w:rPr>
+          <w:rFonts w:hint="eastAsia"/>
+        </w:rPr>
+        <w:t>9</w:t>
+      </w:r>
+      <w:r>
+        <w:t>--------------------------</w:t>
+      </w:r>
+      <w:r>
+        <w:rPr>
+          <w:rFonts w:hint="eastAsia"/>
+        </w:rPr>
+        <w:t>---------</w:t>
+      </w:r>
+      <w:r>
+        <w:t>-----------------------</w:t>
+      </w:r>
+    </w:p>
+    <w:p>
+      <w:pPr>
+        <w:spacing w:after="0"/>
+      </w:pPr>
+    </w:p>
+    <w:p>
+      <w:pPr>
+        <w:spacing w:after="0"/>
+        <w:rPr>
+          <w:rFonts w:hint="eastAsia"/>
+        </w:rPr>
+      </w:pPr>
+      <w:proofErr w:type="spellStart"/>
+      <w:r>
+        <w:t>P</w:t>
+      </w:r>
+      <w:r>
+        <w:rPr>
+          <w:rFonts w:hint="eastAsia"/>
+        </w:rPr>
+        <w:t>ageContext</w:t>
+      </w:r>
+      <w:proofErr w:type="spellEnd"/>
+    </w:p>
+    <w:p>
+      <w:pPr>
+        <w:spacing w:after="0"/>
+        <w:rPr>
+          <w:rFonts w:hint="eastAsia"/>
+        </w:rPr>
+      </w:pPr>
+      <w:r>
+        <w:t>접속할</w:t>
+      </w:r>
+      <w:r>
+        <w:rPr>
+          <w:rFonts w:hint="eastAsia"/>
+        </w:rPr>
+        <w:t xml:space="preserve"> 때 1개의 클라이언트 당 4개의 영역객체를 사용할 수 있고 범위와 관련이 있다. 이 객체는 요청과 응답에 대한 </w:t>
+      </w:r>
+      <w:proofErr w:type="spellStart"/>
+      <w:r>
+        <w:rPr>
+          <w:rFonts w:hint="eastAsia"/>
+        </w:rPr>
+        <w:t>제어권을</w:t>
+      </w:r>
+      <w:proofErr w:type="spellEnd"/>
+      <w:r>
+        <w:rPr>
+          <w:rFonts w:hint="eastAsia"/>
+        </w:rPr>
+        <w:t xml:space="preserve"> 갖는다. </w:t>
+      </w:r>
+    </w:p>
+    <w:p>
+      <w:pPr>
+        <w:spacing w:after="0"/>
+        <w:rPr>
+          <w:rFonts w:hint="eastAsia"/>
+        </w:rPr>
+      </w:pPr>
+      <w:proofErr w:type="spellStart"/>
+      <w:r>
+        <w:rPr>
+          <w:rFonts w:hint="eastAsia"/>
+        </w:rPr>
+        <w:t>getSession</w:t>
+      </w:r>
+      <w:proofErr w:type="spellEnd"/>
+      <w:r>
+        <w:rPr>
+          <w:rFonts w:hint="eastAsia"/>
+        </w:rPr>
+        <w:t xml:space="preserve">() 세션정보를 받아온다. </w:t>
+      </w:r>
+    </w:p>
+    <w:p>
+      <w:pPr>
+        <w:spacing w:after="0"/>
+        <w:rPr>
+          <w:rFonts w:hint="eastAsia"/>
+        </w:rPr>
+      </w:pPr>
+      <w:r>
+        <w:t>I</w:t>
+      </w:r>
+      <w:r>
+        <w:rPr>
+          <w:rFonts w:hint="eastAsia"/>
+        </w:rPr>
+        <w:t xml:space="preserve">nclude() 동적인 페이지에서 주로 사용한다. 요청과 응답에 대한 </w:t>
+      </w:r>
+      <w:proofErr w:type="spellStart"/>
+      <w:r>
+        <w:rPr>
+          <w:rFonts w:hint="eastAsia"/>
+        </w:rPr>
+        <w:t>제어권을</w:t>
+      </w:r>
+      <w:proofErr w:type="spellEnd"/>
+      <w:r>
+        <w:rPr>
+          <w:rFonts w:hint="eastAsia"/>
+        </w:rPr>
+        <w:t xml:space="preserve"> 임시로 넘긴다. </w:t>
+      </w:r>
+    </w:p>
+    <w:p>
+      <w:pPr>
+        <w:spacing w:after="0"/>
+        <w:rPr>
+          <w:rFonts w:hint="eastAsia"/>
+        </w:rPr>
+      </w:pPr>
+    </w:p>
+    <w:p>
+      <w:pPr>
+        <w:spacing w:after="0"/>
+        <w:rPr>
+          <w:rFonts w:hint="eastAsia"/>
+        </w:rPr>
+      </w:pPr>
+      <w:r>
+        <w:t>S</w:t>
+      </w:r>
+      <w:r>
+        <w:rPr>
+          <w:rFonts w:hint="eastAsia"/>
+        </w:rPr>
+        <w:t xml:space="preserve">ession </w:t>
+      </w:r>
+    </w:p>
+    <w:p>
+      <w:pPr>
+        <w:spacing w:after="0"/>
+        <w:rPr>
+          <w:rFonts w:hint="eastAsia"/>
+        </w:rPr>
+      </w:pPr>
+      <w:r>
+        <w:rPr>
+          <w:rFonts w:hint="eastAsia"/>
+        </w:rPr>
+        <w:t xml:space="preserve">내부적으로 session ID를 테이블단위로 저장하고 다음 접속할 때 사용한다. </w:t>
+      </w:r>
+    </w:p>
+    <w:p>
+      <w:pPr>
+        <w:spacing w:after="0"/>
+        <w:rPr>
+          <w:rFonts w:hint="eastAsia"/>
+        </w:rPr>
+      </w:pPr>
+      <w:r>
+        <w:rPr>
+          <w:rFonts w:hint="eastAsia"/>
+        </w:rPr>
+        <w:t>팝업창의 일주일간 안 본다 등의 체크 메시지</w:t>
+      </w:r>
+    </w:p>
+    <w:p>
+      <w:pPr>
+        <w:spacing w:after="0"/>
+        <w:rPr>
+          <w:rFonts w:hint="eastAsia"/>
+        </w:rPr>
+      </w:pPr>
+      <w:r>
+        <w:rPr>
+          <w:rFonts w:hint="eastAsia"/>
+        </w:rPr>
+        <w:t xml:space="preserve">중요도에 따라서 서버나 클라이언트에서 보관여부를 결정하게 된다. </w:t>
+      </w:r>
+    </w:p>
+    <w:p>
+      <w:pPr>
+        <w:spacing w:after="0"/>
+        <w:rPr>
+          <w:rFonts w:hint="eastAsia"/>
+        </w:rPr>
+      </w:pPr>
+    </w:p>
+    <w:p>
+      <w:pPr>
+        <w:spacing w:after="0"/>
+        <w:rPr>
+          <w:rFonts w:hint="eastAsia"/>
+        </w:rPr>
+      </w:pPr>
+      <w:r>
+        <w:rPr>
+          <w:rFonts w:hint="eastAsia"/>
+        </w:rPr>
+        <w:t>Application의 물리적인 위치</w:t>
+      </w:r>
+    </w:p>
+    <w:p>
+      <w:pPr>
+        <w:spacing w:after="0"/>
+        <w:rPr>
+          <w:rFonts w:hint="eastAsia"/>
+        </w:rPr>
+      </w:pPr>
+      <w:r>
+        <w:t>D:\JYM28\JAVA\.metadata\.plugins\org.eclipse.wst.server.core\tmp0\wtpwebapps\JspChapter03\)</w:t>
+      </w:r>
+    </w:p>
+    <w:p>
+      <w:pPr>
+        <w:spacing w:after="0"/>
+      </w:pPr>
+    </w:p>
+    <w:p>
+      <w:pPr>
+        <w:spacing w:after="0"/>
+        <w:rPr>
+          <w:rFonts w:hint="eastAsia"/>
+        </w:rPr>
+      </w:pPr>
+      <w:r>
+        <w:rPr>
+          <w:rFonts w:hint="eastAsia"/>
+        </w:rPr>
+        <w:t xml:space="preserve">브라우저만 종료될 경우에는 Application의 데이터는 유지된다. </w:t>
+      </w:r>
+    </w:p>
+    <w:p>
+      <w:pPr>
+        <w:spacing w:after="0"/>
+      </w:pPr>
+      <w:r>
+        <w:rPr>
+          <w:rFonts w:hint="eastAsia"/>
+        </w:rPr>
+        <w:t xml:space="preserve">서버가 종료된 경우에만 Application의 데이터도 사라진다. </w:t>
+      </w:r>
+    </w:p>
+    <w:p>
+      <w:pPr>
+        <w:spacing w:after="0"/>
+        <w:rPr>
+          <w:rFonts w:hint="eastAsia"/>
+        </w:rPr>
+      </w:pPr>
+    </w:p>
+    <w:p>
+      <w:pPr>
+        <w:spacing w:after="0"/>
+        <w:rPr>
+          <w:rFonts w:hint="eastAsia"/>
+        </w:rPr>
+      </w:pPr>
+    </w:p>
+    <w:p>
+      <w:pPr>
+        <w:spacing w:after="0"/>
+        <w:rPr>
+          <w:rFonts w:hint="eastAsia"/>
+        </w:rPr>
+      </w:pPr>
+      <w:r>
+        <w:rPr>
+          <w:rFonts w:hint="eastAsia"/>
+        </w:rPr>
+        <w:t xml:space="preserve">Page영역은 </w:t>
+      </w:r>
+      <w:proofErr w:type="spellStart"/>
+      <w:r>
+        <w:rPr>
+          <w:rFonts w:hint="eastAsia"/>
+        </w:rPr>
+        <w:t>pageContext</w:t>
+      </w:r>
+      <w:proofErr w:type="spellEnd"/>
+      <w:r>
+        <w:rPr>
+          <w:rFonts w:hint="eastAsia"/>
+        </w:rPr>
+        <w:t xml:space="preserve">를 </w:t>
+      </w:r>
+      <w:r>
+        <w:rPr>
+          <w:rFonts w:hint="eastAsia"/>
+        </w:rPr>
+        <w:t xml:space="preserve">객체로 사용한다. </w:t>
+      </w:r>
+    </w:p>
+    <w:p>
+      <w:pPr>
+        <w:spacing w:after="0"/>
+        <w:rPr>
+          <w:rFonts w:hint="eastAsia"/>
+        </w:rPr>
+      </w:pPr>
+    </w:p>
+    <w:p>
+      <w:pPr>
+        <w:spacing w:after="0"/>
+        <w:rPr>
+          <w:rFonts w:hint="eastAsia"/>
+        </w:rPr>
+      </w:pPr>
+      <w:r>
+        <w:rPr>
+          <w:rFonts w:hint="eastAsia"/>
+        </w:rPr>
+        <w:t>JSP에서 제공하는 액션태그</w:t>
+      </w:r>
+    </w:p>
+    <w:p>
+      <w:pPr>
+        <w:spacing w:after="0"/>
+        <w:rPr>
+          <w:rFonts w:hint="eastAsia"/>
+        </w:rPr>
+      </w:pPr>
+      <w:r>
+        <w:rPr>
+          <w:rFonts w:hint="eastAsia"/>
+        </w:rPr>
+        <w:t xml:space="preserve">페이지 흐름 제어 액션: </w:t>
+      </w:r>
+      <w:r>
+        <w:t>F</w:t>
+      </w:r>
+      <w:r>
+        <w:rPr>
+          <w:rFonts w:hint="eastAsia"/>
+        </w:rPr>
+        <w:t>orward/include</w:t>
+      </w:r>
+    </w:p>
+    <w:p>
+      <w:pPr>
+        <w:spacing w:after="0"/>
+        <w:rPr>
+          <w:rFonts w:hint="eastAsia"/>
+        </w:rPr>
+      </w:pPr>
+      <w:proofErr w:type="spellStart"/>
+      <w:r>
+        <w:rPr>
+          <w:rFonts w:hint="eastAsia"/>
+        </w:rPr>
+        <w:t>자바빈</w:t>
+      </w:r>
+      <w:proofErr w:type="spellEnd"/>
+      <w:r>
+        <w:rPr>
+          <w:rFonts w:hint="eastAsia"/>
+        </w:rPr>
+        <w:t xml:space="preserve">: </w:t>
+      </w:r>
+      <w:proofErr w:type="spellStart"/>
+      <w:r>
+        <w:rPr>
+          <w:rFonts w:hint="eastAsia"/>
+        </w:rPr>
+        <w:t>useBean</w:t>
+      </w:r>
+      <w:proofErr w:type="spellEnd"/>
+    </w:p>
+    <w:p>
+      <w:pPr>
+        <w:spacing w:after="0"/>
+        <w:rPr>
+          <w:rFonts w:hint="eastAsia"/>
+        </w:rPr>
+      </w:pPr>
+      <w:r>
+        <w:rPr>
+          <w:rFonts w:hint="eastAsia"/>
+        </w:rPr>
+        <w:t xml:space="preserve">액션: plugin </w:t>
+      </w:r>
+      <w:r>
+        <w:sym w:font="Wingdings" w:char="F0DF"/>
+      </w:r>
+      <w:r>
+        <w:rPr>
+          <w:rFonts w:hint="eastAsia"/>
+        </w:rPr>
+        <w:t xml:space="preserve"> 이제 잘 사용하지 않</w:t>
+      </w:r>
+      <w:r>
+        <w:rPr>
+          <w:rFonts w:hint="eastAsia"/>
+        </w:rPr>
+        <w:t>고 보안문제로 차단됨.</w:t>
+      </w:r>
+    </w:p>
+    <w:p>
+      <w:pPr>
+        <w:spacing w:after="0"/>
+        <w:rPr>
+          <w:rFonts w:hint="eastAsia"/>
+        </w:rPr>
+      </w:pPr>
+      <w:r>
+        <w:rPr>
+          <w:rFonts w:hint="eastAsia"/>
+        </w:rPr>
+        <w:t>모든 종류의 태그는 &lt;&gt;</w:t>
+      </w:r>
+      <w:proofErr w:type="spellStart"/>
+      <w:r>
+        <w:rPr>
+          <w:rFonts w:hint="eastAsia"/>
+        </w:rPr>
+        <w:t>를</w:t>
+      </w:r>
+      <w:proofErr w:type="spellEnd"/>
+      <w:r>
+        <w:rPr>
+          <w:rFonts w:hint="eastAsia"/>
+        </w:rPr>
+        <w:t xml:space="preserve"> 사용한다. </w:t>
+      </w:r>
+      <w:proofErr w:type="spellStart"/>
+      <w:r>
+        <w:rPr>
+          <w:rFonts w:hint="eastAsia"/>
+        </w:rPr>
+        <w:t>jsp</w:t>
+      </w:r>
+      <w:proofErr w:type="spellEnd"/>
+      <w:r>
+        <w:rPr>
+          <w:rFonts w:hint="eastAsia"/>
+        </w:rPr>
+        <w:t xml:space="preserve">에서 액션태그는 &lt;표시자: </w:t>
+      </w:r>
+      <w:proofErr w:type="spellStart"/>
+      <w:r>
+        <w:rPr>
+          <w:rFonts w:hint="eastAsia"/>
+        </w:rPr>
+        <w:t>태그명</w:t>
+      </w:r>
+      <w:proofErr w:type="spellEnd"/>
+      <w:r>
+        <w:rPr>
+          <w:rFonts w:hint="eastAsia"/>
+        </w:rPr>
+        <w:t xml:space="preserve">&gt; 형태로 </w:t>
+      </w:r>
+      <w:proofErr w:type="gramStart"/>
+      <w:r>
+        <w:rPr>
+          <w:rFonts w:hint="eastAsia"/>
+        </w:rPr>
+        <w:t>사용한다 .</w:t>
+      </w:r>
+      <w:proofErr w:type="gramEnd"/>
+      <w:r>
+        <w:rPr>
+          <w:rFonts w:hint="eastAsia"/>
+        </w:rPr>
+        <w:t xml:space="preserve"> 예: &lt;</w:t>
+      </w:r>
+      <w:proofErr w:type="spellStart"/>
+      <w:r>
+        <w:t>j</w:t>
+      </w:r>
+      <w:r>
+        <w:rPr>
+          <w:rFonts w:hint="eastAsia"/>
+        </w:rPr>
+        <w:t>sp</w:t>
+      </w:r>
+      <w:proofErr w:type="gramStart"/>
+      <w:r>
+        <w:rPr>
+          <w:rFonts w:hint="eastAsia"/>
+        </w:rPr>
+        <w:t>:forward</w:t>
+      </w:r>
+      <w:proofErr w:type="spellEnd"/>
+      <w:proofErr w:type="gramEnd"/>
+      <w:r>
+        <w:rPr>
+          <w:rFonts w:hint="eastAsia"/>
+        </w:rPr>
+        <w:t xml:space="preserve"> &gt; </w:t>
+      </w:r>
+    </w:p>
+    <w:p>
+      <w:pPr>
+        <w:spacing w:after="0"/>
+        <w:rPr>
+          <w:rFonts w:hint="eastAsia"/>
+        </w:rPr>
+      </w:pPr>
+      <w:r>
+        <w:rPr>
+          <w:rFonts w:hint="eastAsia"/>
+        </w:rPr>
+        <w:t xml:space="preserve">페이지 이동은 절대 또는 상대적인 주소를 직접 넣을 수도 있지만 </w:t>
+      </w:r>
+      <w:proofErr w:type="spellStart"/>
+      <w:r>
+        <w:rPr>
+          <w:rFonts w:hint="eastAsia"/>
+        </w:rPr>
+        <w:t>표현식을</w:t>
+      </w:r>
+      <w:proofErr w:type="spellEnd"/>
+      <w:r>
+        <w:rPr>
+          <w:rFonts w:hint="eastAsia"/>
+        </w:rPr>
+        <w:t xml:space="preserve"> 이용하여 동적으로 지정할 수 있다.</w:t>
+      </w:r>
+    </w:p>
+    <w:p>
+      <w:pPr>
+        <w:spacing w:after="0"/>
+        <w:rPr>
+          <w:rFonts w:hint="eastAsia"/>
+        </w:rPr>
+      </w:pPr>
+      <w:r>
+        <w:t>I</w:t>
+      </w:r>
+      <w:r>
+        <w:rPr>
+          <w:rFonts w:hint="eastAsia"/>
+        </w:rPr>
+        <w:t xml:space="preserve">nput type = </w:t>
+      </w:r>
+      <w:r>
+        <w:t>“</w:t>
+      </w:r>
+      <w:r>
+        <w:rPr>
+          <w:rFonts w:hint="eastAsia"/>
+        </w:rPr>
+        <w:t>hidden</w:t>
+      </w:r>
+      <w:r>
+        <w:t>”</w:t>
+      </w:r>
+      <w:r>
+        <w:rPr>
+          <w:rFonts w:hint="eastAsia"/>
+        </w:rPr>
+        <w:t xml:space="preserve"> </w:t>
+      </w:r>
+      <w:r>
+        <w:sym w:font="Wingdings" w:char="F0E7"/>
+      </w:r>
+      <w:r>
+        <w:rPr>
+          <w:rFonts w:hint="eastAsia"/>
+        </w:rPr>
+        <w:t xml:space="preserve"> 화면에 노출 없이 코드 형태로 넘기는 방식</w:t>
+      </w:r>
+    </w:p>
+    <w:p>
+      <w:pPr>
+        <w:spacing w:after="0"/>
+        <w:rPr>
+          <w:rFonts w:hint="eastAsia"/>
+        </w:rPr>
+      </w:pPr>
+    </w:p>
+    <w:p>
+      <w:pPr>
+        <w:spacing w:after="0"/>
+        <w:rPr>
+          <w:rFonts w:hint="eastAsia"/>
+        </w:rPr>
+      </w:pPr>
+      <w:r>
+        <w:lastRenderedPageBreak/>
+        <w:t>P</w:t>
+      </w:r>
+      <w:r>
+        <w:rPr>
+          <w:rFonts w:hint="eastAsia"/>
+        </w:rPr>
+        <w:t xml:space="preserve">g174 를 </w:t>
+      </w:r>
+      <w:proofErr w:type="spellStart"/>
+      <w:r>
+        <w:rPr>
+          <w:rFonts w:hint="eastAsia"/>
+        </w:rPr>
+        <w:t>css</w:t>
+      </w:r>
+      <w:proofErr w:type="spellEnd"/>
+      <w:r>
+        <w:rPr>
+          <w:rFonts w:hint="eastAsia"/>
+        </w:rPr>
+        <w:t>로 바꿔서 만들기</w:t>
+      </w:r>
+    </w:p>
+    <w:p>
+      <w:pPr>
+        <w:spacing w:after="0"/>
+        <w:rPr>
+          <w:rFonts w:hint="eastAsia"/>
+        </w:rPr>
+      </w:pPr>
       <w:bookmarkStart w:id="0" w:name="_GoBack"/>
       <w:bookmarkEnd w:id="0"/>
     </w:p>
@@ -1829,48 +2430,29 @@
           <w:rFonts w:hint="eastAsia"/>
         </w:rPr>
       </w:pPr>
-      <w:r>
-        <w:rPr>
-          <w:rFonts w:hint="eastAsia"/>
-        </w:rPr>
-        <w:t xml:space="preserve">forward </w:t>
-      </w:r>
-      <w:r>
-        <w:sym w:font="Wingdings" w:char="F0E8"/>
-      </w:r>
-      <w:r>
-        <w:rPr>
-          <w:rFonts w:hint="eastAsia"/>
-        </w:rPr>
-        <w:t xml:space="preserve"> 지정한 URL로 페이지를 전환하지만 주소가 변환되지 않는다. </w:t>
-      </w:r>
-    </w:p>
-    <w:p>
-      <w:pPr>
-        <w:spacing w:after="0"/>
-        <w:rPr>
-          <w:rFonts w:hint="eastAsia"/>
-        </w:rPr>
-      </w:pPr>
-    </w:p>
-    <w:p>
-      <w:pPr>
-        <w:spacing w:after="0"/>
-      </w:pPr>
-    </w:p>
-    <w:p>
-      <w:pPr>
-        <w:spacing w:after="0"/>
-      </w:pPr>
-    </w:p>
-    <w:p>
-      <w:pPr>
-        <w:spacing w:after="0"/>
-      </w:pPr>
-    </w:p>
-    <w:p>
-      <w:pPr>
-        <w:spacing w:after="0"/>
+    </w:p>
+    <w:p>
+      <w:pPr>
+        <w:spacing w:after="0"/>
+        <w:rPr>
+          <w:rFonts w:hint="eastAsia"/>
+        </w:rPr>
+      </w:pPr>
+    </w:p>
+    <w:p>
+      <w:pPr>
+        <w:spacing w:after="0"/>
+        <w:rPr>
+          <w:rFonts w:hint="eastAsia"/>
+        </w:rPr>
+      </w:pPr>
+    </w:p>
+    <w:p>
+      <w:pPr>
+        <w:spacing w:after="0"/>
+        <w:rPr>
+          <w:rFonts w:hint="eastAsia"/>
+        </w:rPr>
       </w:pPr>
     </w:p>
     <w:p>
@@ -2994,7 +3576,7 @@
 </file>
 
 <file path=customXml/itemProps1.xml><?xml version="1.0" encoding="utf-8"?>
-<ds:datastoreItem xmlns:ds="http://schemas.openxmlformats.org/officeDocument/2006/customXml" ds:itemID="{92F759AA-4B64-4779-BB63-C00CB9D5D99C}">
+<ds:datastoreItem xmlns:ds="http://schemas.openxmlformats.org/officeDocument/2006/customXml" ds:itemID="{B4C44118-8AA5-46AA-B730-A07F23B9E0F0}">
   <ds:schemaRefs>
     <ds:schemaRef ds:uri="http://schemas.openxmlformats.org/officeDocument/2006/bibliography"/>
   </ds:schemaRefs>

</xml_diff>

<commit_message>
add updated class summary 16/12/12
</commit_message>
<xml_diff>
--- a/Subjects/JSP/수업내용/JSP_161206.docx
+++ b/Subjects/JSP/수업내용/JSP_161206.docx
@@ -1793,13 +1793,7 @@
         <w:rPr>
           <w:rFonts w:hint="eastAsia"/>
         </w:rPr>
-        <w:t>16120</w:t>
-      </w:r>
-      <w:r>
-        <w:rPr>
-          <w:rFonts w:hint="eastAsia"/>
-        </w:rPr>
-        <w:t>9</w:t>
+        <w:t>161209</w:t>
       </w:r>
       <w:r>
         <w:t>--------------------------</w:t>
@@ -1822,9 +1816,6 @@
     <w:p>
       <w:pPr>
         <w:spacing w:after="0"/>
-        <w:rPr>
-          <w:rFonts w:hint="eastAsia"/>
-        </w:rPr>
       </w:pPr>
       <w:proofErr w:type="spellStart"/>
       <w:r>
@@ -1841,9 +1832,6 @@
     <w:p>
       <w:pPr>
         <w:spacing w:after="0"/>
-        <w:rPr>
-          <w:rFonts w:hint="eastAsia"/>
-        </w:rPr>
       </w:pPr>
       <w:r>
         <w:t>접속할</w:t>
@@ -1872,9 +1860,6 @@
     <w:p>
       <w:pPr>
         <w:spacing w:after="0"/>
-        <w:rPr>
-          <w:rFonts w:hint="eastAsia"/>
-        </w:rPr>
       </w:pPr>
       <w:proofErr w:type="spellStart"/>
       <w:r>
@@ -1894,9 +1879,6 @@
     <w:p>
       <w:pPr>
         <w:spacing w:after="0"/>
-        <w:rPr>
-          <w:rFonts w:hint="eastAsia"/>
-        </w:rPr>
       </w:pPr>
       <w:r>
         <w:t>I</w:t>
@@ -1925,17 +1907,11 @@
     <w:p>
       <w:pPr>
         <w:spacing w:after="0"/>
-        <w:rPr>
-          <w:rFonts w:hint="eastAsia"/>
-        </w:rPr>
-      </w:pPr>
-    </w:p>
-    <w:p>
-      <w:pPr>
-        <w:spacing w:after="0"/>
-        <w:rPr>
-          <w:rFonts w:hint="eastAsia"/>
-        </w:rPr>
+      </w:pPr>
+    </w:p>
+    <w:p>
+      <w:pPr>
+        <w:spacing w:after="0"/>
       </w:pPr>
       <w:r>
         <w:t>S</w:t>
@@ -1950,9 +1926,6 @@
     <w:p>
       <w:pPr>
         <w:spacing w:after="0"/>
-        <w:rPr>
-          <w:rFonts w:hint="eastAsia"/>
-        </w:rPr>
       </w:pPr>
       <w:r>
         <w:rPr>
@@ -1964,9 +1937,6 @@
     <w:p>
       <w:pPr>
         <w:spacing w:after="0"/>
-        <w:rPr>
-          <w:rFonts w:hint="eastAsia"/>
-        </w:rPr>
       </w:pPr>
       <w:r>
         <w:rPr>
@@ -1978,9 +1948,6 @@
     <w:p>
       <w:pPr>
         <w:spacing w:after="0"/>
-        <w:rPr>
-          <w:rFonts w:hint="eastAsia"/>
-        </w:rPr>
       </w:pPr>
       <w:r>
         <w:rPr>
@@ -1992,17 +1959,11 @@
     <w:p>
       <w:pPr>
         <w:spacing w:after="0"/>
-        <w:rPr>
-          <w:rFonts w:hint="eastAsia"/>
-        </w:rPr>
-      </w:pPr>
-    </w:p>
-    <w:p>
-      <w:pPr>
-        <w:spacing w:after="0"/>
-        <w:rPr>
-          <w:rFonts w:hint="eastAsia"/>
-        </w:rPr>
+      </w:pPr>
+    </w:p>
+    <w:p>
+      <w:pPr>
+        <w:spacing w:after="0"/>
       </w:pPr>
       <w:r>
         <w:rPr>
@@ -2014,9 +1975,6 @@
     <w:p>
       <w:pPr>
         <w:spacing w:after="0"/>
-        <w:rPr>
-          <w:rFonts w:hint="eastAsia"/>
-        </w:rPr>
       </w:pPr>
       <w:r>
         <w:t>D:\JYM28\JAVA\.metadata\.plugins\org.eclipse.wst.server.core\tmp0\wtpwebapps\JspChapter03\)</w:t>
@@ -2030,9 +1988,6 @@
     <w:p>
       <w:pPr>
         <w:spacing w:after="0"/>
-        <w:rPr>
-          <w:rFonts w:hint="eastAsia"/>
-        </w:rPr>
       </w:pPr>
       <w:r>
         <w:rPr>
@@ -2051,29 +2006,28 @@
         </w:rPr>
         <w:t xml:space="preserve">서버가 종료된 경우에만 Application의 데이터도 사라진다. </w:t>
       </w:r>
-    </w:p>
-    <w:p>
-      <w:pPr>
-        <w:spacing w:after="0"/>
-        <w:rPr>
-          <w:rFonts w:hint="eastAsia"/>
-        </w:rPr>
-      </w:pPr>
-    </w:p>
-    <w:p>
-      <w:pPr>
-        <w:spacing w:after="0"/>
-        <w:rPr>
-          <w:rFonts w:hint="eastAsia"/>
-        </w:rPr>
-      </w:pPr>
-    </w:p>
-    <w:p>
-      <w:pPr>
-        <w:spacing w:after="0"/>
-        <w:rPr>
-          <w:rFonts w:hint="eastAsia"/>
-        </w:rPr>
+      <w:r>
+        <w:rPr>
+          <w:rFonts w:hint="eastAsia"/>
+        </w:rPr>
+        <w:tab/>
+      </w:r>
+      <w:bookmarkStart w:id="0" w:name="_GoBack"/>
+      <w:bookmarkEnd w:id="0"/>
+    </w:p>
+    <w:p>
+      <w:pPr>
+        <w:spacing w:after="0"/>
+      </w:pPr>
+    </w:p>
+    <w:p>
+      <w:pPr>
+        <w:spacing w:after="0"/>
+      </w:pPr>
+    </w:p>
+    <w:p>
+      <w:pPr>
+        <w:spacing w:after="0"/>
       </w:pPr>
       <w:r>
         <w:rPr>
@@ -2105,17 +2059,11 @@
     <w:p>
       <w:pPr>
         <w:spacing w:after="0"/>
-        <w:rPr>
-          <w:rFonts w:hint="eastAsia"/>
-        </w:rPr>
-      </w:pPr>
-    </w:p>
-    <w:p>
-      <w:pPr>
-        <w:spacing w:after="0"/>
-        <w:rPr>
-          <w:rFonts w:hint="eastAsia"/>
-        </w:rPr>
+      </w:pPr>
+    </w:p>
+    <w:p>
+      <w:pPr>
+        <w:spacing w:after="0"/>
       </w:pPr>
       <w:r>
         <w:rPr>
@@ -2127,9 +2075,6 @@
     <w:p>
       <w:pPr>
         <w:spacing w:after="0"/>
-        <w:rPr>
-          <w:rFonts w:hint="eastAsia"/>
-        </w:rPr>
       </w:pPr>
       <w:r>
         <w:rPr>
@@ -2150,9 +2095,6 @@
     <w:p>
       <w:pPr>
         <w:spacing w:after="0"/>
-        <w:rPr>
-          <w:rFonts w:hint="eastAsia"/>
-        </w:rPr>
       </w:pPr>
       <w:proofErr w:type="spellStart"/>
       <w:r>
@@ -2180,9 +2122,6 @@
     <w:p>
       <w:pPr>
         <w:spacing w:after="0"/>
-        <w:rPr>
-          <w:rFonts w:hint="eastAsia"/>
-        </w:rPr>
       </w:pPr>
       <w:r>
         <w:rPr>
@@ -2209,29 +2148,12 @@
     <w:p>
       <w:pPr>
         <w:spacing w:after="0"/>
-        <w:rPr>
-          <w:rFonts w:hint="eastAsia"/>
-        </w:rPr>
-      </w:pPr>
-      <w:r>
-        <w:rPr>
-          <w:rFonts w:hint="eastAsia"/>
-        </w:rPr>
-        <w:t>모든 종류의 태그는 &lt;&gt;</w:t>
-      </w:r>
-      <w:proofErr w:type="spellStart"/>
-      <w:r>
-        <w:rPr>
-          <w:rFonts w:hint="eastAsia"/>
-        </w:rPr>
-        <w:t>를</w:t>
-      </w:r>
-      <w:proofErr w:type="spellEnd"/>
-      <w:r>
-        <w:rPr>
-          <w:rFonts w:hint="eastAsia"/>
-        </w:rPr>
-        <w:t xml:space="preserve"> 사용한다. </w:t>
+      </w:pPr>
+      <w:r>
+        <w:rPr>
+          <w:rFonts w:hint="eastAsia"/>
+        </w:rPr>
+        <w:t xml:space="preserve">모든 종류의 태그는 &lt;&gt;를 사용한다. </w:t>
       </w:r>
       <w:proofErr w:type="spellStart"/>
       <w:r>
@@ -2304,9 +2226,6 @@
     <w:p>
       <w:pPr>
         <w:spacing w:after="0"/>
-        <w:rPr>
-          <w:rFonts w:hint="eastAsia"/>
-        </w:rPr>
       </w:pPr>
       <w:r>
         <w:rPr>
@@ -2332,9 +2251,6 @@
     <w:p>
       <w:pPr>
         <w:spacing w:after="0"/>
-        <w:rPr>
-          <w:rFonts w:hint="eastAsia"/>
-        </w:rPr>
       </w:pPr>
       <w:r>
         <w:t>I</w:t>
@@ -2376,17 +2292,11 @@
     <w:p>
       <w:pPr>
         <w:spacing w:after="0"/>
-        <w:rPr>
-          <w:rFonts w:hint="eastAsia"/>
-        </w:rPr>
-      </w:pPr>
-    </w:p>
-    <w:p>
-      <w:pPr>
-        <w:spacing w:after="0"/>
-        <w:rPr>
-          <w:rFonts w:hint="eastAsia"/>
-        </w:rPr>
+      </w:pPr>
+    </w:p>
+    <w:p>
+      <w:pPr>
+        <w:spacing w:after="0"/>
       </w:pPr>
       <w:r>
         <w:lastRenderedPageBreak/>
@@ -2416,43 +2326,537 @@
     <w:p>
       <w:pPr>
         <w:spacing w:after="0"/>
-        <w:rPr>
-          <w:rFonts w:hint="eastAsia"/>
-        </w:rPr>
-      </w:pPr>
-      <w:bookmarkStart w:id="0" w:name="_GoBack"/>
-      <w:bookmarkEnd w:id="0"/>
-    </w:p>
-    <w:p>
-      <w:pPr>
-        <w:spacing w:after="0"/>
-        <w:rPr>
-          <w:rFonts w:hint="eastAsia"/>
-        </w:rPr>
-      </w:pPr>
-    </w:p>
-    <w:p>
-      <w:pPr>
-        <w:spacing w:after="0"/>
-        <w:rPr>
-          <w:rFonts w:hint="eastAsia"/>
-        </w:rPr>
-      </w:pPr>
-    </w:p>
-    <w:p>
-      <w:pPr>
-        <w:spacing w:after="0"/>
-        <w:rPr>
-          <w:rFonts w:hint="eastAsia"/>
-        </w:rPr>
-      </w:pPr>
-    </w:p>
-    <w:p>
-      <w:pPr>
-        <w:spacing w:after="0"/>
-        <w:rPr>
-          <w:rFonts w:hint="eastAsia"/>
-        </w:rPr>
+      </w:pPr>
+    </w:p>
+    <w:p>
+      <w:pPr>
+        <w:spacing w:after="0"/>
+      </w:pPr>
+    </w:p>
+    <w:p>
+      <w:pPr>
+        <w:spacing w:after="0"/>
+      </w:pPr>
+      <w:r>
+        <w:t>-------------------------------------------</w:t>
+      </w:r>
+      <w:r>
+        <w:rPr>
+          <w:rFonts w:hint="eastAsia"/>
+        </w:rPr>
+        <w:t>---------</w:t>
+      </w:r>
+      <w:r>
+        <w:t>---------</w:t>
+      </w:r>
+      <w:r>
+        <w:rPr>
+          <w:rFonts w:hint="eastAsia"/>
+        </w:rPr>
+        <w:t>1612</w:t>
+      </w:r>
+      <w:r>
+        <w:rPr>
+          <w:rFonts w:hint="eastAsia"/>
+        </w:rPr>
+        <w:t>12</w:t>
+      </w:r>
+      <w:r>
+        <w:t>--------------------------</w:t>
+      </w:r>
+      <w:r>
+        <w:rPr>
+          <w:rFonts w:hint="eastAsia"/>
+        </w:rPr>
+        <w:t>---------</w:t>
+      </w:r>
+      <w:r>
+        <w:t>-----------------------</w:t>
+      </w:r>
+    </w:p>
+    <w:p>
+      <w:pPr>
+        <w:spacing w:after="0"/>
+        <w:rPr>
+          <w:rFonts w:hint="eastAsia"/>
+        </w:rPr>
+      </w:pPr>
+      <w:proofErr w:type="spellStart"/>
+      <w:r>
+        <w:t>자바빈</w:t>
+      </w:r>
+      <w:proofErr w:type="spellEnd"/>
+      <w:r>
+        <w:rPr>
+          <w:rFonts w:hint="eastAsia"/>
+        </w:rPr>
+        <w:t xml:space="preserve"> (JavaBean)</w:t>
+      </w:r>
+    </w:p>
+    <w:p>
+      <w:pPr>
+        <w:spacing w:after="0"/>
+        <w:rPr>
+          <w:rFonts w:hint="eastAsia"/>
+        </w:rPr>
+      </w:pPr>
+    </w:p>
+    <w:p>
+      <w:pPr>
+        <w:spacing w:after="0"/>
+        <w:rPr>
+          <w:rFonts w:hint="eastAsia"/>
+        </w:rPr>
+      </w:pPr>
+      <w:r>
+        <w:t>규약</w:t>
+      </w:r>
+      <w:r>
+        <w:rPr>
+          <w:rFonts w:hint="eastAsia"/>
+        </w:rPr>
+        <w:t xml:space="preserve">: get/set </w:t>
+      </w:r>
+      <w:proofErr w:type="spellStart"/>
+      <w:r>
+        <w:rPr>
+          <w:rFonts w:hint="eastAsia"/>
+        </w:rPr>
+        <w:t>메서드가</w:t>
+      </w:r>
+      <w:proofErr w:type="spellEnd"/>
+      <w:r>
+        <w:rPr>
+          <w:rFonts w:hint="eastAsia"/>
+        </w:rPr>
+        <w:t xml:space="preserve"> 존재.</w:t>
+      </w:r>
+    </w:p>
+    <w:p>
+      <w:pPr>
+        <w:spacing w:after="0"/>
+        <w:rPr>
+          <w:rFonts w:hint="eastAsia"/>
+        </w:rPr>
+      </w:pPr>
+    </w:p>
+    <w:p>
+      <w:pPr>
+        <w:spacing w:after="0"/>
+        <w:rPr>
+          <w:rFonts w:hint="eastAsia"/>
+        </w:rPr>
+      </w:pPr>
+      <w:r>
+        <w:t>S</w:t>
+      </w:r>
+      <w:r>
+        <w:rPr>
+          <w:rFonts w:hint="eastAsia"/>
+        </w:rPr>
+        <w:t xml:space="preserve">cope로 사용범위를 지정할 수 있다. </w:t>
+      </w:r>
+      <w:r>
+        <w:t>R</w:t>
+      </w:r>
+      <w:r>
+        <w:rPr>
+          <w:rFonts w:hint="eastAsia"/>
+        </w:rPr>
+        <w:t>equest, page, session, application 4가지 중에 선택 가능</w:t>
+      </w:r>
+    </w:p>
+    <w:p>
+      <w:pPr>
+        <w:spacing w:after="0"/>
+        <w:rPr>
+          <w:rFonts w:hint="eastAsia"/>
+        </w:rPr>
+      </w:pPr>
+    </w:p>
+    <w:p>
+      <w:pPr>
+        <w:spacing w:after="0"/>
+        <w:rPr>
+          <w:rFonts w:hint="eastAsia"/>
+        </w:rPr>
+      </w:pPr>
+      <w:r>
+        <w:rPr>
+          <w:rFonts w:hint="eastAsia"/>
+        </w:rPr>
+        <w:t>get메서드 사용 속성:  &lt;</w:t>
+      </w:r>
+      <w:proofErr w:type="spellStart"/>
+      <w:r>
+        <w:rPr>
+          <w:rFonts w:hint="eastAsia"/>
+        </w:rPr>
+        <w:t>jsp</w:t>
+      </w:r>
+      <w:proofErr w:type="gramStart"/>
+      <w:r>
+        <w:rPr>
+          <w:rFonts w:hint="eastAsia"/>
+        </w:rPr>
+        <w:t>:useBean</w:t>
+      </w:r>
+      <w:proofErr w:type="spellEnd"/>
+      <w:proofErr w:type="gramEnd"/>
+      <w:r>
+        <w:rPr>
+          <w:rFonts w:hint="eastAsia"/>
+        </w:rPr>
+        <w:t xml:space="preserve">  /&gt;</w:t>
+      </w:r>
+    </w:p>
+    <w:p>
+      <w:pPr>
+        <w:spacing w:after="0"/>
+        <w:rPr>
+          <w:rFonts w:hint="eastAsia"/>
+        </w:rPr>
+      </w:pPr>
+      <w:r>
+        <w:rPr>
+          <w:rFonts w:hint="eastAsia"/>
+        </w:rPr>
+        <w:t xml:space="preserve">set메서드 사용 속성:   </w:t>
+      </w:r>
+    </w:p>
+    <w:p>
+      <w:pPr>
+        <w:spacing w:after="0"/>
+        <w:rPr>
+          <w:rFonts w:hint="eastAsia"/>
+        </w:rPr>
+      </w:pPr>
+      <w:r>
+        <w:rPr>
+          <w:rFonts w:hint="eastAsia"/>
+        </w:rPr>
+        <w:t>&lt;</w:t>
+      </w:r>
+      <w:proofErr w:type="spellStart"/>
+      <w:r>
+        <w:t>j</w:t>
+      </w:r>
+      <w:r>
+        <w:rPr>
+          <w:rFonts w:hint="eastAsia"/>
+        </w:rPr>
+        <w:t>sp</w:t>
+      </w:r>
+      <w:proofErr w:type="spellEnd"/>
+      <w:r>
+        <w:rPr>
+          <w:rFonts w:hint="eastAsia"/>
+        </w:rPr>
+        <w:t xml:space="preserve">: </w:t>
+      </w:r>
+      <w:proofErr w:type="spellStart"/>
+      <w:r>
+        <w:rPr>
+          <w:rFonts w:hint="eastAsia"/>
+        </w:rPr>
+        <w:t>setProperty</w:t>
+      </w:r>
+      <w:proofErr w:type="spellEnd"/>
+      <w:r>
+        <w:rPr>
+          <w:rFonts w:hint="eastAsia"/>
+        </w:rPr>
+        <w:t xml:space="preserve">   /&gt;</w:t>
+      </w:r>
+    </w:p>
+    <w:p>
+      <w:pPr>
+        <w:spacing w:after="0"/>
+        <w:rPr>
+          <w:rFonts w:hint="eastAsia"/>
+        </w:rPr>
+      </w:pPr>
+      <w:proofErr w:type="spellStart"/>
+      <w:r>
+        <w:rPr>
+          <w:rFonts w:hint="eastAsia"/>
+        </w:rPr>
+        <w:t>태그값</w:t>
+      </w:r>
+      <w:proofErr w:type="spellEnd"/>
+      <w:r>
+        <w:rPr>
+          <w:rFonts w:hint="eastAsia"/>
+        </w:rPr>
+        <w:t>: name =</w:t>
+      </w:r>
+      <w:r>
+        <w:t>””</w:t>
+      </w:r>
+      <w:r>
+        <w:rPr>
+          <w:rFonts w:hint="eastAsia"/>
+        </w:rPr>
+        <w:t xml:space="preserve"> </w:t>
+      </w:r>
+      <w:r>
+        <w:sym w:font="Wingdings" w:char="F0E7"/>
+      </w:r>
+      <w:r>
+        <w:rPr>
+          <w:rFonts w:hint="eastAsia"/>
+        </w:rPr>
+        <w:t xml:space="preserve"> 직접적으로 사용할 때 /</w:t>
+      </w:r>
+      <w:r>
+        <w:rPr>
+          <w:rFonts w:hint="eastAsia"/>
+        </w:rPr>
+        <w:t xml:space="preserve">/ </w:t>
+      </w:r>
+      <w:proofErr w:type="spellStart"/>
+      <w:r>
+        <w:rPr>
+          <w:rFonts w:hint="eastAsia"/>
+        </w:rPr>
+        <w:t>param</w:t>
+      </w:r>
+      <w:proofErr w:type="spellEnd"/>
+      <w:r>
+        <w:rPr>
+          <w:rFonts w:hint="eastAsia"/>
+        </w:rPr>
+        <w:t xml:space="preserve"> =</w:t>
+      </w:r>
+      <w:r>
+        <w:t>””</w:t>
+      </w:r>
+      <w:r>
+        <w:rPr>
+          <w:rFonts w:hint="eastAsia"/>
+        </w:rPr>
+        <w:t xml:space="preserve"> </w:t>
+      </w:r>
+      <w:r>
+        <w:sym w:font="Wingdings" w:char="F0E7"/>
+      </w:r>
+      <w:r>
+        <w:rPr>
+          <w:rFonts w:hint="eastAsia"/>
+        </w:rPr>
+        <w:t xml:space="preserve"> </w:t>
+      </w:r>
+      <w:proofErr w:type="spellStart"/>
+      <w:r>
+        <w:rPr>
+          <w:rFonts w:hint="eastAsia"/>
+        </w:rPr>
+        <w:t>파라미터로</w:t>
+      </w:r>
+      <w:proofErr w:type="spellEnd"/>
+      <w:r>
+        <w:rPr>
+          <w:rFonts w:hint="eastAsia"/>
+        </w:rPr>
+        <w:t xml:space="preserve"> 넘어오는 값을 사용할 때 </w:t>
+      </w:r>
+    </w:p>
+    <w:p>
+      <w:pPr>
+        <w:spacing w:after="0"/>
+        <w:rPr>
+          <w:rFonts w:hint="eastAsia"/>
+        </w:rPr>
+      </w:pPr>
+      <w:proofErr w:type="spellStart"/>
+      <w:r>
+        <w:t>P</w:t>
+      </w:r>
+      <w:r>
+        <w:rPr>
+          <w:rFonts w:hint="eastAsia"/>
+        </w:rPr>
+        <w:t>aram</w:t>
+      </w:r>
+      <w:proofErr w:type="spellEnd"/>
+      <w:r>
+        <w:rPr>
+          <w:rFonts w:hint="eastAsia"/>
+        </w:rPr>
+        <w:t>을 생략하고 property =</w:t>
+      </w:r>
+      <w:r>
+        <w:t>”</w:t>
+      </w:r>
+      <w:r>
+        <w:rPr>
+          <w:rFonts w:hint="eastAsia"/>
+        </w:rPr>
+        <w:t>*</w:t>
+      </w:r>
+      <w:r>
+        <w:t>”</w:t>
+      </w:r>
+      <w:r>
+        <w:rPr>
+          <w:rFonts w:hint="eastAsia"/>
+        </w:rPr>
+        <w:t xml:space="preserve"> </w:t>
+      </w:r>
+      <w:proofErr w:type="spellStart"/>
+      <w:r>
+        <w:rPr>
+          <w:rFonts w:hint="eastAsia"/>
+        </w:rPr>
+        <w:t>으로</w:t>
+      </w:r>
+      <w:proofErr w:type="spellEnd"/>
+      <w:r>
+        <w:rPr>
+          <w:rFonts w:hint="eastAsia"/>
+        </w:rPr>
+        <w:t xml:space="preserve"> 사용하면 자동으로 매칭하여 사용한다. </w:t>
+      </w:r>
+    </w:p>
+    <w:p>
+      <w:pPr>
+        <w:spacing w:after="0"/>
+        <w:rPr>
+          <w:rFonts w:hint="eastAsia"/>
+        </w:rPr>
+      </w:pPr>
+    </w:p>
+    <w:p>
+      <w:pPr>
+        <w:spacing w:after="0"/>
+        <w:rPr>
+          <w:rFonts w:hint="eastAsia"/>
+        </w:rPr>
+      </w:pPr>
+      <w:r>
+        <w:rPr>
+          <w:rFonts w:hint="eastAsia"/>
+        </w:rPr>
+        <w:t>쿠키</w:t>
+      </w:r>
+    </w:p>
+    <w:p>
+      <w:pPr>
+        <w:spacing w:after="0"/>
+        <w:rPr>
+          <w:rFonts w:hint="eastAsia"/>
+        </w:rPr>
+      </w:pPr>
+      <w:proofErr w:type="spellStart"/>
+      <w:r>
+        <w:rPr>
+          <w:rFonts w:hint="eastAsia"/>
+        </w:rPr>
+        <w:t>setMaxAge</w:t>
+      </w:r>
+      <w:proofErr w:type="spellEnd"/>
+      <w:r>
+        <w:rPr>
+          <w:rFonts w:hint="eastAsia"/>
+        </w:rPr>
+        <w:t xml:space="preserve">(600) </w:t>
+      </w:r>
+      <w:r>
+        <w:sym w:font="Wingdings" w:char="F0E8"/>
+      </w:r>
+      <w:r>
+        <w:rPr>
+          <w:rFonts w:hint="eastAsia"/>
+        </w:rPr>
+        <w:t xml:space="preserve"> 쿠키가 유효한 시간을 지정한다. </w:t>
+      </w:r>
+    </w:p>
+    <w:p>
+      <w:pPr>
+        <w:spacing w:after="0"/>
+        <w:rPr>
+          <w:rFonts w:hint="eastAsia"/>
+        </w:rPr>
+      </w:pPr>
+    </w:p>
+    <w:p>
+      <w:pPr>
+        <w:spacing w:after="0"/>
+        <w:rPr>
+          <w:rFonts w:hint="eastAsia"/>
+        </w:rPr>
+      </w:pPr>
+      <w:r>
+        <w:t>C</w:t>
+      </w:r>
+      <w:r>
+        <w:rPr>
+          <w:rFonts w:hint="eastAsia"/>
+        </w:rPr>
+        <w:t xml:space="preserve">os 라이브러리 추가 </w:t>
+      </w:r>
+    </w:p>
+    <w:p>
+      <w:pPr>
+        <w:spacing w:after="0"/>
+        <w:rPr>
+          <w:rFonts w:hint="eastAsia"/>
+        </w:rPr>
+      </w:pPr>
+    </w:p>
+    <w:p>
+      <w:pPr>
+        <w:spacing w:after="0"/>
+        <w:rPr>
+          <w:rFonts w:hint="eastAsia"/>
+        </w:rPr>
+      </w:pPr>
+    </w:p>
+    <w:p>
+      <w:pPr>
+        <w:spacing w:after="0"/>
+        <w:rPr>
+          <w:rFonts w:hint="eastAsia"/>
+        </w:rPr>
+      </w:pPr>
+    </w:p>
+    <w:p>
+      <w:pPr>
+        <w:spacing w:after="0"/>
+        <w:rPr>
+          <w:rFonts w:hint="eastAsia"/>
+        </w:rPr>
+      </w:pPr>
+    </w:p>
+    <w:p>
+      <w:pPr>
+        <w:spacing w:after="0"/>
+        <w:rPr>
+          <w:rFonts w:hint="eastAsia"/>
+        </w:rPr>
+      </w:pPr>
+    </w:p>
+    <w:p>
+      <w:pPr>
+        <w:spacing w:after="0"/>
+        <w:rPr>
+          <w:rFonts w:hint="eastAsia"/>
+        </w:rPr>
+      </w:pPr>
+    </w:p>
+    <w:p>
+      <w:pPr>
+        <w:spacing w:after="0"/>
+      </w:pPr>
+    </w:p>
+    <w:p>
+      <w:pPr>
+        <w:spacing w:after="0"/>
+      </w:pPr>
+    </w:p>
+    <w:p>
+      <w:pPr>
+        <w:spacing w:after="0"/>
       </w:pPr>
     </w:p>
     <w:p>
@@ -3576,7 +3980,7 @@
 </file>
 
 <file path=customXml/itemProps1.xml><?xml version="1.0" encoding="utf-8"?>
-<ds:datastoreItem xmlns:ds="http://schemas.openxmlformats.org/officeDocument/2006/customXml" ds:itemID="{B4C44118-8AA5-46AA-B730-A07F23B9E0F0}">
+<ds:datastoreItem xmlns:ds="http://schemas.openxmlformats.org/officeDocument/2006/customXml" ds:itemID="{A8F47425-CDF7-4808-9213-A5E250E5B0BB}">
   <ds:schemaRefs>
     <ds:schemaRef ds:uri="http://schemas.openxmlformats.org/officeDocument/2006/bibliography"/>
   </ds:schemaRefs>

</xml_diff>

<commit_message>
add updated class summary 16/12/14
</commit_message>
<xml_diff>
--- a/Subjects/JSP/수업내용/JSP_161206.docx
+++ b/Subjects/JSP/수업내용/JSP_161206.docx
@@ -2012,6 +2012,906 @@
         </w:rPr>
         <w:tab/>
       </w:r>
+    </w:p>
+    <w:p>
+      <w:pPr>
+        <w:spacing w:after="0"/>
+      </w:pPr>
+    </w:p>
+    <w:p>
+      <w:pPr>
+        <w:spacing w:after="0"/>
+      </w:pPr>
+    </w:p>
+    <w:p>
+      <w:pPr>
+        <w:spacing w:after="0"/>
+      </w:pPr>
+      <w:r>
+        <w:rPr>
+          <w:rFonts w:hint="eastAsia"/>
+        </w:rPr>
+        <w:t xml:space="preserve">Page영역은 </w:t>
+      </w:r>
+      <w:proofErr w:type="spellStart"/>
+      <w:r>
+        <w:rPr>
+          <w:rFonts w:hint="eastAsia"/>
+        </w:rPr>
+        <w:t>pageContext</w:t>
+      </w:r>
+      <w:proofErr w:type="spellEnd"/>
+      <w:r>
+        <w:rPr>
+          <w:rFonts w:hint="eastAsia"/>
+        </w:rPr>
+        <w:t xml:space="preserve">를 </w:t>
+      </w:r>
+      <w:r>
+        <w:rPr>
+          <w:rFonts w:hint="eastAsia"/>
+        </w:rPr>
+        <w:t xml:space="preserve">객체로 사용한다. </w:t>
+      </w:r>
+    </w:p>
+    <w:p>
+      <w:pPr>
+        <w:spacing w:after="0"/>
+      </w:pPr>
+    </w:p>
+    <w:p>
+      <w:pPr>
+        <w:spacing w:after="0"/>
+      </w:pPr>
+      <w:r>
+        <w:rPr>
+          <w:rFonts w:hint="eastAsia"/>
+        </w:rPr>
+        <w:t>JSP에서 제공하는 액션태그</w:t>
+      </w:r>
+    </w:p>
+    <w:p>
+      <w:pPr>
+        <w:spacing w:after="0"/>
+      </w:pPr>
+      <w:r>
+        <w:rPr>
+          <w:rFonts w:hint="eastAsia"/>
+        </w:rPr>
+        <w:t xml:space="preserve">페이지 흐름 제어 액션: </w:t>
+      </w:r>
+      <w:r>
+        <w:t>F</w:t>
+      </w:r>
+      <w:r>
+        <w:rPr>
+          <w:rFonts w:hint="eastAsia"/>
+        </w:rPr>
+        <w:t>orward/include</w:t>
+      </w:r>
+    </w:p>
+    <w:p>
+      <w:pPr>
+        <w:spacing w:after="0"/>
+      </w:pPr>
+      <w:proofErr w:type="spellStart"/>
+      <w:r>
+        <w:rPr>
+          <w:rFonts w:hint="eastAsia"/>
+        </w:rPr>
+        <w:t>자바빈</w:t>
+      </w:r>
+      <w:proofErr w:type="spellEnd"/>
+      <w:r>
+        <w:rPr>
+          <w:rFonts w:hint="eastAsia"/>
+        </w:rPr>
+        <w:t xml:space="preserve">: </w:t>
+      </w:r>
+      <w:proofErr w:type="spellStart"/>
+      <w:r>
+        <w:rPr>
+          <w:rFonts w:hint="eastAsia"/>
+        </w:rPr>
+        <w:t>useBean</w:t>
+      </w:r>
+      <w:proofErr w:type="spellEnd"/>
+    </w:p>
+    <w:p>
+      <w:pPr>
+        <w:spacing w:after="0"/>
+      </w:pPr>
+      <w:r>
+        <w:rPr>
+          <w:rFonts w:hint="eastAsia"/>
+        </w:rPr>
+        <w:t xml:space="preserve">액션: plugin </w:t>
+      </w:r>
+      <w:r>
+        <w:sym w:font="Wingdings" w:char="F0DF"/>
+      </w:r>
+      <w:r>
+        <w:rPr>
+          <w:rFonts w:hint="eastAsia"/>
+        </w:rPr>
+        <w:t xml:space="preserve"> 이제 잘 사용하지 않</w:t>
+      </w:r>
+      <w:r>
+        <w:rPr>
+          <w:rFonts w:hint="eastAsia"/>
+        </w:rPr>
+        <w:t>고 보안문제로 차단됨.</w:t>
+      </w:r>
+    </w:p>
+    <w:p>
+      <w:pPr>
+        <w:spacing w:after="0"/>
+      </w:pPr>
+      <w:r>
+        <w:rPr>
+          <w:rFonts w:hint="eastAsia"/>
+        </w:rPr>
+        <w:t xml:space="preserve">모든 종류의 태그는 &lt;&gt;를 사용한다. </w:t>
+      </w:r>
+      <w:proofErr w:type="spellStart"/>
+      <w:r>
+        <w:rPr>
+          <w:rFonts w:hint="eastAsia"/>
+        </w:rPr>
+        <w:t>jsp</w:t>
+      </w:r>
+      <w:proofErr w:type="spellEnd"/>
+      <w:r>
+        <w:rPr>
+          <w:rFonts w:hint="eastAsia"/>
+        </w:rPr>
+        <w:t xml:space="preserve">에서 액션태그는 &lt;표시자: </w:t>
+      </w:r>
+      <w:proofErr w:type="spellStart"/>
+      <w:r>
+        <w:rPr>
+          <w:rFonts w:hint="eastAsia"/>
+        </w:rPr>
+        <w:t>태그명</w:t>
+      </w:r>
+      <w:proofErr w:type="spellEnd"/>
+      <w:r>
+        <w:rPr>
+          <w:rFonts w:hint="eastAsia"/>
+        </w:rPr>
+        <w:t xml:space="preserve">&gt; 형태로 </w:t>
+      </w:r>
+      <w:proofErr w:type="gramStart"/>
+      <w:r>
+        <w:rPr>
+          <w:rFonts w:hint="eastAsia"/>
+        </w:rPr>
+        <w:t>사용한다 .</w:t>
+      </w:r>
+      <w:proofErr w:type="gramEnd"/>
+      <w:r>
+        <w:rPr>
+          <w:rFonts w:hint="eastAsia"/>
+        </w:rPr>
+        <w:t xml:space="preserve"> 예: &lt;</w:t>
+      </w:r>
+      <w:proofErr w:type="spellStart"/>
+      <w:r>
+        <w:t>j</w:t>
+      </w:r>
+      <w:r>
+        <w:rPr>
+          <w:rFonts w:hint="eastAsia"/>
+        </w:rPr>
+        <w:t>sp</w:t>
+      </w:r>
+      <w:proofErr w:type="gramStart"/>
+      <w:r>
+        <w:rPr>
+          <w:rFonts w:hint="eastAsia"/>
+        </w:rPr>
+        <w:t>:forward</w:t>
+      </w:r>
+      <w:proofErr w:type="spellEnd"/>
+      <w:proofErr w:type="gramEnd"/>
+      <w:r>
+        <w:rPr>
+          <w:rFonts w:hint="eastAsia"/>
+        </w:rPr>
+        <w:t xml:space="preserve"> &gt; </w:t>
+      </w:r>
+    </w:p>
+    <w:p>
+      <w:pPr>
+        <w:spacing w:after="0"/>
+      </w:pPr>
+      <w:r>
+        <w:rPr>
+          <w:rFonts w:hint="eastAsia"/>
+        </w:rPr>
+        <w:t xml:space="preserve">페이지 이동은 절대 또는 상대적인 주소를 직접 넣을 수도 있지만 </w:t>
+      </w:r>
+      <w:proofErr w:type="spellStart"/>
+      <w:r>
+        <w:rPr>
+          <w:rFonts w:hint="eastAsia"/>
+        </w:rPr>
+        <w:t>표현식을</w:t>
+      </w:r>
+      <w:proofErr w:type="spellEnd"/>
+      <w:r>
+        <w:rPr>
+          <w:rFonts w:hint="eastAsia"/>
+        </w:rPr>
+        <w:t xml:space="preserve"> 이용하여 동적으로 지정할 수 있다.</w:t>
+      </w:r>
+    </w:p>
+    <w:p>
+      <w:pPr>
+        <w:spacing w:after="0"/>
+      </w:pPr>
+      <w:r>
+        <w:t>I</w:t>
+      </w:r>
+      <w:r>
+        <w:rPr>
+          <w:rFonts w:hint="eastAsia"/>
+        </w:rPr>
+        <w:t xml:space="preserve">nput type = </w:t>
+      </w:r>
+      <w:r>
+        <w:t>“</w:t>
+      </w:r>
+      <w:r>
+        <w:rPr>
+          <w:rFonts w:hint="eastAsia"/>
+        </w:rPr>
+        <w:t>hidden</w:t>
+      </w:r>
+      <w:r>
+        <w:t>”</w:t>
+      </w:r>
+      <w:r>
+        <w:rPr>
+          <w:rFonts w:hint="eastAsia"/>
+        </w:rPr>
+        <w:t xml:space="preserve"> </w:t>
+      </w:r>
+      <w:r>
+        <w:sym w:font="Wingdings" w:char="F0E7"/>
+      </w:r>
+      <w:r>
+        <w:rPr>
+          <w:rFonts w:hint="eastAsia"/>
+        </w:rPr>
+        <w:t xml:space="preserve"> 화면에 노출 없이 코드 형태로 넘기는 방식</w:t>
+      </w:r>
+    </w:p>
+    <w:p>
+      <w:pPr>
+        <w:spacing w:after="0"/>
+      </w:pPr>
+    </w:p>
+    <w:p>
+      <w:pPr>
+        <w:spacing w:after="0"/>
+      </w:pPr>
+      <w:r>
+        <w:lastRenderedPageBreak/>
+        <w:t>P</w:t>
+      </w:r>
+      <w:r>
+        <w:rPr>
+          <w:rFonts w:hint="eastAsia"/>
+        </w:rPr>
+        <w:t xml:space="preserve">g174 를 </w:t>
+      </w:r>
+      <w:proofErr w:type="spellStart"/>
+      <w:r>
+        <w:rPr>
+          <w:rFonts w:hint="eastAsia"/>
+        </w:rPr>
+        <w:t>css</w:t>
+      </w:r>
+      <w:proofErr w:type="spellEnd"/>
+      <w:r>
+        <w:rPr>
+          <w:rFonts w:hint="eastAsia"/>
+        </w:rPr>
+        <w:t>로 바꿔서 만들기</w:t>
+      </w:r>
+    </w:p>
+    <w:p>
+      <w:pPr>
+        <w:spacing w:after="0"/>
+      </w:pPr>
+    </w:p>
+    <w:p>
+      <w:pPr>
+        <w:spacing w:after="0"/>
+      </w:pPr>
+    </w:p>
+    <w:p>
+      <w:pPr>
+        <w:spacing w:after="0"/>
+      </w:pPr>
+      <w:r>
+        <w:t>-------------------------------------------</w:t>
+      </w:r>
+      <w:r>
+        <w:rPr>
+          <w:rFonts w:hint="eastAsia"/>
+        </w:rPr>
+        <w:t>---------</w:t>
+      </w:r>
+      <w:r>
+        <w:t>---------</w:t>
+      </w:r>
+      <w:r>
+        <w:rPr>
+          <w:rFonts w:hint="eastAsia"/>
+        </w:rPr>
+        <w:t>161212</w:t>
+      </w:r>
+      <w:r>
+        <w:t>--------------------------</w:t>
+      </w:r>
+      <w:r>
+        <w:rPr>
+          <w:rFonts w:hint="eastAsia"/>
+        </w:rPr>
+        <w:t>---------</w:t>
+      </w:r>
+      <w:r>
+        <w:t>-----------------------</w:t>
+      </w:r>
+    </w:p>
+    <w:p>
+      <w:pPr>
+        <w:spacing w:after="0"/>
+      </w:pPr>
+      <w:proofErr w:type="spellStart"/>
+      <w:r>
+        <w:t>자바빈</w:t>
+      </w:r>
+      <w:proofErr w:type="spellEnd"/>
+      <w:r>
+        <w:rPr>
+          <w:rFonts w:hint="eastAsia"/>
+        </w:rPr>
+        <w:t xml:space="preserve"> (JavaBean)</w:t>
+      </w:r>
+    </w:p>
+    <w:p>
+      <w:pPr>
+        <w:spacing w:after="0"/>
+      </w:pPr>
+    </w:p>
+    <w:p>
+      <w:pPr>
+        <w:spacing w:after="0"/>
+      </w:pPr>
+      <w:r>
+        <w:t>규약</w:t>
+      </w:r>
+      <w:r>
+        <w:rPr>
+          <w:rFonts w:hint="eastAsia"/>
+        </w:rPr>
+        <w:t xml:space="preserve">: get/set </w:t>
+      </w:r>
+      <w:proofErr w:type="spellStart"/>
+      <w:r>
+        <w:rPr>
+          <w:rFonts w:hint="eastAsia"/>
+        </w:rPr>
+        <w:t>메서드가</w:t>
+      </w:r>
+      <w:proofErr w:type="spellEnd"/>
+      <w:r>
+        <w:rPr>
+          <w:rFonts w:hint="eastAsia"/>
+        </w:rPr>
+        <w:t xml:space="preserve"> 존재.</w:t>
+      </w:r>
+    </w:p>
+    <w:p>
+      <w:pPr>
+        <w:spacing w:after="0"/>
+      </w:pPr>
+    </w:p>
+    <w:p>
+      <w:pPr>
+        <w:spacing w:after="0"/>
+      </w:pPr>
+      <w:r>
+        <w:t>S</w:t>
+      </w:r>
+      <w:r>
+        <w:rPr>
+          <w:rFonts w:hint="eastAsia"/>
+        </w:rPr>
+        <w:t xml:space="preserve">cope로 사용범위를 지정할 수 있다. </w:t>
+      </w:r>
+      <w:r>
+        <w:t>R</w:t>
+      </w:r>
+      <w:r>
+        <w:rPr>
+          <w:rFonts w:hint="eastAsia"/>
+        </w:rPr>
+        <w:t>equest, page, session, application 4가지 중에 선택 가능</w:t>
+      </w:r>
+    </w:p>
+    <w:p>
+      <w:pPr>
+        <w:spacing w:after="0"/>
+      </w:pPr>
+    </w:p>
+    <w:p>
+      <w:pPr>
+        <w:spacing w:after="0"/>
+      </w:pPr>
+      <w:r>
+        <w:rPr>
+          <w:rFonts w:hint="eastAsia"/>
+        </w:rPr>
+        <w:t>get메서드 사용 속성:  &lt;</w:t>
+      </w:r>
+      <w:proofErr w:type="spellStart"/>
+      <w:r>
+        <w:rPr>
+          <w:rFonts w:hint="eastAsia"/>
+        </w:rPr>
+        <w:t>jsp</w:t>
+      </w:r>
+      <w:proofErr w:type="gramStart"/>
+      <w:r>
+        <w:rPr>
+          <w:rFonts w:hint="eastAsia"/>
+        </w:rPr>
+        <w:t>:useBean</w:t>
+      </w:r>
+      <w:proofErr w:type="spellEnd"/>
+      <w:proofErr w:type="gramEnd"/>
+      <w:r>
+        <w:rPr>
+          <w:rFonts w:hint="eastAsia"/>
+        </w:rPr>
+        <w:t xml:space="preserve">  /&gt;</w:t>
+      </w:r>
+    </w:p>
+    <w:p>
+      <w:pPr>
+        <w:spacing w:after="0"/>
+      </w:pPr>
+      <w:r>
+        <w:rPr>
+          <w:rFonts w:hint="eastAsia"/>
+        </w:rPr>
+        <w:t xml:space="preserve">set메서드 사용 속성:   </w:t>
+      </w:r>
+    </w:p>
+    <w:p>
+      <w:pPr>
+        <w:spacing w:after="0"/>
+      </w:pPr>
+      <w:r>
+        <w:rPr>
+          <w:rFonts w:hint="eastAsia"/>
+        </w:rPr>
+        <w:t>&lt;</w:t>
+      </w:r>
+      <w:proofErr w:type="spellStart"/>
+      <w:r>
+        <w:t>j</w:t>
+      </w:r>
+      <w:r>
+        <w:rPr>
+          <w:rFonts w:hint="eastAsia"/>
+        </w:rPr>
+        <w:t>sp</w:t>
+      </w:r>
+      <w:proofErr w:type="spellEnd"/>
+      <w:r>
+        <w:rPr>
+          <w:rFonts w:hint="eastAsia"/>
+        </w:rPr>
+        <w:t xml:space="preserve">: </w:t>
+      </w:r>
+      <w:proofErr w:type="spellStart"/>
+      <w:r>
+        <w:rPr>
+          <w:rFonts w:hint="eastAsia"/>
+        </w:rPr>
+        <w:t>setProperty</w:t>
+      </w:r>
+      <w:proofErr w:type="spellEnd"/>
+      <w:r>
+        <w:rPr>
+          <w:rFonts w:hint="eastAsia"/>
+        </w:rPr>
+        <w:t xml:space="preserve">   /&gt;</w:t>
+      </w:r>
+    </w:p>
+    <w:p>
+      <w:pPr>
+        <w:spacing w:after="0"/>
+      </w:pPr>
+      <w:proofErr w:type="spellStart"/>
+      <w:r>
+        <w:rPr>
+          <w:rFonts w:hint="eastAsia"/>
+        </w:rPr>
+        <w:t>태그값</w:t>
+      </w:r>
+      <w:proofErr w:type="spellEnd"/>
+      <w:r>
+        <w:rPr>
+          <w:rFonts w:hint="eastAsia"/>
+        </w:rPr>
+        <w:t>: name =</w:t>
+      </w:r>
+      <w:r>
+        <w:t>””</w:t>
+      </w:r>
+      <w:r>
+        <w:rPr>
+          <w:rFonts w:hint="eastAsia"/>
+        </w:rPr>
+        <w:t xml:space="preserve"> </w:t>
+      </w:r>
+      <w:r>
+        <w:sym w:font="Wingdings" w:char="F0E7"/>
+      </w:r>
+      <w:r>
+        <w:rPr>
+          <w:rFonts w:hint="eastAsia"/>
+        </w:rPr>
+        <w:t xml:space="preserve"> 직접적으로 사용할 때 /</w:t>
+      </w:r>
+      <w:r>
+        <w:rPr>
+          <w:rFonts w:hint="eastAsia"/>
+        </w:rPr>
+        <w:t xml:space="preserve">/ </w:t>
+      </w:r>
+      <w:proofErr w:type="spellStart"/>
+      <w:r>
+        <w:rPr>
+          <w:rFonts w:hint="eastAsia"/>
+        </w:rPr>
+        <w:t>param</w:t>
+      </w:r>
+      <w:proofErr w:type="spellEnd"/>
+      <w:r>
+        <w:rPr>
+          <w:rFonts w:hint="eastAsia"/>
+        </w:rPr>
+        <w:t xml:space="preserve"> =</w:t>
+      </w:r>
+      <w:r>
+        <w:t>””</w:t>
+      </w:r>
+      <w:r>
+        <w:rPr>
+          <w:rFonts w:hint="eastAsia"/>
+        </w:rPr>
+        <w:t xml:space="preserve"> </w:t>
+      </w:r>
+      <w:r>
+        <w:sym w:font="Wingdings" w:char="F0E7"/>
+      </w:r>
+      <w:r>
+        <w:rPr>
+          <w:rFonts w:hint="eastAsia"/>
+        </w:rPr>
+        <w:t xml:space="preserve"> </w:t>
+      </w:r>
+      <w:proofErr w:type="spellStart"/>
+      <w:r>
+        <w:rPr>
+          <w:rFonts w:hint="eastAsia"/>
+        </w:rPr>
+        <w:t>파라미터로</w:t>
+      </w:r>
+      <w:proofErr w:type="spellEnd"/>
+      <w:r>
+        <w:rPr>
+          <w:rFonts w:hint="eastAsia"/>
+        </w:rPr>
+        <w:t xml:space="preserve"> 넘어오는 값을 사용할 때 </w:t>
+      </w:r>
+    </w:p>
+    <w:p>
+      <w:pPr>
+        <w:spacing w:after="0"/>
+      </w:pPr>
+      <w:proofErr w:type="spellStart"/>
+      <w:r>
+        <w:t>P</w:t>
+      </w:r>
+      <w:r>
+        <w:rPr>
+          <w:rFonts w:hint="eastAsia"/>
+        </w:rPr>
+        <w:t>aram</w:t>
+      </w:r>
+      <w:proofErr w:type="spellEnd"/>
+      <w:r>
+        <w:rPr>
+          <w:rFonts w:hint="eastAsia"/>
+        </w:rPr>
+        <w:t>을 생략하고 property =</w:t>
+      </w:r>
+      <w:r>
+        <w:t>”</w:t>
+      </w:r>
+      <w:r>
+        <w:rPr>
+          <w:rFonts w:hint="eastAsia"/>
+        </w:rPr>
+        <w:t>*</w:t>
+      </w:r>
+      <w:r>
+        <w:t>”</w:t>
+      </w:r>
+      <w:r>
+        <w:rPr>
+          <w:rFonts w:hint="eastAsia"/>
+        </w:rPr>
+        <w:t xml:space="preserve"> 으로 사용하면 자동으로 매칭하여 사용한다. </w:t>
+      </w:r>
+    </w:p>
+    <w:p>
+      <w:pPr>
+        <w:spacing w:after="0"/>
+      </w:pPr>
+    </w:p>
+    <w:p>
+      <w:pPr>
+        <w:spacing w:after="0"/>
+      </w:pPr>
+      <w:r>
+        <w:rPr>
+          <w:rFonts w:hint="eastAsia"/>
+        </w:rPr>
+        <w:t>쿠키</w:t>
+      </w:r>
+    </w:p>
+    <w:p>
+      <w:pPr>
+        <w:spacing w:after="0"/>
+      </w:pPr>
+      <w:proofErr w:type="spellStart"/>
+      <w:r>
+        <w:rPr>
+          <w:rFonts w:hint="eastAsia"/>
+        </w:rPr>
+        <w:t>setMaxAge</w:t>
+      </w:r>
+      <w:proofErr w:type="spellEnd"/>
+      <w:r>
+        <w:rPr>
+          <w:rFonts w:hint="eastAsia"/>
+        </w:rPr>
+        <w:t xml:space="preserve">(600) </w:t>
+      </w:r>
+      <w:r>
+        <w:sym w:font="Wingdings" w:char="F0E8"/>
+      </w:r>
+      <w:r>
+        <w:rPr>
+          <w:rFonts w:hint="eastAsia"/>
+        </w:rPr>
+        <w:t xml:space="preserve"> 쿠키가 유효한 시간을 지정한다. </w:t>
+      </w:r>
+    </w:p>
+    <w:p>
+      <w:pPr>
+        <w:spacing w:after="0"/>
+      </w:pPr>
+    </w:p>
+    <w:p>
+      <w:pPr>
+        <w:spacing w:after="0"/>
+      </w:pPr>
+      <w:r>
+        <w:t>C</w:t>
+      </w:r>
+      <w:r>
+        <w:rPr>
+          <w:rFonts w:hint="eastAsia"/>
+        </w:rPr>
+        <w:t xml:space="preserve">os 라이브러리 추가 </w:t>
+      </w:r>
+    </w:p>
+    <w:p>
+      <w:pPr>
+        <w:spacing w:after="0"/>
+      </w:pPr>
+    </w:p>
+    <w:p>
+      <w:pPr>
+        <w:spacing w:after="0"/>
+      </w:pPr>
+      <w:proofErr w:type="spellStart"/>
+      <w:r>
+        <w:rPr>
+          <w:rFonts w:hint="eastAsia"/>
+        </w:rPr>
+        <w:t>Connectin</w:t>
+      </w:r>
+      <w:proofErr w:type="spellEnd"/>
+      <w:r>
+        <w:rPr>
+          <w:rFonts w:hint="eastAsia"/>
+        </w:rPr>
+        <w:t xml:space="preserve"> Pool</w:t>
+      </w:r>
+    </w:p>
+    <w:p>
+      <w:pPr>
+        <w:spacing w:after="0"/>
+      </w:pPr>
+      <w:r>
+        <w:t>접속에</w:t>
+      </w:r>
+      <w:r>
+        <w:rPr>
+          <w:rFonts w:hint="eastAsia"/>
+        </w:rPr>
+        <w:t xml:space="preserve"> 대한 효율성을 높이기 위하여 사용</w:t>
+      </w:r>
+    </w:p>
+    <w:p>
+      <w:pPr>
+        <w:spacing w:after="0"/>
+      </w:pPr>
+      <w:r>
+        <w:t>C</w:t>
+      </w:r>
+      <w:r>
+        <w:rPr>
+          <w:rFonts w:hint="eastAsia"/>
+        </w:rPr>
+        <w:t xml:space="preserve">ommons.apache.org에서 아래 파일을 받아서 </w:t>
+      </w:r>
+      <w:r>
+        <w:t>L</w:t>
+      </w:r>
+      <w:r>
+        <w:rPr>
+          <w:rFonts w:hint="eastAsia"/>
+        </w:rPr>
+        <w:t xml:space="preserve">ib 폴더에 라이브러리를 추가하여 사용한다. </w:t>
+      </w:r>
+    </w:p>
+    <w:p>
+      <w:pPr>
+        <w:spacing w:after="0"/>
+      </w:pPr>
+      <w:proofErr w:type="gramStart"/>
+      <w:r>
+        <w:t>commons-collections-3.2.1</w:t>
+      </w:r>
+      <w:r>
+        <w:rPr>
+          <w:rFonts w:hint="eastAsia"/>
+        </w:rPr>
+        <w:t>.jar</w:t>
+      </w:r>
+      <w:proofErr w:type="gramEnd"/>
+    </w:p>
+    <w:p>
+      <w:pPr>
+        <w:spacing w:after="0"/>
+      </w:pPr>
+      <w:proofErr w:type="gramStart"/>
+      <w:r>
+        <w:t>commons-dbcp-1.2.2</w:t>
+      </w:r>
+      <w:r>
+        <w:rPr>
+          <w:rFonts w:hint="eastAsia"/>
+        </w:rPr>
+        <w:t>.jar</w:t>
+      </w:r>
+      <w:proofErr w:type="gramEnd"/>
+    </w:p>
+    <w:p>
+      <w:pPr>
+        <w:spacing w:after="0"/>
+      </w:pPr>
+      <w:proofErr w:type="gramStart"/>
+      <w:r>
+        <w:t>commons-pool-1.4</w:t>
+      </w:r>
+      <w:r>
+        <w:rPr>
+          <w:rFonts w:hint="eastAsia"/>
+        </w:rPr>
+        <w:t>.jar</w:t>
+      </w:r>
+      <w:proofErr w:type="gramEnd"/>
+    </w:p>
+    <w:p>
+      <w:pPr>
+        <w:spacing w:after="0"/>
+      </w:pPr>
+    </w:p>
+    <w:p>
+      <w:pPr>
+        <w:spacing w:after="0"/>
+      </w:pPr>
+    </w:p>
+    <w:p>
+      <w:pPr>
+        <w:spacing w:after="0"/>
+      </w:pPr>
+      <w:r>
+        <w:t>-------------------------------------------</w:t>
+      </w:r>
+      <w:r>
+        <w:rPr>
+          <w:rFonts w:hint="eastAsia"/>
+        </w:rPr>
+        <w:t>---------</w:t>
+      </w:r>
+      <w:r>
+        <w:t>---------</w:t>
+      </w:r>
+      <w:r>
+        <w:rPr>
+          <w:rFonts w:hint="eastAsia"/>
+        </w:rPr>
+        <w:t>1612</w:t>
+      </w:r>
+      <w:r>
+        <w:rPr>
+          <w:rFonts w:hint="eastAsia"/>
+        </w:rPr>
+        <w:t>14</w:t>
+      </w:r>
+      <w:r>
+        <w:t>--------------------------</w:t>
+      </w:r>
+      <w:r>
+        <w:rPr>
+          <w:rFonts w:hint="eastAsia"/>
+        </w:rPr>
+        <w:t>---------</w:t>
+      </w:r>
+      <w:r>
+        <w:t>-----------------------</w:t>
+      </w:r>
+    </w:p>
+    <w:p>
+      <w:pPr>
+        <w:spacing w:after="0"/>
+        <w:rPr>
+          <w:rFonts w:hint="eastAsia"/>
+        </w:rPr>
+      </w:pPr>
+      <w:r>
+        <w:rPr>
+          <w:rFonts w:hint="eastAsia"/>
+        </w:rPr>
+        <w:t xml:space="preserve">간섭을 최소화 하기 위하여 사용한다. </w:t>
+      </w:r>
+    </w:p>
+    <w:p>
+      <w:pPr>
+        <w:spacing w:after="0"/>
+        <w:rPr>
+          <w:rFonts w:hint="eastAsia"/>
+        </w:rPr>
+      </w:pPr>
+    </w:p>
+    <w:p>
+      <w:pPr>
+        <w:spacing w:after="0"/>
+      </w:pPr>
       <w:bookmarkStart w:id="0" w:name="_GoBack"/>
       <w:bookmarkEnd w:id="0"/>
     </w:p>
@@ -2029,819 +2929,15 @@
       <w:pPr>
         <w:spacing w:after="0"/>
       </w:pPr>
-      <w:r>
-        <w:rPr>
-          <w:rFonts w:hint="eastAsia"/>
-        </w:rPr>
-        <w:t xml:space="preserve">Page영역은 </w:t>
-      </w:r>
-      <w:proofErr w:type="spellStart"/>
-      <w:r>
-        <w:rPr>
-          <w:rFonts w:hint="eastAsia"/>
-        </w:rPr>
-        <w:t>pageContext</w:t>
-      </w:r>
-      <w:proofErr w:type="spellEnd"/>
-      <w:r>
-        <w:rPr>
-          <w:rFonts w:hint="eastAsia"/>
-        </w:rPr>
-        <w:t xml:space="preserve">를 </w:t>
-      </w:r>
-      <w:r>
-        <w:rPr>
-          <w:rFonts w:hint="eastAsia"/>
-        </w:rPr>
-        <w:t xml:space="preserve">객체로 사용한다. </w:t>
-      </w:r>
-    </w:p>
-    <w:p>
-      <w:pPr>
-        <w:spacing w:after="0"/>
-      </w:pPr>
-    </w:p>
-    <w:p>
-      <w:pPr>
-        <w:spacing w:after="0"/>
-      </w:pPr>
-      <w:r>
-        <w:rPr>
-          <w:rFonts w:hint="eastAsia"/>
-        </w:rPr>
-        <w:t>JSP에서 제공하는 액션태그</w:t>
-      </w:r>
-    </w:p>
-    <w:p>
-      <w:pPr>
-        <w:spacing w:after="0"/>
-      </w:pPr>
-      <w:r>
-        <w:rPr>
-          <w:rFonts w:hint="eastAsia"/>
-        </w:rPr>
-        <w:t xml:space="preserve">페이지 흐름 제어 액션: </w:t>
-      </w:r>
-      <w:r>
-        <w:t>F</w:t>
-      </w:r>
-      <w:r>
-        <w:rPr>
-          <w:rFonts w:hint="eastAsia"/>
-        </w:rPr>
-        <w:t>orward/include</w:t>
-      </w:r>
-    </w:p>
-    <w:p>
-      <w:pPr>
-        <w:spacing w:after="0"/>
-      </w:pPr>
-      <w:proofErr w:type="spellStart"/>
-      <w:r>
-        <w:rPr>
-          <w:rFonts w:hint="eastAsia"/>
-        </w:rPr>
-        <w:t>자바빈</w:t>
-      </w:r>
-      <w:proofErr w:type="spellEnd"/>
-      <w:r>
-        <w:rPr>
-          <w:rFonts w:hint="eastAsia"/>
-        </w:rPr>
-        <w:t xml:space="preserve">: </w:t>
-      </w:r>
-      <w:proofErr w:type="spellStart"/>
-      <w:r>
-        <w:rPr>
-          <w:rFonts w:hint="eastAsia"/>
-        </w:rPr>
-        <w:t>useBean</w:t>
-      </w:r>
-      <w:proofErr w:type="spellEnd"/>
-    </w:p>
-    <w:p>
-      <w:pPr>
-        <w:spacing w:after="0"/>
-      </w:pPr>
-      <w:r>
-        <w:rPr>
-          <w:rFonts w:hint="eastAsia"/>
-        </w:rPr>
-        <w:t xml:space="preserve">액션: plugin </w:t>
-      </w:r>
-      <w:r>
-        <w:sym w:font="Wingdings" w:char="F0DF"/>
-      </w:r>
-      <w:r>
-        <w:rPr>
-          <w:rFonts w:hint="eastAsia"/>
-        </w:rPr>
-        <w:t xml:space="preserve"> 이제 잘 사용하지 않</w:t>
-      </w:r>
-      <w:r>
-        <w:rPr>
-          <w:rFonts w:hint="eastAsia"/>
-        </w:rPr>
-        <w:t>고 보안문제로 차단됨.</w:t>
-      </w:r>
-    </w:p>
-    <w:p>
-      <w:pPr>
-        <w:spacing w:after="0"/>
-      </w:pPr>
-      <w:r>
-        <w:rPr>
-          <w:rFonts w:hint="eastAsia"/>
-        </w:rPr>
-        <w:t xml:space="preserve">모든 종류의 태그는 &lt;&gt;를 사용한다. </w:t>
-      </w:r>
-      <w:proofErr w:type="spellStart"/>
-      <w:r>
-        <w:rPr>
-          <w:rFonts w:hint="eastAsia"/>
-        </w:rPr>
-        <w:t>jsp</w:t>
-      </w:r>
-      <w:proofErr w:type="spellEnd"/>
-      <w:r>
-        <w:rPr>
-          <w:rFonts w:hint="eastAsia"/>
-        </w:rPr>
-        <w:t xml:space="preserve">에서 액션태그는 &lt;표시자: </w:t>
-      </w:r>
-      <w:proofErr w:type="spellStart"/>
-      <w:r>
-        <w:rPr>
-          <w:rFonts w:hint="eastAsia"/>
-        </w:rPr>
-        <w:t>태그명</w:t>
-      </w:r>
-      <w:proofErr w:type="spellEnd"/>
-      <w:r>
-        <w:rPr>
-          <w:rFonts w:hint="eastAsia"/>
-        </w:rPr>
-        <w:t xml:space="preserve">&gt; 형태로 </w:t>
-      </w:r>
-      <w:proofErr w:type="gramStart"/>
-      <w:r>
-        <w:rPr>
-          <w:rFonts w:hint="eastAsia"/>
-        </w:rPr>
-        <w:t>사용한다 .</w:t>
-      </w:r>
-      <w:proofErr w:type="gramEnd"/>
-      <w:r>
-        <w:rPr>
-          <w:rFonts w:hint="eastAsia"/>
-        </w:rPr>
-        <w:t xml:space="preserve"> 예: &lt;</w:t>
-      </w:r>
-      <w:proofErr w:type="spellStart"/>
-      <w:r>
-        <w:t>j</w:t>
-      </w:r>
-      <w:r>
-        <w:rPr>
-          <w:rFonts w:hint="eastAsia"/>
-        </w:rPr>
-        <w:t>sp</w:t>
-      </w:r>
-      <w:proofErr w:type="gramStart"/>
-      <w:r>
-        <w:rPr>
-          <w:rFonts w:hint="eastAsia"/>
-        </w:rPr>
-        <w:t>:forward</w:t>
-      </w:r>
-      <w:proofErr w:type="spellEnd"/>
-      <w:proofErr w:type="gramEnd"/>
-      <w:r>
-        <w:rPr>
-          <w:rFonts w:hint="eastAsia"/>
-        </w:rPr>
-        <w:t xml:space="preserve"> &gt; </w:t>
-      </w:r>
-    </w:p>
-    <w:p>
-      <w:pPr>
-        <w:spacing w:after="0"/>
-      </w:pPr>
-      <w:r>
-        <w:rPr>
-          <w:rFonts w:hint="eastAsia"/>
-        </w:rPr>
-        <w:t xml:space="preserve">페이지 이동은 절대 또는 상대적인 주소를 직접 넣을 수도 있지만 </w:t>
-      </w:r>
-      <w:proofErr w:type="spellStart"/>
-      <w:r>
-        <w:rPr>
-          <w:rFonts w:hint="eastAsia"/>
-        </w:rPr>
-        <w:t>표현식을</w:t>
-      </w:r>
-      <w:proofErr w:type="spellEnd"/>
-      <w:r>
-        <w:rPr>
-          <w:rFonts w:hint="eastAsia"/>
-        </w:rPr>
-        <w:t xml:space="preserve"> 이용하여 동적으로 지정할 수 있다.</w:t>
-      </w:r>
-    </w:p>
-    <w:p>
-      <w:pPr>
-        <w:spacing w:after="0"/>
-      </w:pPr>
-      <w:r>
-        <w:t>I</w:t>
-      </w:r>
-      <w:r>
-        <w:rPr>
-          <w:rFonts w:hint="eastAsia"/>
-        </w:rPr>
-        <w:t xml:space="preserve">nput type = </w:t>
-      </w:r>
-      <w:r>
-        <w:t>“</w:t>
-      </w:r>
-      <w:r>
-        <w:rPr>
-          <w:rFonts w:hint="eastAsia"/>
-        </w:rPr>
-        <w:t>hidden</w:t>
-      </w:r>
-      <w:r>
-        <w:t>”</w:t>
-      </w:r>
-      <w:r>
-        <w:rPr>
-          <w:rFonts w:hint="eastAsia"/>
-        </w:rPr>
-        <w:t xml:space="preserve"> </w:t>
-      </w:r>
-      <w:r>
-        <w:sym w:font="Wingdings" w:char="F0E7"/>
-      </w:r>
-      <w:r>
-        <w:rPr>
-          <w:rFonts w:hint="eastAsia"/>
-        </w:rPr>
-        <w:t xml:space="preserve"> 화면에 노출 없이 코드 형태로 넘기는 방식</w:t>
-      </w:r>
-    </w:p>
-    <w:p>
-      <w:pPr>
-        <w:spacing w:after="0"/>
-      </w:pPr>
-    </w:p>
-    <w:p>
-      <w:pPr>
-        <w:spacing w:after="0"/>
-      </w:pPr>
-      <w:r>
-        <w:lastRenderedPageBreak/>
-        <w:t>P</w:t>
-      </w:r>
-      <w:r>
-        <w:rPr>
-          <w:rFonts w:hint="eastAsia"/>
-        </w:rPr>
-        <w:t xml:space="preserve">g174 를 </w:t>
-      </w:r>
-      <w:proofErr w:type="spellStart"/>
-      <w:r>
-        <w:rPr>
-          <w:rFonts w:hint="eastAsia"/>
-        </w:rPr>
-        <w:t>css</w:t>
-      </w:r>
-      <w:proofErr w:type="spellEnd"/>
-      <w:r>
-        <w:rPr>
-          <w:rFonts w:hint="eastAsia"/>
-        </w:rPr>
-        <w:t>로 바꿔서 만들기</w:t>
-      </w:r>
-    </w:p>
-    <w:p>
-      <w:pPr>
-        <w:spacing w:after="0"/>
-      </w:pPr>
-    </w:p>
-    <w:p>
-      <w:pPr>
-        <w:spacing w:after="0"/>
-      </w:pPr>
-    </w:p>
-    <w:p>
-      <w:pPr>
-        <w:spacing w:after="0"/>
-      </w:pPr>
-      <w:r>
-        <w:t>-------------------------------------------</w:t>
-      </w:r>
-      <w:r>
-        <w:rPr>
-          <w:rFonts w:hint="eastAsia"/>
-        </w:rPr>
-        <w:t>---------</w:t>
-      </w:r>
-      <w:r>
-        <w:t>---------</w:t>
-      </w:r>
-      <w:r>
-        <w:rPr>
-          <w:rFonts w:hint="eastAsia"/>
-        </w:rPr>
-        <w:t>1612</w:t>
-      </w:r>
-      <w:r>
-        <w:rPr>
-          <w:rFonts w:hint="eastAsia"/>
-        </w:rPr>
-        <w:t>12</w:t>
-      </w:r>
-      <w:r>
-        <w:t>--------------------------</w:t>
-      </w:r>
-      <w:r>
-        <w:rPr>
-          <w:rFonts w:hint="eastAsia"/>
-        </w:rPr>
-        <w:t>---------</w:t>
-      </w:r>
-      <w:r>
-        <w:t>-----------------------</w:t>
-      </w:r>
-    </w:p>
-    <w:p>
-      <w:pPr>
-        <w:spacing w:after="0"/>
-        <w:rPr>
-          <w:rFonts w:hint="eastAsia"/>
-        </w:rPr>
-      </w:pPr>
-      <w:proofErr w:type="spellStart"/>
-      <w:r>
-        <w:t>자바빈</w:t>
-      </w:r>
-      <w:proofErr w:type="spellEnd"/>
-      <w:r>
-        <w:rPr>
-          <w:rFonts w:hint="eastAsia"/>
-        </w:rPr>
-        <w:t xml:space="preserve"> (JavaBean)</w:t>
-      </w:r>
-    </w:p>
-    <w:p>
-      <w:pPr>
-        <w:spacing w:after="0"/>
-        <w:rPr>
-          <w:rFonts w:hint="eastAsia"/>
-        </w:rPr>
-      </w:pPr>
-    </w:p>
-    <w:p>
-      <w:pPr>
-        <w:spacing w:after="0"/>
-        <w:rPr>
-          <w:rFonts w:hint="eastAsia"/>
-        </w:rPr>
-      </w:pPr>
-      <w:r>
-        <w:t>규약</w:t>
-      </w:r>
-      <w:r>
-        <w:rPr>
-          <w:rFonts w:hint="eastAsia"/>
-        </w:rPr>
-        <w:t xml:space="preserve">: get/set </w:t>
-      </w:r>
-      <w:proofErr w:type="spellStart"/>
-      <w:r>
-        <w:rPr>
-          <w:rFonts w:hint="eastAsia"/>
-        </w:rPr>
-        <w:t>메서드가</w:t>
-      </w:r>
-      <w:proofErr w:type="spellEnd"/>
-      <w:r>
-        <w:rPr>
-          <w:rFonts w:hint="eastAsia"/>
-        </w:rPr>
-        <w:t xml:space="preserve"> 존재.</w:t>
-      </w:r>
-    </w:p>
-    <w:p>
-      <w:pPr>
-        <w:spacing w:after="0"/>
-        <w:rPr>
-          <w:rFonts w:hint="eastAsia"/>
-        </w:rPr>
-      </w:pPr>
-    </w:p>
-    <w:p>
-      <w:pPr>
-        <w:spacing w:after="0"/>
-        <w:rPr>
-          <w:rFonts w:hint="eastAsia"/>
-        </w:rPr>
-      </w:pPr>
-      <w:r>
-        <w:t>S</w:t>
-      </w:r>
-      <w:r>
-        <w:rPr>
-          <w:rFonts w:hint="eastAsia"/>
-        </w:rPr>
-        <w:t xml:space="preserve">cope로 사용범위를 지정할 수 있다. </w:t>
-      </w:r>
-      <w:r>
-        <w:t>R</w:t>
-      </w:r>
-      <w:r>
-        <w:rPr>
-          <w:rFonts w:hint="eastAsia"/>
-        </w:rPr>
-        <w:t>equest, page, session, application 4가지 중에 선택 가능</w:t>
-      </w:r>
-    </w:p>
-    <w:p>
-      <w:pPr>
-        <w:spacing w:after="0"/>
-        <w:rPr>
-          <w:rFonts w:hint="eastAsia"/>
-        </w:rPr>
-      </w:pPr>
-    </w:p>
-    <w:p>
-      <w:pPr>
-        <w:spacing w:after="0"/>
-        <w:rPr>
-          <w:rFonts w:hint="eastAsia"/>
-        </w:rPr>
-      </w:pPr>
-      <w:r>
-        <w:rPr>
-          <w:rFonts w:hint="eastAsia"/>
-        </w:rPr>
-        <w:t>get메서드 사용 속성:  &lt;</w:t>
-      </w:r>
-      <w:proofErr w:type="spellStart"/>
-      <w:r>
-        <w:rPr>
-          <w:rFonts w:hint="eastAsia"/>
-        </w:rPr>
-        <w:t>jsp</w:t>
-      </w:r>
-      <w:proofErr w:type="gramStart"/>
-      <w:r>
-        <w:rPr>
-          <w:rFonts w:hint="eastAsia"/>
-        </w:rPr>
-        <w:t>:useBean</w:t>
-      </w:r>
-      <w:proofErr w:type="spellEnd"/>
-      <w:proofErr w:type="gramEnd"/>
-      <w:r>
-        <w:rPr>
-          <w:rFonts w:hint="eastAsia"/>
-        </w:rPr>
-        <w:t xml:space="preserve">  /&gt;</w:t>
-      </w:r>
-    </w:p>
-    <w:p>
-      <w:pPr>
-        <w:spacing w:after="0"/>
-        <w:rPr>
-          <w:rFonts w:hint="eastAsia"/>
-        </w:rPr>
-      </w:pPr>
-      <w:r>
-        <w:rPr>
-          <w:rFonts w:hint="eastAsia"/>
-        </w:rPr>
-        <w:t xml:space="preserve">set메서드 사용 속성:   </w:t>
-      </w:r>
-    </w:p>
-    <w:p>
-      <w:pPr>
-        <w:spacing w:after="0"/>
-        <w:rPr>
-          <w:rFonts w:hint="eastAsia"/>
-        </w:rPr>
-      </w:pPr>
-      <w:r>
-        <w:rPr>
-          <w:rFonts w:hint="eastAsia"/>
-        </w:rPr>
-        <w:t>&lt;</w:t>
-      </w:r>
-      <w:proofErr w:type="spellStart"/>
-      <w:r>
-        <w:t>j</w:t>
-      </w:r>
-      <w:r>
-        <w:rPr>
-          <w:rFonts w:hint="eastAsia"/>
-        </w:rPr>
-        <w:t>sp</w:t>
-      </w:r>
-      <w:proofErr w:type="spellEnd"/>
-      <w:r>
-        <w:rPr>
-          <w:rFonts w:hint="eastAsia"/>
-        </w:rPr>
-        <w:t xml:space="preserve">: </w:t>
-      </w:r>
-      <w:proofErr w:type="spellStart"/>
-      <w:r>
-        <w:rPr>
-          <w:rFonts w:hint="eastAsia"/>
-        </w:rPr>
-        <w:t>setProperty</w:t>
-      </w:r>
-      <w:proofErr w:type="spellEnd"/>
-      <w:r>
-        <w:rPr>
-          <w:rFonts w:hint="eastAsia"/>
-        </w:rPr>
-        <w:t xml:space="preserve">   /&gt;</w:t>
-      </w:r>
-    </w:p>
-    <w:p>
-      <w:pPr>
-        <w:spacing w:after="0"/>
-        <w:rPr>
-          <w:rFonts w:hint="eastAsia"/>
-        </w:rPr>
-      </w:pPr>
-      <w:proofErr w:type="spellStart"/>
-      <w:r>
-        <w:rPr>
-          <w:rFonts w:hint="eastAsia"/>
-        </w:rPr>
-        <w:t>태그값</w:t>
-      </w:r>
-      <w:proofErr w:type="spellEnd"/>
-      <w:r>
-        <w:rPr>
-          <w:rFonts w:hint="eastAsia"/>
-        </w:rPr>
-        <w:t>: name =</w:t>
-      </w:r>
-      <w:r>
-        <w:t>””</w:t>
-      </w:r>
-      <w:r>
-        <w:rPr>
-          <w:rFonts w:hint="eastAsia"/>
-        </w:rPr>
-        <w:t xml:space="preserve"> </w:t>
-      </w:r>
-      <w:r>
-        <w:sym w:font="Wingdings" w:char="F0E7"/>
-      </w:r>
-      <w:r>
-        <w:rPr>
-          <w:rFonts w:hint="eastAsia"/>
-        </w:rPr>
-        <w:t xml:space="preserve"> 직접적으로 사용할 때 /</w:t>
-      </w:r>
-      <w:r>
-        <w:rPr>
-          <w:rFonts w:hint="eastAsia"/>
-        </w:rPr>
-        <w:t xml:space="preserve">/ </w:t>
-      </w:r>
-      <w:proofErr w:type="spellStart"/>
-      <w:r>
-        <w:rPr>
-          <w:rFonts w:hint="eastAsia"/>
-        </w:rPr>
-        <w:t>param</w:t>
-      </w:r>
-      <w:proofErr w:type="spellEnd"/>
-      <w:r>
-        <w:rPr>
-          <w:rFonts w:hint="eastAsia"/>
-        </w:rPr>
-        <w:t xml:space="preserve"> =</w:t>
-      </w:r>
-      <w:r>
-        <w:t>””</w:t>
-      </w:r>
-      <w:r>
-        <w:rPr>
-          <w:rFonts w:hint="eastAsia"/>
-        </w:rPr>
-        <w:t xml:space="preserve"> </w:t>
-      </w:r>
-      <w:r>
-        <w:sym w:font="Wingdings" w:char="F0E7"/>
-      </w:r>
-      <w:r>
-        <w:rPr>
-          <w:rFonts w:hint="eastAsia"/>
-        </w:rPr>
-        <w:t xml:space="preserve"> </w:t>
-      </w:r>
-      <w:proofErr w:type="spellStart"/>
-      <w:r>
-        <w:rPr>
-          <w:rFonts w:hint="eastAsia"/>
-        </w:rPr>
-        <w:t>파라미터로</w:t>
-      </w:r>
-      <w:proofErr w:type="spellEnd"/>
-      <w:r>
-        <w:rPr>
-          <w:rFonts w:hint="eastAsia"/>
-        </w:rPr>
-        <w:t xml:space="preserve"> 넘어오는 값을 사용할 때 </w:t>
-      </w:r>
-    </w:p>
-    <w:p>
-      <w:pPr>
-        <w:spacing w:after="0"/>
-        <w:rPr>
-          <w:rFonts w:hint="eastAsia"/>
-        </w:rPr>
-      </w:pPr>
-      <w:proofErr w:type="spellStart"/>
-      <w:r>
-        <w:t>P</w:t>
-      </w:r>
-      <w:r>
-        <w:rPr>
-          <w:rFonts w:hint="eastAsia"/>
-        </w:rPr>
-        <w:t>aram</w:t>
-      </w:r>
-      <w:proofErr w:type="spellEnd"/>
-      <w:r>
-        <w:rPr>
-          <w:rFonts w:hint="eastAsia"/>
-        </w:rPr>
-        <w:t>을 생략하고 property =</w:t>
-      </w:r>
-      <w:r>
-        <w:t>”</w:t>
-      </w:r>
-      <w:r>
-        <w:rPr>
-          <w:rFonts w:hint="eastAsia"/>
-        </w:rPr>
-        <w:t>*</w:t>
-      </w:r>
-      <w:r>
-        <w:t>”</w:t>
-      </w:r>
-      <w:r>
-        <w:rPr>
-          <w:rFonts w:hint="eastAsia"/>
-        </w:rPr>
-        <w:t xml:space="preserve"> </w:t>
-      </w:r>
-      <w:proofErr w:type="spellStart"/>
-      <w:r>
-        <w:rPr>
-          <w:rFonts w:hint="eastAsia"/>
-        </w:rPr>
-        <w:t>으로</w:t>
-      </w:r>
-      <w:proofErr w:type="spellEnd"/>
-      <w:r>
-        <w:rPr>
-          <w:rFonts w:hint="eastAsia"/>
-        </w:rPr>
-        <w:t xml:space="preserve"> 사용하면 자동으로 매칭하여 사용한다. </w:t>
-      </w:r>
-    </w:p>
-    <w:p>
-      <w:pPr>
-        <w:spacing w:after="0"/>
-        <w:rPr>
-          <w:rFonts w:hint="eastAsia"/>
-        </w:rPr>
-      </w:pPr>
-    </w:p>
-    <w:p>
-      <w:pPr>
-        <w:spacing w:after="0"/>
-        <w:rPr>
-          <w:rFonts w:hint="eastAsia"/>
-        </w:rPr>
-      </w:pPr>
-      <w:r>
-        <w:rPr>
-          <w:rFonts w:hint="eastAsia"/>
-        </w:rPr>
-        <w:t>쿠키</w:t>
-      </w:r>
-    </w:p>
-    <w:p>
-      <w:pPr>
-        <w:spacing w:after="0"/>
-        <w:rPr>
-          <w:rFonts w:hint="eastAsia"/>
-        </w:rPr>
-      </w:pPr>
-      <w:proofErr w:type="spellStart"/>
-      <w:r>
-        <w:rPr>
-          <w:rFonts w:hint="eastAsia"/>
-        </w:rPr>
-        <w:t>setMaxAge</w:t>
-      </w:r>
-      <w:proofErr w:type="spellEnd"/>
-      <w:r>
-        <w:rPr>
-          <w:rFonts w:hint="eastAsia"/>
-        </w:rPr>
-        <w:t xml:space="preserve">(600) </w:t>
-      </w:r>
-      <w:r>
-        <w:sym w:font="Wingdings" w:char="F0E8"/>
-      </w:r>
-      <w:r>
-        <w:rPr>
-          <w:rFonts w:hint="eastAsia"/>
-        </w:rPr>
-        <w:t xml:space="preserve"> 쿠키가 유효한 시간을 지정한다. </w:t>
-      </w:r>
-    </w:p>
-    <w:p>
-      <w:pPr>
-        <w:spacing w:after="0"/>
-        <w:rPr>
-          <w:rFonts w:hint="eastAsia"/>
-        </w:rPr>
-      </w:pPr>
-    </w:p>
-    <w:p>
-      <w:pPr>
-        <w:spacing w:after="0"/>
-        <w:rPr>
-          <w:rFonts w:hint="eastAsia"/>
-        </w:rPr>
-      </w:pPr>
-      <w:r>
-        <w:t>C</w:t>
-      </w:r>
-      <w:r>
-        <w:rPr>
-          <w:rFonts w:hint="eastAsia"/>
-        </w:rPr>
-        <w:t xml:space="preserve">os 라이브러리 추가 </w:t>
-      </w:r>
-    </w:p>
-    <w:p>
-      <w:pPr>
-        <w:spacing w:after="0"/>
-        <w:rPr>
-          <w:rFonts w:hint="eastAsia"/>
-        </w:rPr>
-      </w:pPr>
-    </w:p>
-    <w:p>
-      <w:pPr>
-        <w:spacing w:after="0"/>
-        <w:rPr>
-          <w:rFonts w:hint="eastAsia"/>
-        </w:rPr>
-      </w:pPr>
-    </w:p>
-    <w:p>
-      <w:pPr>
-        <w:spacing w:after="0"/>
-        <w:rPr>
-          <w:rFonts w:hint="eastAsia"/>
-        </w:rPr>
-      </w:pPr>
-    </w:p>
-    <w:p>
-      <w:pPr>
-        <w:spacing w:after="0"/>
-        <w:rPr>
-          <w:rFonts w:hint="eastAsia"/>
-        </w:rPr>
-      </w:pPr>
-    </w:p>
-    <w:p>
-      <w:pPr>
-        <w:spacing w:after="0"/>
-        <w:rPr>
-          <w:rFonts w:hint="eastAsia"/>
-        </w:rPr>
-      </w:pPr>
-    </w:p>
-    <w:p>
-      <w:pPr>
-        <w:spacing w:after="0"/>
-        <w:rPr>
-          <w:rFonts w:hint="eastAsia"/>
-        </w:rPr>
+    </w:p>
+    <w:p>
+      <w:pPr>
+        <w:spacing w:after="0"/>
+      </w:pPr>
+    </w:p>
+    <w:p>
+      <w:pPr>
+        <w:spacing w:after="0"/>
       </w:pPr>
     </w:p>
     <w:p>
@@ -3980,7 +4076,7 @@
 </file>
 
 <file path=customXml/itemProps1.xml><?xml version="1.0" encoding="utf-8"?>
-<ds:datastoreItem xmlns:ds="http://schemas.openxmlformats.org/officeDocument/2006/customXml" ds:itemID="{A8F47425-CDF7-4808-9213-A5E250E5B0BB}">
+<ds:datastoreItem xmlns:ds="http://schemas.openxmlformats.org/officeDocument/2006/customXml" ds:itemID="{237815FA-DEBC-49F8-8EC9-C854CC3EAABC}">
   <ds:schemaRefs>
     <ds:schemaRef ds:uri="http://schemas.openxmlformats.org/officeDocument/2006/bibliography"/>
   </ds:schemaRefs>

</xml_diff>

<commit_message>
add updated class summary 16/12/16
</commit_message>
<xml_diff>
--- a/Subjects/JSP/수업내용/JSP_161206.docx
+++ b/Subjects/JSP/수업내용/JSP_161206.docx
@@ -595,7 +595,7 @@
       <w:pPr>
         <w:spacing w:after="0"/>
       </w:pPr>
-      <w:hyperlink r:id="rId7" w:history="1">
+      <w:hyperlink r:id="rId9" w:history="1">
         <w:r>
           <w:rPr>
             <w:rStyle w:val="a3"/>
@@ -1473,6 +1473,26 @@
         </w:rPr>
         <w:t xml:space="preserve"> 문법으로 java 사용하기</w:t>
       </w:r>
+      <w:r>
+        <w:rPr>
+          <w:rFonts w:hint="eastAsia"/>
+        </w:rPr>
+        <w:t xml:space="preserve"> (</w:t>
+      </w:r>
+      <w:proofErr w:type="spellStart"/>
+      <w:r>
+        <w:rPr>
+          <w:rFonts w:hint="eastAsia"/>
+        </w:rPr>
+        <w:t>표현식</w:t>
+      </w:r>
+      <w:proofErr w:type="spellEnd"/>
+      <w:r>
+        <w:rPr>
+          <w:rFonts w:hint="eastAsia"/>
+        </w:rPr>
+        <w:t>)</w:t>
+      </w:r>
     </w:p>
     <w:p>
       <w:pPr>
@@ -2865,13 +2885,7 @@
         <w:rPr>
           <w:rFonts w:hint="eastAsia"/>
         </w:rPr>
-        <w:t>1612</w:t>
-      </w:r>
-      <w:r>
-        <w:rPr>
-          <w:rFonts w:hint="eastAsia"/>
-        </w:rPr>
-        <w:t>14</w:t>
+        <w:t>161214</w:t>
       </w:r>
       <w:r>
         <w:t>--------------------------</w:t>
@@ -2889,9 +2903,6 @@
     <w:p>
       <w:pPr>
         <w:spacing w:after="0"/>
-        <w:rPr>
-          <w:rFonts w:hint="eastAsia"/>
-        </w:rPr>
       </w:pPr>
       <w:r>
         <w:rPr>
@@ -2903,17 +2914,1671 @@
     <w:p>
       <w:pPr>
         <w:spacing w:after="0"/>
-        <w:rPr>
-          <w:rFonts w:hint="eastAsia"/>
-        </w:rPr>
-      </w:pPr>
-    </w:p>
-    <w:p>
-      <w:pPr>
-        <w:spacing w:after="0"/>
+      </w:pPr>
+    </w:p>
+    <w:p>
+      <w:pPr>
+        <w:spacing w:after="0"/>
+      </w:pPr>
+      <w:r>
+        <w:rPr>
+          <w:rFonts w:hint="eastAsia"/>
+        </w:rPr>
+        <w:t>회원가입 할 때 현재 시점 정보를 추가한다</w:t>
+      </w:r>
+    </w:p>
+    <w:p>
+      <w:pPr>
+        <w:spacing w:after="0"/>
+      </w:pPr>
+    </w:p>
+    <w:p>
+      <w:pPr>
+        <w:spacing w:after="0"/>
+      </w:pPr>
+      <w:r>
+        <w:t>-------------------------------------------</w:t>
+      </w:r>
+      <w:r>
+        <w:rPr>
+          <w:rFonts w:hint="eastAsia"/>
+        </w:rPr>
+        <w:t>---------</w:t>
+      </w:r>
+      <w:r>
+        <w:t>---------</w:t>
+      </w:r>
+      <w:r>
+        <w:rPr>
+          <w:rFonts w:hint="eastAsia"/>
+        </w:rPr>
+        <w:t>161216</w:t>
+      </w:r>
+      <w:r>
+        <w:t>--------------------------</w:t>
+      </w:r>
+      <w:r>
+        <w:rPr>
+          <w:rFonts w:hint="eastAsia"/>
+        </w:rPr>
+        <w:t>---------</w:t>
+      </w:r>
+      <w:r>
+        <w:t>-----------------------</w:t>
+      </w:r>
+    </w:p>
+    <w:p>
+      <w:pPr>
+        <w:spacing w:after="0"/>
+        <w:rPr>
+          <w:rFonts w:hint="eastAsia"/>
+        </w:rPr>
+      </w:pPr>
+      <w:r>
+        <w:rPr>
+          <w:rFonts w:hint="eastAsia"/>
+        </w:rPr>
+        <w:t xml:space="preserve">JSTP </w:t>
+      </w:r>
+    </w:p>
+    <w:p>
+      <w:pPr>
+        <w:spacing w:after="0"/>
+        <w:rPr>
+          <w:rFonts w:hint="eastAsia"/>
+        </w:rPr>
+      </w:pPr>
+      <w:r>
+        <w:rPr>
+          <w:rFonts w:hint="eastAsia"/>
+        </w:rPr>
+        <w:t>JSP Standard Tag Library</w:t>
+      </w:r>
+      <w:r>
+        <w:rPr>
+          <w:rFonts w:hint="eastAsia"/>
+        </w:rPr>
+        <w:t xml:space="preserve"> JSP에서 사용하는 표준 라이브러리</w:t>
+      </w:r>
+    </w:p>
+    <w:p>
+      <w:pPr>
+        <w:spacing w:after="0"/>
+        <w:rPr>
+          <w:rFonts w:hint="eastAsia"/>
+        </w:rPr>
+      </w:pPr>
+    </w:p>
+    <w:p>
+      <w:pPr>
+        <w:spacing w:after="0"/>
+        <w:rPr>
+          <w:rFonts w:hint="eastAsia"/>
+        </w:rPr>
+      </w:pPr>
+      <w:proofErr w:type="spellStart"/>
+      <w:r>
+        <w:rPr>
+          <w:rFonts w:hint="eastAsia"/>
+        </w:rPr>
+        <w:lastRenderedPageBreak/>
+        <w:t>커스텀</w:t>
+      </w:r>
+      <w:proofErr w:type="spellEnd"/>
+      <w:r>
+        <w:rPr>
+          <w:rFonts w:hint="eastAsia"/>
+        </w:rPr>
+        <w:t xml:space="preserve"> 태그는 타 프로그램 언어에서 사용하는 함수와 같은 방식으로 사용한다. </w:t>
+      </w:r>
+    </w:p>
+    <w:p>
+      <w:pPr>
+        <w:spacing w:after="0"/>
+        <w:rPr>
+          <w:rFonts w:hint="eastAsia"/>
+        </w:rPr>
+      </w:pPr>
+    </w:p>
+    <w:p>
+      <w:pPr>
+        <w:spacing w:after="0"/>
+        <w:rPr>
+          <w:rFonts w:hint="eastAsia"/>
+        </w:rPr>
+      </w:pPr>
+      <w:r>
+        <w:rPr>
+          <w:rFonts w:hint="eastAsia"/>
+        </w:rPr>
+        <w:t xml:space="preserve">&lt;%= %&gt; </w:t>
+      </w:r>
+      <w:r>
+        <w:sym w:font="Wingdings" w:char="F0E8"/>
+      </w:r>
+      <w:r>
+        <w:rPr>
+          <w:rFonts w:hint="eastAsia"/>
+        </w:rPr>
+        <w:t xml:space="preserve"> </w:t>
+      </w:r>
+      <w:proofErr w:type="spellStart"/>
+      <w:r>
+        <w:rPr>
+          <w:rFonts w:hint="eastAsia"/>
+        </w:rPr>
+        <w:t>표현식</w:t>
+      </w:r>
+      <w:proofErr w:type="spellEnd"/>
+    </w:p>
+    <w:p>
+      <w:pPr>
+        <w:spacing w:after="0"/>
+        <w:rPr>
+          <w:rFonts w:hint="eastAsia"/>
+        </w:rPr>
+      </w:pPr>
+      <w:r>
+        <w:rPr>
+          <w:rFonts w:hint="eastAsia"/>
+        </w:rPr>
+        <w:t>$</w:t>
+      </w:r>
+      <w:proofErr w:type="gramStart"/>
+      <w:r>
+        <w:rPr>
+          <w:rFonts w:hint="eastAsia"/>
+        </w:rPr>
+        <w:t>{     }</w:t>
+      </w:r>
+      <w:proofErr w:type="gramEnd"/>
+      <w:r>
+        <w:rPr>
+          <w:rFonts w:hint="eastAsia"/>
+        </w:rPr>
+        <w:t xml:space="preserve"> </w:t>
+      </w:r>
+      <w:r>
+        <w:rPr>
+          <w:rFonts w:hint="eastAsia"/>
+        </w:rPr>
+        <w:tab/>
+      </w:r>
+      <w:r>
+        <w:sym w:font="Wingdings" w:char="F0E8"/>
+      </w:r>
+      <w:r>
+        <w:rPr>
+          <w:rFonts w:hint="eastAsia"/>
+        </w:rPr>
+        <w:t xml:space="preserve"> EL 표현언어</w:t>
+      </w:r>
+    </w:p>
+    <w:p>
+      <w:pPr>
+        <w:spacing w:after="0"/>
+        <w:rPr>
+          <w:rFonts w:hint="eastAsia"/>
+        </w:rPr>
+      </w:pPr>
+      <w:r>
+        <w:rPr>
+          <w:rFonts w:hint="eastAsia"/>
+        </w:rPr>
+        <w:t xml:space="preserve">예를 들면, </w:t>
+      </w:r>
+      <w:r>
+        <w:rPr>
+          <w:rFonts w:hint="eastAsia"/>
+        </w:rPr>
+        <w:t>&lt;%=</w:t>
+      </w:r>
+      <w:r>
+        <w:rPr>
+          <w:rFonts w:hint="eastAsia"/>
+        </w:rPr>
+        <w:t>hello</w:t>
+      </w:r>
+      <w:r>
+        <w:rPr>
+          <w:rFonts w:hint="eastAsia"/>
+        </w:rPr>
+        <w:t xml:space="preserve"> %&gt;</w:t>
+      </w:r>
+      <w:r>
+        <w:rPr>
+          <w:rFonts w:hint="eastAsia"/>
+        </w:rPr>
+        <w:t xml:space="preserve"> 와 ${hello} 는 같다. </w:t>
+      </w:r>
+    </w:p>
+    <w:p>
+      <w:pPr>
+        <w:spacing w:after="0"/>
+        <w:rPr>
+          <w:rFonts w:hint="eastAsia"/>
+        </w:rPr>
       </w:pPr>
       <w:bookmarkStart w:id="0" w:name="_GoBack"/>
       <w:bookmarkEnd w:id="0"/>
+    </w:p>
+    <w:p>
+      <w:pPr>
+        <w:spacing w:after="0"/>
+        <w:rPr>
+          <w:rFonts w:hint="eastAsia"/>
+        </w:rPr>
+      </w:pPr>
+      <w:r>
+        <w:rPr>
+          <w:rFonts w:hint="eastAsia"/>
+        </w:rPr>
+        <w:t xml:space="preserve">태그 내에서 변수를 지정할 때 EL 표현언어는 사용할 수 있으나 일반 </w:t>
+      </w:r>
+      <w:proofErr w:type="spellStart"/>
+      <w:r>
+        <w:rPr>
+          <w:rFonts w:hint="eastAsia"/>
+        </w:rPr>
+        <w:t>표현식은</w:t>
+      </w:r>
+      <w:proofErr w:type="spellEnd"/>
+      <w:r>
+        <w:rPr>
+          <w:rFonts w:hint="eastAsia"/>
+        </w:rPr>
+        <w:t xml:space="preserve"> 사용이 불가능하다. </w:t>
+      </w:r>
+    </w:p>
+    <w:p>
+      <w:pPr>
+        <w:spacing w:after="0"/>
+        <w:rPr>
+          <w:rFonts w:hint="eastAsia"/>
+          <w:b/>
+          <w:sz w:val="24"/>
+          <w:u w:val="single"/>
+        </w:rPr>
+      </w:pPr>
+      <w:r>
+        <w:rPr>
+          <w:rFonts w:hint="eastAsia"/>
+          <w:b/>
+          <w:sz w:val="24"/>
+          <w:u w:val="single"/>
+        </w:rPr>
+        <w:t>&lt;페이지 설계&gt;</w:t>
+      </w:r>
+    </w:p>
+    <w:tbl>
+      <w:tblPr>
+        <w:tblStyle w:val="a5"/>
+        <w:tblW w:w="0" w:type="auto"/>
+        <w:tblLook w:val="04A0" w:firstRow="1" w:lastRow="0" w:firstColumn="1" w:lastColumn="0" w:noHBand="0" w:noVBand="1"/>
+      </w:tblPr>
+      <w:tblGrid>
+        <w:gridCol w:w="10664"/>
+      </w:tblGrid>
+      <w:tr>
+        <w:trPr>
+          <w:trHeight w:val="5315"/>
+        </w:trPr>
+        <w:tc>
+          <w:tcPr>
+            <w:tcW w:w="10664" w:type="dxa"/>
+          </w:tcPr>
+          <w:p>
+            <w:pPr>
+              <w:rPr>
+                <w:rFonts w:hint="eastAsia"/>
+              </w:rPr>
+            </w:pPr>
+            <w:r>
+              <w:rPr>
+                <w:rFonts w:hint="eastAsia"/>
+                <w:noProof/>
+              </w:rPr>
+              <mc:AlternateContent>
+                <mc:Choice Requires="wps">
+                  <w:drawing>
+                    <wp:anchor distT="0" distB="0" distL="114300" distR="114300" simplePos="0" relativeHeight="251683840" behindDoc="0" locked="0" layoutInCell="1" allowOverlap="1" wp14:anchorId="64828601" wp14:editId="7E5BC32E">
+                      <wp:simplePos x="0" y="0"/>
+                      <wp:positionH relativeFrom="column">
+                        <wp:posOffset>2714625</wp:posOffset>
+                      </wp:positionH>
+                      <wp:positionV relativeFrom="paragraph">
+                        <wp:posOffset>1275080</wp:posOffset>
+                      </wp:positionV>
+                      <wp:extent cx="1343025" cy="514350"/>
+                      <wp:effectExtent l="0" t="0" r="28575" b="19050"/>
+                      <wp:wrapNone/>
+                      <wp:docPr id="13" name="Text Box 13"/>
+                      <wp:cNvGraphicFramePr/>
+                      <a:graphic xmlns:a="http://schemas.openxmlformats.org/drawingml/2006/main">
+                        <a:graphicData uri="http://schemas.microsoft.com/office/word/2010/wordprocessingShape">
+                          <wps:wsp>
+                            <wps:cNvSpPr txBox="1"/>
+                            <wps:spPr>
+                              <a:xfrm>
+                                <a:off x="0" y="0"/>
+                                <a:ext cx="1343025" cy="514350"/>
+                              </a:xfrm>
+                              <a:prstGeom prst="rect">
+                                <a:avLst/>
+                              </a:prstGeom>
+                              <a:ln/>
+                            </wps:spPr>
+                            <wps:style>
+                              <a:lnRef idx="2">
+                                <a:schemeClr val="accent2"/>
+                              </a:lnRef>
+                              <a:fillRef idx="1">
+                                <a:schemeClr val="lt1"/>
+                              </a:fillRef>
+                              <a:effectRef idx="0">
+                                <a:schemeClr val="accent2"/>
+                              </a:effectRef>
+                              <a:fontRef idx="minor">
+                                <a:schemeClr val="dk1"/>
+                              </a:fontRef>
+                            </wps:style>
+                            <wps:txbx>
+                              <w:txbxContent>
+                                <w:p>
+                                  <w:pPr>
+                                    <w:spacing w:after="0" w:line="240" w:lineRule="auto"/>
+                                    <w:rPr>
+                                      <w:rFonts w:hint="eastAsia"/>
+                                    </w:rPr>
+                                  </w:pPr>
+                                  <w:r>
+                                    <w:rPr>
+                                      <w:rFonts w:hint="eastAsia"/>
+                                    </w:rPr>
+                                    <w:t>Front Controller</w:t>
+                                  </w:r>
+                                </w:p>
+                                <w:p>
+                                  <w:pPr>
+                                    <w:spacing w:after="0" w:line="240" w:lineRule="auto"/>
+                                  </w:pPr>
+                                  <w:r>
+                                    <w:rPr>
+                                      <w:rFonts w:hint="eastAsia"/>
+                                    </w:rPr>
+                                    <w:t>Action Controller</w:t>
+                                  </w:r>
+                                </w:p>
+                              </w:txbxContent>
+                            </wps:txbx>
+                            <wps:bodyPr rot="0" spcFirstLastPara="0" vertOverflow="overflow" horzOverflow="overflow" vert="horz" wrap="square" lIns="91440" tIns="45720" rIns="91440" bIns="45720" numCol="1" spcCol="0" rtlCol="0" fromWordArt="0" anchor="t" anchorCtr="0" forceAA="0" compatLnSpc="1">
+                              <a:prstTxWarp prst="textNoShape">
+                                <a:avLst/>
+                              </a:prstTxWarp>
+                              <a:noAutofit/>
+                            </wps:bodyPr>
+                          </wps:wsp>
+                        </a:graphicData>
+                      </a:graphic>
+                      <wp14:sizeRelH relativeFrom="margin">
+                        <wp14:pctWidth>0</wp14:pctWidth>
+                      </wp14:sizeRelH>
+                      <wp14:sizeRelV relativeFrom="margin">
+                        <wp14:pctHeight>0</wp14:pctHeight>
+                      </wp14:sizeRelV>
+                    </wp:anchor>
+                  </w:drawing>
+                </mc:Choice>
+                <mc:Fallback>
+                  <w:pict>
+                    <v:shapetype id="_x0000_t202" coordsize="21600,21600" o:spt="202" path="m,l,21600r21600,l21600,xe">
+                      <v:stroke joinstyle="miter"/>
+                      <v:path gradientshapeok="t" o:connecttype="rect"/>
+                    </v:shapetype>
+                    <v:shape id="Text Box 13" o:spid="_x0000_s1026" type="#_x0000_t202" style="position:absolute;left:0;text-align:left;margin-left:213.75pt;margin-top:100.4pt;width:105.75pt;height:40.5pt;z-index:251683840;visibility:visible;mso-wrap-style:square;mso-width-percent:0;mso-height-percent:0;mso-wrap-distance-left:9pt;mso-wrap-distance-top:0;mso-wrap-distance-right:9pt;mso-wrap-distance-bottom:0;mso-position-horizontal:absolute;mso-position-horizontal-relative:text;mso-position-vertical:absolute;mso-position-vertical-relative:text;mso-width-percent:0;mso-height-percent:0;mso-width-relative:margin;mso-height-relative:margin;v-text-anchor:top" o:gfxdata="UEsDBBQABgAIAAAAIQC2gziS/gAAAOEBAAATAAAAW0NvbnRlbnRfVHlwZXNdLnhtbJSRQU7DMBBF&#10;90jcwfIWJU67QAgl6YK0S0CoHGBkTxKLZGx5TGhvj5O2G0SRWNoz/78nu9wcxkFMGNg6quQqL6RA&#10;0s5Y6ir5vt9lD1JwBDIwOMJKHpHlpr69KfdHjyxSmriSfYz+USnWPY7AufNIadK6MEJMx9ApD/oD&#10;OlTrorhX2lFEilmcO2RdNtjC5xDF9pCuTyYBB5bi6bQ4syoJ3g9WQ0ymaiLzg5KdCXlKLjvcW893&#10;SUOqXwnz5DrgnHtJTxOsQfEKIT7DmDSUCaxw7Rqn8787ZsmRM9e2VmPeBN4uqYvTtW7jvijg9N/y&#10;JsXecLq0q+WD6m8AAAD//wMAUEsDBBQABgAIAAAAIQA4/SH/1gAAAJQBAAALAAAAX3JlbHMvLnJl&#10;bHOkkMFqwzAMhu+DvYPRfXGawxijTi+j0GvpHsDYimMaW0Yy2fr2M4PBMnrbUb/Q94l/f/hMi1qR&#10;JVI2sOt6UJgd+ZiDgffL8ekFlFSbvV0oo4EbChzGx4f9GRdb25HMsYhqlCwG5lrLq9biZkxWOiqY&#10;22YiTra2kYMu1l1tQD30/bPm3wwYN0x18gb45AdQl1tp5j/sFB2T0FQ7R0nTNEV3j6o9feQzro1i&#10;OWA14Fm+Q8a1a8+Bvu/d/dMb2JY5uiPbhG/ktn4cqGU/er3pcvwCAAD//wMAUEsDBBQABgAIAAAA&#10;IQCaLeM7cgIAAC0FAAAOAAAAZHJzL2Uyb0RvYy54bWysVMlu2zAQvRfoPxC8N/LaxYgcuAlSFAiS&#10;oHGRM02RsVCSw5JjS+7Xd0jJSpr6VPQikTNv9jc8v2itYXsVYg2u5OOzEWfKSahq91Ty7+vrdx85&#10;iyhcJQw4VfKDivxi+fbNeeMXagJbMJUKjJy4uGh8ybeIflEUUW6VFfEMvHKk1BCsQLqGp6IKoiHv&#10;1hST0eh90UCofACpYiTpVafky+xfayXxTuuokJmSU26YvyF/N+lbLM/F4ikIv61ln4b4hyysqB0F&#10;HVxdCRRsF+q/XNlaBoig8UyCLUDrWqpcA1UzHr2q5mErvMq1UHOiH9oU/59bebu/D6yuaHZTzpyw&#10;NKO1apF9hpaRiPrT+Lgg2IMnILYkJ+xRHkmYym51sOlPBTHSU6cPQ3eTN5mMprPpaDLnTJJuPp5N&#10;57n9xbO1DxG/KLAsHUoeaHq5qWJ/E5EyIegRkoIZl2QpvS6NfMKDUZ3ym9JUGAWeZCeZUurSBLYX&#10;RAYhpXI4SYWQW+MIncx0bcxgOD5laDBXT0Y9NpmpTLXBcHTK8M+Ig0WOCg4HY1s7CKccVD+GyB3+&#10;WH1Xcyof203bj2wD1YEmFqDjfPTyuqa23oiI9yIQyWlItLh4Rx9toCk59CfOthB+nZInPHGPtJw1&#10;tDQljz93IijOzFdHrPw0ns3SluXLbP5hQpfwUrN5qXE7ewk0ijE9EV7mY8KjOR51APtI+71KUUkl&#10;nKTYJcfj8RK7Vab3QarVKoNor7zAG/fgZXKd2ptIs24fRfA9s5A4eQvH9RKLVwTrsMnSwWqHoOvM&#10;vtTgrqt942knM3v69yMt/ct7Rj2/csvfAAAA//8DAFBLAwQUAAYACAAAACEAEjYDYOAAAAALAQAA&#10;DwAAAGRycy9kb3ducmV2LnhtbEyPPU/DMBCGdyT+g3VIbNRpgJKGOBVCYkF0aKkqdXPjaxw1PofY&#10;acK/55hgvPcevR/FanKtuGAfGk8K5rMEBFLlTUO1gt3n210GIkRNRreeUME3BliV11eFzo0faYOX&#10;bawFm1DItQIbY5dLGSqLToeZ75D4d/K905HPvpam1yObu1amSbKQTjfECVZ3+GqxOm8Hp4DSw9ew&#10;X74fzrvRunRt7Ue73ih1ezO9PIOIOMU/GH7rc3UoudPRD2SCaBU8pE+PjCrgGN7AxOJ+yeuOrGTz&#10;DGRZyP8byh8AAAD//wMAUEsBAi0AFAAGAAgAAAAhALaDOJL+AAAA4QEAABMAAAAAAAAAAAAAAAAA&#10;AAAAAFtDb250ZW50X1R5cGVzXS54bWxQSwECLQAUAAYACAAAACEAOP0h/9YAAACUAQAACwAAAAAA&#10;AAAAAAAAAAAvAQAAX3JlbHMvLnJlbHNQSwECLQAUAAYACAAAACEAmi3jO3ICAAAtBQAADgAAAAAA&#10;AAAAAAAAAAAuAgAAZHJzL2Uyb0RvYy54bWxQSwECLQAUAAYACAAAACEAEjYDYOAAAAALAQAADwAA&#10;AAAAAAAAAAAAAADMBAAAZHJzL2Rvd25yZXYueG1sUEsFBgAAAAAEAAQA8wAAANkFAAAAAA==&#10;" fillcolor="white [3201]" strokecolor="#c0504d [3205]" strokeweight="2pt">
+                      <v:textbox>
+                        <w:txbxContent>
+                          <w:p>
+                            <w:pPr>
+                              <w:spacing w:after="0" w:line="240" w:lineRule="auto"/>
+                              <w:rPr>
+                                <w:rFonts w:hint="eastAsia"/>
+                              </w:rPr>
+                            </w:pPr>
+                            <w:r>
+                              <w:rPr>
+                                <w:rFonts w:hint="eastAsia"/>
+                              </w:rPr>
+                              <w:t>Front Controller</w:t>
+                            </w:r>
+                          </w:p>
+                          <w:p>
+                            <w:pPr>
+                              <w:spacing w:after="0" w:line="240" w:lineRule="auto"/>
+                            </w:pPr>
+                            <w:r>
+                              <w:rPr>
+                                <w:rFonts w:hint="eastAsia"/>
+                              </w:rPr>
+                              <w:t>Action Controller</w:t>
+                            </w:r>
+                          </w:p>
+                        </w:txbxContent>
+                      </v:textbox>
+                    </v:shape>
+                  </w:pict>
+                </mc:Fallback>
+              </mc:AlternateContent>
+            </w:r>
+            <w:r>
+              <w:rPr>
+                <w:rFonts w:hint="eastAsia"/>
+                <w:noProof/>
+              </w:rPr>
+              <mc:AlternateContent>
+                <mc:Choice Requires="wps">
+                  <w:drawing>
+                    <wp:anchor distT="0" distB="0" distL="114300" distR="114300" simplePos="0" relativeHeight="251678720" behindDoc="0" locked="0" layoutInCell="1" allowOverlap="1" wp14:anchorId="5F4972C7" wp14:editId="1FC53228">
+                      <wp:simplePos x="0" y="0"/>
+                      <wp:positionH relativeFrom="column">
+                        <wp:posOffset>2828925</wp:posOffset>
+                      </wp:positionH>
+                      <wp:positionV relativeFrom="paragraph">
+                        <wp:posOffset>954405</wp:posOffset>
+                      </wp:positionV>
+                      <wp:extent cx="1000125" cy="523875"/>
+                      <wp:effectExtent l="0" t="0" r="9525" b="9525"/>
+                      <wp:wrapNone/>
+                      <wp:docPr id="11" name="Text Box 11"/>
+                      <wp:cNvGraphicFramePr/>
+                      <a:graphic xmlns:a="http://schemas.openxmlformats.org/drawingml/2006/main">
+                        <a:graphicData uri="http://schemas.microsoft.com/office/word/2010/wordprocessingShape">
+                          <wps:wsp>
+                            <wps:cNvSpPr txBox="1"/>
+                            <wps:spPr>
+                              <a:xfrm>
+                                <a:off x="0" y="0"/>
+                                <a:ext cx="1000125" cy="523875"/>
+                              </a:xfrm>
+                              <a:prstGeom prst="rect">
+                                <a:avLst/>
+                              </a:prstGeom>
+                              <a:solidFill>
+                                <a:schemeClr val="lt1"/>
+                              </a:solidFill>
+                              <a:ln w="6350">
+                                <a:noFill/>
+                              </a:ln>
+                              <a:effectLst/>
+                            </wps:spPr>
+                            <wps:style>
+                              <a:lnRef idx="0">
+                                <a:schemeClr val="accent1"/>
+                              </a:lnRef>
+                              <a:fillRef idx="0">
+                                <a:schemeClr val="accent1"/>
+                              </a:fillRef>
+                              <a:effectRef idx="0">
+                                <a:schemeClr val="accent1"/>
+                              </a:effectRef>
+                              <a:fontRef idx="minor">
+                                <a:schemeClr val="dk1"/>
+                              </a:fontRef>
+                            </wps:style>
+                            <wps:txbx>
+                              <w:txbxContent>
+                                <w:p>
+                                  <w:proofErr w:type="gramStart"/>
+                                  <w:r>
+                                    <w:rPr>
+                                      <w:rFonts w:hint="eastAsia"/>
+                                    </w:rPr>
+                                    <w:t>java</w:t>
+                                  </w:r>
+                                  <w:proofErr w:type="gramEnd"/>
+                                  <w:r>
+                                    <w:rPr>
+                                      <w:rFonts w:hint="eastAsia"/>
+                                    </w:rPr>
+                                    <w:t xml:space="preserve"> - Servlet</w:t>
+                                  </w:r>
+                                </w:p>
+                              </w:txbxContent>
+                            </wps:txbx>
+                            <wps:bodyPr rot="0" spcFirstLastPara="0" vertOverflow="overflow" horzOverflow="overflow" vert="horz" wrap="square" lIns="91440" tIns="45720" rIns="91440" bIns="45720" numCol="1" spcCol="0" rtlCol="0" fromWordArt="0" anchor="t" anchorCtr="0" forceAA="0" compatLnSpc="1">
+                              <a:prstTxWarp prst="textNoShape">
+                                <a:avLst/>
+                              </a:prstTxWarp>
+                              <a:noAutofit/>
+                            </wps:bodyPr>
+                          </wps:wsp>
+                        </a:graphicData>
+                      </a:graphic>
+                      <wp14:sizeRelH relativeFrom="margin">
+                        <wp14:pctWidth>0</wp14:pctWidth>
+                      </wp14:sizeRelH>
+                      <wp14:sizeRelV relativeFrom="margin">
+                        <wp14:pctHeight>0</wp14:pctHeight>
+                      </wp14:sizeRelV>
+                    </wp:anchor>
+                  </w:drawing>
+                </mc:Choice>
+                <mc:Fallback>
+                  <w:pict>
+                    <v:shape id="Text Box 11" o:spid="_x0000_s1027" type="#_x0000_t202" style="position:absolute;left:0;text-align:left;margin-left:222.75pt;margin-top:75.15pt;width:78.75pt;height:41.25pt;z-index:251678720;visibility:visible;mso-wrap-style:square;mso-width-percent:0;mso-height-percent:0;mso-wrap-distance-left:9pt;mso-wrap-distance-top:0;mso-wrap-distance-right:9pt;mso-wrap-distance-bottom:0;mso-position-horizontal:absolute;mso-position-horizontal-relative:text;mso-position-vertical:absolute;mso-position-vertical-relative:text;mso-width-percent:0;mso-height-percent:0;mso-width-relative:margin;mso-height-relative:margin;v-text-anchor:top" o:gfxdata="UEsDBBQABgAIAAAAIQC2gziS/gAAAOEBAAATAAAAW0NvbnRlbnRfVHlwZXNdLnhtbJSRQU7DMBBF&#10;90jcwfIWJU67QAgl6YK0S0CoHGBkTxKLZGx5TGhvj5O2G0SRWNoz/78nu9wcxkFMGNg6quQqL6RA&#10;0s5Y6ir5vt9lD1JwBDIwOMJKHpHlpr69KfdHjyxSmriSfYz+USnWPY7AufNIadK6MEJMx9ApD/oD&#10;OlTrorhX2lFEilmcO2RdNtjC5xDF9pCuTyYBB5bi6bQ4syoJ3g9WQ0ymaiLzg5KdCXlKLjvcW893&#10;SUOqXwnz5DrgnHtJTxOsQfEKIT7DmDSUCaxw7Rqn8787ZsmRM9e2VmPeBN4uqYvTtW7jvijg9N/y&#10;JsXecLq0q+WD6m8AAAD//wMAUEsDBBQABgAIAAAAIQA4/SH/1gAAAJQBAAALAAAAX3JlbHMvLnJl&#10;bHOkkMFqwzAMhu+DvYPRfXGawxijTi+j0GvpHsDYimMaW0Yy2fr2M4PBMnrbUb/Q94l/f/hMi1qR&#10;JVI2sOt6UJgd+ZiDgffL8ekFlFSbvV0oo4EbChzGx4f9GRdb25HMsYhqlCwG5lrLq9biZkxWOiqY&#10;22YiTra2kYMu1l1tQD30/bPm3wwYN0x18gb45AdQl1tp5j/sFB2T0FQ7R0nTNEV3j6o9feQzro1i&#10;OWA14Fm+Q8a1a8+Bvu/d/dMb2JY5uiPbhG/ktn4cqGU/er3pcvwCAAD//wMAUEsDBBQABgAIAAAA&#10;IQA67WtPjAIAAJMFAAAOAAAAZHJzL2Uyb0RvYy54bWysVFFP2zAQfp+0/2D5fSQtFFhFijoQ0yQE&#10;aGXi2XVsas32ebbbpPv1nJ2k7RgvTHtJbN93d77P393FZWs02QgfFNiKjo5KSoTlUCv7XNEfjzef&#10;zikJkdmaabCiolsR6OXs44eLxk3FGFaga+EJBrFh2riKrmJ006IIfCUMC0fghEWjBG9YxK1/LmrP&#10;GoxudDEuy9OiAV87D1yEgKfXnZHOcnwpBY/3UgYRia4o3i3mr8/fZfoWsws2ffbMrRTvr8H+4RaG&#10;KYtJd6GuWWRk7dVfoYziHgLIeMTBFCCl4iLXgNWMylfVLFbMiVwLkhPcjqbw/8Lyu82DJ6rGtxtR&#10;YpnBN3oUbSRfoCV4hPw0LkwRtnAIjC2eI3Y4D3iYym6lN+mPBRG0I9PbHbspGk9OZVmOxhNKONom&#10;4+Pzs0kKU+y9nQ/xqwBD0qKiHl8vk8o2tyF20AGSkgXQqr5RWudNUoy40p5sGL61jvmOGPwPlLak&#10;qejp8aTMgS0k9y6ytimMyJrp06XKuwrzKm61SBhtvwuJnOVC38jNOBd2lz+jE0piqvc49vj9rd7j&#10;3NWBHjkz2LhzNsqCz9XnJttTVv8cKJMdHt/moO60jO2y7cQyCGAJ9RZ14aHrrOD4jcLHu2UhPjCP&#10;rYRSwPEQ7/EjNSD50K8oWYH//dZ5wqPC0UpJg61Z0fBrzbygRH+zqP3Po5OT1Mt5czI5G+PGH1qW&#10;hxa7NleAikB54+3yMuGjHpbSg3nCKTJPWdHELMfcFY3D8ip2AwOnEBfzeQZh9zoWb+3C8RQ6sZyk&#10;+dg+Me96/UZU/h0MTcymr2TcYZOnhfk6glRZ44nnjtWef+z83CX9lEqj5XCfUftZOnsBAAD//wMA&#10;UEsDBBQABgAIAAAAIQBFZlAF4gAAAAsBAAAPAAAAZHJzL2Rvd25yZXYueG1sTI/LTsMwEEX3SPyD&#10;NUhsELWJm1KFOBVCPKTuaFoQOzcekojYjmI3CX/PsILl6B7dOTffzLZjIw6h9U7BzUIAQ1d507pa&#10;wb58ul4DC1E7ozvvUME3BtgU52e5zoyf3CuOu1gzKnEh0wqaGPuM81A1aHVY+B4dZZ9+sDrSOdTc&#10;DHqictvxRIgVt7p19KHRPT40WH3tTlbBx1X9vg3z82GSqewfX8by9s2USl1ezPd3wCLO8Q+GX31S&#10;h4Kcjv7kTGCdguUyTQmlIBUSGBErIWndUUEikzXwIuf/NxQ/AAAA//8DAFBLAQItABQABgAIAAAA&#10;IQC2gziS/gAAAOEBAAATAAAAAAAAAAAAAAAAAAAAAABbQ29udGVudF9UeXBlc10ueG1sUEsBAi0A&#10;FAAGAAgAAAAhADj9If/WAAAAlAEAAAsAAAAAAAAAAAAAAAAALwEAAF9yZWxzLy5yZWxzUEsBAi0A&#10;FAAGAAgAAAAhADrta0+MAgAAkwUAAA4AAAAAAAAAAAAAAAAALgIAAGRycy9lMm9Eb2MueG1sUEsB&#10;Ai0AFAAGAAgAAAAhAEVmUAXiAAAACwEAAA8AAAAAAAAAAAAAAAAA5gQAAGRycy9kb3ducmV2Lnht&#10;bFBLBQYAAAAABAAEAPMAAAD1BQAAAAA=&#10;" fillcolor="white [3201]" stroked="f" strokeweight=".5pt">
+                      <v:textbox>
+                        <w:txbxContent>
+                          <w:p>
+                            <w:proofErr w:type="gramStart"/>
+                            <w:r>
+                              <w:rPr>
+                                <w:rFonts w:hint="eastAsia"/>
+                              </w:rPr>
+                              <w:t>java</w:t>
+                            </w:r>
+                            <w:proofErr w:type="gramEnd"/>
+                            <w:r>
+                              <w:rPr>
+                                <w:rFonts w:hint="eastAsia"/>
+                              </w:rPr>
+                              <w:t xml:space="preserve"> - Servlet</w:t>
+                            </w:r>
+                          </w:p>
+                        </w:txbxContent>
+                      </v:textbox>
+                    </v:shape>
+                  </w:pict>
+                </mc:Fallback>
+              </mc:AlternateContent>
+            </w:r>
+            <w:r>
+              <w:rPr>
+                <w:rFonts w:hint="eastAsia"/>
+                <w:noProof/>
+              </w:rPr>
+              <mc:AlternateContent>
+                <mc:Choice Requires="wps">
+                  <w:drawing>
+                    <wp:anchor distT="0" distB="0" distL="114300" distR="114300" simplePos="0" relativeHeight="251673600" behindDoc="0" locked="0" layoutInCell="1" allowOverlap="1" wp14:anchorId="1CD8CF1D" wp14:editId="448E587D">
+                      <wp:simplePos x="0" y="0"/>
+                      <wp:positionH relativeFrom="column">
+                        <wp:posOffset>2619375</wp:posOffset>
+                      </wp:positionH>
+                      <wp:positionV relativeFrom="paragraph">
+                        <wp:posOffset>944880</wp:posOffset>
+                      </wp:positionV>
+                      <wp:extent cx="95250" cy="1190625"/>
+                      <wp:effectExtent l="114300" t="38100" r="57150" b="9525"/>
+                      <wp:wrapNone/>
+                      <wp:docPr id="8" name="직선 화살표 연결선 8"/>
+                      <wp:cNvGraphicFramePr/>
+                      <a:graphic xmlns:a="http://schemas.openxmlformats.org/drawingml/2006/main">
+                        <a:graphicData uri="http://schemas.microsoft.com/office/word/2010/wordprocessingShape">
+                          <wps:wsp>
+                            <wps:cNvCnPr/>
+                            <wps:spPr>
+                              <a:xfrm flipH="1" flipV="1">
+                                <a:off x="0" y="0"/>
+                                <a:ext cx="95250" cy="1190625"/>
+                              </a:xfrm>
+                              <a:prstGeom prst="straightConnector1">
+                                <a:avLst/>
+                              </a:prstGeom>
+                              <a:ln w="28575">
+                                <a:tailEnd type="arrow"/>
+                              </a:ln>
+                            </wps:spPr>
+                            <wps:style>
+                              <a:lnRef idx="1">
+                                <a:schemeClr val="accent2"/>
+                              </a:lnRef>
+                              <a:fillRef idx="0">
+                                <a:schemeClr val="accent2"/>
+                              </a:fillRef>
+                              <a:effectRef idx="0">
+                                <a:schemeClr val="accent2"/>
+                              </a:effectRef>
+                              <a:fontRef idx="minor">
+                                <a:schemeClr val="tx1"/>
+                              </a:fontRef>
+                            </wps:style>
+                            <wps:bodyPr/>
+                          </wps:wsp>
+                        </a:graphicData>
+                      </a:graphic>
+                      <wp14:sizeRelH relativeFrom="margin">
+                        <wp14:pctWidth>0</wp14:pctWidth>
+                      </wp14:sizeRelH>
+                      <wp14:sizeRelV relativeFrom="margin">
+                        <wp14:pctHeight>0</wp14:pctHeight>
+                      </wp14:sizeRelV>
+                    </wp:anchor>
+                  </w:drawing>
+                </mc:Choice>
+                <mc:Fallback>
+                  <w:pict>
+                    <v:shapetype id="_x0000_t32" coordsize="21600,21600" o:spt="32" o:oned="t" path="m,l21600,21600e" filled="f">
+                      <v:path arrowok="t" fillok="f" o:connecttype="none"/>
+                      <o:lock v:ext="edit" shapetype="t"/>
+                    </v:shapetype>
+                    <v:shape id="직선 화살표 연결선 8" o:spid="_x0000_s1026" type="#_x0000_t32" style="position:absolute;left:0;text-align:left;margin-left:206.25pt;margin-top:74.4pt;width:7.5pt;height:93.75pt;flip:x y;z-index:251673600;visibility:visible;mso-wrap-style:square;mso-width-percent:0;mso-height-percent:0;mso-wrap-distance-left:9pt;mso-wrap-distance-top:0;mso-wrap-distance-right:9pt;mso-wrap-distance-bottom:0;mso-position-horizontal:absolute;mso-position-horizontal-relative:text;mso-position-vertical:absolute;mso-position-vertical-relative:text;mso-width-percent:0;mso-height-percent:0;mso-width-relative:margin;mso-height-relative:margin" o:gfxdata="UEsDBBQABgAIAAAAIQC2gziS/gAAAOEBAAATAAAAW0NvbnRlbnRfVHlwZXNdLnhtbJSRQU7DMBBF&#10;90jcwfIWJU67QAgl6YK0S0CoHGBkTxKLZGx5TGhvj5O2G0SRWNoz/78nu9wcxkFMGNg6quQqL6RA&#10;0s5Y6ir5vt9lD1JwBDIwOMJKHpHlpr69KfdHjyxSmriSfYz+USnWPY7AufNIadK6MEJMx9ApD/oD&#10;OlTrorhX2lFEilmcO2RdNtjC5xDF9pCuTyYBB5bi6bQ4syoJ3g9WQ0ymaiLzg5KdCXlKLjvcW893&#10;SUOqXwnz5DrgnHtJTxOsQfEKIT7DmDSUCaxw7Rqn8787ZsmRM9e2VmPeBN4uqYvTtW7jvijg9N/y&#10;JsXecLq0q+WD6m8AAAD//wMAUEsDBBQABgAIAAAAIQA4/SH/1gAAAJQBAAALAAAAX3JlbHMvLnJl&#10;bHOkkMFqwzAMhu+DvYPRfXGawxijTi+j0GvpHsDYimMaW0Yy2fr2M4PBMnrbUb/Q94l/f/hMi1qR&#10;JVI2sOt6UJgd+ZiDgffL8ekFlFSbvV0oo4EbChzGx4f9GRdb25HMsYhqlCwG5lrLq9biZkxWOiqY&#10;22YiTra2kYMu1l1tQD30/bPm3wwYN0x18gb45AdQl1tp5j/sFB2T0FQ7R0nTNEV3j6o9feQzro1i&#10;OWA14Fm+Q8a1a8+Bvu/d/dMb2JY5uiPbhG/ktn4cqGU/er3pcvwCAAD//wMAUEsDBBQABgAIAAAA&#10;IQBQOVh+CQIAACEEAAAOAAAAZHJzL2Uyb0RvYy54bWysU8uKFDEU3Qv+Q8jeruqCHnuarp5Fj4+F&#10;aONrn0klXYG8uIld3UvFHxAEEVy4czuIXyU9/+BNqqYUFUFxE24e55x77r1Znu2NJjsBQTlb0+mk&#10;pERY7hpltzV99vTurTklITLbMO2sqOlBBHq2unlj2fmFqFzrdCOAIIkNi87XtI3RL4oi8FYYFibO&#10;C4uX0oFhEbewLRpgHbIbXVRleVJ0DhoPjosQ8PS8v6SrzC+l4PGRlEFEomuKucW8Ql4v0lqslmyx&#10;BeZbxYc02D9kYZiyKDpSnbPIyAtQv1AZxcEFJ+OEO1M4KRUX2QO6mZY/uXnSMi+yFyxO8GOZwv+j&#10;5Q93GyCqqSk2yjKDLTp+enl8/ZFcvX97fPXl6s0Hcnx3+fXzZTqbp3p1PiwQtrYbGHbBbyCZ30sw&#10;RGrl7+Mo0Bw9T1G6Q6tkn+t+GOsu9pFwPDydVTNsDseb6fS0PKlmSafoCRPYQ4j3hDMkBTUNEZja&#10;tnHtrMUOO+gl2O5BiD3wGpDA2pKuptV8dnuWM4lM6Tu2IfHg0S0DcN0gpy2qJnu9oRzFgxY9y2Mh&#10;sVCYbq+WR1SsNZAdw+FinAsbq5EJXyeYVFqPwDLr/xE4vE9Qkcf3b8AjIis7G0ewUdbB79Tjfjqk&#10;LPv31xXofacSXLjmkFudS4NzmFsz/Jk06D/uM/z7z159AwAA//8DAFBLAwQUAAYACAAAACEA33iO&#10;tuEAAAALAQAADwAAAGRycy9kb3ducmV2LnhtbEyPwU7DMBBE70j8g7VI3KjTJG2jEKdCiEoIqaIU&#10;uLvJEkeN1yF2m/D3XU5w3Jmn2ZliPdlOnHHwrSMF81kEAqlydUuNgo/3zV0GwgdNte4coYIf9LAu&#10;r68KnddupDc870MjOIR8rhWYEPpcSl8ZtNrPXI/E3pcbrA58Do2sBz1yuO1kHEVLaXVL/MHoHh8N&#10;Vsf9ySpoNt9PR/PyvE13lK124dOMr4tJqdub6eEeRMAp/MHwW5+rQ8mdDu5EtRedgnQeLxhlI814&#10;AxNpvGLloCBJlgnIspD/N5QXAAAA//8DAFBLAQItABQABgAIAAAAIQC2gziS/gAAAOEBAAATAAAA&#10;AAAAAAAAAAAAAAAAAABbQ29udGVudF9UeXBlc10ueG1sUEsBAi0AFAAGAAgAAAAhADj9If/WAAAA&#10;lAEAAAsAAAAAAAAAAAAAAAAALwEAAF9yZWxzLy5yZWxzUEsBAi0AFAAGAAgAAAAhAFA5WH4JAgAA&#10;IQQAAA4AAAAAAAAAAAAAAAAALgIAAGRycy9lMm9Eb2MueG1sUEsBAi0AFAAGAAgAAAAhAN94jrbh&#10;AAAACwEAAA8AAAAAAAAAAAAAAAAAYwQAAGRycy9kb3ducmV2LnhtbFBLBQYAAAAABAAEAPMAAABx&#10;BQAAAAA=&#10;" strokecolor="#bc4542 [3045]" strokeweight="2.25pt">
+                      <v:stroke endarrow="open"/>
+                    </v:shape>
+                  </w:pict>
+                </mc:Fallback>
+              </mc:AlternateContent>
+            </w:r>
+            <w:r>
+              <w:rPr>
+                <w:rFonts w:hint="eastAsia"/>
+                <w:noProof/>
+              </w:rPr>
+              <mc:AlternateContent>
+                <mc:Choice Requires="wps">
+                  <w:drawing>
+                    <wp:anchor distT="0" distB="0" distL="114300" distR="114300" simplePos="0" relativeHeight="251679744" behindDoc="0" locked="0" layoutInCell="1" allowOverlap="1" wp14:anchorId="23E57BCB" wp14:editId="35CAE00E">
+                      <wp:simplePos x="0" y="0"/>
+                      <wp:positionH relativeFrom="column">
+                        <wp:posOffset>3086100</wp:posOffset>
+                      </wp:positionH>
+                      <wp:positionV relativeFrom="paragraph">
+                        <wp:posOffset>878205</wp:posOffset>
+                      </wp:positionV>
+                      <wp:extent cx="1609725" cy="1257300"/>
+                      <wp:effectExtent l="38100" t="19050" r="28575" b="57150"/>
+                      <wp:wrapNone/>
+                      <wp:docPr id="9" name="직선 화살표 연결선 9"/>
+                      <wp:cNvGraphicFramePr/>
+                      <a:graphic xmlns:a="http://schemas.openxmlformats.org/drawingml/2006/main">
+                        <a:graphicData uri="http://schemas.microsoft.com/office/word/2010/wordprocessingShape">
+                          <wps:wsp>
+                            <wps:cNvCnPr/>
+                            <wps:spPr>
+                              <a:xfrm flipH="1">
+                                <a:off x="0" y="0"/>
+                                <a:ext cx="1609725" cy="1257300"/>
+                              </a:xfrm>
+                              <a:prstGeom prst="straightConnector1">
+                                <a:avLst/>
+                              </a:prstGeom>
+                              <a:ln w="28575">
+                                <a:tailEnd type="arrow"/>
+                              </a:ln>
+                            </wps:spPr>
+                            <wps:style>
+                              <a:lnRef idx="1">
+                                <a:schemeClr val="accent2"/>
+                              </a:lnRef>
+                              <a:fillRef idx="0">
+                                <a:schemeClr val="accent2"/>
+                              </a:fillRef>
+                              <a:effectRef idx="0">
+                                <a:schemeClr val="accent2"/>
+                              </a:effectRef>
+                              <a:fontRef idx="minor">
+                                <a:schemeClr val="tx1"/>
+                              </a:fontRef>
+                            </wps:style>
+                            <wps:bodyPr/>
+                          </wps:wsp>
+                        </a:graphicData>
+                      </a:graphic>
+                      <wp14:sizeRelH relativeFrom="margin">
+                        <wp14:pctWidth>0</wp14:pctWidth>
+                      </wp14:sizeRelH>
+                      <wp14:sizeRelV relativeFrom="margin">
+                        <wp14:pctHeight>0</wp14:pctHeight>
+                      </wp14:sizeRelV>
+                    </wp:anchor>
+                  </w:drawing>
+                </mc:Choice>
+                <mc:Fallback>
+                  <w:pict>
+                    <v:shape id="직선 화살표 연결선 9" o:spid="_x0000_s1026" type="#_x0000_t32" style="position:absolute;left:0;text-align:left;margin-left:243pt;margin-top:69.15pt;width:126.75pt;height:99pt;flip:x;z-index:251679744;visibility:visible;mso-wrap-style:square;mso-width-percent:0;mso-height-percent:0;mso-wrap-distance-left:9pt;mso-wrap-distance-top:0;mso-wrap-distance-right:9pt;mso-wrap-distance-bottom:0;mso-position-horizontal:absolute;mso-position-horizontal-relative:text;mso-position-vertical:absolute;mso-position-vertical-relative:text;mso-width-percent:0;mso-height-percent:0;mso-width-relative:margin;mso-height-relative:margin" o:gfxdata="UEsDBBQABgAIAAAAIQC2gziS/gAAAOEBAAATAAAAW0NvbnRlbnRfVHlwZXNdLnhtbJSRQU7DMBBF&#10;90jcwfIWJU67QAgl6YK0S0CoHGBkTxKLZGx5TGhvj5O2G0SRWNoz/78nu9wcxkFMGNg6quQqL6RA&#10;0s5Y6ir5vt9lD1JwBDIwOMJKHpHlpr69KfdHjyxSmriSfYz+USnWPY7AufNIadK6MEJMx9ApD/oD&#10;OlTrorhX2lFEilmcO2RdNtjC5xDF9pCuTyYBB5bi6bQ4syoJ3g9WQ0ymaiLzg5KdCXlKLjvcW893&#10;SUOqXwnz5DrgnHtJTxOsQfEKIT7DmDSUCaxw7Rqn8787ZsmRM9e2VmPeBN4uqYvTtW7jvijg9N/y&#10;JsXecLq0q+WD6m8AAAD//wMAUEsDBBQABgAIAAAAIQA4/SH/1gAAAJQBAAALAAAAX3JlbHMvLnJl&#10;bHOkkMFqwzAMhu+DvYPRfXGawxijTi+j0GvpHsDYimMaW0Yy2fr2M4PBMnrbUb/Q94l/f/hMi1qR&#10;JVI2sOt6UJgd+ZiDgffL8ekFlFSbvV0oo4EbChzGx4f9GRdb25HMsYhqlCwG5lrLq9biZkxWOiqY&#10;22YiTra2kYMu1l1tQD30/bPm3wwYN0x18gb45AdQl1tp5j/sFB2T0FQ7R0nTNEV3j6o9feQzro1i&#10;OWA14Fm+Q8a1a8+Bvu/d/dMb2JY5uiPbhG/ktn4cqGU/er3pcvwCAAD//wMAUEsDBBQABgAIAAAA&#10;IQCvYl9iBwIAABkEAAAOAAAAZHJzL2Uyb0RvYy54bWysU8uKE0EU3Qv+Q1F7052WTCYhnVlkfCxE&#10;g48PqKmuShfUi1tlOlkq/oAgyIALd24H8ask8w/eqs60ooIobup9zr3n3FuLs53RZCsgKGdrOh6V&#10;lAjLXaPspqYvnt+/c0pJiMw2TDsraroXgZ4tb99adH4uKtc63QggSGLDvPM1bWP086IIvBWGhZHz&#10;wuKldGBYxC1sigZYh+xGF1VZnhSdg8aD4yIEPD3vL+ky80speHwiZRCR6JpibjGPkMeLNBbLBZtv&#10;gPlW8WMa7B+yMExZDDpQnbPIyEtQv1AZxcEFJ+OIO1M4KRUXWQOqGZc/qXnWMi+yFjQn+MGm8P9o&#10;+ePtGohqajqjxDKDJTp8enV485FcX747vP5y/fYDOby/+vr5Kp3Nkl+dD3OErewajrvg15DE7yQY&#10;IrXyD7EVsh0okOyy2/vBbbGLhOPh+KScTasJJRzvxtVkerfM9Sh6okToIcQHwhmSFjUNEZjatHHl&#10;rMXKOuiDsO2jEDEVBN4AElhb0tW0Op1MJzmXyJS+ZxsS9x5VMgDXJTmI0hanJKsXkldxr0XP8lRI&#10;NCglnGlya4qVBrJl2FSMc2FjNTDh6wSTSusBWP4ZeHyfoCK37d+AB0SO7GwcwEZZB7+LHnfjY8qy&#10;f3/jQK87WXDhmn0ucbYG+y97dfwrqcF/3Gf49x+9/AYAAP//AwBQSwMEFAAGAAgAAAAhAMzEL2bh&#10;AAAACwEAAA8AAABkcnMvZG93bnJldi54bWxMj8FOwzAQRO9I/IO1SFwQdcAQQohToUpF7YEDpR+w&#10;jZckIl6H2G0NX497guNoRjNvqnm0gzjQ5HvHGm5mGQjixpmeWw3b9+V1AcIHZIODY9LwTR7m9flZ&#10;haVxR36jwya0IpWwL1FDF8JYSumbjiz6mRuJk/fhJoshyamVZsJjKreDvM2yXFrsOS10ONKio+Zz&#10;s7ca1lOzjflSLcz66sW8YnRfq5+V1pcX8fkJRKAY/sJwwk/oUCemnduz8WLQcFfk6UtIhioUiJR4&#10;UI/3IHYalMoVyLqS/z/UvwAAAP//AwBQSwECLQAUAAYACAAAACEAtoM4kv4AAADhAQAAEwAAAAAA&#10;AAAAAAAAAAAAAAAAW0NvbnRlbnRfVHlwZXNdLnhtbFBLAQItABQABgAIAAAAIQA4/SH/1gAAAJQB&#10;AAALAAAAAAAAAAAAAAAAAC8BAABfcmVscy8ucmVsc1BLAQItABQABgAIAAAAIQCvYl9iBwIAABkE&#10;AAAOAAAAAAAAAAAAAAAAAC4CAABkcnMvZTJvRG9jLnhtbFBLAQItABQABgAIAAAAIQDMxC9m4QAA&#10;AAsBAAAPAAAAAAAAAAAAAAAAAGEEAABkcnMvZG93bnJldi54bWxQSwUGAAAAAAQABADzAAAAbwUA&#10;AAAA&#10;" strokecolor="#bc4542 [3045]" strokeweight="2.25pt">
+                      <v:stroke endarrow="open"/>
+                    </v:shape>
+                  </w:pict>
+                </mc:Fallback>
+              </mc:AlternateContent>
+            </w:r>
+            <w:r>
+              <w:rPr>
+                <w:rFonts w:hint="eastAsia"/>
+                <w:noProof/>
+              </w:rPr>
+              <w:drawing>
+                <wp:anchor distT="0" distB="0" distL="114300" distR="114300" simplePos="0" relativeHeight="251664384" behindDoc="0" locked="0" layoutInCell="1" allowOverlap="1" wp14:anchorId="43025399" wp14:editId="4B4DFE9B">
+                  <wp:simplePos x="0" y="0"/>
+                  <wp:positionH relativeFrom="column">
+                    <wp:posOffset>2552700</wp:posOffset>
+                  </wp:positionH>
+                  <wp:positionV relativeFrom="paragraph">
+                    <wp:posOffset>2133600</wp:posOffset>
+                  </wp:positionV>
+                  <wp:extent cx="762000" cy="1162685"/>
+                  <wp:effectExtent l="0" t="0" r="0" b="0"/>
+                  <wp:wrapNone/>
+                  <wp:docPr id="4" name="그림 4" descr="C:\Users\SEC\AppData\Local\Microsoft\Windows\Temporary Internet Files\Content.IE5\DA1A2ZPY\PngMedium-user-icon--16121[1].gif"/>
+                  <wp:cNvGraphicFramePr>
+                    <a:graphicFrameLocks xmlns:a="http://schemas.openxmlformats.org/drawingml/2006/main" noChangeAspect="1"/>
+                  </wp:cNvGraphicFramePr>
+                  <a:graphic xmlns:a="http://schemas.openxmlformats.org/drawingml/2006/main">
+                    <a:graphicData uri="http://schemas.openxmlformats.org/drawingml/2006/picture">
+                      <pic:pic xmlns:pic="http://schemas.openxmlformats.org/drawingml/2006/picture">
+                        <pic:nvPicPr>
+                          <pic:cNvPr id="0" name="Picture 1" descr="C:\Users\SEC\AppData\Local\Microsoft\Windows\Temporary Internet Files\Content.IE5\DA1A2ZPY\PngMedium-user-icon--16121[1].gif"/>
+                          <pic:cNvPicPr>
+                            <a:picLocks noChangeAspect="1" noChangeArrowheads="1"/>
+                          </pic:cNvPicPr>
+                        </pic:nvPicPr>
+                        <pic:blipFill>
+                          <a:blip r:embed="rId10" cstate="print">
+                            <a:extLst>
+                              <a:ext uri="{28A0092B-C50C-407E-A947-70E740481C1C}">
+                                <a14:useLocalDpi xmlns:a14="http://schemas.microsoft.com/office/drawing/2010/main" val="0"/>
+                              </a:ext>
+                            </a:extLst>
+                          </a:blip>
+                          <a:srcRect/>
+                          <a:stretch>
+                            <a:fillRect/>
+                          </a:stretch>
+                        </pic:blipFill>
+                        <pic:spPr bwMode="auto">
+                          <a:xfrm>
+                            <a:off x="0" y="0"/>
+                            <a:ext cx="762000" cy="1162685"/>
+                          </a:xfrm>
+                          <a:prstGeom prst="rect">
+                            <a:avLst/>
+                          </a:prstGeom>
+                          <a:noFill/>
+                          <a:ln>
+                            <a:noFill/>
+                          </a:ln>
+                        </pic:spPr>
+                      </pic:pic>
+                    </a:graphicData>
+                  </a:graphic>
+                  <wp14:sizeRelH relativeFrom="page">
+                    <wp14:pctWidth>0</wp14:pctWidth>
+                  </wp14:sizeRelH>
+                  <wp14:sizeRelV relativeFrom="page">
+                    <wp14:pctHeight>0</wp14:pctHeight>
+                  </wp14:sizeRelV>
+                </wp:anchor>
+              </w:drawing>
+            </w:r>
+            <w:r>
+              <w:rPr>
+                <w:rFonts w:hint="eastAsia"/>
+                <w:noProof/>
+              </w:rPr>
+              <mc:AlternateContent>
+                <mc:Choice Requires="wps">
+                  <w:drawing>
+                    <wp:anchor distT="0" distB="0" distL="114300" distR="114300" simplePos="0" relativeHeight="251676672" behindDoc="0" locked="0" layoutInCell="1" allowOverlap="1" wp14:anchorId="0A2D5AFA" wp14:editId="0907D40F">
+                      <wp:simplePos x="0" y="0"/>
+                      <wp:positionH relativeFrom="column">
+                        <wp:posOffset>76200</wp:posOffset>
+                      </wp:positionH>
+                      <wp:positionV relativeFrom="paragraph">
+                        <wp:posOffset>1087755</wp:posOffset>
+                      </wp:positionV>
+                      <wp:extent cx="1371600" cy="704850"/>
+                      <wp:effectExtent l="0" t="0" r="0" b="0"/>
+                      <wp:wrapNone/>
+                      <wp:docPr id="10" name="Text Box 10"/>
+                      <wp:cNvGraphicFramePr/>
+                      <a:graphic xmlns:a="http://schemas.openxmlformats.org/drawingml/2006/main">
+                        <a:graphicData uri="http://schemas.microsoft.com/office/word/2010/wordprocessingShape">
+                          <wps:wsp>
+                            <wps:cNvSpPr txBox="1"/>
+                            <wps:spPr>
+                              <a:xfrm>
+                                <a:off x="0" y="0"/>
+                                <a:ext cx="1371600" cy="704850"/>
+                              </a:xfrm>
+                              <a:prstGeom prst="rect">
+                                <a:avLst/>
+                              </a:prstGeom>
+                              <a:solidFill>
+                                <a:schemeClr val="lt1"/>
+                              </a:solidFill>
+                              <a:ln w="6350">
+                                <a:noFill/>
+                              </a:ln>
+                              <a:effectLst/>
+                            </wps:spPr>
+                            <wps:style>
+                              <a:lnRef idx="0">
+                                <a:schemeClr val="accent1"/>
+                              </a:lnRef>
+                              <a:fillRef idx="0">
+                                <a:schemeClr val="accent1"/>
+                              </a:fillRef>
+                              <a:effectRef idx="0">
+                                <a:schemeClr val="accent1"/>
+                              </a:effectRef>
+                              <a:fontRef idx="minor">
+                                <a:schemeClr val="dk1"/>
+                              </a:fontRef>
+                            </wps:style>
+                            <wps:txbx>
+                              <w:txbxContent>
+                                <w:p>
+                                  <w:pPr>
+                                    <w:rPr>
+                                      <w:rFonts w:hint="eastAsia"/>
+                                    </w:rPr>
+                                  </w:pPr>
+                                  <w:r>
+                                    <w:rPr>
+                                      <w:rFonts w:hint="eastAsia"/>
+                                    </w:rPr>
+                                    <w:t xml:space="preserve">java(DB제어) </w:t>
+                                  </w:r>
+                                  <w:r>
+                                    <w:t>–</w:t>
+                                  </w:r>
+                                  <w:r>
+                                    <w:rPr>
+                                      <w:rFonts w:hint="eastAsia"/>
+                                    </w:rPr>
+                                    <w:t xml:space="preserve"> SQL</w:t>
+                                  </w:r>
+                                </w:p>
+                                <w:p>
+                                  <w:proofErr w:type="spellStart"/>
+                                  <w:proofErr w:type="gramStart"/>
+                                  <w:r>
+                                    <w:rPr>
+                                      <w:rFonts w:hint="eastAsia"/>
+                                    </w:rPr>
+                                    <w:t>javaBean</w:t>
+                                  </w:r>
+                                  <w:proofErr w:type="spellEnd"/>
+                                  <w:proofErr w:type="gramEnd"/>
+                                </w:p>
+                              </w:txbxContent>
+                            </wps:txbx>
+                            <wps:bodyPr rot="0" spcFirstLastPara="0" vertOverflow="overflow" horzOverflow="overflow" vert="horz" wrap="square" lIns="91440" tIns="45720" rIns="91440" bIns="45720" numCol="1" spcCol="0" rtlCol="0" fromWordArt="0" anchor="t" anchorCtr="0" forceAA="0" compatLnSpc="1">
+                              <a:prstTxWarp prst="textNoShape">
+                                <a:avLst/>
+                              </a:prstTxWarp>
+                              <a:noAutofit/>
+                            </wps:bodyPr>
+                          </wps:wsp>
+                        </a:graphicData>
+                      </a:graphic>
+                      <wp14:sizeRelH relativeFrom="margin">
+                        <wp14:pctWidth>0</wp14:pctWidth>
+                      </wp14:sizeRelH>
+                      <wp14:sizeRelV relativeFrom="margin">
+                        <wp14:pctHeight>0</wp14:pctHeight>
+                      </wp14:sizeRelV>
+                    </wp:anchor>
+                  </w:drawing>
+                </mc:Choice>
+                <mc:Fallback>
+                  <w:pict>
+                    <v:shape id="Text Box 10" o:spid="_x0000_s1028" type="#_x0000_t202" style="position:absolute;left:0;text-align:left;margin-left:6pt;margin-top:85.65pt;width:108pt;height:55.5pt;z-index:251676672;visibility:visible;mso-wrap-style:square;mso-width-percent:0;mso-height-percent:0;mso-wrap-distance-left:9pt;mso-wrap-distance-top:0;mso-wrap-distance-right:9pt;mso-wrap-distance-bottom:0;mso-position-horizontal:absolute;mso-position-horizontal-relative:text;mso-position-vertical:absolute;mso-position-vertical-relative:text;mso-width-percent:0;mso-height-percent:0;mso-width-relative:margin;mso-height-relative:margin;v-text-anchor:top" o:gfxdata="UEsDBBQABgAIAAAAIQC2gziS/gAAAOEBAAATAAAAW0NvbnRlbnRfVHlwZXNdLnhtbJSRQU7DMBBF&#10;90jcwfIWJU67QAgl6YK0S0CoHGBkTxKLZGx5TGhvj5O2G0SRWNoz/78nu9wcxkFMGNg6quQqL6RA&#10;0s5Y6ir5vt9lD1JwBDIwOMJKHpHlpr69KfdHjyxSmriSfYz+USnWPY7AufNIadK6MEJMx9ApD/oD&#10;OlTrorhX2lFEilmcO2RdNtjC5xDF9pCuTyYBB5bi6bQ4syoJ3g9WQ0ymaiLzg5KdCXlKLjvcW893&#10;SUOqXwnz5DrgnHtJTxOsQfEKIT7DmDSUCaxw7Rqn8787ZsmRM9e2VmPeBN4uqYvTtW7jvijg9N/y&#10;JsXecLq0q+WD6m8AAAD//wMAUEsDBBQABgAIAAAAIQA4/SH/1gAAAJQBAAALAAAAX3JlbHMvLnJl&#10;bHOkkMFqwzAMhu+DvYPRfXGawxijTi+j0GvpHsDYimMaW0Yy2fr2M4PBMnrbUb/Q94l/f/hMi1qR&#10;JVI2sOt6UJgd+ZiDgffL8ekFlFSbvV0oo4EbChzGx4f9GRdb25HMsYhqlCwG5lrLq9biZkxWOiqY&#10;22YiTra2kYMu1l1tQD30/bPm3wwYN0x18gb45AdQl1tp5j/sFB2T0FQ7R0nTNEV3j6o9feQzro1i&#10;OWA14Fm+Q8a1a8+Bvu/d/dMb2JY5uiPbhG/ktn4cqGU/er3pcvwCAAD//wMAUEsDBBQABgAIAAAA&#10;IQBRQHChjQIAAJMFAAAOAAAAZHJzL2Uyb0RvYy54bWysVE1v2zAMvQ/YfxB0X52k6ceCOkXWosOA&#10;Yi3WDj0rstQYk0VNUhJnv35PcpxkXS8ddrEp8pEUn0heXLaNYSvlQ0225MOjAWfKSqpq+1zy7483&#10;H845C1HYShiyquQbFfjl9P27i7WbqBEtyFTKMwSxYbJ2JV/E6CZFEeRCNSIckVMWRk2+ERFH/1xU&#10;XqwRvTHFaDA4LdbkK+dJqhCgve6MfJrja61kvNM6qMhMyXG3mL8+f+fpW0wvxOTZC7eo5fYa4h9u&#10;0YjaIuku1LWIgi19/VeoppaeAul4JKkpSOtaqlwDqhkOXlTzsBBO5VpATnA7msL/Cyu/ru49qyu8&#10;HeixosEbPao2sk/UMqjAz9qFCWAPDsDYQg9srw9QprJb7Zv0R0EMdoTa7NhN0WRyOj4bng5gkrCd&#10;DcbnJzl8sfd2PsTPihqWhJJ7vF4mVaxuQ8RNAO0hKVkgU1c3tTH5kDpGXRnPVgJvbWK+Izz+QBnL&#10;1iU/PUbq5GQpuXeRjU0alXtmmy5V3lWYpbgxKmGM/aY0OMuFvpJbSKnsLn9GJ5RGqrc4bvH7W73F&#10;uasDHjkz2bhzbmpLPlefh2xPWfWjp0x3eBB+UHcSYztvc7OM+gaYU7VBX3jqJis4eVPj8W5FiPfC&#10;Y5Tw3lgP8Q4fbQjk01bibEH+12v6hEeHw8rZGqNZ8vBzKbzizHyx6P2Pw/EYYWM+jE/ORjj4Q8v8&#10;0GKXzRWhI4ZYRE5mMeGj6UXtqXnCFpmlrDAJK5G75LEXr2K3MLCFpJrNMgjT60S8tQ9OptCJ5dSa&#10;j+2T8G7bvxGd/5X6IRaTF23cYZOnpdkykq5zjyeeO1a3/GPyc+tvt1RaLYfnjNrv0ulvAAAA//8D&#10;AFBLAwQUAAYACAAAACEApyDj594AAAAKAQAADwAAAGRycy9kb3ducmV2LnhtbExPS0vEMBC+C/6H&#10;MIIXcdNN0S216SLiA7zt1gfess3YFptJabJt/feOJz3NfDMf36PYLq4XE46h86RhvUpAINXedtRo&#10;eKkeLjMQIRqypveEGr4xwLY8PSlMbv1MO5z2sREsQiE3GtoYh1zKULfoTFj5AYl/n350JjIcG2lH&#10;M7O466VKkmvpTEfs0JoB71qsv/ZHp+Hjonl/Dsvj65xepcP901Rt3myl9fnZcnsDIuIS/8jwG5+j&#10;Q8mZDv5INoieseIqkedmnYJgglIZXw68ZCoFWRbyf4XyBwAA//8DAFBLAQItABQABgAIAAAAIQC2&#10;gziS/gAAAOEBAAATAAAAAAAAAAAAAAAAAAAAAABbQ29udGVudF9UeXBlc10ueG1sUEsBAi0AFAAG&#10;AAgAAAAhADj9If/WAAAAlAEAAAsAAAAAAAAAAAAAAAAALwEAAF9yZWxzLy5yZWxzUEsBAi0AFAAG&#10;AAgAAAAhAFFAcKGNAgAAkwUAAA4AAAAAAAAAAAAAAAAALgIAAGRycy9lMm9Eb2MueG1sUEsBAi0A&#10;FAAGAAgAAAAhAKcg4+feAAAACgEAAA8AAAAAAAAAAAAAAAAA5wQAAGRycy9kb3ducmV2LnhtbFBL&#10;BQYAAAAABAAEAPMAAADyBQAAAAA=&#10;" fillcolor="white [3201]" stroked="f" strokeweight=".5pt">
+                      <v:textbox>
+                        <w:txbxContent>
+                          <w:p>
+                            <w:pPr>
+                              <w:rPr>
+                                <w:rFonts w:hint="eastAsia"/>
+                              </w:rPr>
+                            </w:pPr>
+                            <w:r>
+                              <w:rPr>
+                                <w:rFonts w:hint="eastAsia"/>
+                              </w:rPr>
+                              <w:t xml:space="preserve">java(DB제어) </w:t>
+                            </w:r>
+                            <w:r>
+                              <w:t>–</w:t>
+                            </w:r>
+                            <w:r>
+                              <w:rPr>
+                                <w:rFonts w:hint="eastAsia"/>
+                              </w:rPr>
+                              <w:t xml:space="preserve"> SQL</w:t>
+                            </w:r>
+                          </w:p>
+                          <w:p>
+                            <w:proofErr w:type="spellStart"/>
+                            <w:proofErr w:type="gramStart"/>
+                            <w:r>
+                              <w:rPr>
+                                <w:rFonts w:hint="eastAsia"/>
+                              </w:rPr>
+                              <w:t>javaBean</w:t>
+                            </w:r>
+                            <w:proofErr w:type="spellEnd"/>
+                            <w:proofErr w:type="gramEnd"/>
+                          </w:p>
+                        </w:txbxContent>
+                      </v:textbox>
+                    </v:shape>
+                  </w:pict>
+                </mc:Fallback>
+              </mc:AlternateContent>
+            </w:r>
+            <w:r>
+              <w:rPr>
+                <w:rFonts w:hint="eastAsia"/>
+                <w:noProof/>
+              </w:rPr>
+              <mc:AlternateContent>
+                <mc:Choice Requires="wps">
+                  <w:drawing>
+                    <wp:anchor distT="0" distB="0" distL="114300" distR="114300" simplePos="0" relativeHeight="251681792" behindDoc="0" locked="0" layoutInCell="1" allowOverlap="1" wp14:anchorId="0C5EEF83" wp14:editId="31172093">
+                      <wp:simplePos x="0" y="0"/>
+                      <wp:positionH relativeFrom="column">
+                        <wp:posOffset>4848225</wp:posOffset>
+                      </wp:positionH>
+                      <wp:positionV relativeFrom="paragraph">
+                        <wp:posOffset>1097280</wp:posOffset>
+                      </wp:positionV>
+                      <wp:extent cx="1000125" cy="523875"/>
+                      <wp:effectExtent l="0" t="0" r="9525" b="9525"/>
+                      <wp:wrapNone/>
+                      <wp:docPr id="12" name="Text Box 12"/>
+                      <wp:cNvGraphicFramePr/>
+                      <a:graphic xmlns:a="http://schemas.openxmlformats.org/drawingml/2006/main">
+                        <a:graphicData uri="http://schemas.microsoft.com/office/word/2010/wordprocessingShape">
+                          <wps:wsp>
+                            <wps:cNvSpPr txBox="1"/>
+                            <wps:spPr>
+                              <a:xfrm>
+                                <a:off x="0" y="0"/>
+                                <a:ext cx="1000125" cy="523875"/>
+                              </a:xfrm>
+                              <a:prstGeom prst="rect">
+                                <a:avLst/>
+                              </a:prstGeom>
+                              <a:solidFill>
+                                <a:schemeClr val="lt1"/>
+                              </a:solidFill>
+                              <a:ln w="6350">
+                                <a:noFill/>
+                              </a:ln>
+                              <a:effectLst/>
+                            </wps:spPr>
+                            <wps:style>
+                              <a:lnRef idx="0">
+                                <a:schemeClr val="accent1"/>
+                              </a:lnRef>
+                              <a:fillRef idx="0">
+                                <a:schemeClr val="accent1"/>
+                              </a:fillRef>
+                              <a:effectRef idx="0">
+                                <a:schemeClr val="accent1"/>
+                              </a:effectRef>
+                              <a:fontRef idx="minor">
+                                <a:schemeClr val="dk1"/>
+                              </a:fontRef>
+                            </wps:style>
+                            <wps:txbx>
+                              <w:txbxContent>
+                                <w:p>
+                                  <w:proofErr w:type="spellStart"/>
+                                  <w:proofErr w:type="gramStart"/>
+                                  <w:r>
+                                    <w:t>j</w:t>
+                                  </w:r>
+                                  <w:r>
+                                    <w:rPr>
+                                      <w:rFonts w:hint="eastAsia"/>
+                                    </w:rPr>
+                                    <w:t>sp</w:t>
+                                  </w:r>
+                                  <w:proofErr w:type="spellEnd"/>
+                                  <w:r>
+                                    <w:rPr>
+                                      <w:rFonts w:hint="eastAsia"/>
+                                    </w:rPr>
+                                    <w:t>/</w:t>
+                                  </w:r>
+                                  <w:proofErr w:type="spellStart"/>
+                                  <w:r>
+                                    <w:rPr>
+                                      <w:rFonts w:hint="eastAsia"/>
+                                    </w:rPr>
+                                    <w:t>pnp</w:t>
+                                  </w:r>
+                                  <w:proofErr w:type="spellEnd"/>
+                                  <w:r>
+                                    <w:rPr>
+                                      <w:rFonts w:hint="eastAsia"/>
+                                    </w:rPr>
+                                    <w:t>/asp</w:t>
+                                  </w:r>
+                                  <w:proofErr w:type="gramEnd"/>
+                                </w:p>
+                              </w:txbxContent>
+                            </wps:txbx>
+                            <wps:bodyPr rot="0" spcFirstLastPara="0" vertOverflow="overflow" horzOverflow="overflow" vert="horz" wrap="square" lIns="91440" tIns="45720" rIns="91440" bIns="45720" numCol="1" spcCol="0" rtlCol="0" fromWordArt="0" anchor="t" anchorCtr="0" forceAA="0" compatLnSpc="1">
+                              <a:prstTxWarp prst="textNoShape">
+                                <a:avLst/>
+                              </a:prstTxWarp>
+                              <a:noAutofit/>
+                            </wps:bodyPr>
+                          </wps:wsp>
+                        </a:graphicData>
+                      </a:graphic>
+                      <wp14:sizeRelH relativeFrom="margin">
+                        <wp14:pctWidth>0</wp14:pctWidth>
+                      </wp14:sizeRelH>
+                      <wp14:sizeRelV relativeFrom="margin">
+                        <wp14:pctHeight>0</wp14:pctHeight>
+                      </wp14:sizeRelV>
+                    </wp:anchor>
+                  </w:drawing>
+                </mc:Choice>
+                <mc:Fallback>
+                  <w:pict>
+                    <v:shape id="Text Box 12" o:spid="_x0000_s1029" type="#_x0000_t202" style="position:absolute;left:0;text-align:left;margin-left:381.75pt;margin-top:86.4pt;width:78.75pt;height:41.25pt;z-index:251681792;visibility:visible;mso-wrap-style:square;mso-width-percent:0;mso-height-percent:0;mso-wrap-distance-left:9pt;mso-wrap-distance-top:0;mso-wrap-distance-right:9pt;mso-wrap-distance-bottom:0;mso-position-horizontal:absolute;mso-position-horizontal-relative:text;mso-position-vertical:absolute;mso-position-vertical-relative:text;mso-width-percent:0;mso-height-percent:0;mso-width-relative:margin;mso-height-relative:margin;v-text-anchor:top" o:gfxdata="UEsDBBQABgAIAAAAIQC2gziS/gAAAOEBAAATAAAAW0NvbnRlbnRfVHlwZXNdLnhtbJSRQU7DMBBF&#10;90jcwfIWJU67QAgl6YK0S0CoHGBkTxKLZGx5TGhvj5O2G0SRWNoz/78nu9wcxkFMGNg6quQqL6RA&#10;0s5Y6ir5vt9lD1JwBDIwOMJKHpHlpr69KfdHjyxSmriSfYz+USnWPY7AufNIadK6MEJMx9ApD/oD&#10;OlTrorhX2lFEilmcO2RdNtjC5xDF9pCuTyYBB5bi6bQ4syoJ3g9WQ0ymaiLzg5KdCXlKLjvcW893&#10;SUOqXwnz5DrgnHtJTxOsQfEKIT7DmDSUCaxw7Rqn8787ZsmRM9e2VmPeBN4uqYvTtW7jvijg9N/y&#10;JsXecLq0q+WD6m8AAAD//wMAUEsDBBQABgAIAAAAIQA4/SH/1gAAAJQBAAALAAAAX3JlbHMvLnJl&#10;bHOkkMFqwzAMhu+DvYPRfXGawxijTi+j0GvpHsDYimMaW0Yy2fr2M4PBMnrbUb/Q94l/f/hMi1qR&#10;JVI2sOt6UJgd+ZiDgffL8ekFlFSbvV0oo4EbChzGx4f9GRdb25HMsYhqlCwG5lrLq9biZkxWOiqY&#10;22YiTra2kYMu1l1tQD30/bPm3wwYN0x18gb45AdQl1tp5j/sFB2T0FQ7R0nTNEV3j6o9feQzro1i&#10;OWA14Fm+Q8a1a8+Bvu/d/dMb2JY5uiPbhG/ktn4cqGU/er3pcvwCAAD//wMAUEsDBBQABgAIAAAA&#10;IQBeLrzdjgIAAJMFAAAOAAAAZHJzL2Uyb0RvYy54bWysVFFP2zAQfp+0/2D5fSQtFFhFijoQ0yQE&#10;aGXi2XVsas32ebbbpPv1nJ2k7RgvTHtJbN93d77P393FZWs02QgfFNiKjo5KSoTlUCv7XNEfjzef&#10;zikJkdmaabCiolsR6OXs44eLxk3FGFaga+EJBrFh2riKrmJ006IIfCUMC0fghEWjBG9YxK1/LmrP&#10;GoxudDEuy9OiAV87D1yEgKfXnZHOcnwpBY/3UgYRia4o3i3mr8/fZfoWsws2ffbMrRTvr8H+4RaG&#10;KYtJd6GuWWRk7dVfoYziHgLIeMTBFCCl4iLXgNWMylfVLFbMiVwLkhPcjqbw/8Lyu82DJ6rGtxtT&#10;YpnBN3oUbSRfoCV4hPw0LkwRtnAIjC2eI3Y4D3iYym6lN+mPBRG0I9PbHbspGk9OZVmOxhNKONom&#10;4+Pzs0kKU+y9nQ/xqwBD0qKiHl8vk8o2tyF20AGSkgXQqr5RWudNUoy40p5sGL61jvmOGPwPlLak&#10;qejp8aTMgS0k9y6ytimMyJrp06XKuwrzKm61SBhtvwuJnOVC38jNOBd2lz+jE0piqvc49vj9rd7j&#10;3NWBHjkz2LhzNsqCz9XnJttTVv8cKJMdHt/moO60jO2yzWI5HgSwhHqLuvDQdVZw/Ebh492yEB+Y&#10;x1ZCKeB4iPf4kRqQfOhXlKzA/37rPOFR4WilpMHWrGj4tWZeUKK/WdT+59HJSerlvDmZnI1x4w8t&#10;y0OLXZsrQEWMcBA5npcJH/WwlB7ME06RecqKJmY55q5oHJZXsRsYOIW4mM8zCLvXsXhrF46n0Inl&#10;JM3H9ol51+s3ovLvYGhiNn0l4w6bPC3M1xGkyhpPPHes9vxj5+cu6adUGi2H+4zaz9LZCwAAAP//&#10;AwBQSwMEFAAGAAgAAAAhAMEdsB/hAAAACwEAAA8AAABkcnMvZG93bnJldi54bWxMj8tOhEAQRfcm&#10;/kOnTNwYpxkIgyLNxBgfyewcfMRdD10Cka4mdA/g31uudFm5N7fOKbaL7cWEo+8cKVivIhBItTMd&#10;NQpeqofLKxA+aDK6d4QKvtHDtjw9KXRu3EzPOO1DI3iEfK4VtCEMuZS+btFqv3IDEmefbrQ68Dk2&#10;0ox65nHbyziKNtLqjvhDqwe8a7H+2h+tgo+L5n3nl8fXOUmT4f5pqrI3Uyl1frbc3oAIuIS/Mvzi&#10;MzqUzHRwRzJe9AqyTZJylYMsZgduXMdrtjsoiNM0AVkW8r9D+QMAAP//AwBQSwECLQAUAAYACAAA&#10;ACEAtoM4kv4AAADhAQAAEwAAAAAAAAAAAAAAAAAAAAAAW0NvbnRlbnRfVHlwZXNdLnhtbFBLAQIt&#10;ABQABgAIAAAAIQA4/SH/1gAAAJQBAAALAAAAAAAAAAAAAAAAAC8BAABfcmVscy8ucmVsc1BLAQIt&#10;ABQABgAIAAAAIQBeLrzdjgIAAJMFAAAOAAAAAAAAAAAAAAAAAC4CAABkcnMvZTJvRG9jLnhtbFBL&#10;AQItABQABgAIAAAAIQDBHbAf4QAAAAsBAAAPAAAAAAAAAAAAAAAAAOgEAABkcnMvZG93bnJldi54&#10;bWxQSwUGAAAAAAQABADzAAAA9gUAAAAA&#10;" fillcolor="white [3201]" stroked="f" strokeweight=".5pt">
+                      <v:textbox>
+                        <w:txbxContent>
+                          <w:p>
+                            <w:proofErr w:type="spellStart"/>
+                            <w:proofErr w:type="gramStart"/>
+                            <w:r>
+                              <w:t>j</w:t>
+                            </w:r>
+                            <w:r>
+                              <w:rPr>
+                                <w:rFonts w:hint="eastAsia"/>
+                              </w:rPr>
+                              <w:t>sp</w:t>
+                            </w:r>
+                            <w:proofErr w:type="spellEnd"/>
+                            <w:r>
+                              <w:rPr>
+                                <w:rFonts w:hint="eastAsia"/>
+                              </w:rPr>
+                              <w:t>/</w:t>
+                            </w:r>
+                            <w:proofErr w:type="spellStart"/>
+                            <w:r>
+                              <w:rPr>
+                                <w:rFonts w:hint="eastAsia"/>
+                              </w:rPr>
+                              <w:t>pnp</w:t>
+                            </w:r>
+                            <w:proofErr w:type="spellEnd"/>
+                            <w:r>
+                              <w:rPr>
+                                <w:rFonts w:hint="eastAsia"/>
+                              </w:rPr>
+                              <w:t>/asp</w:t>
+                            </w:r>
+                            <w:proofErr w:type="gramEnd"/>
+                          </w:p>
+                        </w:txbxContent>
+                      </v:textbox>
+                    </v:shape>
+                  </w:pict>
+                </mc:Fallback>
+              </mc:AlternateContent>
+            </w:r>
+            <w:r>
+              <w:rPr>
+                <w:rFonts w:hint="eastAsia"/>
+                <w:noProof/>
+              </w:rPr>
+              <mc:AlternateContent>
+                <mc:Choice Requires="wps">
+                  <w:drawing>
+                    <wp:anchor distT="0" distB="0" distL="114300" distR="114300" simplePos="0" relativeHeight="251671552" behindDoc="0" locked="0" layoutInCell="1" allowOverlap="1" wp14:anchorId="3C269E42" wp14:editId="3092204C">
+                      <wp:simplePos x="0" y="0"/>
+                      <wp:positionH relativeFrom="column">
+                        <wp:posOffset>3381375</wp:posOffset>
+                      </wp:positionH>
+                      <wp:positionV relativeFrom="paragraph">
+                        <wp:posOffset>449580</wp:posOffset>
+                      </wp:positionV>
+                      <wp:extent cx="1209675" cy="0"/>
+                      <wp:effectExtent l="0" t="133350" r="0" b="133350"/>
+                      <wp:wrapNone/>
+                      <wp:docPr id="7" name="직선 화살표 연결선 7"/>
+                      <wp:cNvGraphicFramePr/>
+                      <a:graphic xmlns:a="http://schemas.openxmlformats.org/drawingml/2006/main">
+                        <a:graphicData uri="http://schemas.microsoft.com/office/word/2010/wordprocessingShape">
+                          <wps:wsp>
+                            <wps:cNvCnPr/>
+                            <wps:spPr>
+                              <a:xfrm>
+                                <a:off x="0" y="0"/>
+                                <a:ext cx="1209675" cy="0"/>
+                              </a:xfrm>
+                              <a:prstGeom prst="straightConnector1">
+                                <a:avLst/>
+                              </a:prstGeom>
+                              <a:ln w="28575">
+                                <a:tailEnd type="arrow"/>
+                              </a:ln>
+                            </wps:spPr>
+                            <wps:style>
+                              <a:lnRef idx="1">
+                                <a:schemeClr val="accent2"/>
+                              </a:lnRef>
+                              <a:fillRef idx="0">
+                                <a:schemeClr val="accent2"/>
+                              </a:fillRef>
+                              <a:effectRef idx="0">
+                                <a:schemeClr val="accent2"/>
+                              </a:effectRef>
+                              <a:fontRef idx="minor">
+                                <a:schemeClr val="tx1"/>
+                              </a:fontRef>
+                            </wps:style>
+                            <wps:bodyPr/>
+                          </wps:wsp>
+                        </a:graphicData>
+                      </a:graphic>
+                      <wp14:sizeRelH relativeFrom="margin">
+                        <wp14:pctWidth>0</wp14:pctWidth>
+                      </wp14:sizeRelH>
+                      <wp14:sizeRelV relativeFrom="margin">
+                        <wp14:pctHeight>0</wp14:pctHeight>
+                      </wp14:sizeRelV>
+                    </wp:anchor>
+                  </w:drawing>
+                </mc:Choice>
+                <mc:Fallback>
+                  <w:pict>
+                    <v:shape id="직선 화살표 연결선 7" o:spid="_x0000_s1026" type="#_x0000_t32" style="position:absolute;left:0;text-align:left;margin-left:266.25pt;margin-top:35.4pt;width:95.25pt;height:0;z-index:251671552;visibility:visible;mso-wrap-style:square;mso-width-percent:0;mso-height-percent:0;mso-wrap-distance-left:9pt;mso-wrap-distance-top:0;mso-wrap-distance-right:9pt;mso-wrap-distance-bottom:0;mso-position-horizontal:absolute;mso-position-horizontal-relative:text;mso-position-vertical:absolute;mso-position-vertical-relative:text;mso-width-percent:0;mso-height-percent:0;mso-width-relative:margin;mso-height-relative:margin" o:gfxdata="UEsDBBQABgAIAAAAIQC2gziS/gAAAOEBAAATAAAAW0NvbnRlbnRfVHlwZXNdLnhtbJSRQU7DMBBF&#10;90jcwfIWJU67QAgl6YK0S0CoHGBkTxKLZGx5TGhvj5O2G0SRWNoz/78nu9wcxkFMGNg6quQqL6RA&#10;0s5Y6ir5vt9lD1JwBDIwOMJKHpHlpr69KfdHjyxSmriSfYz+USnWPY7AufNIadK6MEJMx9ApD/oD&#10;OlTrorhX2lFEilmcO2RdNtjC5xDF9pCuTyYBB5bi6bQ4syoJ3g9WQ0ymaiLzg5KdCXlKLjvcW893&#10;SUOqXwnz5DrgnHtJTxOsQfEKIT7DmDSUCaxw7Rqn8787ZsmRM9e2VmPeBN4uqYvTtW7jvijg9N/y&#10;JsXecLq0q+WD6m8AAAD//wMAUEsDBBQABgAIAAAAIQA4/SH/1gAAAJQBAAALAAAAX3JlbHMvLnJl&#10;bHOkkMFqwzAMhu+DvYPRfXGawxijTi+j0GvpHsDYimMaW0Yy2fr2M4PBMnrbUb/Q94l/f/hMi1qR&#10;JVI2sOt6UJgd+ZiDgffL8ekFlFSbvV0oo4EbChzGx4f9GRdb25HMsYhqlCwG5lrLq9biZkxWOiqY&#10;22YiTra2kYMu1l1tQD30/bPm3wwYN0x18gb45AdQl1tp5j/sFB2T0FQ7R0nTNEV3j6o9feQzro1i&#10;OWA14Fm+Q8a1a8+Bvu/d/dMb2JY5uiPbhG/ktn4cqGU/er3pcvwCAAD//wMAUEsDBBQABgAIAAAA&#10;IQBN1dLt+QEAAAkEAAAOAAAAZHJzL2Uyb0RvYy54bWysU8uKFDEU3Qv+Q8jeruqCmR6Lrp5Fj7oR&#10;bXx8QCaVdAXy4iZ2dS8Vf0AQRHAxO7eD+FXS8w/epLprRAVR3CS5Sc6595zczM+3RpONgKCcbeh0&#10;UlIiLHetsuuGvnzx8N4ZJSEy2zLtrGjoTgR6vrh7Z977WlSuc7oVQJDEhrr3De1i9HVRBN4Jw8LE&#10;eWHxUDowLGII66IF1iO70UVVlqdF76D14LgIAXcvhkO6yPxSCh6fShlEJLqhWFvMI+TxMo3FYs7q&#10;NTDfKX4og/1DFYYpi0lHqgsWGXkF6hcqozi44GSccGcKJ6XiImtANdPyJzXPO+ZF1oLmBD/aFP4f&#10;LX+yWQFRbUNnlFhm8In2n1/v316Rm4/v92++3rz7RPYfrr99uU57s+RX70ONsKVdwSEKfgVJ/FaC&#10;STPKItvs8W70WGwj4bg5rcr7p7MTSvjxrLgFegjxkXCGpEVDQwSm1l1cOmvxJR1Ms8ds8zhETI3A&#10;IyBl1Zb0Da3OTpA9xZEp/cC2JO48qmIArk/lI0pbnJKMofC8ijstBpZnQqIhqdRMk1tRLDWQDcMm&#10;YpwLG6uRCW8nmFRaj8Dyz8DD/QQVuU3/BjwicmZn4wg2yjr4Xfa4nR5KlsP9owOD7mTBpWt3+Umz&#10;Ndhv2avD30gN/WOc4bc/ePEdAAD//wMAUEsDBBQABgAIAAAAIQBiX42d3wAAAAkBAAAPAAAAZHJz&#10;L2Rvd25yZXYueG1sTI9NT8MwDIbvSPyHyEjcWEKnMVSaTgipAgmY2Pg8Zo1pKxqnNNkW/j1GHOBo&#10;+9Hr5y0WyfVih2PoPGk4nSgQSLW3HTUanh6rk3MQIRqypveEGr4wwKI8PChMbv2eVrhbx0ZwCIXc&#10;aGhjHHIpQ92iM2HiByS+vfvRmcjj2Eg7mj2Hu15mSp1JZzriD60Z8KrF+mO9dRrS7XP1en+HL+pz&#10;FW4e3lK9vK5qrY+P0uUFiIgp/sHwo8/qULLTxm/JBtFrmE2zGaMa5oorMDDPplxu87uQZSH/Nyi/&#10;AQAA//8DAFBLAQItABQABgAIAAAAIQC2gziS/gAAAOEBAAATAAAAAAAAAAAAAAAAAAAAAABbQ29u&#10;dGVudF9UeXBlc10ueG1sUEsBAi0AFAAGAAgAAAAhADj9If/WAAAAlAEAAAsAAAAAAAAAAAAAAAAA&#10;LwEAAF9yZWxzLy5yZWxzUEsBAi0AFAAGAAgAAAAhAE3V0u35AQAACQQAAA4AAAAAAAAAAAAAAAAA&#10;LgIAAGRycy9lMm9Eb2MueG1sUEsBAi0AFAAGAAgAAAAhAGJfjZ3fAAAACQEAAA8AAAAAAAAAAAAA&#10;AAAAUwQAAGRycy9kb3ducmV2LnhtbFBLBQYAAAAABAAEAPMAAABfBQAAAAA=&#10;" strokecolor="#bc4542 [3045]" strokeweight="2.25pt">
+                      <v:stroke endarrow="open"/>
+                    </v:shape>
+                  </w:pict>
+                </mc:Fallback>
+              </mc:AlternateContent>
+            </w:r>
+            <w:r>
+              <w:rPr>
+                <w:rFonts w:hint="eastAsia"/>
+                <w:noProof/>
+              </w:rPr>
+              <mc:AlternateContent>
+                <mc:Choice Requires="wps">
+                  <w:drawing>
+                    <wp:anchor distT="0" distB="0" distL="114300" distR="114300" simplePos="0" relativeHeight="251669504" behindDoc="0" locked="0" layoutInCell="1" allowOverlap="1" wp14:anchorId="70EDC0AC" wp14:editId="6C05881C">
+                      <wp:simplePos x="0" y="0"/>
+                      <wp:positionH relativeFrom="column">
+                        <wp:posOffset>1247775</wp:posOffset>
+                      </wp:positionH>
+                      <wp:positionV relativeFrom="paragraph">
+                        <wp:posOffset>716280</wp:posOffset>
+                      </wp:positionV>
+                      <wp:extent cx="1152525" cy="1"/>
+                      <wp:effectExtent l="38100" t="133350" r="0" b="133350"/>
+                      <wp:wrapNone/>
+                      <wp:docPr id="6" name="직선 화살표 연결선 6"/>
+                      <wp:cNvGraphicFramePr/>
+                      <a:graphic xmlns:a="http://schemas.openxmlformats.org/drawingml/2006/main">
+                        <a:graphicData uri="http://schemas.microsoft.com/office/word/2010/wordprocessingShape">
+                          <wps:wsp>
+                            <wps:cNvCnPr/>
+                            <wps:spPr>
+                              <a:xfrm flipH="1">
+                                <a:off x="0" y="0"/>
+                                <a:ext cx="1152525" cy="1"/>
+                              </a:xfrm>
+                              <a:prstGeom prst="straightConnector1">
+                                <a:avLst/>
+                              </a:prstGeom>
+                              <a:ln w="28575">
+                                <a:tailEnd type="arrow"/>
+                              </a:ln>
+                            </wps:spPr>
+                            <wps:style>
+                              <a:lnRef idx="1">
+                                <a:schemeClr val="accent2"/>
+                              </a:lnRef>
+                              <a:fillRef idx="0">
+                                <a:schemeClr val="accent2"/>
+                              </a:fillRef>
+                              <a:effectRef idx="0">
+                                <a:schemeClr val="accent2"/>
+                              </a:effectRef>
+                              <a:fontRef idx="minor">
+                                <a:schemeClr val="tx1"/>
+                              </a:fontRef>
+                            </wps:style>
+                            <wps:bodyPr/>
+                          </wps:wsp>
+                        </a:graphicData>
+                      </a:graphic>
+                      <wp14:sizeRelH relativeFrom="margin">
+                        <wp14:pctWidth>0</wp14:pctWidth>
+                      </wp14:sizeRelH>
+                      <wp14:sizeRelV relativeFrom="margin">
+                        <wp14:pctHeight>0</wp14:pctHeight>
+                      </wp14:sizeRelV>
+                    </wp:anchor>
+                  </w:drawing>
+                </mc:Choice>
+                <mc:Fallback>
+                  <w:pict>
+                    <v:shape id="직선 화살표 연결선 6" o:spid="_x0000_s1026" type="#_x0000_t32" style="position:absolute;left:0;text-align:left;margin-left:98.25pt;margin-top:56.4pt;width:90.75pt;height:0;flip:x;z-index:251669504;visibility:visible;mso-wrap-style:square;mso-width-percent:0;mso-height-percent:0;mso-wrap-distance-left:9pt;mso-wrap-distance-top:0;mso-wrap-distance-right:9pt;mso-wrap-distance-bottom:0;mso-position-horizontal:absolute;mso-position-horizontal-relative:text;mso-position-vertical:absolute;mso-position-vertical-relative:text;mso-width-percent:0;mso-height-percent:0;mso-width-relative:margin;mso-height-relative:margin" o:gfxdata="UEsDBBQABgAIAAAAIQC2gziS/gAAAOEBAAATAAAAW0NvbnRlbnRfVHlwZXNdLnhtbJSRQU7DMBBF&#10;90jcwfIWJU67QAgl6YK0S0CoHGBkTxKLZGx5TGhvj5O2G0SRWNoz/78nu9wcxkFMGNg6quQqL6RA&#10;0s5Y6ir5vt9lD1JwBDIwOMJKHpHlpr69KfdHjyxSmriSfYz+USnWPY7AufNIadK6MEJMx9ApD/oD&#10;OlTrorhX2lFEilmcO2RdNtjC5xDF9pCuTyYBB5bi6bQ4syoJ3g9WQ0ymaiLzg5KdCXlKLjvcW893&#10;SUOqXwnz5DrgnHtJTxOsQfEKIT7DmDSUCaxw7Rqn8787ZsmRM9e2VmPeBN4uqYvTtW7jvijg9N/y&#10;JsXecLq0q+WD6m8AAAD//wMAUEsDBBQABgAIAAAAIQA4/SH/1gAAAJQBAAALAAAAX3JlbHMvLnJl&#10;bHOkkMFqwzAMhu+DvYPRfXGawxijTi+j0GvpHsDYimMaW0Yy2fr2M4PBMnrbUb/Q94l/f/hMi1qR&#10;JVI2sOt6UJgd+ZiDgffL8ekFlFSbvV0oo4EbChzGx4f9GRdb25HMsYhqlCwG5lrLq9biZkxWOiqY&#10;22YiTra2kYMu1l1tQD30/bPm3wwYN0x18gb45AdQl1tp5j/sFB2T0FQ7R0nTNEV3j6o9feQzro1i&#10;OWA14Fm+Q8a1a8+Bvu/d/dMb2JY5uiPbhG/ktn4cqGU/er3pcvwCAAD//wMAUEsDBBQABgAIAAAA&#10;IQAZsQpH/gEAABMEAAAOAAAAZHJzL2Uyb0RvYy54bWysU8uKFDEU3Qv+Q8jeruqGboemq2fR42Mh&#10;2vj4gEwq6QrkxU3s6loq/oAgiOBidm4H8auk5x+8SVWXooIoEgh5nXPvOfdmdX4wmuwFBOVsRaeT&#10;khJhuauV3VX0xfP7d84oCZHZmmlnRUU7Eej5+vatVeuXYuYap2sBBElsWLa+ok2MflkUgTfCsDBx&#10;Xli8lA4Mi7iFXVEDa5Hd6GJWlouidVB7cFyEgKcX/SVdZ34pBY9PpAwiEl1RzC3mGfJ8meZivWLL&#10;HTDfKD6kwf4hC8OUxaAj1QWLjLwE9QuVURxccDJOuDOFk1JxkTWgmmn5k5pnDfMia0Fzgh9tCv+P&#10;lj/eb4GouqILSiwzWKLjp1fHN1fk5sO74+svN28/kuP766+fr9PZIvnV+rBE2MZuYdgFv4Uk/iDB&#10;EKmVf4itkO1AgeSQ3e5Gt8UhEo6H0+l8hoMSjnfTxFz0FInKQ4gPhDMkLSoaIjC1a+LGWYs1ddDT&#10;s/2jEHvgCZDA2pK2orOz+d15ziIype/ZmsTOoz4G4NohnLYYNQnqJeRV7LToWZ4KidakVDNNbkqx&#10;0UD2DNuJcS5snI1M+DrBpNJ6BJZ/Bg7vE1Tkhv0b8IjIkZ2NI9go6+B30ePh5LXs358c6HUnCy5d&#10;3eXiZmuw83Jphl+SWvvHfYZ//8vrbwAAAP//AwBQSwMEFAAGAAgAAAAhAOyHiDPfAAAACwEAAA8A&#10;AABkcnMvZG93bnJldi54bWxMj8FOwzAQRO9I/IO1SFxQ67QVoQ1xKlSpqD30QOkHuPGSRMTrYLut&#10;4etZJCS47eyOZt+Uy2R7cUYfOkcKJuMMBFLtTEeNgsPrejQHEaImo3tHqOATAyyr66tSF8Zd6AXP&#10;+9gIDqFQaAVtjEMhZahbtDqM3YDEtzfnrY4sfSON1xcOt72cZlkure6IP7R6wFWL9fv+ZBVsfX1I&#10;+Xq2Mtu7Z7PTyX1svjZK3d6kp0cQEVP8M8MPPqNDxUxHdyITRM96kd+zlYfJlDuwY/Yw53bH342s&#10;Svm/Q/UNAAD//wMAUEsBAi0AFAAGAAgAAAAhALaDOJL+AAAA4QEAABMAAAAAAAAAAAAAAAAAAAAA&#10;AFtDb250ZW50X1R5cGVzXS54bWxQSwECLQAUAAYACAAAACEAOP0h/9YAAACUAQAACwAAAAAAAAAA&#10;AAAAAAAvAQAAX3JlbHMvLnJlbHNQSwECLQAUAAYACAAAACEAGbEKR/4BAAATBAAADgAAAAAAAAAA&#10;AAAAAAAuAgAAZHJzL2Uyb0RvYy54bWxQSwECLQAUAAYACAAAACEA7IeIM98AAAALAQAADwAAAAAA&#10;AAAAAAAAAABYBAAAZHJzL2Rvd25yZXYueG1sUEsFBgAAAAAEAAQA8wAAAGQFAAAAAA==&#10;" strokecolor="#bc4542 [3045]" strokeweight="2.25pt">
+                      <v:stroke endarrow="open"/>
+                    </v:shape>
+                  </w:pict>
+                </mc:Fallback>
+              </mc:AlternateContent>
+            </w:r>
+            <w:r>
+              <w:rPr>
+                <w:rFonts w:hint="eastAsia"/>
+                <w:noProof/>
+              </w:rPr>
+              <mc:AlternateContent>
+                <mc:Choice Requires="wps">
+                  <w:drawing>
+                    <wp:anchor distT="0" distB="0" distL="114300" distR="114300" simplePos="0" relativeHeight="251667456" behindDoc="0" locked="0" layoutInCell="1" allowOverlap="1" wp14:anchorId="2B437D27" wp14:editId="5725190F">
+                      <wp:simplePos x="0" y="0"/>
+                      <wp:positionH relativeFrom="column">
+                        <wp:posOffset>1247775</wp:posOffset>
+                      </wp:positionH>
+                      <wp:positionV relativeFrom="paragraph">
+                        <wp:posOffset>449580</wp:posOffset>
+                      </wp:positionV>
+                      <wp:extent cx="1209675" cy="0"/>
+                      <wp:effectExtent l="0" t="133350" r="0" b="133350"/>
+                      <wp:wrapNone/>
+                      <wp:docPr id="5" name="직선 화살표 연결선 5"/>
+                      <wp:cNvGraphicFramePr/>
+                      <a:graphic xmlns:a="http://schemas.openxmlformats.org/drawingml/2006/main">
+                        <a:graphicData uri="http://schemas.microsoft.com/office/word/2010/wordprocessingShape">
+                          <wps:wsp>
+                            <wps:cNvCnPr/>
+                            <wps:spPr>
+                              <a:xfrm>
+                                <a:off x="0" y="0"/>
+                                <a:ext cx="1209675" cy="0"/>
+                              </a:xfrm>
+                              <a:prstGeom prst="straightConnector1">
+                                <a:avLst/>
+                              </a:prstGeom>
+                              <a:ln w="28575">
+                                <a:tailEnd type="arrow"/>
+                              </a:ln>
+                            </wps:spPr>
+                            <wps:style>
+                              <a:lnRef idx="1">
+                                <a:schemeClr val="accent2"/>
+                              </a:lnRef>
+                              <a:fillRef idx="0">
+                                <a:schemeClr val="accent2"/>
+                              </a:fillRef>
+                              <a:effectRef idx="0">
+                                <a:schemeClr val="accent2"/>
+                              </a:effectRef>
+                              <a:fontRef idx="minor">
+                                <a:schemeClr val="tx1"/>
+                              </a:fontRef>
+                            </wps:style>
+                            <wps:bodyPr/>
+                          </wps:wsp>
+                        </a:graphicData>
+                      </a:graphic>
+                      <wp14:sizeRelH relativeFrom="margin">
+                        <wp14:pctWidth>0</wp14:pctWidth>
+                      </wp14:sizeRelH>
+                      <wp14:sizeRelV relativeFrom="margin">
+                        <wp14:pctHeight>0</wp14:pctHeight>
+                      </wp14:sizeRelV>
+                    </wp:anchor>
+                  </w:drawing>
+                </mc:Choice>
+                <mc:Fallback>
+                  <w:pict>
+                    <v:shape id="직선 화살표 연결선 5" o:spid="_x0000_s1026" type="#_x0000_t32" style="position:absolute;left:0;text-align:left;margin-left:98.25pt;margin-top:35.4pt;width:95.25pt;height:0;z-index:251667456;visibility:visible;mso-wrap-style:square;mso-width-percent:0;mso-height-percent:0;mso-wrap-distance-left:9pt;mso-wrap-distance-top:0;mso-wrap-distance-right:9pt;mso-wrap-distance-bottom:0;mso-position-horizontal:absolute;mso-position-horizontal-relative:text;mso-position-vertical:absolute;mso-position-vertical-relative:text;mso-width-percent:0;mso-height-percent:0;mso-width-relative:margin;mso-height-relative:margin" o:gfxdata="UEsDBBQABgAIAAAAIQC2gziS/gAAAOEBAAATAAAAW0NvbnRlbnRfVHlwZXNdLnhtbJSRQU7DMBBF&#10;90jcwfIWJU67QAgl6YK0S0CoHGBkTxKLZGx5TGhvj5O2G0SRWNoz/78nu9wcxkFMGNg6quQqL6RA&#10;0s5Y6ir5vt9lD1JwBDIwOMJKHpHlpr69KfdHjyxSmriSfYz+USnWPY7AufNIadK6MEJMx9ApD/oD&#10;OlTrorhX2lFEilmcO2RdNtjC5xDF9pCuTyYBB5bi6bQ4syoJ3g9WQ0ymaiLzg5KdCXlKLjvcW893&#10;SUOqXwnz5DrgnHtJTxOsQfEKIT7DmDSUCaxw7Rqn8787ZsmRM9e2VmPeBN4uqYvTtW7jvijg9N/y&#10;JsXecLq0q+WD6m8AAAD//wMAUEsDBBQABgAIAAAAIQA4/SH/1gAAAJQBAAALAAAAX3JlbHMvLnJl&#10;bHOkkMFqwzAMhu+DvYPRfXGawxijTi+j0GvpHsDYimMaW0Yy2fr2M4PBMnrbUb/Q94l/f/hMi1qR&#10;JVI2sOt6UJgd+ZiDgffL8ekFlFSbvV0oo4EbChzGx4f9GRdb25HMsYhqlCwG5lrLq9biZkxWOiqY&#10;22YiTra2kYMu1l1tQD30/bPm3wwYN0x18gb45AdQl1tp5j/sFB2T0FQ7R0nTNEV3j6o9feQzro1i&#10;OWA14Fm+Q8a1a8+Bvu/d/dMb2JY5uiPbhG/ktn4cqGU/er3pcvwCAAD//wMAUEsDBBQABgAIAAAA&#10;IQDkgJ0r+QEAAAkEAAAOAAAAZHJzL2Uyb0RvYy54bWysU8uKFDEU3Qv+Q8jeruqGHseiq2fRo25E&#10;Gx8fkEklXYG8uIld1UvFHxAEEVy4czuIXzX0/MPcpLprRAVR3CS5Sc6595zcLM56o8lWQFDO1nQ6&#10;KSkRlrtG2U1NX718dO+UkhCZbZh2VtR0JwI9W969s+h8JWaudboRQJDEhqrzNW1j9FVRBN4Kw8LE&#10;eWHxUDowLGIIm6IB1iG70cWsLE+KzkHjwXERAu6eD4d0mfmlFDw+kzKISHRNsbaYR8jjRRqL5YJV&#10;G2C+VfxQBvuHKgxTFpOOVOcsMvIa1C9URnFwwck44c4UTkrFRdaAaqblT2petMyLrAXNCX60Kfw/&#10;Wv50uwaimprOKbHM4BPtv77Zv/tCrj992L/9fv3+M9l/vLz6dpn25smvzocKYSu7hkMU/BqS+F6C&#10;STPKIn32eDd6LPpIOG5OZ+WDk/uYjB/PilughxAfC2dIWtQ0RGBq08aVsxZf0sE0e8y2T0LE1Ag8&#10;AlJWbUlX09npHNlTHJnSD21D4s6jKgbgulQ+orTFKckYCs+ruNNiYHkuJBqSSs00uRXFSgPZMmwi&#10;xrmwcTYy4e0Ek0rrEVj+GXi4n6Ait+nfgEdEzuxsHMFGWQe/yx776aFkOdw/OjDoThZcuGaXnzRb&#10;g/2WvTr8jdTQP8YZfvuDlzcAAAD//wMAUEsDBBQABgAIAAAAIQDGN2ko3wAAAAkBAAAPAAAAZHJz&#10;L2Rvd25yZXYueG1sTI/NTsMwEITvSLyDtUjcqA2ItoQ4FUKKQIIiWn6PrrMkEfE6xG5r3p5FHNrj&#10;zH6anclnyXVig0NoPWk4HSkQSNZXLdUaXp7LkymIEA1VpvOEGn4wwKw4PMhNVvktLXCzjLXgEAqZ&#10;0dDE2GdSBtugM2HkeyS+ffrBmchyqGU1mC2Hu06eKTWWzrTEHxrT402D9mu5dhrS/Wv5Pn/AN/W9&#10;CHdPH8k+3pZW6+OjdH0FImKKOxj+6nN1KLjTyq+pCqJjfTm+YFTDRPEEBs6nEx63+jdkkcv9BcUv&#10;AAAA//8DAFBLAQItABQABgAIAAAAIQC2gziS/gAAAOEBAAATAAAAAAAAAAAAAAAAAAAAAABbQ29u&#10;dGVudF9UeXBlc10ueG1sUEsBAi0AFAAGAAgAAAAhADj9If/WAAAAlAEAAAsAAAAAAAAAAAAAAAAA&#10;LwEAAF9yZWxzLy5yZWxzUEsBAi0AFAAGAAgAAAAhAOSAnSv5AQAACQQAAA4AAAAAAAAAAAAAAAAA&#10;LgIAAGRycy9lMm9Eb2MueG1sUEsBAi0AFAAGAAgAAAAhAMY3aSjfAAAACQEAAA8AAAAAAAAAAAAA&#10;AAAAUwQAAGRycy9kb3ducmV2LnhtbFBLBQYAAAAABAAEAPMAAABfBQAAAAA=&#10;" strokecolor="#bc4542 [3045]" strokeweight="2.25pt">
+                      <v:stroke endarrow="open"/>
+                    </v:shape>
+                  </w:pict>
+                </mc:Fallback>
+              </mc:AlternateContent>
+            </w:r>
+            <w:r>
+              <w:rPr>
+                <w:rFonts w:hint="eastAsia"/>
+                <w:noProof/>
+              </w:rPr>
+              <mc:AlternateContent>
+                <mc:Choice Requires="wps">
+                  <w:drawing>
+                    <wp:anchor distT="0" distB="0" distL="114300" distR="114300" simplePos="0" relativeHeight="251661312" behindDoc="0" locked="0" layoutInCell="1" allowOverlap="1" wp14:anchorId="453F30C3" wp14:editId="243E7A4A">
+                      <wp:simplePos x="0" y="0"/>
+                      <wp:positionH relativeFrom="column">
+                        <wp:posOffset>2400300</wp:posOffset>
+                      </wp:positionH>
+                      <wp:positionV relativeFrom="paragraph">
+                        <wp:posOffset>97155</wp:posOffset>
+                      </wp:positionV>
+                      <wp:extent cx="1019175" cy="933450"/>
+                      <wp:effectExtent l="0" t="0" r="28575" b="19050"/>
+                      <wp:wrapNone/>
+                      <wp:docPr id="2" name="타원 2"/>
+                      <wp:cNvGraphicFramePr/>
+                      <a:graphic xmlns:a="http://schemas.openxmlformats.org/drawingml/2006/main">
+                        <a:graphicData uri="http://schemas.microsoft.com/office/word/2010/wordprocessingShape">
+                          <wps:wsp>
+                            <wps:cNvSpPr/>
+                            <wps:spPr>
+                              <a:xfrm>
+                                <a:off x="0" y="0"/>
+                                <a:ext cx="1019175" cy="933450"/>
+                              </a:xfrm>
+                              <a:prstGeom prst="ellipse">
+                                <a:avLst/>
+                              </a:prstGeom>
+                            </wps:spPr>
+                            <wps:style>
+                              <a:lnRef idx="2">
+                                <a:schemeClr val="accent1">
+                                  <a:shade val="50000"/>
+                                </a:schemeClr>
+                              </a:lnRef>
+                              <a:fillRef idx="1">
+                                <a:schemeClr val="accent1"/>
+                              </a:fillRef>
+                              <a:effectRef idx="0">
+                                <a:schemeClr val="accent1"/>
+                              </a:effectRef>
+                              <a:fontRef idx="minor">
+                                <a:schemeClr val="lt1"/>
+                              </a:fontRef>
+                            </wps:style>
+                            <wps:txbx>
+                              <w:txbxContent>
+                                <w:p>
+                                  <w:pPr>
+                                    <w:jc w:val="center"/>
+                                    <w:rPr>
+                                      <w:sz w:val="44"/>
+                                    </w:rPr>
+                                  </w:pPr>
+                                  <w:r>
+                                    <w:rPr>
+                                      <w:rFonts w:hint="eastAsia"/>
+                                      <w:sz w:val="44"/>
+                                    </w:rPr>
+                                    <w:t>C</w:t>
+                                  </w:r>
+                                </w:p>
+                              </w:txbxContent>
+                            </wps:txbx>
+                            <wps:bodyPr rot="0" spcFirstLastPara="0" vertOverflow="overflow" horzOverflow="overflow" vert="horz" wrap="square" lIns="91440" tIns="45720" rIns="91440" bIns="45720" numCol="1" spcCol="0" rtlCol="0" fromWordArt="0" anchor="ctr" anchorCtr="0" forceAA="0" compatLnSpc="1">
+                              <a:prstTxWarp prst="textNoShape">
+                                <a:avLst/>
+                              </a:prstTxWarp>
+                              <a:noAutofit/>
+                            </wps:bodyPr>
+                          </wps:wsp>
+                        </a:graphicData>
+                      </a:graphic>
+                    </wp:anchor>
+                  </w:drawing>
+                </mc:Choice>
+                <mc:Fallback>
+                  <w:pict>
+                    <v:oval id="타원 2" o:spid="_x0000_s1030" style="position:absolute;left:0;text-align:left;margin-left:189pt;margin-top:7.65pt;width:80.25pt;height:73.5pt;z-index:251661312;visibility:visible;mso-wrap-style:square;mso-wrap-distance-left:9pt;mso-wrap-distance-top:0;mso-wrap-distance-right:9pt;mso-wrap-distance-bottom:0;mso-position-horizontal:absolute;mso-position-horizontal-relative:text;mso-position-vertical:absolute;mso-position-vertical-relative:text;v-text-anchor:middle" o:gfxdata="UEsDBBQABgAIAAAAIQC2gziS/gAAAOEBAAATAAAAW0NvbnRlbnRfVHlwZXNdLnhtbJSRQU7DMBBF&#10;90jcwfIWJU67QAgl6YK0S0CoHGBkTxKLZGx5TGhvj5O2G0SRWNoz/78nu9wcxkFMGNg6quQqL6RA&#10;0s5Y6ir5vt9lD1JwBDIwOMJKHpHlpr69KfdHjyxSmriSfYz+USnWPY7AufNIadK6MEJMx9ApD/oD&#10;OlTrorhX2lFEilmcO2RdNtjC5xDF9pCuTyYBB5bi6bQ4syoJ3g9WQ0ymaiLzg5KdCXlKLjvcW893&#10;SUOqXwnz5DrgnHtJTxOsQfEKIT7DmDSUCaxw7Rqn8787ZsmRM9e2VmPeBN4uqYvTtW7jvijg9N/y&#10;JsXecLq0q+WD6m8AAAD//wMAUEsDBBQABgAIAAAAIQA4/SH/1gAAAJQBAAALAAAAX3JlbHMvLnJl&#10;bHOkkMFqwzAMhu+DvYPRfXGawxijTi+j0GvpHsDYimMaW0Yy2fr2M4PBMnrbUb/Q94l/f/hMi1qR&#10;JVI2sOt6UJgd+ZiDgffL8ekFlFSbvV0oo4EbChzGx4f9GRdb25HMsYhqlCwG5lrLq9biZkxWOiqY&#10;22YiTra2kYMu1l1tQD30/bPm3wwYN0x18gb45AdQl1tp5j/sFB2T0FQ7R0nTNEV3j6o9feQzro1i&#10;OWA14Fm+Q8a1a8+Bvu/d/dMb2JY5uiPbhG/ktn4cqGU/er3pcvwCAAD//wMAUEsDBBQABgAIAAAA&#10;IQBeW/z8iQIAAEsFAAAOAAAAZHJzL2Uyb0RvYy54bWysVM1u1DAQviPxDpbvNMl2l9LVZqtVqyKk&#10;qq1oUc9ex24sOR5jezdZTki8AHdeEd6BsZNNV7TigMjBmfHMfPPvxVnXaLIVziswJS2OckqE4VAp&#10;81jST/eXb95R4gMzFdNgREl3wtOz5etXi9bOxQRq0JVwBEGMn7e2pHUIdp5lnteiYf4IrDAolOAa&#10;FpB1j1nlWIvojc4mef42a8FV1gEX3uPtRS+ky4QvpeDhRkovAtElxdhCOl061/HMlgs2f3TM1ooP&#10;YbB/iKJhyqDTEeqCBUY2Tj2DahR34EGGIw5NBlIqLlIOmE2R/5HNXc2sSLlgcbwdy+T/Hyy/3t46&#10;oqqSTigxrMEW/fr29eeP72QSa9NaP0eVO3vrBs4jGRPtpGviH1MgXarnbqyn6ALheFnkxWlxMqOE&#10;o+z0+Hg6SwXPnqyt8+G9gIZEoqRCa2V9TJnN2fbKB3SK2nstZGJAfQiJCjstorI2H4XENNDpJFmn&#10;ARLn2pEtw9YzzoUJRS+qWSX661mOX8wTnYwWiUuAEVkqrUfsASAO53PsHmbQj6Yizd9onP8tsN54&#10;tEiewYTRuFEG3EsAGrMaPPf6+yL1pYlVCt26Sy2e7lu6hmqHbXfQ74O3/FJhA66YD7fM4QLgquBS&#10;hxs8pIa2pDBQlNTgvrx0H/VxLlFKSYsLVVL/ecOcoER/MDixp8V0GjcwMdPZyQQZdyhZH0rMpjkH&#10;bFyBz4fliYz6Qe9J6aB5wN1fRa8oYoaj75Ly4PbMeegXHV8PLlarpIZbZ1m4MneWR/BY5zhd990D&#10;c3aYwoDzew375Xs2ib1utDSw2gSQKo1prHRf16EDuLFplIbXJT4Jh3zSenoDl78BAAD//wMAUEsD&#10;BBQABgAIAAAAIQDTL9+54QAAAAoBAAAPAAAAZHJzL2Rvd25yZXYueG1sTI9BT4NAEIXvJv6HzZh4&#10;MXaxBCTI0liTetFDrRr1NoURiOwsstsW/fWOJz3Oey9vvlcsJturPY2+c2zgYhaBIq5c3XFj4Olx&#10;dZ6B8gG5xt4xGfgiD4vy+KjAvHYHfqD9JjRKStjnaKANYci19lVLFv3MDcTivbvRYpBzbHQ94kHK&#10;ba/nUZRqix3LhxYHummp+tjsrIG3dLXkdH13xveDr5bPt/j9+vJpzOnJdH0FKtAU/sLwiy/oUArT&#10;1u249qo3EF9msiWIkcSgJJDEWQJqK0I6j0GXhf4/ofwBAAD//wMAUEsBAi0AFAAGAAgAAAAhALaD&#10;OJL+AAAA4QEAABMAAAAAAAAAAAAAAAAAAAAAAFtDb250ZW50X1R5cGVzXS54bWxQSwECLQAUAAYA&#10;CAAAACEAOP0h/9YAAACUAQAACwAAAAAAAAAAAAAAAAAvAQAAX3JlbHMvLnJlbHNQSwECLQAUAAYA&#10;CAAAACEAXlv8/IkCAABLBQAADgAAAAAAAAAAAAAAAAAuAgAAZHJzL2Uyb0RvYy54bWxQSwECLQAU&#10;AAYACAAAACEA0y/fueEAAAAKAQAADwAAAAAAAAAAAAAAAADjBAAAZHJzL2Rvd25yZXYueG1sUEsF&#10;BgAAAAAEAAQA8wAAAPEFAAAAAA==&#10;" fillcolor="#4f81bd [3204]" strokecolor="#243f60 [1604]" strokeweight="2pt">
+                      <v:textbox>
+                        <w:txbxContent>
+                          <w:p>
+                            <w:pPr>
+                              <w:jc w:val="center"/>
+                              <w:rPr>
+                                <w:sz w:val="44"/>
+                              </w:rPr>
+                            </w:pPr>
+                            <w:r>
+                              <w:rPr>
+                                <w:rFonts w:hint="eastAsia"/>
+                                <w:sz w:val="44"/>
+                              </w:rPr>
+                              <w:t>C</w:t>
+                            </w:r>
+                          </w:p>
+                        </w:txbxContent>
+                      </v:textbox>
+                    </v:oval>
+                  </w:pict>
+                </mc:Fallback>
+              </mc:AlternateContent>
+            </w:r>
+            <w:r>
+              <w:rPr>
+                <w:rFonts w:hint="eastAsia"/>
+                <w:noProof/>
+              </w:rPr>
+              <mc:AlternateContent>
+                <mc:Choice Requires="wps">
+                  <w:drawing>
+                    <wp:anchor distT="0" distB="0" distL="114300" distR="114300" simplePos="0" relativeHeight="251663360" behindDoc="0" locked="0" layoutInCell="1" allowOverlap="1" wp14:anchorId="0BE62D5F" wp14:editId="186749BD">
+                      <wp:simplePos x="0" y="0"/>
+                      <wp:positionH relativeFrom="column">
+                        <wp:posOffset>4591050</wp:posOffset>
+                      </wp:positionH>
+                      <wp:positionV relativeFrom="paragraph">
+                        <wp:posOffset>97155</wp:posOffset>
+                      </wp:positionV>
+                      <wp:extent cx="1019175" cy="933450"/>
+                      <wp:effectExtent l="0" t="0" r="28575" b="19050"/>
+                      <wp:wrapNone/>
+                      <wp:docPr id="3" name="타원 3"/>
+                      <wp:cNvGraphicFramePr/>
+                      <a:graphic xmlns:a="http://schemas.openxmlformats.org/drawingml/2006/main">
+                        <a:graphicData uri="http://schemas.microsoft.com/office/word/2010/wordprocessingShape">
+                          <wps:wsp>
+                            <wps:cNvSpPr/>
+                            <wps:spPr>
+                              <a:xfrm>
+                                <a:off x="0" y="0"/>
+                                <a:ext cx="1019175" cy="933450"/>
+                              </a:xfrm>
+                              <a:prstGeom prst="ellipse">
+                                <a:avLst/>
+                              </a:prstGeom>
+                            </wps:spPr>
+                            <wps:style>
+                              <a:lnRef idx="2">
+                                <a:schemeClr val="accent1">
+                                  <a:shade val="50000"/>
+                                </a:schemeClr>
+                              </a:lnRef>
+                              <a:fillRef idx="1">
+                                <a:schemeClr val="accent1"/>
+                              </a:fillRef>
+                              <a:effectRef idx="0">
+                                <a:schemeClr val="accent1"/>
+                              </a:effectRef>
+                              <a:fontRef idx="minor">
+                                <a:schemeClr val="lt1"/>
+                              </a:fontRef>
+                            </wps:style>
+                            <wps:txbx>
+                              <w:txbxContent>
+                                <w:p>
+                                  <w:pPr>
+                                    <w:jc w:val="center"/>
+                                    <w:rPr>
+                                      <w:sz w:val="44"/>
+                                    </w:rPr>
+                                  </w:pPr>
+                                  <w:r>
+                                    <w:rPr>
+                                      <w:rFonts w:hint="eastAsia"/>
+                                      <w:sz w:val="44"/>
+                                    </w:rPr>
+                                    <w:t>V</w:t>
+                                  </w:r>
+                                </w:p>
+                              </w:txbxContent>
+                            </wps:txbx>
+                            <wps:bodyPr rot="0" spcFirstLastPara="0" vertOverflow="overflow" horzOverflow="overflow" vert="horz" wrap="square" lIns="91440" tIns="45720" rIns="91440" bIns="45720" numCol="1" spcCol="0" rtlCol="0" fromWordArt="0" anchor="ctr" anchorCtr="0" forceAA="0" compatLnSpc="1">
+                              <a:prstTxWarp prst="textNoShape">
+                                <a:avLst/>
+                              </a:prstTxWarp>
+                              <a:noAutofit/>
+                            </wps:bodyPr>
+                          </wps:wsp>
+                        </a:graphicData>
+                      </a:graphic>
+                    </wp:anchor>
+                  </w:drawing>
+                </mc:Choice>
+                <mc:Fallback>
+                  <w:pict>
+                    <v:oval id="타원 3" o:spid="_x0000_s1031" style="position:absolute;left:0;text-align:left;margin-left:361.5pt;margin-top:7.65pt;width:80.25pt;height:73.5pt;z-index:251663360;visibility:visible;mso-wrap-style:square;mso-wrap-distance-left:9pt;mso-wrap-distance-top:0;mso-wrap-distance-right:9pt;mso-wrap-distance-bottom:0;mso-position-horizontal:absolute;mso-position-horizontal-relative:text;mso-position-vertical:absolute;mso-position-vertical-relative:text;v-text-anchor:middle" o:gfxdata="UEsDBBQABgAIAAAAIQC2gziS/gAAAOEBAAATAAAAW0NvbnRlbnRfVHlwZXNdLnhtbJSRQU7DMBBF&#10;90jcwfIWJU67QAgl6YK0S0CoHGBkTxKLZGx5TGhvj5O2G0SRWNoz/78nu9wcxkFMGNg6quQqL6RA&#10;0s5Y6ir5vt9lD1JwBDIwOMJKHpHlpr69KfdHjyxSmriSfYz+USnWPY7AufNIadK6MEJMx9ApD/oD&#10;OlTrorhX2lFEilmcO2RdNtjC5xDF9pCuTyYBB5bi6bQ4syoJ3g9WQ0ymaiLzg5KdCXlKLjvcW893&#10;SUOqXwnz5DrgnHtJTxOsQfEKIT7DmDSUCaxw7Rqn8787ZsmRM9e2VmPeBN4uqYvTtW7jvijg9N/y&#10;JsXecLq0q+WD6m8AAAD//wMAUEsDBBQABgAIAAAAIQA4/SH/1gAAAJQBAAALAAAAX3JlbHMvLnJl&#10;bHOkkMFqwzAMhu+DvYPRfXGawxijTi+j0GvpHsDYimMaW0Yy2fr2M4PBMnrbUb/Q94l/f/hMi1qR&#10;JVI2sOt6UJgd+ZiDgffL8ekFlFSbvV0oo4EbChzGx4f9GRdb25HMsYhqlCwG5lrLq9biZkxWOiqY&#10;22YiTra2kYMu1l1tQD30/bPm3wwYN0x18gb45AdQl1tp5j/sFB2T0FQ7R0nTNEV3j6o9feQzro1i&#10;OWA14Fm+Q8a1a8+Bvu/d/dMb2JY5uiPbhG/ktn4cqGU/er3pcvwCAAD//wMAUEsDBBQABgAIAAAA&#10;IQBKZI7WiQIAAEsFAAAOAAAAZHJzL2Uyb0RvYy54bWysVM1u1DAQviPxDpbvNMn+ULpqtlq1KkKq&#10;2oot6tnr2I0lx2Ns7ybLCYkX4M4rwjswdrJpRSsOiBycGc/MN/8+PesaTXbCeQWmpMVRTokwHCpl&#10;Hkr66e7yzTtKfGCmYhqMKOleeHq2fP3qtLULMYEadCUcQRDjF60taR2CXWSZ57VomD8CKwwKJbiG&#10;BWTdQ1Y51iJ6o7NJnr/NWnCVdcCF93h70QvpMuFLKXi4kdKLQHRJMbaQTpfOTTyz5SlbPDhma8WH&#10;MNg/RNEwZdDpCHXBAiNbp55BNYo78CDDEYcmAykVFykHzKbI/8hmXTMrUi5YHG/HMvn/B8uvd7eO&#10;qKqkU0oMa7BFv759/fnjO5nG2rTWL1BlbW/dwHkkY6KddE38YwqkS/Xcj/UUXSAcL4u8OCmO55Rw&#10;lJ1Mp7N5Knj2aG2dD+8FNCQSJRVaK+tjymzBdlc+oFPUPmghEwPqQ0hU2GsRlbX5KCSmgU4nyToN&#10;kDjXjuwYtp5xLkwoelHNKtFfz3P8Yp7oZLRIXAKMyFJpPWIPAHE4n2P3MIN+NBVp/kbj/G+B9caj&#10;RfIMJozGjTLgXgLQmNXgudc/FKkvTaxS6DZdavH80NINVHtsu4N+H7zllwobcMV8uGUOFwBXBZc6&#10;3OAhNbQlhYGipAb35aX7qI9ziVJKWlyokvrPW+YEJfqDwYk9KWazuIGJmc2PJ8i4p5LNU4nZNueA&#10;jSvw+bA8kVE/6AMpHTT3uPur6BVFzHD0XVIe3IE5D/2i4+vBxWqV1HDrLAtXZm15BI91jtN1190z&#10;Z4cpDDi/13BYvmeT2OtGSwOrbQCp0pjGSvd1HTqAG5tGaXhd4pPwlE9aj2/g8jcAAAD//wMAUEsD&#10;BBQABgAIAAAAIQB2WESl4QAAAAoBAAAPAAAAZHJzL2Rvd25yZXYueG1sTI9BT4NAEIXvJv6HzZh4&#10;MXYRUiTI0liTetFDrRr1NoURiOwsstsW/fWOJz3Oey9vvlcsJturPY2+c2zgYhaBIq5c3XFj4Olx&#10;dZ6B8gG5xt4xGfgiD4vy+KjAvHYHfqD9JjRKStjnaKANYci19lVLFv3MDcTivbvRYpBzbHQ94kHK&#10;ba/jKEq1xY7lQ4sD3bRUfWx21sBbulpyur474/vBV8vnW/x+ffk05vRkur4CFWgKf2H4xRd0KIVp&#10;63Zce9UbuIwT2RLEmCegJJBlyRzUVoQ0TkCXhf4/ofwBAAD//wMAUEsBAi0AFAAGAAgAAAAhALaD&#10;OJL+AAAA4QEAABMAAAAAAAAAAAAAAAAAAAAAAFtDb250ZW50X1R5cGVzXS54bWxQSwECLQAUAAYA&#10;CAAAACEAOP0h/9YAAACUAQAACwAAAAAAAAAAAAAAAAAvAQAAX3JlbHMvLnJlbHNQSwECLQAUAAYA&#10;CAAAACEASmSO1okCAABLBQAADgAAAAAAAAAAAAAAAAAuAgAAZHJzL2Uyb0RvYy54bWxQSwECLQAU&#10;AAYACAAAACEAdlhEpeEAAAAKAQAADwAAAAAAAAAAAAAAAADjBAAAZHJzL2Rvd25yZXYueG1sUEsF&#10;BgAAAAAEAAQA8wAAAPEFAAAAAA==&#10;" fillcolor="#4f81bd [3204]" strokecolor="#243f60 [1604]" strokeweight="2pt">
+                      <v:textbox>
+                        <w:txbxContent>
+                          <w:p>
+                            <w:pPr>
+                              <w:jc w:val="center"/>
+                              <w:rPr>
+                                <w:sz w:val="44"/>
+                              </w:rPr>
+                            </w:pPr>
+                            <w:r>
+                              <w:rPr>
+                                <w:rFonts w:hint="eastAsia"/>
+                                <w:sz w:val="44"/>
+                              </w:rPr>
+                              <w:t>V</w:t>
+                            </w:r>
+                          </w:p>
+                        </w:txbxContent>
+                      </v:textbox>
+                    </v:oval>
+                  </w:pict>
+                </mc:Fallback>
+              </mc:AlternateContent>
+            </w:r>
+            <w:r>
+              <w:rPr>
+                <w:rFonts w:hint="eastAsia"/>
+                <w:noProof/>
+              </w:rPr>
+              <mc:AlternateContent>
+                <mc:Choice Requires="wps">
+                  <w:drawing>
+                    <wp:anchor distT="0" distB="0" distL="114300" distR="114300" simplePos="0" relativeHeight="251659264" behindDoc="0" locked="0" layoutInCell="1" allowOverlap="1" wp14:anchorId="4D84A24A" wp14:editId="7452C76C">
+                      <wp:simplePos x="0" y="0"/>
+                      <wp:positionH relativeFrom="column">
+                        <wp:posOffset>228600</wp:posOffset>
+                      </wp:positionH>
+                      <wp:positionV relativeFrom="paragraph">
+                        <wp:posOffset>97155</wp:posOffset>
+                      </wp:positionV>
+                      <wp:extent cx="1019175" cy="933450"/>
+                      <wp:effectExtent l="0" t="0" r="28575" b="19050"/>
+                      <wp:wrapNone/>
+                      <wp:docPr id="1" name="타원 1"/>
+                      <wp:cNvGraphicFramePr/>
+                      <a:graphic xmlns:a="http://schemas.openxmlformats.org/drawingml/2006/main">
+                        <a:graphicData uri="http://schemas.microsoft.com/office/word/2010/wordprocessingShape">
+                          <wps:wsp>
+                            <wps:cNvSpPr/>
+                            <wps:spPr>
+                              <a:xfrm>
+                                <a:off x="0" y="0"/>
+                                <a:ext cx="1019175" cy="933450"/>
+                              </a:xfrm>
+                              <a:prstGeom prst="ellipse">
+                                <a:avLst/>
+                              </a:prstGeom>
+                            </wps:spPr>
+                            <wps:style>
+                              <a:lnRef idx="2">
+                                <a:schemeClr val="accent1">
+                                  <a:shade val="50000"/>
+                                </a:schemeClr>
+                              </a:lnRef>
+                              <a:fillRef idx="1">
+                                <a:schemeClr val="accent1"/>
+                              </a:fillRef>
+                              <a:effectRef idx="0">
+                                <a:schemeClr val="accent1"/>
+                              </a:effectRef>
+                              <a:fontRef idx="minor">
+                                <a:schemeClr val="lt1"/>
+                              </a:fontRef>
+                            </wps:style>
+                            <wps:txbx>
+                              <w:txbxContent>
+                                <w:p>
+                                  <w:pPr>
+                                    <w:jc w:val="center"/>
+                                    <w:rPr>
+                                      <w:sz w:val="44"/>
+                                    </w:rPr>
+                                  </w:pPr>
+                                  <w:r>
+                                    <w:rPr>
+                                      <w:rFonts w:hint="eastAsia"/>
+                                      <w:sz w:val="44"/>
+                                    </w:rPr>
+                                    <w:t>M</w:t>
+                                  </w:r>
+                                </w:p>
+                              </w:txbxContent>
+                            </wps:txbx>
+                            <wps:bodyPr rot="0" spcFirstLastPara="0" vertOverflow="overflow" horzOverflow="overflow" vert="horz" wrap="square" lIns="91440" tIns="45720" rIns="91440" bIns="45720" numCol="1" spcCol="0" rtlCol="0" fromWordArt="0" anchor="ctr" anchorCtr="0" forceAA="0" compatLnSpc="1">
+                              <a:prstTxWarp prst="textNoShape">
+                                <a:avLst/>
+                              </a:prstTxWarp>
+                              <a:noAutofit/>
+                            </wps:bodyPr>
+                          </wps:wsp>
+                        </a:graphicData>
+                      </a:graphic>
+                    </wp:anchor>
+                  </w:drawing>
+                </mc:Choice>
+                <mc:Fallback>
+                  <w:pict>
+                    <v:oval id="타원 1" o:spid="_x0000_s1032" style="position:absolute;left:0;text-align:left;margin-left:18pt;margin-top:7.65pt;width:80.25pt;height:73.5pt;z-index:251659264;visibility:visible;mso-wrap-style:square;mso-wrap-distance-left:9pt;mso-wrap-distance-top:0;mso-wrap-distance-right:9pt;mso-wrap-distance-bottom:0;mso-position-horizontal:absolute;mso-position-horizontal-relative:text;mso-position-vertical:absolute;mso-position-vertical-relative:text;v-text-anchor:middle" o:gfxdata="UEsDBBQABgAIAAAAIQC2gziS/gAAAOEBAAATAAAAW0NvbnRlbnRfVHlwZXNdLnhtbJSRQU7DMBBF&#10;90jcwfIWJU67QAgl6YK0S0CoHGBkTxKLZGx5TGhvj5O2G0SRWNoz/78nu9wcxkFMGNg6quQqL6RA&#10;0s5Y6ir5vt9lD1JwBDIwOMJKHpHlpr69KfdHjyxSmriSfYz+USnWPY7AufNIadK6MEJMx9ApD/oD&#10;OlTrorhX2lFEilmcO2RdNtjC5xDF9pCuTyYBB5bi6bQ4syoJ3g9WQ0ymaiLzg5KdCXlKLjvcW893&#10;SUOqXwnz5DrgnHtJTxOsQfEKIT7DmDSUCaxw7Rqn8787ZsmRM9e2VmPeBN4uqYvTtW7jvijg9N/y&#10;JsXecLq0q+WD6m8AAAD//wMAUEsDBBQABgAIAAAAIQA4/SH/1gAAAJQBAAALAAAAX3JlbHMvLnJl&#10;bHOkkMFqwzAMhu+DvYPRfXGawxijTi+j0GvpHsDYimMaW0Yy2fr2M4PBMnrbUb/Q94l/f/hMi1qR&#10;JVI2sOt6UJgd+ZiDgffL8ekFlFSbvV0oo4EbChzGx4f9GRdb25HMsYhqlCwG5lrLq9biZkxWOiqY&#10;22YiTra2kYMu1l1tQD30/bPm3wwYN0x18gb45AdQl1tp5j/sFB2T0FQ7R0nTNEV3j6o9feQzro1i&#10;OWA14Fm+Q8a1a8+Bvu/d/dMb2JY5uiPbhG/ktn4cqGU/er3pcvwCAAD//wMAUEsDBBQABgAIAAAA&#10;IQC0eKIPiAIAAEsFAAAOAAAAZHJzL2Uyb0RvYy54bWysVM1O3DAQvlfqO1i+lyTLLpQVWbQCUVVC&#10;gLpUnL2OTSLZHtf2brI9VeoLcO8rtu/QsZMNqKAequbgzHhmvvn36VmnFdkK5xswJS0OckqE4VA1&#10;5qGkn+8u372nxAdmKqbAiJLuhKdni7dvTls7FxOoQVXCEQQxft7aktYh2HmWeV4LzfwBWGFQKMFp&#10;FpB1D1nlWIvoWmWTPD/KWnCVdcCF93h70QvpIuFLKXi4kdKLQFRJMbaQTpfOdTyzxSmbPzhm64YP&#10;YbB/iEKzxqDTEeqCBUY2rnkBpRvuwIMMBxx0BlI2XKQcMJsi/yObVc2sSLlgcbwdy+T/Hyy/3t46&#10;0lTYO0oM09iiX9+//fzxSIpYm9b6Oaqs7K0bOI9kTLSTTsc/pkC6VM/dWE/RBcLxssiLk+J4RglH&#10;2cnh4XSWCp49WVvnwwcBmkSipEKpxvqYMpuz7ZUP6BS191rIxID6EBIVdkpEZWU+CYlpoNNJsk4D&#10;JM6VI1uGrWecCxOKXlSzSvTXsxy/mCc6GS0SlwAjsmyUGrEHgDicL7F7mEE/moo0f6Nx/rfAeuPR&#10;InkGE0Zj3RhwrwEozGrw3Ovvi9SXJlYpdOsutfho39I1VDtsu4N+H7zllw024Ir5cMscLgCuCi51&#10;uMFDKmhLCgNFSQ3u62v3UR/nEqWUtLhQJfVfNswJStRHgxN7UkyncQMTM50dT5BxzyXr5xKz0eeA&#10;jcOpxOgSGfWD2pPSgb7H3V9GryhihqPvkvLg9sx56BcdXw8ulsukhltnWbgyK8sjeKxznK677p45&#10;O0xhwPm9hv3yvZjEXjdaGlhuAsgmjWmsdF/XoQO4sWmUhtclPgnP+aT19AYufgMAAP//AwBQSwME&#10;FAAGAAgAAAAhAP2SHtHgAAAACQEAAA8AAABkcnMvZG93bnJldi54bWxMj0FPwzAMhe9I/IfISFwQ&#10;S1m1CErTiSGNCxzGAAE3rzVtReOUJtsKvx7vBDfb7+n5e/l8dJ3a0RBazxYuJgko4tJXLdcWnp+W&#10;55egQkSusPNMFr4pwLw4Psoxq/yeH2m3jrWSEA4ZWmhi7DOtQ9mQwzDxPbFoH35wGGUdal0NuJdw&#10;1+lpkhjtsGX50GBPtw2Vn+uts/Bulgs2q/szfuhDuXi5w5+31y9rT0/Gm2tQkcb4Z4YDvqBDIUwb&#10;v+UqqM5CaqRKlPssBXXQr8wM1EYGM01BF7n+36D4BQAA//8DAFBLAQItABQABgAIAAAAIQC2gziS&#10;/gAAAOEBAAATAAAAAAAAAAAAAAAAAAAAAABbQ29udGVudF9UeXBlc10ueG1sUEsBAi0AFAAGAAgA&#10;AAAhADj9If/WAAAAlAEAAAsAAAAAAAAAAAAAAAAALwEAAF9yZWxzLy5yZWxzUEsBAi0AFAAGAAgA&#10;AAAhALR4og+IAgAASwUAAA4AAAAAAAAAAAAAAAAALgIAAGRycy9lMm9Eb2MueG1sUEsBAi0AFAAG&#10;AAgAAAAhAP2SHtHgAAAACQEAAA8AAAAAAAAAAAAAAAAA4gQAAGRycy9kb3ducmV2LnhtbFBLBQYA&#10;AAAABAAEAPMAAADvBQAAAAA=&#10;" fillcolor="#4f81bd [3204]" strokecolor="#243f60 [1604]" strokeweight="2pt">
+                      <v:textbox>
+                        <w:txbxContent>
+                          <w:p>
+                            <w:pPr>
+                              <w:jc w:val="center"/>
+                              <w:rPr>
+                                <w:sz w:val="44"/>
+                              </w:rPr>
+                            </w:pPr>
+                            <w:r>
+                              <w:rPr>
+                                <w:rFonts w:hint="eastAsia"/>
+                                <w:sz w:val="44"/>
+                              </w:rPr>
+                              <w:t>M</w:t>
+                            </w:r>
+                          </w:p>
+                        </w:txbxContent>
+                      </v:textbox>
+                    </v:oval>
+                  </w:pict>
+                </mc:Fallback>
+              </mc:AlternateContent>
+            </w:r>
+          </w:p>
+        </w:tc>
+      </w:tr>
+    </w:tbl>
+    <w:p>
+      <w:pPr>
+        <w:spacing w:after="0"/>
+        <w:rPr>
+          <w:rFonts w:hint="eastAsia"/>
+        </w:rPr>
+      </w:pPr>
     </w:p>
     <w:p>
       <w:pPr>
@@ -2973,6 +4638,56 @@
     </w:sectPr>
   </w:body>
 </w:document>
+</file>
+
+<file path=word/endnotes.xml><?xml version="1.0" encoding="utf-8"?>
+<w:endnotes xmlns:wpc="http://schemas.microsoft.com/office/word/2010/wordprocessingCanvas" xmlns:mc="http://schemas.openxmlformats.org/markup-compatibility/2006" xmlns:o="urn:schemas-microsoft-com:office:office" xmlns:r="http://schemas.openxmlformats.org/officeDocument/2006/relationships" xmlns:m="http://schemas.openxmlformats.org/officeDocument/2006/math" xmlns:v="urn:schemas-microsoft-com:vml" xmlns:wp14="http://schemas.microsoft.com/office/word/2010/wordprocessingDrawing" xmlns:wp="http://schemas.openxmlformats.org/drawingml/2006/wordprocessingDrawing" xmlns:w10="urn:schemas-microsoft-com:office:word" xmlns:w="http://schemas.openxmlformats.org/wordprocessingml/2006/main" xmlns:w14="http://schemas.microsoft.com/office/word/2010/wordml" xmlns:wpg="http://schemas.microsoft.com/office/word/2010/wordprocessingGroup" xmlns:wpi="http://schemas.microsoft.com/office/word/2010/wordprocessingInk" xmlns:wne="http://schemas.microsoft.com/office/word/2006/wordml" xmlns:wps="http://schemas.microsoft.com/office/word/2010/wordprocessingShape" mc:Ignorable="w14 wp14">
+  <w:endnote w:type="separator" w:id="-1">
+    <w:p>
+      <w:pPr>
+        <w:spacing w:after="0" w:line="240" w:lineRule="auto"/>
+      </w:pPr>
+      <w:r>
+        <w:separator/>
+      </w:r>
+    </w:p>
+  </w:endnote>
+  <w:endnote w:type="continuationSeparator" w:id="0">
+    <w:p>
+      <w:pPr>
+        <w:spacing w:after="0" w:line="240" w:lineRule="auto"/>
+      </w:pPr>
+      <w:r>
+        <w:continuationSeparator/>
+      </w:r>
+    </w:p>
+  </w:endnote>
+</w:endnotes>
+</file>
+
+<file path=word/footnotes.xml><?xml version="1.0" encoding="utf-8"?>
+<w:footnotes xmlns:wpc="http://schemas.microsoft.com/office/word/2010/wordprocessingCanvas" xmlns:mc="http://schemas.openxmlformats.org/markup-compatibility/2006" xmlns:o="urn:schemas-microsoft-com:office:office" xmlns:r="http://schemas.openxmlformats.org/officeDocument/2006/relationships" xmlns:m="http://schemas.openxmlformats.org/officeDocument/2006/math" xmlns:v="urn:schemas-microsoft-com:vml" xmlns:wp14="http://schemas.microsoft.com/office/word/2010/wordprocessingDrawing" xmlns:wp="http://schemas.openxmlformats.org/drawingml/2006/wordprocessingDrawing" xmlns:w10="urn:schemas-microsoft-com:office:word" xmlns:w="http://schemas.openxmlformats.org/wordprocessingml/2006/main" xmlns:w14="http://schemas.microsoft.com/office/word/2010/wordml" xmlns:wpg="http://schemas.microsoft.com/office/word/2010/wordprocessingGroup" xmlns:wpi="http://schemas.microsoft.com/office/word/2010/wordprocessingInk" xmlns:wne="http://schemas.microsoft.com/office/word/2006/wordml" xmlns:wps="http://schemas.microsoft.com/office/word/2010/wordprocessingShape" mc:Ignorable="w14 wp14">
+  <w:footnote w:type="separator" w:id="-1">
+    <w:p>
+      <w:pPr>
+        <w:spacing w:after="0" w:line="240" w:lineRule="auto"/>
+      </w:pPr>
+      <w:r>
+        <w:separator/>
+      </w:r>
+    </w:p>
+  </w:footnote>
+  <w:footnote w:type="continuationSeparator" w:id="0">
+    <w:p>
+      <w:pPr>
+        <w:spacing w:after="0" w:line="240" w:lineRule="auto"/>
+      </w:pPr>
+      <w:r>
+        <w:continuationSeparator/>
+      </w:r>
+    </w:p>
+  </w:footnote>
+</w:footnotes>
 </file>
 
 <file path=word/numbering.xml><?xml version="1.0" encoding="utf-8"?>
@@ -3564,6 +5279,87 @@
       <w:ind w:leftChars="400" w:left="800"/>
     </w:pPr>
   </w:style>
+  <w:style w:type="table" w:styleId="a5">
+    <w:name w:val="Table Grid"/>
+    <w:basedOn w:val="a1"/>
+    <w:uiPriority w:val="59"/>
+    <w:rsid w:val="009218E6"/>
+    <w:pPr>
+      <w:spacing w:after="0" w:line="240" w:lineRule="auto"/>
+    </w:pPr>
+    <w:tblPr>
+      <w:tblBorders>
+        <w:top w:val="single" w:sz="4" w:space="0" w:color="auto"/>
+        <w:left w:val="single" w:sz="4" w:space="0" w:color="auto"/>
+        <w:bottom w:val="single" w:sz="4" w:space="0" w:color="auto"/>
+        <w:right w:val="single" w:sz="4" w:space="0" w:color="auto"/>
+        <w:insideH w:val="single" w:sz="4" w:space="0" w:color="auto"/>
+        <w:insideV w:val="single" w:sz="4" w:space="0" w:color="auto"/>
+      </w:tblBorders>
+    </w:tblPr>
+  </w:style>
+  <w:style w:type="paragraph" w:styleId="a6">
+    <w:name w:val="Balloon Text"/>
+    <w:basedOn w:val="a"/>
+    <w:link w:val="Char"/>
+    <w:uiPriority w:val="99"/>
+    <w:semiHidden/>
+    <w:unhideWhenUsed/>
+    <w:rsid w:val="009218E6"/>
+    <w:pPr>
+      <w:spacing w:after="0" w:line="240" w:lineRule="auto"/>
+    </w:pPr>
+    <w:rPr>
+      <w:rFonts w:asciiTheme="majorHAnsi" w:eastAsiaTheme="majorEastAsia" w:hAnsiTheme="majorHAnsi" w:cstheme="majorBidi"/>
+      <w:sz w:val="18"/>
+      <w:szCs w:val="18"/>
+    </w:rPr>
+  </w:style>
+  <w:style w:type="character" w:customStyle="1" w:styleId="Char">
+    <w:name w:val="풍선 도움말 텍스트 Char"/>
+    <w:basedOn w:val="a0"/>
+    <w:link w:val="a6"/>
+    <w:uiPriority w:val="99"/>
+    <w:semiHidden/>
+    <w:rsid w:val="009218E6"/>
+    <w:rPr>
+      <w:rFonts w:asciiTheme="majorHAnsi" w:eastAsiaTheme="majorEastAsia" w:hAnsiTheme="majorHAnsi" w:cstheme="majorBidi"/>
+      <w:sz w:val="18"/>
+      <w:szCs w:val="18"/>
+    </w:rPr>
+  </w:style>
+  <w:style w:type="paragraph" w:styleId="a7">
+    <w:name w:val="footnote text"/>
+    <w:basedOn w:val="a"/>
+    <w:link w:val="Char0"/>
+    <w:uiPriority w:val="99"/>
+    <w:semiHidden/>
+    <w:unhideWhenUsed/>
+    <w:rsid w:val="00DB07C8"/>
+    <w:pPr>
+      <w:snapToGrid w:val="0"/>
+      <w:jc w:val="left"/>
+    </w:pPr>
+  </w:style>
+  <w:style w:type="character" w:customStyle="1" w:styleId="Char0">
+    <w:name w:val="각주 텍스트 Char"/>
+    <w:basedOn w:val="a0"/>
+    <w:link w:val="a7"/>
+    <w:uiPriority w:val="99"/>
+    <w:semiHidden/>
+    <w:rsid w:val="00DB07C8"/>
+  </w:style>
+  <w:style w:type="character" w:styleId="a8">
+    <w:name w:val="footnote reference"/>
+    <w:basedOn w:val="a0"/>
+    <w:uiPriority w:val="99"/>
+    <w:semiHidden/>
+    <w:unhideWhenUsed/>
+    <w:rsid w:val="00DB07C8"/>
+    <w:rPr>
+      <w:vertAlign w:val="superscript"/>
+    </w:rPr>
+  </w:style>
 </w:styles>
 </file>
 
@@ -3782,6 +5578,87 @@
     <w:pPr>
       <w:ind w:leftChars="400" w:left="800"/>
     </w:pPr>
+  </w:style>
+  <w:style w:type="table" w:styleId="a5">
+    <w:name w:val="Table Grid"/>
+    <w:basedOn w:val="a1"/>
+    <w:uiPriority w:val="59"/>
+    <w:rsid w:val="009218E6"/>
+    <w:pPr>
+      <w:spacing w:after="0" w:line="240" w:lineRule="auto"/>
+    </w:pPr>
+    <w:tblPr>
+      <w:tblBorders>
+        <w:top w:val="single" w:sz="4" w:space="0" w:color="auto"/>
+        <w:left w:val="single" w:sz="4" w:space="0" w:color="auto"/>
+        <w:bottom w:val="single" w:sz="4" w:space="0" w:color="auto"/>
+        <w:right w:val="single" w:sz="4" w:space="0" w:color="auto"/>
+        <w:insideH w:val="single" w:sz="4" w:space="0" w:color="auto"/>
+        <w:insideV w:val="single" w:sz="4" w:space="0" w:color="auto"/>
+      </w:tblBorders>
+    </w:tblPr>
+  </w:style>
+  <w:style w:type="paragraph" w:styleId="a6">
+    <w:name w:val="Balloon Text"/>
+    <w:basedOn w:val="a"/>
+    <w:link w:val="Char"/>
+    <w:uiPriority w:val="99"/>
+    <w:semiHidden/>
+    <w:unhideWhenUsed/>
+    <w:rsid w:val="009218E6"/>
+    <w:pPr>
+      <w:spacing w:after="0" w:line="240" w:lineRule="auto"/>
+    </w:pPr>
+    <w:rPr>
+      <w:rFonts w:asciiTheme="majorHAnsi" w:eastAsiaTheme="majorEastAsia" w:hAnsiTheme="majorHAnsi" w:cstheme="majorBidi"/>
+      <w:sz w:val="18"/>
+      <w:szCs w:val="18"/>
+    </w:rPr>
+  </w:style>
+  <w:style w:type="character" w:customStyle="1" w:styleId="Char">
+    <w:name w:val="풍선 도움말 텍스트 Char"/>
+    <w:basedOn w:val="a0"/>
+    <w:link w:val="a6"/>
+    <w:uiPriority w:val="99"/>
+    <w:semiHidden/>
+    <w:rsid w:val="009218E6"/>
+    <w:rPr>
+      <w:rFonts w:asciiTheme="majorHAnsi" w:eastAsiaTheme="majorEastAsia" w:hAnsiTheme="majorHAnsi" w:cstheme="majorBidi"/>
+      <w:sz w:val="18"/>
+      <w:szCs w:val="18"/>
+    </w:rPr>
+  </w:style>
+  <w:style w:type="paragraph" w:styleId="a7">
+    <w:name w:val="footnote text"/>
+    <w:basedOn w:val="a"/>
+    <w:link w:val="Char0"/>
+    <w:uiPriority w:val="99"/>
+    <w:semiHidden/>
+    <w:unhideWhenUsed/>
+    <w:rsid w:val="00DB07C8"/>
+    <w:pPr>
+      <w:snapToGrid w:val="0"/>
+      <w:jc w:val="left"/>
+    </w:pPr>
+  </w:style>
+  <w:style w:type="character" w:customStyle="1" w:styleId="Char0">
+    <w:name w:val="각주 텍스트 Char"/>
+    <w:basedOn w:val="a0"/>
+    <w:link w:val="a7"/>
+    <w:uiPriority w:val="99"/>
+    <w:semiHidden/>
+    <w:rsid w:val="00DB07C8"/>
+  </w:style>
+  <w:style w:type="character" w:styleId="a8">
+    <w:name w:val="footnote reference"/>
+    <w:basedOn w:val="a0"/>
+    <w:uiPriority w:val="99"/>
+    <w:semiHidden/>
+    <w:unhideWhenUsed/>
+    <w:rsid w:val="00DB07C8"/>
+    <w:rPr>
+      <w:vertAlign w:val="superscript"/>
+    </w:rPr>
   </w:style>
 </w:styles>
 </file>
@@ -4076,7 +5953,7 @@
 </file>
 
 <file path=customXml/itemProps1.xml><?xml version="1.0" encoding="utf-8"?>
-<ds:datastoreItem xmlns:ds="http://schemas.openxmlformats.org/officeDocument/2006/customXml" ds:itemID="{237815FA-DEBC-49F8-8EC9-C854CC3EAABC}">
+<ds:datastoreItem xmlns:ds="http://schemas.openxmlformats.org/officeDocument/2006/customXml" ds:itemID="{56F5F7F9-AFA6-466A-8D1A-6F43A86E37C9}">
   <ds:schemaRefs>
     <ds:schemaRef ds:uri="http://schemas.openxmlformats.org/officeDocument/2006/bibliography"/>
   </ds:schemaRefs>

</xml_diff>

<commit_message>
add updated class summary at 16/12/20
</commit_message>
<xml_diff>
--- a/Subjects/JSP/수업내용/JSP_161206.docx
+++ b/Subjects/JSP/수업내용/JSP_161206.docx
@@ -2970,9 +2970,6 @@
     <w:p>
       <w:pPr>
         <w:spacing w:after="0"/>
-        <w:rPr>
-          <w:rFonts w:hint="eastAsia"/>
-        </w:rPr>
       </w:pPr>
       <w:r>
         <w:rPr>
@@ -2984,9 +2981,6 @@
     <w:p>
       <w:pPr>
         <w:spacing w:after="0"/>
-        <w:rPr>
-          <w:rFonts w:hint="eastAsia"/>
-        </w:rPr>
       </w:pPr>
       <w:r>
         <w:rPr>
@@ -3004,17 +2998,11 @@
     <w:p>
       <w:pPr>
         <w:spacing w:after="0"/>
-        <w:rPr>
-          <w:rFonts w:hint="eastAsia"/>
-        </w:rPr>
-      </w:pPr>
-    </w:p>
-    <w:p>
-      <w:pPr>
-        <w:spacing w:after="0"/>
-        <w:rPr>
-          <w:rFonts w:hint="eastAsia"/>
-        </w:rPr>
+      </w:pPr>
+    </w:p>
+    <w:p>
+      <w:pPr>
+        <w:spacing w:after="0"/>
       </w:pPr>
       <w:proofErr w:type="spellStart"/>
       <w:r>
@@ -3035,17 +3023,11 @@
     <w:p>
       <w:pPr>
         <w:spacing w:after="0"/>
-        <w:rPr>
-          <w:rFonts w:hint="eastAsia"/>
-        </w:rPr>
-      </w:pPr>
-    </w:p>
-    <w:p>
-      <w:pPr>
-        <w:spacing w:after="0"/>
-        <w:rPr>
-          <w:rFonts w:hint="eastAsia"/>
-        </w:rPr>
+      </w:pPr>
+    </w:p>
+    <w:p>
+      <w:pPr>
+        <w:spacing w:after="0"/>
       </w:pPr>
       <w:r>
         <w:rPr>
@@ -3074,9 +3056,6 @@
     <w:p>
       <w:pPr>
         <w:spacing w:after="0"/>
-        <w:rPr>
-          <w:rFonts w:hint="eastAsia"/>
-        </w:rPr>
       </w:pPr>
       <w:r>
         <w:rPr>
@@ -3117,57 +3096,22 @@
     <w:p>
       <w:pPr>
         <w:spacing w:after="0"/>
-        <w:rPr>
-          <w:rFonts w:hint="eastAsia"/>
-        </w:rPr>
-      </w:pPr>
-      <w:r>
-        <w:rPr>
-          <w:rFonts w:hint="eastAsia"/>
-        </w:rPr>
-        <w:t xml:space="preserve">예를 들면, </w:t>
-      </w:r>
-      <w:r>
-        <w:rPr>
-          <w:rFonts w:hint="eastAsia"/>
-        </w:rPr>
-        <w:t>&lt;%=</w:t>
-      </w:r>
-      <w:r>
-        <w:rPr>
-          <w:rFonts w:hint="eastAsia"/>
-        </w:rPr>
-        <w:t>hello</w:t>
-      </w:r>
-      <w:r>
-        <w:rPr>
-          <w:rFonts w:hint="eastAsia"/>
-        </w:rPr>
-        <w:t xml:space="preserve"> %&gt;</w:t>
-      </w:r>
-      <w:r>
-        <w:rPr>
-          <w:rFonts w:hint="eastAsia"/>
-        </w:rPr>
-        <w:t xml:space="preserve"> 와 ${hello} 는 같다. </w:t>
-      </w:r>
-    </w:p>
-    <w:p>
-      <w:pPr>
-        <w:spacing w:after="0"/>
-        <w:rPr>
-          <w:rFonts w:hint="eastAsia"/>
-        </w:rPr>
-      </w:pPr>
-      <w:bookmarkStart w:id="0" w:name="_GoBack"/>
-      <w:bookmarkEnd w:id="0"/>
-    </w:p>
-    <w:p>
-      <w:pPr>
-        <w:spacing w:after="0"/>
-        <w:rPr>
-          <w:rFonts w:hint="eastAsia"/>
-        </w:rPr>
+      </w:pPr>
+      <w:r>
+        <w:rPr>
+          <w:rFonts w:hint="eastAsia"/>
+        </w:rPr>
+        <w:t xml:space="preserve">예를 들면, &lt;%=hello %&gt; 와 ${hello} 는 같다. </w:t>
+      </w:r>
+    </w:p>
+    <w:p>
+      <w:pPr>
+        <w:spacing w:after="0"/>
+      </w:pPr>
+    </w:p>
+    <w:p>
+      <w:pPr>
+        <w:spacing w:after="0"/>
       </w:pPr>
       <w:r>
         <w:rPr>
@@ -3194,7 +3138,6 @@
       <w:pPr>
         <w:spacing w:after="0"/>
         <w:rPr>
-          <w:rFonts w:hint="eastAsia"/>
           <w:b/>
           <w:sz w:val="24"/>
           <w:u w:val="single"/>
@@ -3228,11 +3171,6 @@
             <w:tcW w:w="10664" w:type="dxa"/>
           </w:tcPr>
           <w:p>
-            <w:pPr>
-              <w:rPr>
-                <w:rFonts w:hint="eastAsia"/>
-              </w:rPr>
-            </w:pPr>
             <w:r>
               <w:rPr>
                 <w:rFonts w:hint="eastAsia"/>
@@ -3287,9 +3225,6 @@
                                 <w:p>
                                   <w:pPr>
                                     <w:spacing w:after="0" w:line="240" w:lineRule="auto"/>
-                                    <w:rPr>
-                                      <w:rFonts w:hint="eastAsia"/>
-                                    </w:rPr>
                                   </w:pPr>
                                   <w:r>
                                     <w:rPr>
@@ -3341,9 +3276,6 @@
                           <w:p>
                             <w:pPr>
                               <w:spacing w:after="0" w:line="240" w:lineRule="auto"/>
-                              <w:rPr>
-                                <w:rFonts w:hint="eastAsia"/>
-                              </w:rPr>
                             </w:pPr>
                             <w:r>
                               <w:rPr>
@@ -3767,11 +3699,6 @@
                             <wps:txbx>
                               <w:txbxContent>
                                 <w:p>
-                                  <w:pPr>
-                                    <w:rPr>
-                                      <w:rFonts w:hint="eastAsia"/>
-                                    </w:rPr>
-                                  </w:pPr>
                                   <w:r>
                                     <w:rPr>
                                       <w:rFonts w:hint="eastAsia"/>
@@ -3826,11 +3753,6 @@
                       <v:textbox>
                         <w:txbxContent>
                           <w:p>
-                            <w:pPr>
-                              <w:rPr>
-                                <w:rFonts w:hint="eastAsia"/>
-                              </w:rPr>
-                            </w:pPr>
                             <w:r>
                               <w:rPr>
                                 <w:rFonts w:hint="eastAsia"/>
@@ -4575,49 +4497,836 @@
     <w:p>
       <w:pPr>
         <w:spacing w:after="0"/>
-        <w:rPr>
-          <w:rFonts w:hint="eastAsia"/>
-        </w:rPr>
-      </w:pPr>
-    </w:p>
-    <w:p>
-      <w:pPr>
-        <w:spacing w:after="0"/>
-      </w:pPr>
-    </w:p>
-    <w:p>
-      <w:pPr>
-        <w:spacing w:after="0"/>
-      </w:pPr>
-    </w:p>
-    <w:p>
-      <w:pPr>
-        <w:spacing w:after="0"/>
-      </w:pPr>
-    </w:p>
-    <w:p>
-      <w:pPr>
-        <w:spacing w:after="0"/>
-      </w:pPr>
-    </w:p>
-    <w:p>
-      <w:pPr>
-        <w:spacing w:after="0"/>
-      </w:pPr>
-    </w:p>
-    <w:p>
-      <w:pPr>
-        <w:spacing w:after="0"/>
-      </w:pPr>
-    </w:p>
-    <w:p>
-      <w:pPr>
-        <w:spacing w:after="0"/>
-      </w:pPr>
-    </w:p>
-    <w:p>
-      <w:pPr>
-        <w:spacing w:after="0"/>
+      </w:pPr>
+    </w:p>
+    <w:p>
+      <w:pPr>
+        <w:spacing w:after="0"/>
+      </w:pPr>
+      <w:r>
+        <w:rPr>
+          <w:rFonts w:hint="eastAsia"/>
+        </w:rPr>
+        <w:t>URL 구성</w:t>
+      </w:r>
+    </w:p>
+    <w:p>
+      <w:pPr>
+        <w:spacing w:after="0" w:line="240" w:lineRule="auto"/>
+      </w:pPr>
+      <w:r>
+        <w:rPr>
+          <w:noProof/>
+        </w:rPr>
+        <mc:AlternateContent>
+          <mc:Choice Requires="wps">
+            <w:drawing>
+              <wp:anchor distT="0" distB="0" distL="114300" distR="114300" simplePos="0" relativeHeight="251688960" behindDoc="0" locked="0" layoutInCell="1" allowOverlap="1" wp14:anchorId="4FF34D4D" wp14:editId="43E95997">
+                <wp:simplePos x="0" y="0"/>
+                <wp:positionH relativeFrom="column">
+                  <wp:posOffset>1162050</wp:posOffset>
+                </wp:positionH>
+                <wp:positionV relativeFrom="paragraph">
+                  <wp:posOffset>5715</wp:posOffset>
+                </wp:positionV>
+                <wp:extent cx="847725" cy="210820"/>
+                <wp:effectExtent l="0" t="0" r="28575" b="17780"/>
+                <wp:wrapNone/>
+                <wp:docPr id="17" name="직사각형 17"/>
+                <wp:cNvGraphicFramePr/>
+                <a:graphic xmlns:a="http://schemas.openxmlformats.org/drawingml/2006/main">
+                  <a:graphicData uri="http://schemas.microsoft.com/office/word/2010/wordprocessingShape">
+                    <wps:wsp>
+                      <wps:cNvSpPr/>
+                      <wps:spPr>
+                        <a:xfrm>
+                          <a:off x="0" y="0"/>
+                          <a:ext cx="847725" cy="210820"/>
+                        </a:xfrm>
+                        <a:prstGeom prst="rect">
+                          <a:avLst/>
+                        </a:prstGeom>
+                        <a:noFill/>
+                      </wps:spPr>
+                      <wps:style>
+                        <a:lnRef idx="2">
+                          <a:schemeClr val="accent2"/>
+                        </a:lnRef>
+                        <a:fillRef idx="1">
+                          <a:schemeClr val="lt1"/>
+                        </a:fillRef>
+                        <a:effectRef idx="0">
+                          <a:schemeClr val="accent2"/>
+                        </a:effectRef>
+                        <a:fontRef idx="minor">
+                          <a:schemeClr val="dk1"/>
+                        </a:fontRef>
+                      </wps:style>
+                      <wps:bodyPr rot="0" spcFirstLastPara="0" vertOverflow="overflow" horzOverflow="overflow" vert="horz" wrap="square" lIns="91440" tIns="45720" rIns="91440" bIns="45720" numCol="1" spcCol="0" rtlCol="0" fromWordArt="0" anchor="ctr" anchorCtr="0" forceAA="0" compatLnSpc="1">
+                        <a:prstTxWarp prst="textNoShape">
+                          <a:avLst/>
+                        </a:prstTxWarp>
+                        <a:noAutofit/>
+                      </wps:bodyPr>
+                    </wps:wsp>
+                  </a:graphicData>
+                </a:graphic>
+                <wp14:sizeRelH relativeFrom="margin">
+                  <wp14:pctWidth>0</wp14:pctWidth>
+                </wp14:sizeRelH>
+                <wp14:sizeRelV relativeFrom="margin">
+                  <wp14:pctHeight>0</wp14:pctHeight>
+                </wp14:sizeRelV>
+              </wp:anchor>
+            </w:drawing>
+          </mc:Choice>
+          <mc:Fallback>
+            <w:pict>
+              <v:rect id="직사각형 17" o:spid="_x0000_s1026" style="position:absolute;left:0;text-align:left;margin-left:91.5pt;margin-top:.45pt;width:66.75pt;height:16.6pt;z-index:251688960;visibility:visible;mso-wrap-style:square;mso-width-percent:0;mso-height-percent:0;mso-wrap-distance-left:9pt;mso-wrap-distance-top:0;mso-wrap-distance-right:9pt;mso-wrap-distance-bottom:0;mso-position-horizontal:absolute;mso-position-horizontal-relative:text;mso-position-vertical:absolute;mso-position-vertical-relative:text;mso-width-percent:0;mso-height-percent:0;mso-width-relative:margin;mso-height-relative:margin;v-text-anchor:middle" o:gfxdata="UEsDBBQABgAIAAAAIQC2gziS/gAAAOEBAAATAAAAW0NvbnRlbnRfVHlwZXNdLnhtbJSRQU7DMBBF&#10;90jcwfIWJU67QAgl6YK0S0CoHGBkTxKLZGx5TGhvj5O2G0SRWNoz/78nu9wcxkFMGNg6quQqL6RA&#10;0s5Y6ir5vt9lD1JwBDIwOMJKHpHlpr69KfdHjyxSmriSfYz+USnWPY7AufNIadK6MEJMx9ApD/oD&#10;OlTrorhX2lFEilmcO2RdNtjC5xDF9pCuTyYBB5bi6bQ4syoJ3g9WQ0ymaiLzg5KdCXlKLjvcW893&#10;SUOqXwnz5DrgnHtJTxOsQfEKIT7DmDSUCaxw7Rqn8787ZsmRM9e2VmPeBN4uqYvTtW7jvijg9N/y&#10;JsXecLq0q+WD6m8AAAD//wMAUEsDBBQABgAIAAAAIQA4/SH/1gAAAJQBAAALAAAAX3JlbHMvLnJl&#10;bHOkkMFqwzAMhu+DvYPRfXGawxijTi+j0GvpHsDYimMaW0Yy2fr2M4PBMnrbUb/Q94l/f/hMi1qR&#10;JVI2sOt6UJgd+ZiDgffL8ekFlFSbvV0oo4EbChzGx4f9GRdb25HMsYhqlCwG5lrLq9biZkxWOiqY&#10;22YiTra2kYMu1l1tQD30/bPm3wwYN0x18gb45AdQl1tp5j/sFB2T0FQ7R0nTNEV3j6o9feQzro1i&#10;OWA14Fm+Q8a1a8+Bvu/d/dMb2JY5uiPbhG/ktn4cqGU/er3pcvwCAAD//wMAUEsDBBQABgAIAAAA&#10;IQBReVPugQIAACEFAAAOAAAAZHJzL2Uyb0RvYy54bWysVMFu1DAQvSPxD5bvNJtoy5ZVs9WqVRFS&#10;1Va0qGfXsbsRjseMvZtdbvAPSPwBFw58Fyr/wNjJpqXsCXFJxp43M57nNz48WjeGrRT6GmzJ870R&#10;Z8pKqGp7V/J316cvDjjzQdhKGLCq5Bvl+dHs+bPD1k1VAQswlUJGSayftq7kixDcNMu8XKhG+D1w&#10;ypJTAzYi0BLvsgpFS9kbkxWj0cusBawcglTe0+5J5+SzlF9rJcOF1l4FZkpOZwvpi+l7G7/Z7FBM&#10;71C4RS37Y4h/OEUjaktFh1QnIgi2xPqvVE0tETzosCehyUDrWqrUA3WTj550c7UQTqVeiBzvBpr8&#10;/0srz1eXyOqK7m7CmRUN3dH9t0/3n7///PHp19cvjLaJo9b5KUGv3CX2K09mbHitsYl/aoWtE6+b&#10;gVe1DkzS5sF4Min2OZPkKvLRQZF4zx6CHfrwWkHDolFypGtLbIrVmQ9UkKBbSKxl4bQ2Ju7Hc3Un&#10;SVbYGBUBxr5Vmrqi2kVKlPSkjg2ylSAlCCmVDUXsjFIndAzTlHUIzHcFmpD3QT02hqmksyFwtCvw&#10;z4pDRKoKNgzBTW0BdyWo3g+VO/y2+67n2P4tVBu6TIRO5d7J05r4PBM+XAokWdMA0KiGC/poA23J&#10;obc4WwB+3LUf8aQ28nLW0piU3H9YClScmTeWdPgqH4/jXKXFeH9CV8vwsef2sccum2Mg/nN6FJxM&#10;ZsQHszU1QnNDEz2PVcklrKTaJZcBt4vj0I0vvQlSzecJRrPkRDizV07G5JHVqJfr9Y1A14sqkBrP&#10;YTtSYvpEWx02RlqYLwPoOgnvgdeeb5rDJJr+zYiD/nidUA8v2+w3AAAA//8DAFBLAwQUAAYACAAA&#10;ACEA1CmMPt0AAAAHAQAADwAAAGRycy9kb3ducmV2LnhtbEyPQUvDQBCF74L/YRnBm92k1VhjNiUU&#10;BEUomAribZsdk+DubMxum/jvHU96e483vPdNsZmdFSccQ+9JQbpIQCA13vTUKnjdP1ytQYSoyWjr&#10;CRV8Y4BNeX5W6Nz4iV7wVMdWcAmFXCvoYhxyKUPTodNh4Qckzj786HRkO7bSjHricmflMkky6XRP&#10;vNDpAbcdNp/10Smwy9v6kZ6r3dO7ITtV22z/Rl9KXV7M1T2IiHP8O4ZffEaHkpkO/kgmCMt+veJf&#10;ooI7EByv0uwGxIHFdQqyLOR//vIHAAD//wMAUEsBAi0AFAAGAAgAAAAhALaDOJL+AAAA4QEAABMA&#10;AAAAAAAAAAAAAAAAAAAAAFtDb250ZW50X1R5cGVzXS54bWxQSwECLQAUAAYACAAAACEAOP0h/9YA&#10;AACUAQAACwAAAAAAAAAAAAAAAAAvAQAAX3JlbHMvLnJlbHNQSwECLQAUAAYACAAAACEAUXlT7oEC&#10;AAAhBQAADgAAAAAAAAAAAAAAAAAuAgAAZHJzL2Uyb0RvYy54bWxQSwECLQAUAAYACAAAACEA1CmM&#10;Pt0AAAAHAQAADwAAAAAAAAAAAAAAAADbBAAAZHJzL2Rvd25yZXYueG1sUEsFBgAAAAAEAAQA8wAA&#10;AOUFAAAAAA==&#10;" filled="f" strokecolor="#c0504d [3205]" strokeweight="2pt"/>
+            </w:pict>
+          </mc:Fallback>
+        </mc:AlternateContent>
+      </w:r>
+      <w:r>
+        <w:rPr>
+          <w:noProof/>
+        </w:rPr>
+        <mc:AlternateContent>
+          <mc:Choice Requires="wps">
+            <w:drawing>
+              <wp:anchor distT="0" distB="0" distL="114300" distR="114300" simplePos="0" relativeHeight="251684864" behindDoc="0" locked="0" layoutInCell="1" allowOverlap="1" wp14:anchorId="038D5340" wp14:editId="5FBF7B8A">
+                <wp:simplePos x="0" y="0"/>
+                <wp:positionH relativeFrom="column">
+                  <wp:posOffset>2009775</wp:posOffset>
+                </wp:positionH>
+                <wp:positionV relativeFrom="paragraph">
+                  <wp:posOffset>5715</wp:posOffset>
+                </wp:positionV>
+                <wp:extent cx="895350" cy="210820"/>
+                <wp:effectExtent l="0" t="0" r="19050" b="17780"/>
+                <wp:wrapNone/>
+                <wp:docPr id="14" name="직사각형 14"/>
+                <wp:cNvGraphicFramePr/>
+                <a:graphic xmlns:a="http://schemas.openxmlformats.org/drawingml/2006/main">
+                  <a:graphicData uri="http://schemas.microsoft.com/office/word/2010/wordprocessingShape">
+                    <wps:wsp>
+                      <wps:cNvSpPr/>
+                      <wps:spPr>
+                        <a:xfrm>
+                          <a:off x="0" y="0"/>
+                          <a:ext cx="895350" cy="210820"/>
+                        </a:xfrm>
+                        <a:prstGeom prst="rect">
+                          <a:avLst/>
+                        </a:prstGeom>
+                        <a:noFill/>
+                      </wps:spPr>
+                      <wps:style>
+                        <a:lnRef idx="2">
+                          <a:schemeClr val="accent2"/>
+                        </a:lnRef>
+                        <a:fillRef idx="1">
+                          <a:schemeClr val="lt1"/>
+                        </a:fillRef>
+                        <a:effectRef idx="0">
+                          <a:schemeClr val="accent2"/>
+                        </a:effectRef>
+                        <a:fontRef idx="minor">
+                          <a:schemeClr val="dk1"/>
+                        </a:fontRef>
+                      </wps:style>
+                      <wps:bodyPr rot="0" spcFirstLastPara="0" vertOverflow="overflow" horzOverflow="overflow" vert="horz" wrap="square" lIns="91440" tIns="45720" rIns="91440" bIns="45720" numCol="1" spcCol="0" rtlCol="0" fromWordArt="0" anchor="ctr" anchorCtr="0" forceAA="0" compatLnSpc="1">
+                        <a:prstTxWarp prst="textNoShape">
+                          <a:avLst/>
+                        </a:prstTxWarp>
+                        <a:noAutofit/>
+                      </wps:bodyPr>
+                    </wps:wsp>
+                  </a:graphicData>
+                </a:graphic>
+              </wp:anchor>
+            </w:drawing>
+          </mc:Choice>
+          <mc:Fallback>
+            <w:pict>
+              <v:rect id="직사각형 14" o:spid="_x0000_s1026" style="position:absolute;left:0;text-align:left;margin-left:158.25pt;margin-top:.45pt;width:70.5pt;height:16.6pt;z-index:251684864;visibility:visible;mso-wrap-style:square;mso-wrap-distance-left:9pt;mso-wrap-distance-top:0;mso-wrap-distance-right:9pt;mso-wrap-distance-bottom:0;mso-position-horizontal:absolute;mso-position-horizontal-relative:text;mso-position-vertical:absolute;mso-position-vertical-relative:text;v-text-anchor:middle" o:gfxdata="UEsDBBQABgAIAAAAIQC2gziS/gAAAOEBAAATAAAAW0NvbnRlbnRfVHlwZXNdLnhtbJSRQU7DMBBF&#10;90jcwfIWJU67QAgl6YK0S0CoHGBkTxKLZGx5TGhvj5O2G0SRWNoz/78nu9wcxkFMGNg6quQqL6RA&#10;0s5Y6ir5vt9lD1JwBDIwOMJKHpHlpr69KfdHjyxSmriSfYz+USnWPY7AufNIadK6MEJMx9ApD/oD&#10;OlTrorhX2lFEilmcO2RdNtjC5xDF9pCuTyYBB5bi6bQ4syoJ3g9WQ0ymaiLzg5KdCXlKLjvcW893&#10;SUOqXwnz5DrgnHtJTxOsQfEKIT7DmDSUCaxw7Rqn8787ZsmRM9e2VmPeBN4uqYvTtW7jvijg9N/y&#10;JsXecLq0q+WD6m8AAAD//wMAUEsDBBQABgAIAAAAIQA4/SH/1gAAAJQBAAALAAAAX3JlbHMvLnJl&#10;bHOkkMFqwzAMhu+DvYPRfXGawxijTi+j0GvpHsDYimMaW0Yy2fr2M4PBMnrbUb/Q94l/f/hMi1qR&#10;JVI2sOt6UJgd+ZiDgffL8ekFlFSbvV0oo4EbChzGx4f9GRdb25HMsYhqlCwG5lrLq9biZkxWOiqY&#10;22YiTra2kYMu1l1tQD30/bPm3wwYN0x18gb45AdQl1tp5j/sFB2T0FQ7R0nTNEV3j6o9feQzro1i&#10;OWA14Fm+Q8a1a8+Bvu/d/dMb2JY5uiPbhG/ktn4cqGU/er3pcvwCAAD//wMAUEsDBBQABgAIAAAA&#10;IQAKaaqOgQIAACEFAAAOAAAAZHJzL2Uyb0RvYy54bWysVMFuEzEQvSPxD5bvdLMhhTbKpopaFSFV&#10;bUWLena9drPC6zFjJ5twK/+AxB9w4cB3ofIPjL2bTSk5IS67tufNjOfNG0+OVrVhS4W+AlvwfG/A&#10;mbISysreFfz99emLA858ELYUBqwq+Fp5fjR9/mzSuLEawhxMqZBREOvHjSv4PAQ3zjIv56oWfg+c&#10;smTUgLUItMW7rETRUPTaZMPB4FXWAJYOQSrv6fSkNfJpiq+1kuFCa68CMwWnu4X0xfS9jd9sOhHj&#10;OxRuXsnuGuIfblGLylLSPtSJCIItsPorVF1JBA867EmoM9C6kirVQNXkgyfVXM2FU6kWIse7nib/&#10;/8LK8+Ulsqqk3o04s6KmHj18u3/4/P3nj/tfX78wOiaOGufHBL1yl9jtPC1jwSuNdfxTKWyVeF33&#10;vKpVYJIODw73X+4T+5JMw3xwMEy8Z1tnhz68UVCzuCg4UtsSm2J55gMlJOgGEnNZOK2MiefxXu1N&#10;0iqsjYoAY98pTVVR7mEKlPSkjg2ypSAlCCmVDcNYGYVO6OimKWrvmO9yNCHvnDpsdFNJZ73jYJfj&#10;nxl7j5QVbOid68oC7gpQfugzt/hN9W3NsfxbKNfUTIRW5d7J04r4PBM+XAokWVMLaFTDBX20gabg&#10;0K04mwN+2nUe8aQ2snLW0JgU3H9cCFScmbeWdHiYj0ZxrtJmtP+aWsvwseX2scUu6mMg/nN6FJxM&#10;y4gPZrPUCPUNTfQsZiWTsJJyF1wG3GyOQzu+9CZINZslGM2SE+HMXjkZg0dWo16uVzcCXSeqQGo8&#10;h81IifETbbXY6GlhtgigqyS8La8d3zSHSTTdmxEH/fE+obYv2/Q3AAAA//8DAFBLAwQUAAYACAAA&#10;ACEACQJRKdwAAAAHAQAADwAAAGRycy9kb3ducmV2LnhtbEyOX0vDMBTF3wW/Q7iCby7t3DqtTUcZ&#10;CIog2AniW9Zc22JyU5tsrd/e65M+nj+c8yu2s7PihGPoPSlIFwkIpMabnloFr/v7qxsQIWoy2npC&#10;Bd8YYFuenxU6N36iFzzVsRU8QiHXCroYh1zK0HTodFj4AYmzDz86HVmOrTSjnnjcWblMkkw63RM/&#10;dHrAXYfNZ310CuxyUz/QU/X8+G7ITtUu27/Rl1KXF3N1ByLiHP/K8IvP6FAy08EfyQRhFVyn2Zqr&#10;Cm5BcLxab1ge2F+lIMtC/ucvfwAAAP//AwBQSwECLQAUAAYACAAAACEAtoM4kv4AAADhAQAAEwAA&#10;AAAAAAAAAAAAAAAAAAAAW0NvbnRlbnRfVHlwZXNdLnhtbFBLAQItABQABgAIAAAAIQA4/SH/1gAA&#10;AJQBAAALAAAAAAAAAAAAAAAAAC8BAABfcmVscy8ucmVsc1BLAQItABQABgAIAAAAIQAKaaqOgQIA&#10;ACEFAAAOAAAAAAAAAAAAAAAAAC4CAABkcnMvZTJvRG9jLnhtbFBLAQItABQABgAIAAAAIQAJAlEp&#10;3AAAAAcBAAAPAAAAAAAAAAAAAAAAANsEAABkcnMvZG93bnJldi54bWxQSwUGAAAAAAQABADzAAAA&#10;5AUAAAAA&#10;" filled="f" strokecolor="#c0504d [3205]" strokeweight="2pt"/>
+            </w:pict>
+          </mc:Fallback>
+        </mc:AlternateContent>
+      </w:r>
+      <w:r>
+        <w:rPr>
+          <w:noProof/>
+        </w:rPr>
+        <mc:AlternateContent>
+          <mc:Choice Requires="wps">
+            <w:drawing>
+              <wp:anchor distT="0" distB="0" distL="114300" distR="114300" simplePos="0" relativeHeight="251689984" behindDoc="0" locked="0" layoutInCell="1" allowOverlap="1" wp14:anchorId="217EEBE4" wp14:editId="1D2C4B2B">
+                <wp:simplePos x="0" y="0"/>
+                <wp:positionH relativeFrom="column">
+                  <wp:posOffset>1343025</wp:posOffset>
+                </wp:positionH>
+                <wp:positionV relativeFrom="paragraph">
+                  <wp:posOffset>217805</wp:posOffset>
+                </wp:positionV>
+                <wp:extent cx="0" cy="323850"/>
+                <wp:effectExtent l="57150" t="38100" r="57150" b="0"/>
+                <wp:wrapNone/>
+                <wp:docPr id="18" name="직선 화살표 연결선 18"/>
+                <wp:cNvGraphicFramePr/>
+                <a:graphic xmlns:a="http://schemas.openxmlformats.org/drawingml/2006/main">
+                  <a:graphicData uri="http://schemas.microsoft.com/office/word/2010/wordprocessingShape">
+                    <wps:wsp>
+                      <wps:cNvCnPr/>
+                      <wps:spPr>
+                        <a:xfrm flipV="1">
+                          <a:off x="0" y="0"/>
+                          <a:ext cx="0" cy="323850"/>
+                        </a:xfrm>
+                        <a:prstGeom prst="straightConnector1">
+                          <a:avLst/>
+                        </a:prstGeom>
+                        <a:ln w="28575">
+                          <a:tailEnd type="arrow"/>
+                        </a:ln>
+                      </wps:spPr>
+                      <wps:style>
+                        <a:lnRef idx="1">
+                          <a:schemeClr val="accent2"/>
+                        </a:lnRef>
+                        <a:fillRef idx="0">
+                          <a:schemeClr val="accent2"/>
+                        </a:fillRef>
+                        <a:effectRef idx="0">
+                          <a:schemeClr val="accent2"/>
+                        </a:effectRef>
+                        <a:fontRef idx="minor">
+                          <a:schemeClr val="tx1"/>
+                        </a:fontRef>
+                      </wps:style>
+                      <wps:bodyPr/>
+                    </wps:wsp>
+                  </a:graphicData>
+                </a:graphic>
+              </wp:anchor>
+            </w:drawing>
+          </mc:Choice>
+          <mc:Fallback>
+            <w:pict>
+              <v:shapetype id="_x0000_t32" coordsize="21600,21600" o:spt="32" o:oned="t" path="m,l21600,21600e" filled="f">
+                <v:path arrowok="t" fillok="f" o:connecttype="none"/>
+                <o:lock v:ext="edit" shapetype="t"/>
+              </v:shapetype>
+              <v:shape id="직선 화살표 연결선 18" o:spid="_x0000_s1026" type="#_x0000_t32" style="position:absolute;left:0;text-align:left;margin-left:105.75pt;margin-top:17.15pt;width:0;height:25.5pt;flip:y;z-index:251689984;visibility:visible;mso-wrap-style:square;mso-wrap-distance-left:9pt;mso-wrap-distance-top:0;mso-wrap-distance-right:9pt;mso-wrap-distance-bottom:0;mso-position-horizontal:absolute;mso-position-horizontal-relative:text;mso-position-vertical:absolute;mso-position-vertical-relative:text" o:gfxdata="UEsDBBQABgAIAAAAIQC2gziS/gAAAOEBAAATAAAAW0NvbnRlbnRfVHlwZXNdLnhtbJSRQU7DMBBF&#10;90jcwfIWJU67QAgl6YK0S0CoHGBkTxKLZGx5TGhvj5O2G0SRWNoz/78nu9wcxkFMGNg6quQqL6RA&#10;0s5Y6ir5vt9lD1JwBDIwOMJKHpHlpr69KfdHjyxSmriSfYz+USnWPY7AufNIadK6MEJMx9ApD/oD&#10;OlTrorhX2lFEilmcO2RdNtjC5xDF9pCuTyYBB5bi6bQ4syoJ3g9WQ0ymaiLzg5KdCXlKLjvcW893&#10;SUOqXwnz5DrgnHtJTxOsQfEKIT7DmDSUCaxw7Rqn8787ZsmRM9e2VmPeBN4uqYvTtW7jvijg9N/y&#10;JsXecLq0q+WD6m8AAAD//wMAUEsDBBQABgAIAAAAIQA4/SH/1gAAAJQBAAALAAAAX3JlbHMvLnJl&#10;bHOkkMFqwzAMhu+DvYPRfXGawxijTi+j0GvpHsDYimMaW0Yy2fr2M4PBMnrbUb/Q94l/f/hMi1qR&#10;JVI2sOt6UJgd+ZiDgffL8ekFlFSbvV0oo4EbChzGx4f9GRdb25HMsYhqlCwG5lrLq9biZkxWOiqY&#10;22YiTra2kYMu1l1tQD30/bPm3wwYN0x18gb45AdQl1tp5j/sFB2T0FQ7R0nTNEV3j6o9feQzro1i&#10;OWA14Fm+Q8a1a8+Bvu/d/dMb2JY5uiPbhG/ktn4cqGU/er3pcvwCAAD//wMAUEsDBBQABgAIAAAA&#10;IQBaUpeRAgIAABQEAAAOAAAAZHJzL2Uyb0RvYy54bWysU02LFDEQvQv+h5C70z2zjA7D9OxhVr2I&#10;Dn7sPZtOpgP5ohKne46Kf0AQRPDgzesi+6tk9j9YSfe2oiIoXtKdSt6req8qq9POaLIXEJSzFZ1O&#10;SkqE5a5WdlfRF88f3FlQEiKzNdPOiooeRKCn69u3Vq1fiplrnK4FECSxYdn6ijYx+mVRBN4Iw8LE&#10;eWHxUDowLOIWdkUNrEV2o4tZWd4tWge1B8dFCBg96w/pOvNLKXh8ImUQkeiKYm0xr5DXi7QW6xVb&#10;7oD5RvGhDPYPVRimLCYdqc5YZOQlqF+ojOLggpNxwp0pnJSKi6wB1UzLn9Q8a5gXWQuaE/xoU/h/&#10;tPzxfgtE1dg77JRlBnt0/Pzq+OYTuf7w7vj66vrtR3J8f/n1y2WK4SV0rPVhicCN3cKwC34LSX4n&#10;wRCplT9HwmwISiRd9vsw+i26SHgf5Bg9mZ0s5rkVRc+QmDyE+FA4Q9JPRUMEpnZN3DhrsakOena2&#10;fxQi1oDAG0ACa0vais4W83vzXERkSt+3NYkHj/oYgGuTDkRpi5+kp1eQ/+JBi57lqZDoDVbaZ8tT&#10;KTYayJ7hPDHOhY2zkQlvJ5hUWo/AMuf/I3C4n6AiT+zfgEdEzuxsHMFGWQe/yx676VCy7O/fONDr&#10;ThZcuPqQe5utwdHLXg3PJM32j/sM//6Y198AAAD//wMAUEsDBBQABgAIAAAAIQBTh6Td3wAAAAkB&#10;AAAPAAAAZHJzL2Rvd25yZXYueG1sTI/BTsMwDIbvSLxDZCQuiKVd2TSVphOaNLQdOGzsAbzGtBWN&#10;U5JsCzw9QRzgaPvT7++vltEM4kzO95YV5JMMBHFjdc+tgsPr+n4BwgdkjYNlUvBJHpb19VWFpbYX&#10;3tF5H1qRQtiXqKALYSyl9E1HBv3EjsTp9madwZBG10rt8JLCzSCnWTaXBntOHzocadVR874/GQVb&#10;1xzifF2s9PbuWb9gtB+br41Stzfx6RFEoBj+YPjRT+pQJ6ejPbH2YlAwzfNZQhUUDwWIBPwujgoW&#10;swJkXcn/DepvAAAA//8DAFBLAQItABQABgAIAAAAIQC2gziS/gAAAOEBAAATAAAAAAAAAAAAAAAA&#10;AAAAAABbQ29udGVudF9UeXBlc10ueG1sUEsBAi0AFAAGAAgAAAAhADj9If/WAAAAlAEAAAsAAAAA&#10;AAAAAAAAAAAALwEAAF9yZWxzLy5yZWxzUEsBAi0AFAAGAAgAAAAhAFpSl5ECAgAAFAQAAA4AAAAA&#10;AAAAAAAAAAAALgIAAGRycy9lMm9Eb2MueG1sUEsBAi0AFAAGAAgAAAAhAFOHpN3fAAAACQEAAA8A&#10;AAAAAAAAAAAAAAAAXAQAAGRycy9kb3ducmV2LnhtbFBLBQYAAAAABAAEAPMAAABoBQAAAAA=&#10;" strokecolor="#bc4542 [3045]" strokeweight="2.25pt">
+                <v:stroke endarrow="open"/>
+              </v:shape>
+            </w:pict>
+          </mc:Fallback>
+        </mc:AlternateContent>
+      </w:r>
+      <w:r>
+        <w:rPr>
+          <w:noProof/>
+        </w:rPr>
+        <mc:AlternateContent>
+          <mc:Choice Requires="wps">
+            <w:drawing>
+              <wp:anchor distT="0" distB="0" distL="114300" distR="114300" simplePos="0" relativeHeight="251685888" behindDoc="0" locked="0" layoutInCell="1" allowOverlap="1" wp14:anchorId="48D03D94" wp14:editId="77D73313">
+                <wp:simplePos x="0" y="0"/>
+                <wp:positionH relativeFrom="column">
+                  <wp:posOffset>2457450</wp:posOffset>
+                </wp:positionH>
+                <wp:positionV relativeFrom="paragraph">
+                  <wp:posOffset>217805</wp:posOffset>
+                </wp:positionV>
+                <wp:extent cx="0" cy="323850"/>
+                <wp:effectExtent l="57150" t="38100" r="57150" b="0"/>
+                <wp:wrapNone/>
+                <wp:docPr id="15" name="직선 화살표 연결선 15"/>
+                <wp:cNvGraphicFramePr/>
+                <a:graphic xmlns:a="http://schemas.openxmlformats.org/drawingml/2006/main">
+                  <a:graphicData uri="http://schemas.microsoft.com/office/word/2010/wordprocessingShape">
+                    <wps:wsp>
+                      <wps:cNvCnPr/>
+                      <wps:spPr>
+                        <a:xfrm flipV="1">
+                          <a:off x="0" y="0"/>
+                          <a:ext cx="0" cy="323850"/>
+                        </a:xfrm>
+                        <a:prstGeom prst="straightConnector1">
+                          <a:avLst/>
+                        </a:prstGeom>
+                        <a:ln w="28575">
+                          <a:tailEnd type="arrow"/>
+                        </a:ln>
+                      </wps:spPr>
+                      <wps:style>
+                        <a:lnRef idx="1">
+                          <a:schemeClr val="accent2"/>
+                        </a:lnRef>
+                        <a:fillRef idx="0">
+                          <a:schemeClr val="accent2"/>
+                        </a:fillRef>
+                        <a:effectRef idx="0">
+                          <a:schemeClr val="accent2"/>
+                        </a:effectRef>
+                        <a:fontRef idx="minor">
+                          <a:schemeClr val="tx1"/>
+                        </a:fontRef>
+                      </wps:style>
+                      <wps:bodyPr/>
+                    </wps:wsp>
+                  </a:graphicData>
+                </a:graphic>
+              </wp:anchor>
+            </w:drawing>
+          </mc:Choice>
+          <mc:Fallback>
+            <w:pict>
+              <v:shape id="직선 화살표 연결선 15" o:spid="_x0000_s1026" type="#_x0000_t32" style="position:absolute;left:0;text-align:left;margin-left:193.5pt;margin-top:17.15pt;width:0;height:25.5pt;flip:y;z-index:251685888;visibility:visible;mso-wrap-style:square;mso-wrap-distance-left:9pt;mso-wrap-distance-top:0;mso-wrap-distance-right:9pt;mso-wrap-distance-bottom:0;mso-position-horizontal:absolute;mso-position-horizontal-relative:text;mso-position-vertical:absolute;mso-position-vertical-relative:text" o:gfxdata="UEsDBBQABgAIAAAAIQC2gziS/gAAAOEBAAATAAAAW0NvbnRlbnRfVHlwZXNdLnhtbJSRQU7DMBBF&#10;90jcwfIWJU67QAgl6YK0S0CoHGBkTxKLZGx5TGhvj5O2G0SRWNoz/78nu9wcxkFMGNg6quQqL6RA&#10;0s5Y6ir5vt9lD1JwBDIwOMJKHpHlpr69KfdHjyxSmriSfYz+USnWPY7AufNIadK6MEJMx9ApD/oD&#10;OlTrorhX2lFEilmcO2RdNtjC5xDF9pCuTyYBB5bi6bQ4syoJ3g9WQ0ymaiLzg5KdCXlKLjvcW893&#10;SUOqXwnz5DrgnHtJTxOsQfEKIT7DmDSUCaxw7Rqn8787ZsmRM9e2VmPeBN4uqYvTtW7jvijg9N/y&#10;JsXecLq0q+WD6m8AAAD//wMAUEsDBBQABgAIAAAAIQA4/SH/1gAAAJQBAAALAAAAX3JlbHMvLnJl&#10;bHOkkMFqwzAMhu+DvYPRfXGawxijTi+j0GvpHsDYimMaW0Yy2fr2M4PBMnrbUb/Q94l/f/hMi1qR&#10;JVI2sOt6UJgd+ZiDgffL8ekFlFSbvV0oo4EbChzGx4f9GRdb25HMsYhqlCwG5lrLq9biZkxWOiqY&#10;22YiTra2kYMu1l1tQD30/bPm3wwYN0x18gb45AdQl1tp5j/sFB2T0FQ7R0nTNEV3j6o9feQzro1i&#10;OWA14Fm+Q8a1a8+Bvu/d/dMb2JY5uiPbhG/ktn4cqGU/er3pcvwCAAD//wMAUEsDBBQABgAIAAAA&#10;IQBdkKrSAgIAABQEAAAOAAAAZHJzL2Uyb0RvYy54bWysU02LFDEQvQv+h5C70z2zjA7D9OxhVr2I&#10;Dn7sPZtOpgP5ohKne46Kf0AQRPDgzesi+6tk9j9YSfe2oiIoXtKdSt6req8qq9POaLIXEJSzFZ1O&#10;SkqE5a5WdlfRF88f3FlQEiKzNdPOiooeRKCn69u3Vq1fiplrnK4FECSxYdn6ijYx+mVRBN4Iw8LE&#10;eWHxUDowLOIWdkUNrEV2o4tZWd4tWge1B8dFCBg96w/pOvNLKXh8ImUQkeiKYm0xr5DXi7QW6xVb&#10;7oD5RvGhDPYPVRimLCYdqc5YZOQlqF+ojOLggpNxwp0pnJSKi6wB1UzLn9Q8a5gXWQuaE/xoU/h/&#10;tPzxfgtE1di7OSWWGezR8fOr45tP5PrDu+Prq+u3H8nx/eXXL5cphpfQsdaHJQI3dgvDLvgtJPmd&#10;BEOkVv4cCbMhKJF02e/D6LfoIuF9kGP0ZHaymOdWFD1DYvIQ4kPhDEk/FQ0RmNo1ceOsxaY66NnZ&#10;/lGIWAMCbwAJrC1pKzpbzO/NcxGRKX3f1iQePOpjAK5NOhClLX6Snl5B/osHLXqWp0KiN1hpny1P&#10;pdhoIHuG88Q4FzbORia8nWBSaT0Cy5z/j8DhfoKKPLF/Ax4RObOzcQQbZR38LnvspkPJsr9/40Cv&#10;O1lw4epD7m22BkcvezU8kzTbP+4z/PtjXn8DAAD//wMAUEsDBBQABgAIAAAAIQC7Ym6F3wAAAAkB&#10;AAAPAAAAZHJzL2Rvd25yZXYueG1sTI/BTsMwEETvSPyDtUhcEHUg0EYhToUqFbWHHij9gG3sJhHx&#10;Othua/h6FnGA2+7OaPZNNU92ECfjQ+9Iwd0kA2GocbqnVsHubXlbgAgRSePgyCj4NAHm9eVFhaV2&#10;Z3o1p21sBYdQKFFBF+NYShmazlgMEzcaYu3gvMXIq2+l9njmcDvI+yybSos98YcOR7PoTPO+PVoF&#10;a9/s0nSZL/T65kVvMLmP1ddKqeur9PwEIpoU/8zwg8/oUDPT3h1JBzEoyIsZd4k8POQg2PB72Cso&#10;HnOQdSX/N6i/AQAA//8DAFBLAQItABQABgAIAAAAIQC2gziS/gAAAOEBAAATAAAAAAAAAAAAAAAA&#10;AAAAAABbQ29udGVudF9UeXBlc10ueG1sUEsBAi0AFAAGAAgAAAAhADj9If/WAAAAlAEAAAsAAAAA&#10;AAAAAAAAAAAALwEAAF9yZWxzLy5yZWxzUEsBAi0AFAAGAAgAAAAhAF2QqtICAgAAFAQAAA4AAAAA&#10;AAAAAAAAAAAALgIAAGRycy9lMm9Eb2MueG1sUEsBAi0AFAAGAAgAAAAhALtiboXfAAAACQEAAA8A&#10;AAAAAAAAAAAAAAAAXAQAAGRycy9kb3ducmV2LnhtbFBLBQYAAAAABAAEAPMAAABoBQAAAAA=&#10;" strokecolor="#bc4542 [3045]" strokeweight="2.25pt">
+                <v:stroke endarrow="open"/>
+              </v:shape>
+            </w:pict>
+          </mc:Fallback>
+        </mc:AlternateContent>
+      </w:r>
+      <w:hyperlink r:id="rId11" w:history="1">
+        <w:r>
+          <w:rPr>
+            <w:rStyle w:val="a3"/>
+          </w:rPr>
+          <w:t>http://localhost:9999/JspChapter14/BoardList.bo</w:t>
+        </w:r>
+      </w:hyperlink>
+      <w:r>
+        <w:rPr>
+          <w:rFonts w:hint="eastAsia"/>
+        </w:rPr>
+        <w:t xml:space="preserve">             </w:t>
+      </w:r>
+      <w:r>
+        <w:sym w:font="Wingdings" w:char="F0E7"/>
+      </w:r>
+      <w:r>
+        <w:rPr>
+          <w:rFonts w:hint="eastAsia"/>
+        </w:rPr>
+        <w:t xml:space="preserve"> </w:t>
+      </w:r>
+      <w:proofErr w:type="gramStart"/>
+      <w:r>
+        <w:t>S</w:t>
+      </w:r>
+      <w:r>
+        <w:rPr>
+          <w:rFonts w:hint="eastAsia"/>
+        </w:rPr>
+        <w:t>ubstring()</w:t>
+      </w:r>
+      <w:proofErr w:type="gramEnd"/>
+    </w:p>
+    <w:p>
+      <w:pPr>
+        <w:spacing w:after="0"/>
+      </w:pPr>
+    </w:p>
+    <w:p>
+      <w:pPr>
+        <w:spacing w:after="0"/>
+      </w:pPr>
+      <w:r>
+        <w:rPr>
+          <w:noProof/>
+        </w:rPr>
+        <mc:AlternateContent>
+          <mc:Choice Requires="wps">
+            <w:drawing>
+              <wp:anchor distT="0" distB="0" distL="114300" distR="114300" simplePos="0" relativeHeight="251686912" behindDoc="0" locked="0" layoutInCell="1" allowOverlap="1" wp14:anchorId="0B24E59D" wp14:editId="21897E9F">
+                <wp:simplePos x="0" y="0"/>
+                <wp:positionH relativeFrom="column">
+                  <wp:posOffset>2247900</wp:posOffset>
+                </wp:positionH>
+                <wp:positionV relativeFrom="paragraph">
+                  <wp:posOffset>59690</wp:posOffset>
+                </wp:positionV>
+                <wp:extent cx="1495425" cy="542925"/>
+                <wp:effectExtent l="0" t="0" r="28575" b="28575"/>
+                <wp:wrapNone/>
+                <wp:docPr id="16" name="Text Box 16"/>
+                <wp:cNvGraphicFramePr/>
+                <a:graphic xmlns:a="http://schemas.openxmlformats.org/drawingml/2006/main">
+                  <a:graphicData uri="http://schemas.microsoft.com/office/word/2010/wordprocessingShape">
+                    <wps:wsp>
+                      <wps:cNvSpPr txBox="1"/>
+                      <wps:spPr>
+                        <a:xfrm>
+                          <a:off x="0" y="0"/>
+                          <a:ext cx="1495425" cy="542925"/>
+                        </a:xfrm>
+                        <a:prstGeom prst="rect">
+                          <a:avLst/>
+                        </a:prstGeom>
+                        <a:solidFill>
+                          <a:schemeClr val="lt1"/>
+                        </a:solidFill>
+                        <a:ln w="6350">
+                          <a:solidFill>
+                            <a:prstClr val="black"/>
+                          </a:solidFill>
+                        </a:ln>
+                        <a:effectLst/>
+                      </wps:spPr>
+                      <wps:style>
+                        <a:lnRef idx="0">
+                          <a:schemeClr val="accent1"/>
+                        </a:lnRef>
+                        <a:fillRef idx="0">
+                          <a:schemeClr val="accent1"/>
+                        </a:fillRef>
+                        <a:effectRef idx="0">
+                          <a:schemeClr val="accent1"/>
+                        </a:effectRef>
+                        <a:fontRef idx="minor">
+                          <a:schemeClr val="dk1"/>
+                        </a:fontRef>
+                      </wps:style>
+                      <wps:txbx>
+                        <w:txbxContent>
+                          <w:p>
+                            <w:pPr>
+                              <w:spacing w:after="0" w:line="240" w:lineRule="auto"/>
+                            </w:pPr>
+                            <w:proofErr w:type="spellStart"/>
+                            <w:proofErr w:type="gramStart"/>
+                            <w:r>
+                              <w:rPr>
+                                <w:rFonts w:hint="eastAsia"/>
+                              </w:rPr>
+                              <w:t>getRequestURI</w:t>
+                            </w:r>
+                            <w:proofErr w:type="spellEnd"/>
+                            <w:r>
+                              <w:rPr>
+                                <w:rFonts w:hint="eastAsia"/>
+                              </w:rPr>
+                              <w:t>()</w:t>
+                            </w:r>
+                            <w:proofErr w:type="gramEnd"/>
+                          </w:p>
+                          <w:p>
+                            <w:pPr>
+                              <w:spacing w:after="0" w:line="240" w:lineRule="auto"/>
+                            </w:pPr>
+                            <w:r>
+                              <w:rPr>
+                                <w:rFonts w:hint="eastAsia"/>
+                              </w:rPr>
+                              <w:t>URI라고 함.</w:t>
+                            </w:r>
+                          </w:p>
+                        </w:txbxContent>
+                      </wps:txbx>
+                      <wps:bodyPr rot="0" spcFirstLastPara="0" vertOverflow="overflow" horzOverflow="overflow" vert="horz" wrap="square" lIns="91440" tIns="45720" rIns="91440" bIns="45720" numCol="1" spcCol="0" rtlCol="0" fromWordArt="0" anchor="t" anchorCtr="0" forceAA="0" compatLnSpc="1">
+                        <a:prstTxWarp prst="textNoShape">
+                          <a:avLst/>
+                        </a:prstTxWarp>
+                        <a:noAutofit/>
+                      </wps:bodyPr>
+                    </wps:wsp>
+                  </a:graphicData>
+                </a:graphic>
+                <wp14:sizeRelH relativeFrom="margin">
+                  <wp14:pctWidth>0</wp14:pctWidth>
+                </wp14:sizeRelH>
+                <wp14:sizeRelV relativeFrom="margin">
+                  <wp14:pctHeight>0</wp14:pctHeight>
+                </wp14:sizeRelV>
+              </wp:anchor>
+            </w:drawing>
+          </mc:Choice>
+          <mc:Fallback>
+            <w:pict>
+              <v:shape id="Text Box 16" o:spid="_x0000_s1033" type="#_x0000_t202" style="position:absolute;left:0;text-align:left;margin-left:177pt;margin-top:4.7pt;width:117.75pt;height:42.75pt;z-index:251686912;visibility:visible;mso-wrap-style:square;mso-width-percent:0;mso-height-percent:0;mso-wrap-distance-left:9pt;mso-wrap-distance-top:0;mso-wrap-distance-right:9pt;mso-wrap-distance-bottom:0;mso-position-horizontal:absolute;mso-position-horizontal-relative:text;mso-position-vertical:absolute;mso-position-vertical-relative:text;mso-width-percent:0;mso-height-percent:0;mso-width-relative:margin;mso-height-relative:margin;v-text-anchor:top" o:gfxdata="UEsDBBQABgAIAAAAIQC2gziS/gAAAOEBAAATAAAAW0NvbnRlbnRfVHlwZXNdLnhtbJSRQU7DMBBF&#10;90jcwfIWJU67QAgl6YK0S0CoHGBkTxKLZGx5TGhvj5O2G0SRWNoz/78nu9wcxkFMGNg6quQqL6RA&#10;0s5Y6ir5vt9lD1JwBDIwOMJKHpHlpr69KfdHjyxSmriSfYz+USnWPY7AufNIadK6MEJMx9ApD/oD&#10;OlTrorhX2lFEilmcO2RdNtjC5xDF9pCuTyYBB5bi6bQ4syoJ3g9WQ0ymaiLzg5KdCXlKLjvcW893&#10;SUOqXwnz5DrgnHtJTxOsQfEKIT7DmDSUCaxw7Rqn8787ZsmRM9e2VmPeBN4uqYvTtW7jvijg9N/y&#10;JsXecLq0q+WD6m8AAAD//wMAUEsDBBQABgAIAAAAIQA4/SH/1gAAAJQBAAALAAAAX3JlbHMvLnJl&#10;bHOkkMFqwzAMhu+DvYPRfXGawxijTi+j0GvpHsDYimMaW0Yy2fr2M4PBMnrbUb/Q94l/f/hMi1qR&#10;JVI2sOt6UJgd+ZiDgffL8ekFlFSbvV0oo4EbChzGx4f9GRdb25HMsYhqlCwG5lrLq9biZkxWOiqY&#10;22YiTra2kYMu1l1tQD30/bPm3wwYN0x18gb45AdQl1tp5j/sFB2T0FQ7R0nTNEV3j6o9feQzro1i&#10;OWA14Fm+Q8a1a8+Bvu/d/dMb2JY5uiPbhG/ktn4cqGU/er3pcvwCAAD//wMAUEsDBBQABgAIAAAA&#10;IQCWhe+FlAIAALsFAAAOAAAAZHJzL2Uyb0RvYy54bWysVE1PGzEQvVfqf7B8L5ukCZSIDUpBVJUQ&#10;oELF2fHaZIXX49pOsvTX99m7CYFyoepld+x58/U8MyenbWPYWvlQky358GDAmbKSqto+lPzn3cWn&#10;L5yFKGwlDFlV8icV+Ons44eTjZuqES3JVMozOLFhunElX8bopkUR5FI1IhyQUxZKTb4REUf/UFRe&#10;bOC9McVoMDgsNuQr50mqEHB73in5LPvXWsl4rXVQkZmSI7eYvz5/F+lbzE7E9MELt6xln4b4hywa&#10;UVsE3bk6F1Gwla//ctXU0lMgHQ8kNQVpXUuVa0A1w8Gram6XwqlcC8gJbkdT+H9u5dX6xrO6wtsd&#10;cmZFgze6U21kX6lluAI/GxemgN06AGOLe2C39wGXqexW+yb9URCDHkw/7dhN3mQyGh9PxqMJZxI6&#10;SMeQ4b54tnY+xG+KGpaEknu8XiZVrC9D7KBbSAoWyNTVRW1MPqSOUWfGs7XAW5uYc4TzFyhj2abk&#10;h58ng+z4hS653tkvjJCPfXp7KPgzNoVTubf6tBJDHRNZik9GJYyxP5QGt5mQN3IUUiq7yzOjE0qj&#10;ovcY9vjnrN5j3NUBixyZbNwZN7Ul37H0ktrqcUut7vB4w726kxjbRZub6mjbKAuqntA/nroJDE5e&#10;1OD7UoR4IzxGDi2DNRKv8dGG8EjUS5wtyf9+6z7hMQnQcrbBCJc8/FoJrzgz3y1m5Hg4HqeZz4fx&#10;5GiEg9/XLPY1dtWcETpniIXlZBYTPpqtqD0199g28xQVKmElYpc8bsWz2C0WbCup5vMMwpQ7ES/t&#10;rZPJdWI59dldey+86/s8YkKuaDvsYvqq3TtssrQ0X0XSdZ6FxHPHas8/NkSepn6bpRW0f86o5507&#10;+wMAAP//AwBQSwMEFAAGAAgAAAAhAKodzubbAAAACAEAAA8AAABkcnMvZG93bnJldi54bWxMjzFP&#10;wzAUhHck/oP1kNioAzQoSeNUgAoLUwtifo1fbauxHdluGv497gTj6U5337Xr2Q5sohCNdwLuFwUw&#10;cr2XxikBX59vdxWwmNBJHLwjAT8UYd1dX7XYSH92W5p2SbFc4mKDAnRKY8N57DVZjAs/ksvewQeL&#10;KcuguAx4zuV24A9F8cQtGpcXNI70qqk/7k5WwOZF1aqvMOhNJY2Z5u/Dh3oX4vZmfl4BSzSnvzBc&#10;8DM6dJlp709ORjYIeCyX+UsSUC+BZb+s6hLY/qJr4F3L/x/ofgEAAP//AwBQSwECLQAUAAYACAAA&#10;ACEAtoM4kv4AAADhAQAAEwAAAAAAAAAAAAAAAAAAAAAAW0NvbnRlbnRfVHlwZXNdLnhtbFBLAQIt&#10;ABQABgAIAAAAIQA4/SH/1gAAAJQBAAALAAAAAAAAAAAAAAAAAC8BAABfcmVscy8ucmVsc1BLAQIt&#10;ABQABgAIAAAAIQCWhe+FlAIAALsFAAAOAAAAAAAAAAAAAAAAAC4CAABkcnMvZTJvRG9jLnhtbFBL&#10;AQItABQABgAIAAAAIQCqHc7m2wAAAAgBAAAPAAAAAAAAAAAAAAAAAO4EAABkcnMvZG93bnJldi54&#10;bWxQSwUGAAAAAAQABADzAAAA9gUAAAAA&#10;" fillcolor="white [3201]" strokeweight=".5pt">
+                <v:textbox>
+                  <w:txbxContent>
+                    <w:p>
+                      <w:pPr>
+                        <w:spacing w:after="0" w:line="240" w:lineRule="auto"/>
+                      </w:pPr>
+                      <w:proofErr w:type="spellStart"/>
+                      <w:proofErr w:type="gramStart"/>
+                      <w:r>
+                        <w:rPr>
+                          <w:rFonts w:hint="eastAsia"/>
+                        </w:rPr>
+                        <w:t>getRequestURI</w:t>
+                      </w:r>
+                      <w:proofErr w:type="spellEnd"/>
+                      <w:r>
+                        <w:rPr>
+                          <w:rFonts w:hint="eastAsia"/>
+                        </w:rPr>
+                        <w:t>()</w:t>
+                      </w:r>
+                      <w:proofErr w:type="gramEnd"/>
+                    </w:p>
+                    <w:p>
+                      <w:pPr>
+                        <w:spacing w:after="0" w:line="240" w:lineRule="auto"/>
+                      </w:pPr>
+                      <w:r>
+                        <w:rPr>
+                          <w:rFonts w:hint="eastAsia"/>
+                        </w:rPr>
+                        <w:t>URI라고 함.</w:t>
+                      </w:r>
+                    </w:p>
+                  </w:txbxContent>
+                </v:textbox>
+              </v:shape>
+            </w:pict>
+          </mc:Fallback>
+        </mc:AlternateContent>
+      </w:r>
+      <w:r>
+        <w:rPr>
+          <w:noProof/>
+        </w:rPr>
+        <mc:AlternateContent>
+          <mc:Choice Requires="wps">
+            <w:drawing>
+              <wp:anchor distT="0" distB="0" distL="114300" distR="114300" simplePos="0" relativeHeight="251692032" behindDoc="0" locked="0" layoutInCell="1" allowOverlap="1" wp14:anchorId="7B4FD038" wp14:editId="3FF3E855">
+                <wp:simplePos x="0" y="0"/>
+                <wp:positionH relativeFrom="column">
+                  <wp:posOffset>790575</wp:posOffset>
+                </wp:positionH>
+                <wp:positionV relativeFrom="paragraph">
+                  <wp:posOffset>50800</wp:posOffset>
+                </wp:positionV>
+                <wp:extent cx="1371600" cy="542925"/>
+                <wp:effectExtent l="0" t="0" r="19050" b="28575"/>
+                <wp:wrapNone/>
+                <wp:docPr id="19" name="Text Box 19"/>
+                <wp:cNvGraphicFramePr/>
+                <a:graphic xmlns:a="http://schemas.openxmlformats.org/drawingml/2006/main">
+                  <a:graphicData uri="http://schemas.microsoft.com/office/word/2010/wordprocessingShape">
+                    <wps:wsp>
+                      <wps:cNvSpPr txBox="1"/>
+                      <wps:spPr>
+                        <a:xfrm>
+                          <a:off x="0" y="0"/>
+                          <a:ext cx="1371600" cy="542925"/>
+                        </a:xfrm>
+                        <a:prstGeom prst="rect">
+                          <a:avLst/>
+                        </a:prstGeom>
+                        <a:solidFill>
+                          <a:schemeClr val="lt1"/>
+                        </a:solidFill>
+                        <a:ln w="6350">
+                          <a:solidFill>
+                            <a:prstClr val="black"/>
+                          </a:solidFill>
+                        </a:ln>
+                        <a:effectLst/>
+                      </wps:spPr>
+                      <wps:style>
+                        <a:lnRef idx="0">
+                          <a:schemeClr val="accent1"/>
+                        </a:lnRef>
+                        <a:fillRef idx="0">
+                          <a:schemeClr val="accent1"/>
+                        </a:fillRef>
+                        <a:effectRef idx="0">
+                          <a:schemeClr val="accent1"/>
+                        </a:effectRef>
+                        <a:fontRef idx="minor">
+                          <a:schemeClr val="dk1"/>
+                        </a:fontRef>
+                      </wps:style>
+                      <wps:txbx>
+                        <w:txbxContent>
+                          <w:p>
+                            <w:pPr>
+                              <w:spacing w:after="0" w:line="240" w:lineRule="auto"/>
+                            </w:pPr>
+                            <w:proofErr w:type="spellStart"/>
+                            <w:proofErr w:type="gramStart"/>
+                            <w:r>
+                              <w:rPr>
+                                <w:rFonts w:hint="eastAsia"/>
+                              </w:rPr>
+                              <w:t>getContextPath</w:t>
+                            </w:r>
+                            <w:proofErr w:type="spellEnd"/>
+                            <w:r>
+                              <w:rPr>
+                                <w:rFonts w:hint="eastAsia"/>
+                              </w:rPr>
+                              <w:t>()</w:t>
+                            </w:r>
+                            <w:proofErr w:type="gramEnd"/>
+                          </w:p>
+                        </w:txbxContent>
+                      </wps:txbx>
+                      <wps:bodyPr rot="0" spcFirstLastPara="0" vertOverflow="overflow" horzOverflow="overflow" vert="horz" wrap="square" lIns="91440" tIns="45720" rIns="91440" bIns="45720" numCol="1" spcCol="0" rtlCol="0" fromWordArt="0" anchor="t" anchorCtr="0" forceAA="0" compatLnSpc="1">
+                        <a:prstTxWarp prst="textNoShape">
+                          <a:avLst/>
+                        </a:prstTxWarp>
+                        <a:noAutofit/>
+                      </wps:bodyPr>
+                    </wps:wsp>
+                  </a:graphicData>
+                </a:graphic>
+                <wp14:sizeRelH relativeFrom="margin">
+                  <wp14:pctWidth>0</wp14:pctWidth>
+                </wp14:sizeRelH>
+                <wp14:sizeRelV relativeFrom="margin">
+                  <wp14:pctHeight>0</wp14:pctHeight>
+                </wp14:sizeRelV>
+              </wp:anchor>
+            </w:drawing>
+          </mc:Choice>
+          <mc:Fallback>
+            <w:pict>
+              <v:shape id="Text Box 19" o:spid="_x0000_s1034" type="#_x0000_t202" style="position:absolute;left:0;text-align:left;margin-left:62.25pt;margin-top:4pt;width:108pt;height:42.75pt;z-index:251692032;visibility:visible;mso-wrap-style:square;mso-width-percent:0;mso-height-percent:0;mso-wrap-distance-left:9pt;mso-wrap-distance-top:0;mso-wrap-distance-right:9pt;mso-wrap-distance-bottom:0;mso-position-horizontal:absolute;mso-position-horizontal-relative:text;mso-position-vertical:absolute;mso-position-vertical-relative:text;mso-width-percent:0;mso-height-percent:0;mso-width-relative:margin;mso-height-relative:margin;v-text-anchor:top" o:gfxdata="UEsDBBQABgAIAAAAIQC2gziS/gAAAOEBAAATAAAAW0NvbnRlbnRfVHlwZXNdLnhtbJSRQU7DMBBF&#10;90jcwfIWJU67QAgl6YK0S0CoHGBkTxKLZGx5TGhvj5O2G0SRWNoz/78nu9wcxkFMGNg6quQqL6RA&#10;0s5Y6ir5vt9lD1JwBDIwOMJKHpHlpr69KfdHjyxSmriSfYz+USnWPY7AufNIadK6MEJMx9ApD/oD&#10;OlTrorhX2lFEilmcO2RdNtjC5xDF9pCuTyYBB5bi6bQ4syoJ3g9WQ0ymaiLzg5KdCXlKLjvcW893&#10;SUOqXwnz5DrgnHtJTxOsQfEKIT7DmDSUCaxw7Rqn8787ZsmRM9e2VmPeBN4uqYvTtW7jvijg9N/y&#10;JsXecLq0q+WD6m8AAAD//wMAUEsDBBQABgAIAAAAIQA4/SH/1gAAAJQBAAALAAAAX3JlbHMvLnJl&#10;bHOkkMFqwzAMhu+DvYPRfXGawxijTi+j0GvpHsDYimMaW0Yy2fr2M4PBMnrbUb/Q94l/f/hMi1qR&#10;JVI2sOt6UJgd+ZiDgffL8ekFlFSbvV0oo4EbChzGx4f9GRdb25HMsYhqlCwG5lrLq9biZkxWOiqY&#10;22YiTra2kYMu1l1tQD30/bPm3wwYN0x18gb45AdQl1tp5j/sFB2T0FQ7R0nTNEV3j6o9feQzro1i&#10;OWA14Fm+Q8a1a8+Bvu/d/dMb2JY5uiPbhG/ktn4cqGU/er3pcvwCAAD//wMAUEsDBBQABgAIAAAA&#10;IQBxJXG3lgIAALsFAAAOAAAAZHJzL2Uyb0RvYy54bWysVEtPGzEQvlfqf7B8L5uEhEfEBqUgqkoI&#10;UKHi7HjtxML2uLaT3fTXd+zdDQnlQtXL7tjzzevzzFxcNkaTjfBBgS3p8GhAibAcKmWXJf35dPPl&#10;jJIQma2YBitKuhWBXs4+f7qo3VSMYAW6Ep6gExumtSvpKkY3LYrAV8KwcAROWFRK8IZFPPplUXlW&#10;o3eji9FgcFLU4CvngYsQ8Pa6VdJZ9i+l4PFeyiAi0SXF3GL++vxdpG8xu2DTpWdupXiXBvuHLAxT&#10;FoPuXF2zyMjaq79cGcU9BJDxiIMpQErFRa4BqxkO3lTzuGJO5FqQnOB2NIX/55bfbR48URW+3Tkl&#10;lhl8oyfRRPIVGoJXyE/twhRhjw6BscF7xPb3AS9T2Y30Jv2xIIJ6ZHq7Yzd548no+HR4MkAVR91k&#10;PDofTZKb4tXa+RC/CTAkCSX1+HqZVLa5DbGF9pAULIBW1Y3SOh9Sx4gr7cmG4VvrmHNE5wcobUld&#10;0pPjySA7PtAl1zv7hWb8pUtvD4X+tE3hRO6tLq3EUMtEluJWi4TR9oeQyG0m5J0cGefC7vLM6ISS&#10;WNFHDDv8a1YfMW7rQIscGWzcGRtlwbcsHVJbvfTUyhaPb7hXdxJjs2hyU531jbKAaov946GdwOD4&#10;jUK+b1mID8zjyGFf4BqJ9/iRGvCRoJMoWYH//d59wuMkoJaSGke4pOHXmnlBif5ucUbOh+Nxmvl8&#10;GE9OR3jw+5rFvsauzRVg5wxxYTmexYSPuhelB/OM22aeoqKKWY6xSxp78Sq2iwW3FRfzeQbhlDsW&#10;b+2j48l1Yjn12VPzzLzr+jzihNxBP+xs+qbdW2yytDBfR5Aqz0LiuWW14x83RJ6mbpulFbR/zqjX&#10;nTv7AwAA//8DAFBLAwQUAAYACAAAACEAdtW3gNoAAAAIAQAADwAAAGRycy9kb3ducmV2LnhtbEyP&#10;y07DMBBF90j8gzVI7KhDHygNcSpALRtWFMTajae2RTyOYjdN/55hBcuje3Uf9WYKnRhxSD6SgvtZ&#10;AQKpjcaTVfD5sbsrQaSsyeguEiq4YIJNc31V68rEM73juM9WcAilSitwOfeVlKl1GHSaxR6JtWMc&#10;gs6Mg5Vm0GcOD52cF8WDDNoTNzjd44vD9nt/Cgq2z3Zt21IPblsa78fp6/hmX5W6vZmeHkFknPKf&#10;GX7n83RoeNMhnsgk0THPlyu2Kij5EuuLZcF8ULBerEA2tfx/oPkBAAD//wMAUEsBAi0AFAAGAAgA&#10;AAAhALaDOJL+AAAA4QEAABMAAAAAAAAAAAAAAAAAAAAAAFtDb250ZW50X1R5cGVzXS54bWxQSwEC&#10;LQAUAAYACAAAACEAOP0h/9YAAACUAQAACwAAAAAAAAAAAAAAAAAvAQAAX3JlbHMvLnJlbHNQSwEC&#10;LQAUAAYACAAAACEAcSVxt5YCAAC7BQAADgAAAAAAAAAAAAAAAAAuAgAAZHJzL2Uyb0RvYy54bWxQ&#10;SwECLQAUAAYACAAAACEAdtW3gNoAAAAIAQAADwAAAAAAAAAAAAAAAADwBAAAZHJzL2Rvd25yZXYu&#10;eG1sUEsFBgAAAAAEAAQA8wAAAPcFAAAAAA==&#10;" fillcolor="white [3201]" strokeweight=".5pt">
+                <v:textbox>
+                  <w:txbxContent>
+                    <w:p>
+                      <w:pPr>
+                        <w:spacing w:after="0" w:line="240" w:lineRule="auto"/>
+                      </w:pPr>
+                      <w:proofErr w:type="spellStart"/>
+                      <w:proofErr w:type="gramStart"/>
+                      <w:r>
+                        <w:rPr>
+                          <w:rFonts w:hint="eastAsia"/>
+                        </w:rPr>
+                        <w:t>getContextPath</w:t>
+                      </w:r>
+                      <w:proofErr w:type="spellEnd"/>
+                      <w:r>
+                        <w:rPr>
+                          <w:rFonts w:hint="eastAsia"/>
+                        </w:rPr>
+                        <w:t>()</w:t>
+                      </w:r>
+                      <w:proofErr w:type="gramEnd"/>
+                    </w:p>
+                  </w:txbxContent>
+                </v:textbox>
+              </v:shape>
+            </w:pict>
+          </mc:Fallback>
+        </mc:AlternateContent>
+      </w:r>
+    </w:p>
+    <w:p>
+      <w:pPr>
+        <w:spacing w:after="0"/>
+      </w:pPr>
+    </w:p>
+    <w:p>
+      <w:pPr>
+        <w:spacing w:after="0"/>
+      </w:pPr>
+    </w:p>
+    <w:p>
+      <w:pPr>
+        <w:spacing w:after="0"/>
+      </w:pPr>
+    </w:p>
+    <w:p>
+      <w:pPr>
+        <w:spacing w:after="0"/>
+      </w:pPr>
+      <w:proofErr w:type="spellStart"/>
+      <w:r>
+        <w:rPr>
+          <w:rFonts w:hint="eastAsia"/>
+        </w:rPr>
+        <w:t>doServices</w:t>
+      </w:r>
+      <w:proofErr w:type="spellEnd"/>
+      <w:r>
+        <w:rPr>
+          <w:rFonts w:hint="eastAsia"/>
+        </w:rPr>
+        <w:t>()</w:t>
+      </w:r>
+      <w:proofErr w:type="spellStart"/>
+      <w:r>
+        <w:rPr>
+          <w:rFonts w:hint="eastAsia"/>
+        </w:rPr>
+        <w:t>를</w:t>
+      </w:r>
+      <w:proofErr w:type="spellEnd"/>
+      <w:r>
+        <w:rPr>
+          <w:rFonts w:hint="eastAsia"/>
+        </w:rPr>
+        <w:t xml:space="preserve"> 이용하여 </w:t>
+      </w:r>
+      <w:proofErr w:type="spellStart"/>
+      <w:r>
+        <w:rPr>
+          <w:rFonts w:hint="eastAsia"/>
+        </w:rPr>
+        <w:t>doGet</w:t>
+      </w:r>
+      <w:proofErr w:type="spellEnd"/>
+      <w:r>
+        <w:rPr>
+          <w:rFonts w:hint="eastAsia"/>
+        </w:rPr>
+        <w:t xml:space="preserve">(), </w:t>
+      </w:r>
+      <w:proofErr w:type="spellStart"/>
+      <w:r>
+        <w:rPr>
+          <w:rFonts w:hint="eastAsia"/>
+        </w:rPr>
+        <w:t>doPost</w:t>
+      </w:r>
+      <w:proofErr w:type="spellEnd"/>
+      <w:r>
+        <w:rPr>
+          <w:rFonts w:hint="eastAsia"/>
+        </w:rPr>
+        <w:t>()</w:t>
+      </w:r>
+      <w:proofErr w:type="spellStart"/>
+      <w:r>
+        <w:rPr>
+          <w:rFonts w:hint="eastAsia"/>
+        </w:rPr>
+        <w:t>메서드를</w:t>
+      </w:r>
+      <w:proofErr w:type="spellEnd"/>
+      <w:r>
+        <w:rPr>
+          <w:rFonts w:hint="eastAsia"/>
+        </w:rPr>
+        <w:t xml:space="preserve"> 통합하여 사용할 수 있다. </w:t>
+      </w:r>
+    </w:p>
+    <w:p>
+      <w:pPr>
+        <w:spacing w:after="0"/>
+      </w:pPr>
+    </w:p>
+    <w:p>
+      <w:pPr>
+        <w:spacing w:after="0"/>
+        <w:rPr>
+          <w:rFonts w:hint="eastAsia"/>
+        </w:rPr>
+      </w:pPr>
+      <w:r>
+        <w:rPr>
+          <w:rFonts w:hint="eastAsia"/>
+        </w:rPr>
+        <w:t>인터페이스의 사용목적</w:t>
+      </w:r>
+      <w:bookmarkStart w:id="0" w:name="_GoBack"/>
+      <w:bookmarkEnd w:id="0"/>
+    </w:p>
+    <w:p>
+      <w:pPr>
+        <w:spacing w:after="0"/>
+        <w:ind w:firstLineChars="100" w:firstLine="200"/>
+        <w:rPr>
+          <w:rFonts w:hint="eastAsia"/>
+        </w:rPr>
+      </w:pPr>
+      <w:r>
+        <w:rPr>
+          <w:rFonts w:hint="eastAsia"/>
+        </w:rPr>
+        <w:t>- 타입을 묶어주기 위해서</w:t>
+      </w:r>
+    </w:p>
+    <w:p>
+      <w:pPr>
+        <w:spacing w:after="0"/>
+        <w:ind w:firstLineChars="100" w:firstLine="200"/>
+        <w:rPr>
+          <w:rFonts w:hint="eastAsia"/>
+        </w:rPr>
+      </w:pPr>
+      <w:r>
+        <w:rPr>
+          <w:rFonts w:hint="eastAsia"/>
+        </w:rPr>
+        <w:t>- 독립성을 부여하기 위해서</w:t>
+      </w:r>
+    </w:p>
+    <w:p>
+      <w:pPr>
+        <w:spacing w:after="0"/>
+        <w:ind w:firstLineChars="100" w:firstLine="200"/>
+        <w:rPr>
+          <w:rFonts w:hint="eastAsia"/>
+        </w:rPr>
+      </w:pPr>
+      <w:r>
+        <w:rPr>
+          <w:rFonts w:hint="eastAsia"/>
+        </w:rPr>
+        <w:t>- 표준화를 만들기 위해서</w:t>
+      </w:r>
+    </w:p>
+    <w:p>
+      <w:pPr>
+        <w:spacing w:after="0"/>
+      </w:pPr>
+    </w:p>
+    <w:p>
+      <w:pPr>
+        <w:spacing w:after="0"/>
+      </w:pPr>
+    </w:p>
+    <w:p>
+      <w:pPr>
+        <w:spacing w:after="0"/>
+      </w:pPr>
+    </w:p>
+    <w:p>
+      <w:pPr>
+        <w:spacing w:after="0"/>
+      </w:pPr>
+    </w:p>
+    <w:p>
+      <w:pPr>
+        <w:spacing w:after="0"/>
+        <w:rPr>
+          <w:rFonts w:hint="eastAsia"/>
+        </w:rPr>
+      </w:pPr>
+    </w:p>
+    <w:p>
+      <w:pPr>
+        <w:spacing w:after="0"/>
+        <w:rPr>
+          <w:rFonts w:hint="eastAsia"/>
+        </w:rPr>
+      </w:pPr>
+    </w:p>
+    <w:p>
+      <w:pPr>
+        <w:spacing w:after="0"/>
+        <w:rPr>
+          <w:rFonts w:hint="eastAsia"/>
+        </w:rPr>
+      </w:pPr>
+    </w:p>
+    <w:p>
+      <w:pPr>
+        <w:spacing w:after="0"/>
+        <w:rPr>
+          <w:rFonts w:hint="eastAsia"/>
+        </w:rPr>
       </w:pPr>
     </w:p>
     <w:p>
@@ -5360,6 +6069,50 @@
       <w:vertAlign w:val="superscript"/>
     </w:rPr>
   </w:style>
+  <w:style w:type="paragraph" w:styleId="a9">
+    <w:name w:val="header"/>
+    <w:basedOn w:val="a"/>
+    <w:link w:val="Char1"/>
+    <w:uiPriority w:val="99"/>
+    <w:unhideWhenUsed/>
+    <w:rsid w:val="00C743F2"/>
+    <w:pPr>
+      <w:tabs>
+        <w:tab w:val="center" w:pos="4513"/>
+        <w:tab w:val="right" w:pos="9026"/>
+      </w:tabs>
+      <w:snapToGrid w:val="0"/>
+    </w:pPr>
+  </w:style>
+  <w:style w:type="character" w:customStyle="1" w:styleId="Char1">
+    <w:name w:val="머리글 Char"/>
+    <w:basedOn w:val="a0"/>
+    <w:link w:val="a9"/>
+    <w:uiPriority w:val="99"/>
+    <w:rsid w:val="00C743F2"/>
+  </w:style>
+  <w:style w:type="paragraph" w:styleId="aa">
+    <w:name w:val="footer"/>
+    <w:basedOn w:val="a"/>
+    <w:link w:val="Char2"/>
+    <w:uiPriority w:val="99"/>
+    <w:unhideWhenUsed/>
+    <w:rsid w:val="00C743F2"/>
+    <w:pPr>
+      <w:tabs>
+        <w:tab w:val="center" w:pos="4513"/>
+        <w:tab w:val="right" w:pos="9026"/>
+      </w:tabs>
+      <w:snapToGrid w:val="0"/>
+    </w:pPr>
+  </w:style>
+  <w:style w:type="character" w:customStyle="1" w:styleId="Char2">
+    <w:name w:val="바닥글 Char"/>
+    <w:basedOn w:val="a0"/>
+    <w:link w:val="aa"/>
+    <w:uiPriority w:val="99"/>
+    <w:rsid w:val="00C743F2"/>
+  </w:style>
 </w:styles>
 </file>
 
@@ -5659,6 +6412,50 @@
     <w:rPr>
       <w:vertAlign w:val="superscript"/>
     </w:rPr>
+  </w:style>
+  <w:style w:type="paragraph" w:styleId="a9">
+    <w:name w:val="header"/>
+    <w:basedOn w:val="a"/>
+    <w:link w:val="Char1"/>
+    <w:uiPriority w:val="99"/>
+    <w:unhideWhenUsed/>
+    <w:rsid w:val="00C743F2"/>
+    <w:pPr>
+      <w:tabs>
+        <w:tab w:val="center" w:pos="4513"/>
+        <w:tab w:val="right" w:pos="9026"/>
+      </w:tabs>
+      <w:snapToGrid w:val="0"/>
+    </w:pPr>
+  </w:style>
+  <w:style w:type="character" w:customStyle="1" w:styleId="Char1">
+    <w:name w:val="머리글 Char"/>
+    <w:basedOn w:val="a0"/>
+    <w:link w:val="a9"/>
+    <w:uiPriority w:val="99"/>
+    <w:rsid w:val="00C743F2"/>
+  </w:style>
+  <w:style w:type="paragraph" w:styleId="aa">
+    <w:name w:val="footer"/>
+    <w:basedOn w:val="a"/>
+    <w:link w:val="Char2"/>
+    <w:uiPriority w:val="99"/>
+    <w:unhideWhenUsed/>
+    <w:rsid w:val="00C743F2"/>
+    <w:pPr>
+      <w:tabs>
+        <w:tab w:val="center" w:pos="4513"/>
+        <w:tab w:val="right" w:pos="9026"/>
+      </w:tabs>
+      <w:snapToGrid w:val="0"/>
+    </w:pPr>
+  </w:style>
+  <w:style w:type="character" w:customStyle="1" w:styleId="Char2">
+    <w:name w:val="바닥글 Char"/>
+    <w:basedOn w:val="a0"/>
+    <w:link w:val="aa"/>
+    <w:uiPriority w:val="99"/>
+    <w:rsid w:val="00C743F2"/>
   </w:style>
 </w:styles>
 </file>
@@ -5953,7 +6750,7 @@
 </file>
 
 <file path=customXml/itemProps1.xml><?xml version="1.0" encoding="utf-8"?>
-<ds:datastoreItem xmlns:ds="http://schemas.openxmlformats.org/officeDocument/2006/customXml" ds:itemID="{56F5F7F9-AFA6-466A-8D1A-6F43A86E37C9}">
+<ds:datastoreItem xmlns:ds="http://schemas.openxmlformats.org/officeDocument/2006/customXml" ds:itemID="{6C84FD82-B68A-474E-9E1B-7D90D4A5AF17}">
   <ds:schemaRefs>
     <ds:schemaRef ds:uri="http://schemas.openxmlformats.org/officeDocument/2006/bibliography"/>
   </ds:schemaRefs>

</xml_diff>